<commit_message>
Finished Section 2 draft
</commit_message>
<xml_diff>
--- a/Polarization Study.docx
+++ b/Polarization Study.docx
@@ -40,8 +40,6 @@
       <w:r>
         <w:t xml:space="preserve">Dan?, </w:t>
       </w:r>
-      <w:bookmarkStart w:id="0" w:name="_GoBack"/>
-      <w:bookmarkEnd w:id="0"/>
       <w:r>
         <w:t xml:space="preserve">D. A. </w:t>
       </w:r>
@@ -138,7 +136,19 @@
         <w:t>2.1 SASKTRAN model</w:t>
       </w:r>
     </w:p>
-    <w:p/>
+    <w:p>
+      <w:pPr>
+        <w:rPr>
+          <w:color w:val="FF0000"/>
+        </w:rPr>
+      </w:pPr>
+      <w:r>
+        <w:rPr>
+          <w:color w:val="FF0000"/>
+        </w:rPr>
+        <w:t>I figured I would ask Dan or Seth to write this portion as they know the details better than I do.</w:t>
+      </w:r>
+    </w:p>
     <w:p>
       <w:pPr>
         <w:pStyle w:val="Heading2"/>
@@ -386,11 +396,9 @@
       <w:r>
         <w:t xml:space="preserve"> al. (2014) has shown near infrared is needed to discern particle size from limb scatter </w:t>
       </w:r>
-      <w:proofErr w:type="spellStart"/>
-      <w:r>
-        <w:t>neasurements</w:t>
-      </w:r>
-      <w:proofErr w:type="spellEnd"/>
+      <w:r>
+        <w:t>measurements</w:t>
+      </w:r>
       <w:r>
         <w:t>.</w:t>
       </w:r>
@@ -844,14 +852,1010 @@
         <w:t>Table 1: Different particle size distributions used to test the sensitivity of the aerosol retrieval.</w:t>
       </w:r>
     </w:p>
-    <w:p/>
+    <w:p>
+      <w:pPr>
+        <w:pStyle w:val="Heading2"/>
+      </w:pPr>
+      <w:r>
+        <w:t>2.3 Methodology</w:t>
+      </w:r>
+    </w:p>
+    <w:p>
+      <w:pPr>
+        <w:spacing w:line="360" w:lineRule="auto"/>
+        <w:ind w:firstLine="720"/>
+        <w:jc w:val="both"/>
+      </w:pPr>
+      <w:r>
+        <w:t>In order to limit the polarization space of this study a linear polarized instrument will be assumed that either measures the vertical or horizontal linear polarizations. This was chosen since upcoming instruments like ALTIUS (</w:t>
+      </w:r>
+      <w:proofErr w:type="spellStart"/>
+      <w:r>
+        <w:t>Dekemper</w:t>
+      </w:r>
+      <w:proofErr w:type="spellEnd"/>
+      <w:r>
+        <w:t xml:space="preserve"> et al. 2012) and ALI (</w:t>
+      </w:r>
+      <w:proofErr w:type="spellStart"/>
+      <w:r>
+        <w:t>Elash</w:t>
+      </w:r>
+      <w:proofErr w:type="spellEnd"/>
+      <w:r>
+        <w:t xml:space="preserve"> et al., 2015) use an acousto-optic tunable filter for a spectral filter which can only measure linear polarizations. So if a linear polarization must be </w:t>
+      </w:r>
+      <w:r>
+        <w:lastRenderedPageBreak/>
+        <w:t xml:space="preserve">used which is the best option, and how do the polarized measurements compare to the sensitivity of an instrument that measures scaler radiance.  </w:t>
+      </w:r>
+      <w:r>
+        <w:t xml:space="preserve">The three polarizations used will be define as the following: radiance that aligned with the horizon will be known as the horizontal polarization and  </w:t>
+      </w:r>
+      <w:r>
+        <w:t xml:space="preserve">radiance that </w:t>
+      </w:r>
+      <w:r>
+        <w:t xml:space="preserve">perpendicular </w:t>
+      </w:r>
+      <w:r>
+        <w:t xml:space="preserve"> the horizon will be known as the </w:t>
+      </w:r>
+      <w:r>
+        <w:t xml:space="preserve">vertical polarization. The third polarization used the total radiance which will be known as the scaler radiance. Using the </w:t>
+      </w:r>
+      <w:r>
+        <w:t>Stokes</w:t>
+      </w:r>
+      <w:r>
+        <w:t xml:space="preserve"> </w:t>
+      </w:r>
+      <w:r>
+        <w:t>parameters</w:t>
+      </w:r>
+      <w:r>
+        <w:t xml:space="preserve">, the scaler radiance is defined </w:t>
+      </w:r>
+      <w:proofErr w:type="gramStart"/>
+      <w:r>
+        <w:t xml:space="preserve">as </w:t>
+      </w:r>
+      <w:proofErr w:type="gramEnd"/>
+      <m:oMath>
+        <m:r>
+          <w:rPr>
+            <w:rFonts w:ascii="Cambria Math" w:hAnsi="Cambria Math"/>
+          </w:rPr>
+          <m:t>I</m:t>
+        </m:r>
+      </m:oMath>
+      <w:r>
+        <w:rPr>
+          <w:rFonts w:eastAsiaTheme="minorEastAsia"/>
+        </w:rPr>
+        <w:t>, the horizontal polarization is</w:t>
+      </w:r>
+      <w:r>
+        <w:rPr>
+          <w:rFonts w:eastAsiaTheme="minorEastAsia"/>
+        </w:rPr>
+        <w:t xml:space="preserve"> given by</w:t>
+      </w:r>
+      <w:r>
+        <w:rPr>
+          <w:rFonts w:eastAsiaTheme="minorEastAsia"/>
+        </w:rPr>
+        <w:t xml:space="preserve"> </w:t>
+      </w:r>
+      <m:oMath>
+        <m:r>
+          <w:rPr>
+            <w:rFonts w:ascii="Cambria Math" w:eastAsiaTheme="minorEastAsia" w:hAnsi="Cambria Math"/>
+          </w:rPr>
+          <m:t>0.5</m:t>
+        </m:r>
+        <m:d>
+          <m:dPr>
+            <m:ctrlPr>
+              <w:rPr>
+                <w:rFonts w:ascii="Cambria Math" w:eastAsiaTheme="minorEastAsia" w:hAnsi="Cambria Math"/>
+                <w:i/>
+              </w:rPr>
+            </m:ctrlPr>
+          </m:dPr>
+          <m:e>
+            <m:r>
+              <w:rPr>
+                <w:rFonts w:ascii="Cambria Math" w:eastAsiaTheme="minorEastAsia" w:hAnsi="Cambria Math"/>
+              </w:rPr>
+              <m:t>I+Q</m:t>
+            </m:r>
+          </m:e>
+        </m:d>
+      </m:oMath>
+      <w:r>
+        <w:rPr>
+          <w:rFonts w:eastAsiaTheme="minorEastAsia"/>
+        </w:rPr>
+        <w:t xml:space="preserve"> and the vertical polarization is given by </w:t>
+      </w:r>
+      <m:oMath>
+        <m:r>
+          <w:rPr>
+            <w:rFonts w:ascii="Cambria Math" w:eastAsiaTheme="minorEastAsia" w:hAnsi="Cambria Math"/>
+          </w:rPr>
+          <m:t>0.5(I-Q)</m:t>
+        </m:r>
+      </m:oMath>
+      <w:r>
+        <w:rPr>
+          <w:rFonts w:eastAsiaTheme="minorEastAsia"/>
+        </w:rPr>
+        <w:t>.</w:t>
+      </w:r>
+    </w:p>
+    <w:p>
+      <w:pPr>
+        <w:spacing w:line="360" w:lineRule="auto"/>
+        <w:ind w:firstLine="720"/>
+        <w:jc w:val="both"/>
+      </w:pPr>
+      <w:r>
+        <w:t xml:space="preserve">The study looks at the problem is three section. How does the percent of the aerosol signal compare to the overall radiance for a variety geometries and aerosol profiles? How does the polarization affect the ability to retrieve aerosol from a simulated measurement using a consistent particle size distribution? And how does the sensitivity effect the error on the retrieved profile? Within this section the methodology for </w:t>
+      </w:r>
+      <w:r>
+        <w:t>each question will be described.</w:t>
+      </w:r>
+      <w:r>
+        <w:t xml:space="preserve"> </w:t>
+      </w:r>
+    </w:p>
+    <w:p>
+      <w:pPr>
+        <w:spacing w:line="360" w:lineRule="auto"/>
+        <w:jc w:val="both"/>
+        <w:rPr>
+          <w:rFonts w:eastAsiaTheme="minorEastAsia"/>
+        </w:rPr>
+      </w:pPr>
+      <w:r>
+        <w:t xml:space="preserve"> </w:t>
+      </w:r>
+      <w:r>
+        <w:tab/>
+      </w:r>
+      <w:r>
+        <w:t xml:space="preserve">First, the modeled radiance will be compared for a series of geometries, wavelengths, and altitudes to determine the percent of the radiance that is inherent to aerosol. The model is ran using </w:t>
+      </w:r>
+      <w:r>
+        <w:t xml:space="preserve">a </w:t>
+      </w:r>
+      <w:r>
+        <w:t xml:space="preserve">polarization mode </w:t>
+      </w:r>
+      <w:r>
+        <w:t>that</w:t>
+      </w:r>
+      <w:r>
+        <w:t xml:space="preserve"> accurately models the polarized radiance for the first three orders of scatter, then the scattering are assumed to be completely scaler in nature</w:t>
+      </w:r>
+      <w:r>
+        <w:t>. T</w:t>
+      </w:r>
+      <w:r>
+        <w:t xml:space="preserve">he model is ran with a </w:t>
+      </w:r>
+      <w:r>
+        <w:t>nominal</w:t>
+      </w:r>
+      <w:r>
+        <w:t xml:space="preserve"> atmosphere </w:t>
+      </w:r>
+      <w:r>
+        <w:t xml:space="preserve">that </w:t>
+      </w:r>
+      <w:r>
+        <w:t>consists of molecular air, ozone, and NO</w:t>
+      </w:r>
+      <w:r>
+        <w:rPr>
+          <w:vertAlign w:val="subscript"/>
+        </w:rPr>
+        <w:t>2</w:t>
+      </w:r>
+      <w:r>
+        <w:t xml:space="preserve"> which is kept constant</w:t>
+      </w:r>
+      <w:r>
+        <w:t>, and with a variable altitude and albedo</w:t>
+      </w:r>
+      <w:r>
+        <w:t xml:space="preserve">. </w:t>
+      </w:r>
+      <w:r>
+        <w:t xml:space="preserve">The sensitivity was determined by </w:t>
+      </w:r>
+      <w:r>
+        <w:t>calculating the radiance without aerosol in the model</w:t>
+      </w:r>
+      <w:proofErr w:type="gramStart"/>
+      <w:r>
+        <w:t xml:space="preserve">, </w:t>
+      </w:r>
+      <w:proofErr w:type="gramEnd"/>
+      <m:oMath>
+        <m:sSub>
+          <m:sSubPr>
+            <m:ctrlPr>
+              <w:rPr>
+                <w:rFonts w:ascii="Cambria Math" w:hAnsi="Cambria Math"/>
+                <w:i/>
+              </w:rPr>
+            </m:ctrlPr>
+          </m:sSubPr>
+          <m:e>
+            <m:r>
+              <w:rPr>
+                <w:rFonts w:ascii="Cambria Math" w:hAnsi="Cambria Math"/>
+              </w:rPr>
+              <m:t>I</m:t>
+            </m:r>
+          </m:e>
+          <m:sub>
+            <m:r>
+              <w:rPr>
+                <w:rFonts w:ascii="Cambria Math" w:hAnsi="Cambria Math"/>
+              </w:rPr>
+              <m:t>nom</m:t>
+            </m:r>
+          </m:sub>
+        </m:sSub>
+      </m:oMath>
+      <w:r>
+        <w:rPr>
+          <w:rFonts w:eastAsiaTheme="minorEastAsia"/>
+        </w:rPr>
+        <w:t xml:space="preserve">, and the radiance including the aerosol known as the total radiance, </w:t>
+      </w:r>
+      <m:oMath>
+        <m:sSub>
+          <m:sSubPr>
+            <m:ctrlPr>
+              <w:rPr>
+                <w:rFonts w:ascii="Cambria Math" w:eastAsiaTheme="minorEastAsia" w:hAnsi="Cambria Math"/>
+                <w:i/>
+              </w:rPr>
+            </m:ctrlPr>
+          </m:sSubPr>
+          <m:e>
+            <m:r>
+              <w:rPr>
+                <w:rFonts w:ascii="Cambria Math" w:eastAsiaTheme="minorEastAsia" w:hAnsi="Cambria Math"/>
+              </w:rPr>
+              <m:t>I</m:t>
+            </m:r>
+          </m:e>
+          <m:sub>
+            <m:r>
+              <w:rPr>
+                <w:rFonts w:ascii="Cambria Math" w:eastAsiaTheme="minorEastAsia" w:hAnsi="Cambria Math"/>
+              </w:rPr>
+              <m:t>tot</m:t>
+            </m:r>
+          </m:sub>
+        </m:sSub>
+      </m:oMath>
+      <w:r>
+        <w:rPr>
+          <w:rFonts w:eastAsiaTheme="minorEastAsia"/>
+        </w:rPr>
+        <w:t xml:space="preserve">, and using the difference between the total radiance and nominal radiance would yield the </w:t>
+      </w:r>
+      <w:r>
+        <w:rPr>
+          <w:rFonts w:eastAsiaTheme="minorEastAsia"/>
+        </w:rPr>
+        <w:t>aerosol radiance look at a percent of the signal that come from aerosol gives the relative sensitivity for aerosol with a particular polarization in the form</w:t>
+      </w:r>
+    </w:p>
+    <w:p>
+      <w:pPr>
+        <w:spacing w:line="360" w:lineRule="auto"/>
+        <w:jc w:val="both"/>
+        <w:rPr>
+          <w:rFonts w:eastAsiaTheme="minorEastAsia"/>
+        </w:rPr>
+      </w:pPr>
+      <m:oMathPara>
+        <m:oMath>
+          <m:r>
+            <w:rPr>
+              <w:rFonts w:ascii="Cambria Math" w:hAnsi="Cambria Math"/>
+            </w:rPr>
+            <m:t>Percen</m:t>
+          </m:r>
+          <m:sSub>
+            <m:sSubPr>
+              <m:ctrlPr>
+                <w:rPr>
+                  <w:rFonts w:ascii="Cambria Math" w:hAnsi="Cambria Math"/>
+                  <w:i/>
+                </w:rPr>
+              </m:ctrlPr>
+            </m:sSubPr>
+            <m:e>
+              <m:r>
+                <w:rPr>
+                  <w:rFonts w:ascii="Cambria Math" w:hAnsi="Cambria Math"/>
+                </w:rPr>
+                <m:t>t</m:t>
+              </m:r>
+            </m:e>
+            <m:sub>
+              <m:r>
+                <w:rPr>
+                  <w:rFonts w:ascii="Cambria Math" w:hAnsi="Cambria Math"/>
+                </w:rPr>
+                <m:t>aerosol</m:t>
+              </m:r>
+            </m:sub>
+          </m:sSub>
+          <m:r>
+            <w:rPr>
+              <w:rFonts w:ascii="Cambria Math" w:hAnsi="Cambria Math"/>
+            </w:rPr>
+            <m:t>=</m:t>
+          </m:r>
+          <m:f>
+            <m:fPr>
+              <m:ctrlPr>
+                <w:rPr>
+                  <w:rFonts w:ascii="Cambria Math" w:hAnsi="Cambria Math"/>
+                  <w:i/>
+                </w:rPr>
+              </m:ctrlPr>
+            </m:fPr>
+            <m:num>
+              <m:sSub>
+                <m:sSubPr>
+                  <m:ctrlPr>
+                    <w:rPr>
+                      <w:rFonts w:ascii="Cambria Math" w:hAnsi="Cambria Math"/>
+                      <w:i/>
+                    </w:rPr>
+                  </m:ctrlPr>
+                </m:sSubPr>
+                <m:e>
+                  <m:r>
+                    <w:rPr>
+                      <w:rFonts w:ascii="Cambria Math" w:hAnsi="Cambria Math"/>
+                    </w:rPr>
+                    <m:t>I</m:t>
+                  </m:r>
+                </m:e>
+                <m:sub>
+                  <m:r>
+                    <w:rPr>
+                      <w:rFonts w:ascii="Cambria Math" w:hAnsi="Cambria Math"/>
+                    </w:rPr>
+                    <m:t>tot</m:t>
+                  </m:r>
+                </m:sub>
+              </m:sSub>
+              <m:r>
+                <w:rPr>
+                  <w:rFonts w:ascii="Cambria Math" w:hAnsi="Cambria Math"/>
+                </w:rPr>
+                <m:t>-</m:t>
+              </m:r>
+              <m:sSub>
+                <m:sSubPr>
+                  <m:ctrlPr>
+                    <w:rPr>
+                      <w:rFonts w:ascii="Cambria Math" w:hAnsi="Cambria Math"/>
+                      <w:i/>
+                    </w:rPr>
+                  </m:ctrlPr>
+                </m:sSubPr>
+                <m:e>
+                  <m:r>
+                    <w:rPr>
+                      <w:rFonts w:ascii="Cambria Math" w:hAnsi="Cambria Math"/>
+                    </w:rPr>
+                    <m:t>I</m:t>
+                  </m:r>
+                </m:e>
+                <m:sub>
+                  <m:r>
+                    <w:rPr>
+                      <w:rFonts w:ascii="Cambria Math" w:hAnsi="Cambria Math"/>
+                    </w:rPr>
+                    <m:t>nom</m:t>
+                  </m:r>
+                </m:sub>
+              </m:sSub>
+            </m:num>
+            <m:den>
+              <m:sSub>
+                <m:sSubPr>
+                  <m:ctrlPr>
+                    <w:rPr>
+                      <w:rFonts w:ascii="Cambria Math" w:hAnsi="Cambria Math"/>
+                      <w:i/>
+                    </w:rPr>
+                  </m:ctrlPr>
+                </m:sSubPr>
+                <m:e>
+                  <m:r>
+                    <w:rPr>
+                      <w:rFonts w:ascii="Cambria Math" w:hAnsi="Cambria Math"/>
+                    </w:rPr>
+                    <m:t>I</m:t>
+                  </m:r>
+                </m:e>
+                <m:sub>
+                  <m:r>
+                    <w:rPr>
+                      <w:rFonts w:ascii="Cambria Math" w:hAnsi="Cambria Math"/>
+                    </w:rPr>
+                    <m:t>tot</m:t>
+                  </m:r>
+                </m:sub>
+              </m:sSub>
+            </m:den>
+          </m:f>
+          <m:r>
+            <w:rPr>
+              <w:rFonts w:ascii="Cambria Math" w:hAnsi="Cambria Math"/>
+            </w:rPr>
+            <m:t>*100%.</m:t>
+          </m:r>
+        </m:oMath>
+      </m:oMathPara>
+    </w:p>
+    <w:p>
+      <w:pPr>
+        <w:spacing w:line="360" w:lineRule="auto"/>
+        <w:jc w:val="both"/>
+        <w:rPr>
+          <w:rFonts w:eastAsiaTheme="minorEastAsia"/>
+        </w:rPr>
+      </w:pPr>
+      <w:r>
+        <w:rPr>
+          <w:rFonts w:eastAsiaTheme="minorEastAsia"/>
+        </w:rPr>
+        <w:t xml:space="preserve">From this information it can be determined where the aerosol contributes the large percentage of the signal. On the other hand a look at the loss of radiance will be looked at when using a polarized measurement to a scaler instrument to determine the required increase in exposure time for the polarized </w:t>
+      </w:r>
+      <w:r>
+        <w:rPr>
+          <w:rFonts w:eastAsiaTheme="minorEastAsia"/>
+        </w:rPr>
+        <w:t>measurements</w:t>
+      </w:r>
+      <w:r>
+        <w:rPr>
+          <w:rFonts w:eastAsiaTheme="minorEastAsia"/>
+        </w:rPr>
+        <w:t>.</w:t>
+      </w:r>
+    </w:p>
+    <w:p>
+      <w:pPr>
+        <w:spacing w:line="360" w:lineRule="auto"/>
+        <w:jc w:val="both"/>
+        <w:rPr>
+          <w:rFonts w:eastAsiaTheme="minorEastAsia"/>
+        </w:rPr>
+      </w:pPr>
+      <w:r>
+        <w:rPr>
+          <w:rFonts w:eastAsiaTheme="minorEastAsia"/>
+        </w:rPr>
+        <w:tab/>
+        <w:t xml:space="preserve">To determine the effect of polarization on the retrieval </w:t>
+      </w:r>
+      <w:r>
+        <w:rPr>
+          <w:rFonts w:eastAsiaTheme="minorEastAsia"/>
+        </w:rPr>
+        <w:t xml:space="preserve">a retrieval method will be used similar to aerosol extinction retrieval by Bourassa et al. (2012). A minor change to the algorithm is the measurement vector will not be normalized by a shorter wavelength since work by </w:t>
+      </w:r>
+      <w:proofErr w:type="spellStart"/>
+      <w:r>
+        <w:rPr>
+          <w:rFonts w:eastAsiaTheme="minorEastAsia"/>
+        </w:rPr>
+        <w:t>Rieger</w:t>
+      </w:r>
+      <w:proofErr w:type="spellEnd"/>
+      <w:r>
+        <w:rPr>
+          <w:rFonts w:eastAsiaTheme="minorEastAsia"/>
+        </w:rPr>
+        <w:t xml:space="preserve"> et al. (2014) has shown this </w:t>
+      </w:r>
+      <w:r>
+        <w:rPr>
+          <w:rFonts w:eastAsiaTheme="minorEastAsia"/>
+        </w:rPr>
+        <w:lastRenderedPageBreak/>
+        <w:t xml:space="preserve">decreases sensitivity to particle size distributions. </w:t>
+      </w:r>
+      <w:r>
+        <w:rPr>
+          <w:rFonts w:eastAsiaTheme="minorEastAsia"/>
+        </w:rPr>
+        <w:t>For the retrievals a simulated measurement radiance profile will be calculated using the SASKTRAN-HR model with a nominal Ozone, and NO</w:t>
+      </w:r>
+      <w:r>
+        <w:rPr>
+          <w:rFonts w:eastAsiaTheme="minorEastAsia"/>
+          <w:vertAlign w:val="subscript"/>
+        </w:rPr>
+        <w:t>2</w:t>
+      </w:r>
+      <w:r>
+        <w:rPr>
+          <w:rFonts w:eastAsiaTheme="minorEastAsia"/>
+        </w:rPr>
+        <w:t xml:space="preserve"> profiles for each of the scenarios listed in section 2.2. The simulated measurements will be used to retrieve aerosol profiles using the multiplicative algebra reconstruction technique for all three polarization states. Additionally, a retrieval will be performed with the scaler SASKTRAN-HR model to see if there is a large discrepancy between using the scaler and the polarized model to retrieve aerosol profiles from a scaler measurement. For each </w:t>
+      </w:r>
+      <w:r>
+        <w:rPr>
+          <w:rFonts w:eastAsiaTheme="minorEastAsia"/>
+        </w:rPr>
+        <w:t xml:space="preserve">aerosol </w:t>
+      </w:r>
+      <w:r>
+        <w:rPr>
+          <w:rFonts w:eastAsiaTheme="minorEastAsia"/>
+        </w:rPr>
+        <w:t xml:space="preserve">retrieval </w:t>
+      </w:r>
+      <w:r>
+        <w:rPr>
+          <w:rFonts w:eastAsiaTheme="minorEastAsia"/>
+        </w:rPr>
+        <w:t>the Ozone, NO</w:t>
+      </w:r>
+      <w:r>
+        <w:rPr>
+          <w:rFonts w:eastAsiaTheme="minorEastAsia"/>
+          <w:vertAlign w:val="subscript"/>
+        </w:rPr>
+        <w:t>2</w:t>
+      </w:r>
+      <w:r>
+        <w:rPr>
+          <w:rFonts w:eastAsiaTheme="minorEastAsia"/>
+        </w:rPr>
+        <w:t xml:space="preserve">, and albedo are set the same in the modeled measurement but the aerosol particle size is to be set to 0.08 µm mode radius and 1.6 mode width.  The assumption of an incorrect particle size is very common in current limb scatter instruments (i.e. OSIRIS and SCIAMACHY) will be used to see how the different polarizations are sensitivity to particle size </w:t>
+      </w:r>
+      <w:r>
+        <w:rPr>
+          <w:rFonts w:eastAsiaTheme="minorEastAsia"/>
+        </w:rPr>
+        <w:t>distributions and if this incorrect assumption greatly affects the retrieved extinctions.</w:t>
+      </w:r>
+    </w:p>
+    <w:p>
+      <w:pPr>
+        <w:spacing w:line="360" w:lineRule="auto"/>
+        <w:jc w:val="both"/>
+        <w:rPr>
+          <w:rFonts w:eastAsiaTheme="minorEastAsia"/>
+        </w:rPr>
+      </w:pPr>
+      <w:r>
+        <w:rPr>
+          <w:rFonts w:eastAsiaTheme="minorEastAsia"/>
+        </w:rPr>
+        <w:tab/>
+      </w:r>
+      <w:r>
+        <w:rPr>
+          <w:rFonts w:eastAsiaTheme="minorEastAsia"/>
+        </w:rPr>
+        <w:t xml:space="preserve">Lastly, </w:t>
+      </w:r>
+      <w:r>
+        <w:rPr>
+          <w:rFonts w:eastAsiaTheme="minorEastAsia"/>
+        </w:rPr>
+        <w:t>In order to check the pr</w:t>
+      </w:r>
+      <w:r>
+        <w:rPr>
+          <w:rFonts w:eastAsiaTheme="minorEastAsia"/>
+        </w:rPr>
+        <w:t>ecision of the</w:t>
+      </w:r>
+      <w:r>
+        <w:rPr>
+          <w:rFonts w:eastAsiaTheme="minorEastAsia"/>
+        </w:rPr>
+        <w:t xml:space="preserve"> </w:t>
+      </w:r>
+      <w:r>
+        <w:rPr>
+          <w:rFonts w:eastAsiaTheme="minorEastAsia"/>
+        </w:rPr>
+        <w:t>retrieved aerosol profile</w:t>
+      </w:r>
+      <w:r>
+        <w:rPr>
+          <w:rFonts w:eastAsiaTheme="minorEastAsia"/>
+        </w:rPr>
+        <w:t xml:space="preserve"> an error analysis of the revivals will be performed</w:t>
+      </w:r>
+      <w:r>
+        <w:rPr>
+          <w:rFonts w:eastAsiaTheme="minorEastAsia"/>
+        </w:rPr>
+        <w:t xml:space="preserve">. The method used for this analysis is one presented by Bourassa et al. (2012) in which it is assumed that the Jacobian, </w:t>
+      </w:r>
+      <m:oMath>
+        <m:r>
+          <w:rPr>
+            <w:rFonts w:ascii="Cambria Math" w:eastAsiaTheme="minorEastAsia" w:hAnsi="Cambria Math"/>
+          </w:rPr>
+          <m:t>K</m:t>
+        </m:r>
+      </m:oMath>
+      <w:r>
+        <w:rPr>
+          <w:rFonts w:eastAsiaTheme="minorEastAsia"/>
+        </w:rPr>
+        <w:t>, times the Gain matrix,</w:t>
+      </w:r>
+      <w:r>
+        <w:rPr>
+          <w:rFonts w:eastAsiaTheme="minorEastAsia"/>
+        </w:rPr>
+        <w:t xml:space="preserve"> </w:t>
+      </w:r>
+      <m:oMath>
+        <m:r>
+          <w:rPr>
+            <w:rFonts w:ascii="Cambria Math" w:eastAsiaTheme="minorEastAsia" w:hAnsi="Cambria Math"/>
+          </w:rPr>
+          <m:t>G,</m:t>
+        </m:r>
+      </m:oMath>
+      <w:r>
+        <w:rPr>
+          <w:rFonts w:eastAsiaTheme="minorEastAsia"/>
+        </w:rPr>
+        <w:t xml:space="preserve"> is approximately equal to the identity matrix so </w:t>
+      </w:r>
+    </w:p>
+    <w:p>
+      <w:pPr>
+        <w:spacing w:line="360" w:lineRule="auto"/>
+        <w:jc w:val="both"/>
+        <w:rPr>
+          <w:rFonts w:eastAsiaTheme="minorEastAsia"/>
+        </w:rPr>
+      </w:pPr>
+      <m:oMathPara>
+        <m:oMath>
+          <m:r>
+            <w:rPr>
+              <w:rFonts w:ascii="Cambria Math" w:eastAsiaTheme="minorEastAsia" w:hAnsi="Cambria Math"/>
+            </w:rPr>
+            <m:t>G≅</m:t>
+          </m:r>
+          <m:sSup>
+            <m:sSupPr>
+              <m:ctrlPr>
+                <w:rPr>
+                  <w:rFonts w:ascii="Cambria Math" w:eastAsiaTheme="minorEastAsia" w:hAnsi="Cambria Math"/>
+                  <w:i/>
+                </w:rPr>
+              </m:ctrlPr>
+            </m:sSupPr>
+            <m:e>
+              <m:r>
+                <w:rPr>
+                  <w:rFonts w:ascii="Cambria Math" w:eastAsiaTheme="minorEastAsia" w:hAnsi="Cambria Math"/>
+                </w:rPr>
+                <m:t>K</m:t>
+              </m:r>
+            </m:e>
+            <m:sup>
+              <m:r>
+                <w:rPr>
+                  <w:rFonts w:ascii="Cambria Math" w:eastAsiaTheme="minorEastAsia" w:hAnsi="Cambria Math"/>
+                </w:rPr>
+                <m:t>-1</m:t>
+              </m:r>
+            </m:sup>
+          </m:sSup>
+          <m:r>
+            <w:rPr>
+              <w:rFonts w:ascii="Cambria Math" w:eastAsiaTheme="minorEastAsia" w:hAnsi="Cambria Math"/>
+            </w:rPr>
+            <m:t>.</m:t>
+          </m:r>
+        </m:oMath>
+      </m:oMathPara>
+    </w:p>
+    <w:p>
+      <w:pPr>
+        <w:spacing w:line="360" w:lineRule="auto"/>
+        <w:jc w:val="both"/>
+        <w:rPr>
+          <w:rFonts w:eastAsiaTheme="minorEastAsia"/>
+        </w:rPr>
+      </w:pPr>
+      <w:r>
+        <w:rPr>
+          <w:rFonts w:eastAsiaTheme="minorEastAsia"/>
+        </w:rPr>
+        <w:t>With an assumed covariance on the aerosol retrieval</w:t>
+      </w:r>
+      <w:proofErr w:type="gramStart"/>
+      <w:r>
+        <w:rPr>
+          <w:rFonts w:eastAsiaTheme="minorEastAsia"/>
+        </w:rPr>
+        <w:t xml:space="preserve">, </w:t>
+      </w:r>
+      <w:proofErr w:type="gramEnd"/>
+      <m:oMath>
+        <m:sSub>
+          <m:sSubPr>
+            <m:ctrlPr>
+              <w:rPr>
+                <w:rFonts w:ascii="Cambria Math" w:eastAsiaTheme="minorEastAsia" w:hAnsi="Cambria Math"/>
+                <w:i/>
+              </w:rPr>
+            </m:ctrlPr>
+          </m:sSubPr>
+          <m:e>
+            <m:r>
+              <w:rPr>
+                <w:rFonts w:ascii="Cambria Math" w:eastAsiaTheme="minorEastAsia" w:hAnsi="Cambria Math"/>
+              </w:rPr>
+              <m:t>S</m:t>
+            </m:r>
+          </m:e>
+          <m:sub>
+            <m:r>
+              <w:rPr>
+                <w:rFonts w:ascii="Cambria Math" w:eastAsiaTheme="minorEastAsia" w:hAnsi="Cambria Math"/>
+              </w:rPr>
+              <m:t>ϵ</m:t>
+            </m:r>
+          </m:sub>
+        </m:sSub>
+      </m:oMath>
+      <w:r>
+        <w:rPr>
+          <w:rFonts w:eastAsiaTheme="minorEastAsia"/>
+        </w:rPr>
+        <w:t xml:space="preserve">, the </w:t>
+      </w:r>
+      <w:r>
+        <w:rPr>
+          <w:rFonts w:eastAsiaTheme="minorEastAsia"/>
+        </w:rPr>
+        <w:t>covariance</w:t>
+      </w:r>
+      <w:r>
+        <w:rPr>
+          <w:rFonts w:eastAsiaTheme="minorEastAsia"/>
+        </w:rPr>
+        <w:t xml:space="preserve"> on the aerosol </w:t>
+      </w:r>
+      <w:r>
+        <w:rPr>
+          <w:rFonts w:eastAsiaTheme="minorEastAsia"/>
+        </w:rPr>
+        <w:t>profiles</w:t>
+      </w:r>
+      <w:r>
+        <w:rPr>
+          <w:rFonts w:eastAsiaTheme="minorEastAsia"/>
+        </w:rPr>
+        <w:t xml:space="preserve"> can be found  by</w:t>
+      </w:r>
+    </w:p>
+    <w:p>
+      <w:pPr>
+        <w:spacing w:line="360" w:lineRule="auto"/>
+        <w:jc w:val="both"/>
+        <w:rPr>
+          <w:rFonts w:eastAsiaTheme="minorEastAsia"/>
+        </w:rPr>
+      </w:pPr>
+      <m:oMathPara>
+        <m:oMath>
+          <m:sSub>
+            <m:sSubPr>
+              <m:ctrlPr>
+                <w:rPr>
+                  <w:rFonts w:ascii="Cambria Math" w:eastAsiaTheme="minorEastAsia" w:hAnsi="Cambria Math"/>
+                  <w:i/>
+                </w:rPr>
+              </m:ctrlPr>
+            </m:sSubPr>
+            <m:e>
+              <m:r>
+                <w:rPr>
+                  <w:rFonts w:ascii="Cambria Math" w:eastAsiaTheme="minorEastAsia" w:hAnsi="Cambria Math"/>
+                </w:rPr>
+                <m:t>S</m:t>
+              </m:r>
+            </m:e>
+            <m:sub>
+              <m:r>
+                <w:rPr>
+                  <w:rFonts w:ascii="Cambria Math" w:eastAsiaTheme="minorEastAsia" w:hAnsi="Cambria Math"/>
+                </w:rPr>
+                <m:t>aero</m:t>
+              </m:r>
+            </m:sub>
+          </m:sSub>
+          <m:r>
+            <w:rPr>
+              <w:rFonts w:ascii="Cambria Math" w:eastAsiaTheme="minorEastAsia" w:hAnsi="Cambria Math"/>
+            </w:rPr>
+            <m:t>=</m:t>
+          </m:r>
+          <m:sSup>
+            <m:sSupPr>
+              <m:ctrlPr>
+                <w:rPr>
+                  <w:rFonts w:ascii="Cambria Math" w:eastAsiaTheme="minorEastAsia" w:hAnsi="Cambria Math"/>
+                  <w:i/>
+                </w:rPr>
+              </m:ctrlPr>
+            </m:sSupPr>
+            <m:e>
+              <m:r>
+                <w:rPr>
+                  <w:rFonts w:ascii="Cambria Math" w:eastAsiaTheme="minorEastAsia" w:hAnsi="Cambria Math"/>
+                </w:rPr>
+                <m:t>K</m:t>
+              </m:r>
+            </m:e>
+            <m:sup>
+              <m:r>
+                <w:rPr>
+                  <w:rFonts w:ascii="Cambria Math" w:eastAsiaTheme="minorEastAsia" w:hAnsi="Cambria Math"/>
+                </w:rPr>
+                <m:t>-1</m:t>
+              </m:r>
+            </m:sup>
+          </m:sSup>
+          <m:sSub>
+            <m:sSubPr>
+              <m:ctrlPr>
+                <w:rPr>
+                  <w:rFonts w:ascii="Cambria Math" w:eastAsiaTheme="minorEastAsia" w:hAnsi="Cambria Math"/>
+                  <w:i/>
+                </w:rPr>
+              </m:ctrlPr>
+            </m:sSubPr>
+            <m:e>
+              <m:r>
+                <w:rPr>
+                  <w:rFonts w:ascii="Cambria Math" w:eastAsiaTheme="minorEastAsia" w:hAnsi="Cambria Math"/>
+                </w:rPr>
+                <m:t>S</m:t>
+              </m:r>
+            </m:e>
+            <m:sub>
+              <m:r>
+                <w:rPr>
+                  <w:rFonts w:ascii="Cambria Math" w:eastAsiaTheme="minorEastAsia" w:hAnsi="Cambria Math"/>
+                </w:rPr>
+                <m:t xml:space="preserve">ϵ </m:t>
+              </m:r>
+            </m:sub>
+          </m:sSub>
+          <m:sSup>
+            <m:sSupPr>
+              <m:ctrlPr>
+                <w:rPr>
+                  <w:rFonts w:ascii="Cambria Math" w:eastAsiaTheme="minorEastAsia" w:hAnsi="Cambria Math"/>
+                  <w:i/>
+                </w:rPr>
+              </m:ctrlPr>
+            </m:sSupPr>
+            <m:e>
+              <m:d>
+                <m:dPr>
+                  <m:ctrlPr>
+                    <w:rPr>
+                      <w:rFonts w:ascii="Cambria Math" w:eastAsiaTheme="minorEastAsia" w:hAnsi="Cambria Math"/>
+                      <w:i/>
+                    </w:rPr>
+                  </m:ctrlPr>
+                </m:dPr>
+                <m:e>
+                  <m:sSup>
+                    <m:sSupPr>
+                      <m:ctrlPr>
+                        <w:rPr>
+                          <w:rFonts w:ascii="Cambria Math" w:eastAsiaTheme="minorEastAsia" w:hAnsi="Cambria Math"/>
+                          <w:i/>
+                        </w:rPr>
+                      </m:ctrlPr>
+                    </m:sSupPr>
+                    <m:e>
+                      <m:r>
+                        <w:rPr>
+                          <w:rFonts w:ascii="Cambria Math" w:eastAsiaTheme="minorEastAsia" w:hAnsi="Cambria Math"/>
+                        </w:rPr>
+                        <m:t>K</m:t>
+                      </m:r>
+                    </m:e>
+                    <m:sup>
+                      <m:r>
+                        <w:rPr>
+                          <w:rFonts w:ascii="Cambria Math" w:eastAsiaTheme="minorEastAsia" w:hAnsi="Cambria Math"/>
+                        </w:rPr>
+                        <m:t>-1</m:t>
+                      </m:r>
+                    </m:sup>
+                  </m:sSup>
+                </m:e>
+              </m:d>
+            </m:e>
+            <m:sup>
+              <m:r>
+                <w:rPr>
+                  <w:rFonts w:ascii="Cambria Math" w:eastAsiaTheme="minorEastAsia" w:hAnsi="Cambria Math"/>
+                </w:rPr>
+                <m:t>T</m:t>
+              </m:r>
+            </m:sup>
+          </m:sSup>
+          <m:r>
+            <w:rPr>
+              <w:rFonts w:ascii="Cambria Math" w:eastAsiaTheme="minorEastAsia" w:hAnsi="Cambria Math"/>
+            </w:rPr>
+            <m:t xml:space="preserve">. </m:t>
+          </m:r>
+        </m:oMath>
+      </m:oMathPara>
+    </w:p>
+    <w:p>
+      <w:pPr>
+        <w:spacing w:line="360" w:lineRule="auto"/>
+        <w:jc w:val="both"/>
+        <w:rPr>
+          <w:rFonts w:eastAsiaTheme="minorEastAsia"/>
+        </w:rPr>
+      </w:pPr>
+      <w:r>
+        <w:rPr>
+          <w:rFonts w:eastAsiaTheme="minorEastAsia"/>
+        </w:rPr>
+        <w:t>Finally the square root of the diagonal of the aerosol covariance is taken as the final error profile.</w:t>
+      </w:r>
+    </w:p>
     <w:p>
       <w:pPr>
         <w:pStyle w:val="Heading1"/>
       </w:pPr>
       <w:r>
         <w:lastRenderedPageBreak/>
-        <w:t>3 Aerosol sensitivity to polarization</w:t>
+        <w:t xml:space="preserve">3 </w:t>
+      </w:r>
+      <w:r>
+        <w:t>Analysis</w:t>
+      </w:r>
+    </w:p>
+    <w:p>
+      <w:pPr>
+        <w:pStyle w:val="Heading2"/>
+      </w:pPr>
+      <w:r>
+        <w:t>3.1 Aerosol Sensitivity</w:t>
       </w:r>
     </w:p>
     <w:p>
@@ -997,10 +2001,7 @@
     </w:p>
     <w:p>
       <w:r>
-        <w:t xml:space="preserve">Figure 3: A computation of the percentage of aerosol radiance signal over the total radiance for a series of three polarizations. The top, middle, and bottom figures are the scaler, horizontal polarization, and vertical polarization respectively. The geometry for the simulation is set up with SZA of </w:t>
-      </w:r>
-      <w:r>
-        <w:t>60</w:t>
+        <w:t>Figure 3: A computation of the percentage of aerosol radiance signal over the total radiance for a series of three polarizations. The top, middle, and bottom figures are the scaler, horizontal polarization, and vertical polarization respectively. The geometry for the simulation is set up with SZA of 60</w:t>
       </w:r>
       <w:r>
         <w:rPr>
@@ -1009,13 +2010,7 @@
         <w:t>o</w:t>
       </w:r>
       <w:r>
-        <w:t xml:space="preserve"> </w:t>
-      </w:r>
-      <w:r>
-        <w:t>at a tangent point of 15.5 km</w:t>
-      </w:r>
-      <w:r>
-        <w:t xml:space="preserve"> with an Albedo of 0 and using the background aerosol profile. </w:t>
+        <w:t xml:space="preserve"> at a tangent point of 15.5 km with an Albedo of 0 and using the background aerosol profile. </w:t>
       </w:r>
     </w:p>
     <w:p/>
@@ -1071,10 +2066,10 @@
     </w:p>
     <w:p>
       <w:r>
-        <w:t xml:space="preserve">Figure 4: </w:t>
-      </w:r>
-      <w:r>
-        <w:t>A computation of the percentage of aerosol radiance signal over the total radiance for a series of three polarizations. The top, middle, and bottom figures are the scaler, horizontal polarization, and vertical polarization respectively. The geometry for the simulation is set up with SZA of 45</w:t>
+        <w:t xml:space="preserve">Figure 4: A computation of the percentage of aerosol radiance signal over the total radiance for a series of three polarizations. The top, middle, and bottom figures are the scaler, horizontal polarization, and vertical polarization respectively. The geometry for the simulation is set up with SZA of </w:t>
+      </w:r>
+      <w:r>
+        <w:t>60</w:t>
       </w:r>
       <w:r>
         <w:rPr>
@@ -1083,7 +2078,10 @@
         <w:t>o</w:t>
       </w:r>
       <w:r>
-        <w:t xml:space="preserve"> and SSA of 60</w:t>
+        <w:t xml:space="preserve"> and SSA of </w:t>
+      </w:r>
+      <w:r>
+        <w:t>45</w:t>
       </w:r>
       <w:r>
         <w:rPr>
@@ -1150,7 +2148,10 @@
         <w:t>Figure 5: A percent of the linear polarized radiances to the scaler radiance</w:t>
       </w:r>
       <w:r>
-        <w:t>, the left and right figures are the horizontal and vertical polarizations respectively. The radiances were calculated with a geometry of 45</w:t>
+        <w:t xml:space="preserve">, the left and right figures are the horizontal and vertical polarizations respectively. The radiances were calculated with a geometry of </w:t>
+      </w:r>
+      <w:r>
+        <w:t>60</w:t>
       </w:r>
       <w:r>
         <w:rPr>
@@ -1159,7 +2160,10 @@
         <w:t>o</w:t>
       </w:r>
       <w:r>
-        <w:t xml:space="preserve"> SZA and 60</w:t>
+        <w:t xml:space="preserve"> SZA and </w:t>
+      </w:r>
+      <w:r>
+        <w:t>45</w:t>
       </w:r>
       <w:r>
         <w:rPr>
@@ -1171,76 +2175,83 @@
         <w:t xml:space="preserve"> SSA with an albedo of 0 and using the background aerosol profile. Note that the scale for each plot are different. </w:t>
       </w:r>
     </w:p>
+    <w:p>
+      <w:pPr>
+        <w:pStyle w:val="Heading2"/>
+      </w:pPr>
+      <w:r>
+        <w:t>3</w:t>
+      </w:r>
+      <w:r>
+        <w:t xml:space="preserve">.2 </w:t>
+      </w:r>
+      <w:r>
+        <w:t>Retrievals</w:t>
+      </w:r>
+    </w:p>
+    <w:p>
+      <w:r>
+        <w:t>TO CREATE FIGURE</w:t>
+      </w:r>
+    </w:p>
+    <w:p>
+      <w:r>
+        <w:t>Figure 6: The retrieved aerosol profiles for each unique combination of geometry and aerosol profile are compared again the known original sates. The plot are separated into 16 cases. The four columns represent the four polarization used for the analysis and from left to right is the scaler radiance with the scaler SASKTRAN-HR model, the scalar radiance with the polarizations models, the horizontal polarization, and the vertical polarization. The rows represent the four particle size distributions from one to four from top to bottom as listed in Table 1.</w:t>
+      </w:r>
+    </w:p>
+    <w:p>
+      <w:pPr>
+        <w:pStyle w:val="Heading2"/>
+      </w:pPr>
+      <w:r>
+        <w:t>3</w:t>
+      </w:r>
+      <w:r>
+        <w:t>.3 Error analysis</w:t>
+      </w:r>
+    </w:p>
+    <w:p>
+      <w:r>
+        <w:t>TO CREATE FIGURE</w:t>
+      </w:r>
+    </w:p>
+    <w:p>
+      <w:r>
+        <w:t>Figure 7: Not sure have not been able to complete this yet. Will discuss in Email.</w:t>
+      </w:r>
+    </w:p>
+    <w:p>
+      <w:pPr>
+        <w:pStyle w:val="Heading1"/>
+        <w:rPr>
+          <w:b/>
+        </w:rPr>
+      </w:pPr>
+      <w:r>
+        <w:rPr>
+          <w:b/>
+        </w:rPr>
+        <w:t>4</w:t>
+      </w:r>
+      <w:r>
+        <w:rPr>
+          <w:b/>
+        </w:rPr>
+        <w:t>. Conclusions</w:t>
+      </w:r>
+    </w:p>
+    <w:p/>
     <w:p>
       <w:pPr>
         <w:pStyle w:val="Heading1"/>
       </w:pPr>
       <w:r>
-        <w:t>4 Retrievals</w:t>
-      </w:r>
-    </w:p>
-    <w:p>
-      <w:pPr>
-        <w:pStyle w:val="Heading2"/>
-      </w:pPr>
-      <w:r>
-        <w:t xml:space="preserve">4.1 </w:t>
-      </w:r>
-      <w:r>
-        <w:t>Methodology</w:t>
-      </w:r>
-    </w:p>
-    <w:p>
-      <w:pPr>
-        <w:pStyle w:val="Heading2"/>
-      </w:pPr>
-      <w:r>
-        <w:t xml:space="preserve">4.2 </w:t>
-      </w:r>
-      <w:r>
-        <w:t>Retrievals</w:t>
-      </w:r>
-    </w:p>
-    <w:p>
-      <w:r>
-        <w:t>TO CREATE FIGURE</w:t>
-      </w:r>
-    </w:p>
-    <w:p>
-      <w:r>
-        <w:t>Figure 6: The retrieved aerosol profiles for each unique combination of geometry and aerosol profile are compared again the known original sates. The plot are separated into 16 cases. The four columns represent the four polarization used for the analysis and from left to right is the scaler radiance with the scaler SASKTRAN-HR model, the scalar radiance with the polarizations models, the horizontal polarization, and the vertical polarization. The rows represent the four particle size distributions from one to four from top to bottom as listed in Table 1.</w:t>
-      </w:r>
-    </w:p>
-    <w:p>
-      <w:pPr>
-        <w:pStyle w:val="Heading2"/>
-      </w:pPr>
-      <w:r>
-        <w:t>4.3 Error analysis</w:t>
-      </w:r>
-    </w:p>
-    <w:p>
-      <w:r>
-        <w:t>TO CREATE FIGURE</w:t>
-      </w:r>
-    </w:p>
-    <w:p>
-      <w:r>
-        <w:t>Figure 7: Not sure have not been able to complete this yet. Will discuss in Email.</w:t>
-      </w:r>
-    </w:p>
-    <w:p>
-      <w:pPr>
-        <w:pStyle w:val="Heading1"/>
-        <w:rPr>
-          <w:b/>
-        </w:rPr>
-      </w:pPr>
-      <w:r>
-        <w:rPr>
-          <w:b/>
-        </w:rPr>
-        <w:t>5. Conclusions</w:t>
+        <w:t>Acknowledgements</w:t>
+      </w:r>
+      <w:bookmarkStart w:id="0" w:name="_GoBack"/>
+      <w:bookmarkEnd w:id="0"/>
+      <w:r>
+        <w:t xml:space="preserve"> </w:t>
       </w:r>
     </w:p>
     <w:sectPr>

</xml_diff>

<commit_message>
Updated to first draft of polarization study
</commit_message>
<xml_diff>
--- a/Polarization Study.docx
+++ b/Polarization Study.docx
@@ -159,7 +159,7 @@
     </w:p>
     <w:p>
       <w:pPr>
-        <w:spacing w:line="360" w:lineRule="auto"/>
+        <w:spacing w:line="276" w:lineRule="auto"/>
         <w:jc w:val="both"/>
       </w:pPr>
       <w:r>
@@ -183,7 +183,7 @@
     </w:p>
     <w:p>
       <w:pPr>
-        <w:spacing w:line="360" w:lineRule="auto"/>
+        <w:spacing w:line="276" w:lineRule="auto"/>
         <w:jc w:val="both"/>
       </w:pPr>
       <w:r>
@@ -233,141 +233,144 @@
     </w:p>
     <w:p>
       <w:pPr>
-        <w:spacing w:line="360" w:lineRule="auto"/>
+        <w:spacing w:line="276" w:lineRule="auto"/>
         <w:jc w:val="both"/>
       </w:pPr>
       <w:r>
+        <w:t>To scan the entire geometry a range of Solar Zenith Angles (SZAs) and Solar Scattering Angles (SSA) were selected. The range of SZA are 15</w:t>
+      </w:r>
+      <w:r>
+        <w:rPr>
+          <w:vertAlign w:val="superscript"/>
+        </w:rPr>
+        <w:t xml:space="preserve"> </w:t>
+      </w:r>
+      <w:r>
+        <w:rPr>
+          <w:vertAlign w:val="superscript"/>
+        </w:rPr>
+        <w:t>o</w:t>
+      </w:r>
+      <w:r>
+        <w:t>, 45</w:t>
+      </w:r>
+      <w:r>
+        <w:rPr>
+          <w:vertAlign w:val="superscript"/>
+        </w:rPr>
+        <w:t xml:space="preserve"> </w:t>
+      </w:r>
+      <w:r>
+        <w:rPr>
+          <w:vertAlign w:val="superscript"/>
+        </w:rPr>
+        <w:t>o</w:t>
+      </w:r>
+      <w:r>
+        <w:t>, and 75</w:t>
+      </w:r>
+      <w:r>
+        <w:rPr>
+          <w:vertAlign w:val="superscript"/>
+        </w:rPr>
+        <w:t>o</w:t>
+      </w:r>
+      <w:r>
+        <w:t xml:space="preserve"> and SSA of 30</w:t>
+      </w:r>
+      <w:r>
+        <w:rPr>
+          <w:vertAlign w:val="superscript"/>
+        </w:rPr>
+        <w:t xml:space="preserve"> </w:t>
+      </w:r>
+      <w:r>
+        <w:rPr>
+          <w:vertAlign w:val="superscript"/>
+        </w:rPr>
+        <w:t>o</w:t>
+      </w:r>
+      <w:r>
+        <w:t>, 60</w:t>
+      </w:r>
+      <w:r>
+        <w:rPr>
+          <w:vertAlign w:val="superscript"/>
+        </w:rPr>
+        <w:t xml:space="preserve"> </w:t>
+      </w:r>
+      <w:r>
+        <w:rPr>
+          <w:vertAlign w:val="superscript"/>
+        </w:rPr>
+        <w:t>o</w:t>
+      </w:r>
+      <w:r>
+        <w:t>, 90</w:t>
+      </w:r>
+      <w:r>
+        <w:rPr>
+          <w:vertAlign w:val="superscript"/>
+        </w:rPr>
+        <w:t xml:space="preserve"> </w:t>
+      </w:r>
+      <w:r>
+        <w:rPr>
+          <w:vertAlign w:val="superscript"/>
+        </w:rPr>
+        <w:t>o</w:t>
+      </w:r>
+      <w:r>
+        <w:t>, 120</w:t>
+      </w:r>
+      <w:r>
+        <w:rPr>
+          <w:vertAlign w:val="superscript"/>
+        </w:rPr>
+        <w:t xml:space="preserve"> </w:t>
+      </w:r>
+      <w:r>
+        <w:rPr>
+          <w:vertAlign w:val="superscript"/>
+        </w:rPr>
+        <w:t>o</w:t>
+      </w:r>
+      <w:r>
+        <w:t>, 150</w:t>
+      </w:r>
+      <w:r>
+        <w:rPr>
+          <w:vertAlign w:val="superscript"/>
+        </w:rPr>
+        <w:t xml:space="preserve"> </w:t>
+      </w:r>
+      <w:r>
+        <w:rPr>
+          <w:vertAlign w:val="superscript"/>
+        </w:rPr>
+        <w:t>o</w:t>
+      </w:r>
+      <w:r>
+        <w:t>, and 180</w:t>
+      </w:r>
+      <w:r>
+        <w:rPr>
+          <w:vertAlign w:val="superscript"/>
+        </w:rPr>
+        <w:t>o</w:t>
+      </w:r>
+      <w:r>
+        <w:t xml:space="preserve"> </w:t>
+      </w:r>
+      <w:r>
+        <w:t xml:space="preserve">cover the a large portion of the possible geometries for limb scatter. An albedo of 0 and 1 were used to determine how ground reflectance effect aerosol sensitivity on polarization measurements. </w:t>
+      </w:r>
+      <w:r>
+        <w:t xml:space="preserve">And the wavelengths </w:t>
+      </w:r>
+      <w:r>
         <w:lastRenderedPageBreak/>
-        <w:t>To scan the entire geometry a range of Solar Zenith Angles (SZAs) and Solar Scattering Angles (SSA) were selected. The range of SZA are 15</w:t>
-      </w:r>
-      <w:r>
-        <w:rPr>
-          <w:vertAlign w:val="superscript"/>
-        </w:rPr>
-        <w:t xml:space="preserve"> </w:t>
-      </w:r>
-      <w:r>
-        <w:rPr>
-          <w:vertAlign w:val="superscript"/>
-        </w:rPr>
-        <w:t>o</w:t>
-      </w:r>
-      <w:r>
-        <w:t>, 45</w:t>
-      </w:r>
-      <w:r>
-        <w:rPr>
-          <w:vertAlign w:val="superscript"/>
-        </w:rPr>
-        <w:t xml:space="preserve"> </w:t>
-      </w:r>
-      <w:r>
-        <w:rPr>
-          <w:vertAlign w:val="superscript"/>
-        </w:rPr>
-        <w:t>o</w:t>
-      </w:r>
-      <w:r>
-        <w:t>, and 75</w:t>
-      </w:r>
-      <w:r>
-        <w:rPr>
-          <w:vertAlign w:val="superscript"/>
-        </w:rPr>
-        <w:t>o</w:t>
-      </w:r>
-      <w:r>
-        <w:t xml:space="preserve"> and SSA of 30</w:t>
-      </w:r>
-      <w:r>
-        <w:rPr>
-          <w:vertAlign w:val="superscript"/>
-        </w:rPr>
-        <w:t xml:space="preserve"> </w:t>
-      </w:r>
-      <w:r>
-        <w:rPr>
-          <w:vertAlign w:val="superscript"/>
-        </w:rPr>
-        <w:t>o</w:t>
-      </w:r>
-      <w:r>
-        <w:t>, 60</w:t>
-      </w:r>
-      <w:r>
-        <w:rPr>
-          <w:vertAlign w:val="superscript"/>
-        </w:rPr>
-        <w:t xml:space="preserve"> </w:t>
-      </w:r>
-      <w:r>
-        <w:rPr>
-          <w:vertAlign w:val="superscript"/>
-        </w:rPr>
-        <w:t>o</w:t>
-      </w:r>
-      <w:r>
-        <w:t>, 90</w:t>
-      </w:r>
-      <w:r>
-        <w:rPr>
-          <w:vertAlign w:val="superscript"/>
-        </w:rPr>
-        <w:t xml:space="preserve"> </w:t>
-      </w:r>
-      <w:r>
-        <w:rPr>
-          <w:vertAlign w:val="superscript"/>
-        </w:rPr>
-        <w:t>o</w:t>
-      </w:r>
-      <w:r>
-        <w:t>, 120</w:t>
-      </w:r>
-      <w:r>
-        <w:rPr>
-          <w:vertAlign w:val="superscript"/>
-        </w:rPr>
-        <w:t xml:space="preserve"> </w:t>
-      </w:r>
-      <w:r>
-        <w:rPr>
-          <w:vertAlign w:val="superscript"/>
-        </w:rPr>
-        <w:t>o</w:t>
-      </w:r>
-      <w:r>
-        <w:t>, 150</w:t>
-      </w:r>
-      <w:r>
-        <w:rPr>
-          <w:vertAlign w:val="superscript"/>
-        </w:rPr>
-        <w:t xml:space="preserve"> </w:t>
-      </w:r>
-      <w:r>
-        <w:rPr>
-          <w:vertAlign w:val="superscript"/>
-        </w:rPr>
-        <w:t>o</w:t>
-      </w:r>
-      <w:r>
-        <w:t>, and 180</w:t>
-      </w:r>
-      <w:r>
-        <w:rPr>
-          <w:vertAlign w:val="superscript"/>
-        </w:rPr>
-        <w:t>o</w:t>
-      </w:r>
-      <w:r>
-        <w:t xml:space="preserve"> </w:t>
-      </w:r>
-      <w:r>
-        <w:t xml:space="preserve">cover the a large portion of the possible geometries for limb scatter. An albedo of 0 and 1 were used to determine how ground reflectance effect aerosol sensitivity on polarization measurements. </w:t>
-      </w:r>
-      <w:r>
-        <w:t xml:space="preserve">And the wavelengths chosen were 500, 750, 1000, 1250, 1500 nm to </w:t>
+        <w:t xml:space="preserve">chosen were 500, 750, 1000, 1250, 1500 nm to </w:t>
       </w:r>
       <w:r>
         <w:t>cover the effect of polarized measurements for wavelengths commonly used by instruments to achieve aerosol profiles from limb instruments (i.e. OSIRIS and SCHIAMACHY aerosol products used 750 nm TODO</w:t>
@@ -426,7 +429,7 @@
                     <pic:cNvPicPr/>
                   </pic:nvPicPr>
                   <pic:blipFill>
-                    <a:blip r:embed="rId4" cstate="print">
+                    <a:blip r:embed="rId5" cstate="print">
                       <a:extLst>
                         <a:ext uri="{28A0092B-C50C-407E-A947-70E740481C1C}">
                           <a14:useLocalDpi xmlns:a14="http://schemas.microsoft.com/office/drawing/2010/main" val="0"/>
@@ -862,7 +865,7 @@
     </w:p>
     <w:p>
       <w:pPr>
-        <w:spacing w:line="360" w:lineRule="auto"/>
+        <w:spacing w:line="276" w:lineRule="auto"/>
         <w:ind w:firstLine="720"/>
         <w:jc w:val="both"/>
       </w:pPr>
@@ -883,26 +886,28 @@
       </w:r>
       <w:proofErr w:type="spellEnd"/>
       <w:r>
-        <w:t xml:space="preserve"> et al., 2015) use an acousto-optic tunable filter for a spectral filter which can only measure linear polarizations. So if a linear polarization must be </w:t>
-      </w:r>
-      <w:r>
-        <w:lastRenderedPageBreak/>
-        <w:t xml:space="preserve">used which is the best option, and how do the polarized measurements compare to the sensitivity of an instrument that measures scaler radiance.  </w:t>
-      </w:r>
-      <w:r>
-        <w:t xml:space="preserve">The three polarizations used will be define as the following: radiance that aligned with the horizon will be known as the horizontal polarization and  </w:t>
-      </w:r>
-      <w:r>
-        <w:t xml:space="preserve">radiance that </w:t>
-      </w:r>
-      <w:r>
-        <w:t xml:space="preserve">perpendicular </w:t>
-      </w:r>
-      <w:r>
-        <w:t xml:space="preserve"> the horizon will be known as the </w:t>
-      </w:r>
-      <w:r>
-        <w:t xml:space="preserve">vertical polarization. The third polarization used the total radiance which will be known as the scaler radiance. Using the </w:t>
+        <w:t xml:space="preserve"> et al., 2015) use an acousto-optic tunable filter for a spectral filter which can only measure linear polarizations. So if </w:t>
+      </w:r>
+      <w:r>
+        <w:t>only one</w:t>
+      </w:r>
+      <w:r>
+        <w:t xml:space="preserve"> linear polarization must be used </w:t>
+      </w:r>
+      <w:r>
+        <w:t xml:space="preserve">to retrieve aerosol </w:t>
+      </w:r>
+      <w:r>
+        <w:t xml:space="preserve">which is the best option, and how do the polarized measurements compare to the sensitivity of an instrument that measures scaler radiance.  </w:t>
+      </w:r>
+      <w:r>
+        <w:t>The three polarizations used will be define as the following: radiance that aligned with the horizon will be known as the horizontal polarization and  radiance that perpendicular  the horizon will be known as the vertical polarization. The third polarization used the total radiance which will be known as the scaler radiance</w:t>
+      </w:r>
+      <w:r>
+        <w:t xml:space="preserve"> and is used as the reference case</w:t>
+      </w:r>
+      <w:r>
+        <w:t xml:space="preserve">. Using the </w:t>
       </w:r>
       <w:r>
         <w:t>Stokes</w:t>
@@ -996,11 +1001,12 @@
     </w:p>
     <w:p>
       <w:pPr>
-        <w:spacing w:line="360" w:lineRule="auto"/>
+        <w:spacing w:line="276" w:lineRule="auto"/>
         <w:ind w:firstLine="720"/>
         <w:jc w:val="both"/>
       </w:pPr>
       <w:r>
+        <w:lastRenderedPageBreak/>
         <w:t xml:space="preserve">The study looks at the problem is three section. How does the percent of the aerosol signal compare to the overall radiance for a variety geometries and aerosol profiles? How does the polarization affect the ability to retrieve aerosol from a simulated measurement using a consistent particle size distribution? And how does the sensitivity effect the error on the retrieved profile? Within this section the methodology for </w:t>
       </w:r>
       <w:r>
@@ -1012,7 +1018,7 @@
     </w:p>
     <w:p>
       <w:pPr>
-        <w:spacing w:line="360" w:lineRule="auto"/>
+        <w:spacing w:line="276" w:lineRule="auto"/>
         <w:jc w:val="both"/>
         <w:rPr>
           <w:rFonts w:eastAsiaTheme="minorEastAsia"/>
@@ -1315,7 +1321,7 @@
     </w:p>
     <w:p>
       <w:pPr>
-        <w:spacing w:line="360" w:lineRule="auto"/>
+        <w:spacing w:line="276" w:lineRule="auto"/>
         <w:jc w:val="both"/>
         <w:rPr>
           <w:rFonts w:eastAsiaTheme="minorEastAsia"/>
@@ -1342,7 +1348,7 @@
     </w:p>
     <w:p>
       <w:pPr>
-        <w:spacing w:line="360" w:lineRule="auto"/>
+        <w:spacing w:line="276" w:lineRule="auto"/>
         <w:jc w:val="both"/>
         <w:rPr>
           <w:rFonts w:eastAsiaTheme="minorEastAsia"/>
@@ -1373,14 +1379,7 @@
         <w:rPr>
           <w:rFonts w:eastAsiaTheme="minorEastAsia"/>
         </w:rPr>
-        <w:t xml:space="preserve"> et al. (2014) has shown this </w:t>
-      </w:r>
-      <w:r>
-        <w:rPr>
-          <w:rFonts w:eastAsiaTheme="minorEastAsia"/>
-        </w:rPr>
-        <w:lastRenderedPageBreak/>
-        <w:t xml:space="preserve">decreases sensitivity to particle size distributions. </w:t>
+        <w:t xml:space="preserve"> et al. (2014) has shown this decreases sensitivity to particle size distributions. </w:t>
       </w:r>
       <w:r>
         <w:rPr>
@@ -1441,7 +1440,7 @@
     </w:p>
     <w:p>
       <w:pPr>
-        <w:spacing w:line="360" w:lineRule="auto"/>
+        <w:spacing w:line="276" w:lineRule="auto"/>
         <w:jc w:val="both"/>
         <w:rPr>
           <w:rFonts w:eastAsiaTheme="minorEastAsia"/>
@@ -1544,6 +1543,7 @@
             <w:rPr>
               <w:rFonts w:ascii="Cambria Math" w:eastAsiaTheme="minorEastAsia" w:hAnsi="Cambria Math"/>
             </w:rPr>
+            <w:lastRenderedPageBreak/>
             <m:t>G≅</m:t>
           </m:r>
           <m:sSup>
@@ -1583,7 +1583,7 @@
     </w:p>
     <w:p>
       <w:pPr>
-        <w:spacing w:line="360" w:lineRule="auto"/>
+        <w:spacing w:line="276" w:lineRule="auto"/>
         <w:jc w:val="both"/>
         <w:rPr>
           <w:rFonts w:eastAsiaTheme="minorEastAsia"/>
@@ -1825,7 +1825,7 @@
     </w:p>
     <w:p>
       <w:pPr>
-        <w:spacing w:line="360" w:lineRule="auto"/>
+        <w:spacing w:line="276" w:lineRule="auto"/>
         <w:jc w:val="both"/>
         <w:rPr>
           <w:rFonts w:eastAsiaTheme="minorEastAsia"/>
@@ -1843,19 +1843,347 @@
         <w:pStyle w:val="Heading1"/>
       </w:pPr>
       <w:r>
+        <w:t xml:space="preserve">3 </w:t>
+      </w:r>
+      <w:r>
+        <w:t>Analysis</w:t>
+      </w:r>
+    </w:p>
+    <w:p>
+      <w:pPr>
+        <w:pStyle w:val="Heading2"/>
+      </w:pPr>
+      <w:r>
+        <w:t>3.1 Aerosol Sensitivity</w:t>
+      </w:r>
+    </w:p>
+    <w:p>
+      <w:pPr>
+        <w:spacing w:line="276" w:lineRule="auto"/>
+        <w:ind w:firstLine="720"/>
+        <w:jc w:val="both"/>
+      </w:pPr>
+      <w:r>
+        <w:t xml:space="preserve">The SASKTRAN-HR model was run for many different geometries and </w:t>
+      </w:r>
+      <w:r>
+        <w:t xml:space="preserve">both </w:t>
+      </w:r>
+      <w:r>
+        <w:t xml:space="preserve">aerosol profiles and </w:t>
+      </w:r>
+      <w:r>
+        <w:t xml:space="preserve">all four </w:t>
+      </w:r>
+      <w:r>
+        <w:t>particle size distributions. An analysis of the aerosol signal from the different cases will be analysed in this section.</w:t>
+      </w:r>
+      <w:r>
+        <w:t xml:space="preserve"> The percent </w:t>
+      </w:r>
+      <w:r>
+        <w:t xml:space="preserve">of the radiance that is composed of aerosol allows for larger measurement vectors in the retrievals process which generally lead to a higher sensitivity to aerosols during retrievals. Determining the geometries and polarization where the greatest aerosol signal composes the radiance can make future polarized instruments sensitive to aerosol. </w:t>
+      </w:r>
+    </w:p>
+    <w:p>
+      <w:pPr>
+        <w:spacing w:line="276" w:lineRule="auto"/>
+        <w:jc w:val="both"/>
+      </w:pPr>
+      <w:r>
+        <w:t xml:space="preserve"> </w:t>
+      </w:r>
+      <w:r>
+        <w:tab/>
+      </w:r>
+      <w:r>
+        <w:t xml:space="preserve">First, contribution from aerosol was analyzed across wavelength and over a series of altitudes. The aerosol profile used is the background aerosol profile with particle size distribution one. As expected as wavelengths become longer the percent aerosol increased, but as seen in Figure 2 which is a foreword scattering case </w:t>
+      </w:r>
+      <w:r>
+        <w:t xml:space="preserve">(SZA of </w:t>
+      </w:r>
+      <w:r>
+        <w:t>45</w:t>
+      </w:r>
+      <w:r>
+        <w:rPr>
+          <w:vertAlign w:val="superscript"/>
+        </w:rPr>
+        <w:t>o</w:t>
+      </w:r>
+      <w:r>
+        <w:t>, SSA of 60</w:t>
+      </w:r>
+      <w:r>
+        <w:rPr>
+          <w:vertAlign w:val="superscript"/>
+        </w:rPr>
+        <w:t>o</w:t>
+      </w:r>
+      <w:r>
+        <w:t xml:space="preserve">), </w:t>
+      </w:r>
+      <w:r>
+        <w:t>the</w:t>
+      </w:r>
+      <w:r>
+        <w:t xml:space="preserve"> percentage of the signal that is cause by the aerosol has increased in the vertical polarization whereas the horizontal polarization has less sensitivity to aerosol. </w:t>
+      </w:r>
+      <w:r>
+        <w:t xml:space="preserve">It should be noted that the opposite effect is seen for a backscatter case. </w:t>
+      </w:r>
+      <w:r>
+        <w:t xml:space="preserve">Another interesting feature to note is that it appears that the vertical polarization reached a maximum of 70% aerosol contribution at approximately 1200 nm at 25 km then falls off as wavelengths get longer. Where the aerosol signal becomes </w:t>
+      </w:r>
+      <w:r>
+        <w:t xml:space="preserve">monotonically stronger as wavelength increases </w:t>
+      </w:r>
+      <w:r>
+        <w:t>for scaler and horizontal polarizations</w:t>
+      </w:r>
+      <w:r>
+        <w:t>.</w:t>
+      </w:r>
+    </w:p>
+    <w:p>
+      <w:pPr>
+        <w:spacing w:line="276" w:lineRule="auto"/>
+        <w:jc w:val="both"/>
+      </w:pPr>
+      <w:r>
+        <w:tab/>
+      </w:r>
+      <w:r>
+        <w:t xml:space="preserve"> </w:t>
+      </w:r>
+      <w:r>
+        <w:t>Since the foreword and backwards scattering cases effect the horizontal and vertical polarizations aerosol signals in an opposite fashion. Using an altitude of 15.5 km altitude and processing the percent aerosol signal across a series of SZA and SSA (Figure 3) to determine where the significant of the SSA on the aerosol signal. What is important is the aerosol signal between the horizontal and scaler radiance is not very different and for most geometries only vary in percent aerosol signal by a couple of percent at most. For the vertical polarization measurement</w:t>
+      </w:r>
+      <w:r>
+        <w:t>,</w:t>
+      </w:r>
+      <w:r>
+        <w:t xml:space="preserve"> the signal pertains a </w:t>
+      </w:r>
+      <w:r>
+        <w:t>significant portion of aerosol sensitivity for the foreword scatter case, especially at shorter wavelengths. However is should be noted that modeling the vertical polarization with a SSA of 90</w:t>
+      </w:r>
+      <w:r>
+        <w:rPr>
+          <w:vertAlign w:val="superscript"/>
+        </w:rPr>
+        <w:t>o</w:t>
+      </w:r>
+      <w:r>
+        <w:t xml:space="preserve"> is difficult to calculate accurately and the results at this point should not be trusted (TODO: ADD cites).</w:t>
+      </w:r>
+      <w:r>
+        <w:t xml:space="preserve"> However slightly better sensitivity The SZA has a small effect on the percentage of aerosol signal and various approximately monotonically across all three polarizations.</w:t>
+      </w:r>
+    </w:p>
+    <w:p>
+      <w:pPr>
+        <w:spacing w:line="276" w:lineRule="auto"/>
+        <w:ind w:firstLine="720"/>
+        <w:jc w:val="both"/>
+      </w:pPr>
+      <w:r>
+        <w:t>T</w:t>
+      </w:r>
+      <w:r>
+        <w:t xml:space="preserve">he sensitivity of aerosol between horizontal and scaler radiances </w:t>
+      </w:r>
+      <w:r>
+        <w:t xml:space="preserve">is </w:t>
+      </w:r>
+      <w:r>
+        <w:t xml:space="preserve">approximately the same </w:t>
+      </w:r>
+      <w:r>
+        <w:t>and the vertical polarization has better sensitivity in the forward scattering case than the backscatter case. However, by only measuring a linear polarization results in a loss of overall radiance or signal. In Figure 5</w:t>
+      </w:r>
+      <w:r>
+        <w:t xml:space="preserve"> the ratio of the total polarized modeled over the total scaler radiance is shown as a percentage for a SZA </w:t>
+      </w:r>
+      <w:r>
         <w:lastRenderedPageBreak/>
-        <w:t xml:space="preserve">3 </w:t>
-      </w:r>
-      <w:r>
-        <w:t>Analysis</w:t>
-      </w:r>
-    </w:p>
-    <w:p>
-      <w:pPr>
-        <w:pStyle w:val="Heading2"/>
-      </w:pPr>
-      <w:r>
-        <w:t>3.1 Aerosol Sensitivity</w:t>
+        <w:t>of 45</w:t>
+      </w:r>
+      <w:r>
+        <w:rPr>
+          <w:vertAlign w:val="superscript"/>
+        </w:rPr>
+        <w:t xml:space="preserve">o </w:t>
+      </w:r>
+      <w:r>
+        <w:t>and SSA of 60</w:t>
+      </w:r>
+      <w:r>
+        <w:rPr>
+          <w:vertAlign w:val="superscript"/>
+        </w:rPr>
+        <w:t>o</w:t>
+      </w:r>
+      <w:r>
+        <w:t xml:space="preserve"> with a background aerosol profile. When using a horizontal polarization for an instrument would result in at shorter wavelengths only observing approximately 58% of the signal and at longer wavelengths this increases to approximately 66%. For the back scatter case a percent of the measure signal increases slightly </w:t>
+      </w:r>
+      <w:r>
+        <w:t>to 74% at short wavelength and 80% at long wavelengths. The loss on signal would need to be ac</w:t>
+      </w:r>
+      <w:r>
+        <w:t xml:space="preserve">counted for by a small increase, a mean of approximately 30%, </w:t>
+      </w:r>
+      <w:r>
+        <w:t xml:space="preserve">to exposure times. For the vertical polarizations </w:t>
+      </w:r>
+      <w:r>
+        <w:t>however, the increased aerosol signal in the foreword scatter case is met with a loos in overall signal of up to 70% and for the backscatter case a decrease of up to 85% of the total signal. This is a significant loss of signal that will essentially double an instrument exposure time, which depending on the expected exposure time for an optical instrument may lead to unacceptably long exposure time despite the increase in aerosol sensitivity.</w:t>
+      </w:r>
+    </w:p>
+    <w:p>
+      <w:pPr>
+        <w:spacing w:line="276" w:lineRule="auto"/>
+        <w:ind w:firstLine="720"/>
+        <w:jc w:val="both"/>
+      </w:pPr>
+      <w:r>
+        <w:t xml:space="preserve"> Lastly, as the amount of aerosol in the atmosphere increases so does the percent of the signal which is attributed to aerosol. Eventually, an increase in aerosol will result in little change to the aerosol signal</w:t>
+      </w:r>
+      <w:r>
+        <w:t xml:space="preserve"> which limits the highest aerosol concentration that can be retrieved from a measurement. </w:t>
+      </w:r>
+      <w:r>
+        <w:t xml:space="preserve">In Figure </w:t>
+      </w:r>
+      <w:r>
+        <w:t>4 the background aerosol profile is scaled and the percentage of aerosol signal is calculated for each scaled valued with a SZA of 45</w:t>
+      </w:r>
+      <w:r>
+        <w:rPr>
+          <w:vertAlign w:val="superscript"/>
+        </w:rPr>
+        <w:t>o</w:t>
+      </w:r>
+      <w:r>
+        <w:t xml:space="preserve"> and SSA of 60</w:t>
+      </w:r>
+      <w:r>
+        <w:rPr>
+          <w:vertAlign w:val="superscript"/>
+        </w:rPr>
+        <w:t>o</w:t>
+      </w:r>
+      <w:r>
+        <w:t xml:space="preserve"> with an albedo of zero. </w:t>
+      </w:r>
+      <w:r>
+        <w:t xml:space="preserve"> </w:t>
+      </w:r>
+      <w:r>
+        <w:t xml:space="preserve">For the </w:t>
+      </w:r>
+      <w:r>
+        <w:t xml:space="preserve">all </w:t>
+      </w:r>
+      <w:r>
+        <w:t>polarizations</w:t>
+      </w:r>
+      <w:r>
+        <w:t xml:space="preserve"> the rate of increase of aerosol signal increases substantially until approximately </w:t>
+      </w:r>
+      <w:r>
+        <w:t>90</w:t>
+      </w:r>
+      <w:r>
+        <w:t xml:space="preserve">% of the radiance signal </w:t>
+      </w:r>
+      <w:r>
+        <w:t xml:space="preserve">id from aerosol then it is considered to be saturated. </w:t>
+      </w:r>
+      <w:r>
+        <w:t>This corresponds to a 0.</w:t>
+      </w:r>
+      <w:r>
+        <w:t>1</w:t>
+      </w:r>
+      <w:r>
+        <w:t xml:space="preserve">% increase in aerosol signal for a 0.1 increase of scale factor. </w:t>
+      </w:r>
+      <w:r>
+        <w:t xml:space="preserve">For </w:t>
+      </w:r>
+      <w:r>
+        <w:t>scaler and horizontal case</w:t>
+      </w:r>
+      <w:r>
+        <w:t>s</w:t>
+      </w:r>
+      <w:r>
+        <w:t xml:space="preserve"> </w:t>
+      </w:r>
+      <w:r>
+        <w:t xml:space="preserve">saturation </w:t>
+      </w:r>
+      <w:r>
+        <w:t xml:space="preserve">first occurs </w:t>
+      </w:r>
+      <w:r>
+        <w:t xml:space="preserve">at 25 km when the background aerosol layer is scaled </w:t>
+      </w:r>
+      <w:r>
+        <w:t>by 9.4</w:t>
+      </w:r>
+      <w:r>
+        <w:t xml:space="preserve">. For the vertical polarization, which had higher sensitivity to aerosol in the foreword scatter geometry we see a cap of aerosol sensitivity at </w:t>
+      </w:r>
+      <w:r>
+        <w:t>4.4</w:t>
+      </w:r>
+      <w:r>
+        <w:t xml:space="preserve"> time the background aerosol layer.</w:t>
+      </w:r>
+      <w:r>
+        <w:t xml:space="preserve"> Fo</w:t>
+      </w:r>
+      <w:r>
+        <w:t>r a large volcanic eruption would</w:t>
+      </w:r>
+      <w:r>
+        <w:t xml:space="preserve"> limit </w:t>
+      </w:r>
+      <w:r>
+        <w:t>the aerosol concentration profiles that could be retrieved.</w:t>
+      </w:r>
+      <w:r>
+        <w:t xml:space="preserve"> </w:t>
+      </w:r>
+    </w:p>
+    <w:p>
+      <w:pPr>
+        <w:spacing w:line="276" w:lineRule="auto"/>
+        <w:ind w:firstLine="720"/>
+        <w:jc w:val="both"/>
+      </w:pPr>
+      <w:r>
+        <w:t xml:space="preserve">The vertical polarization </w:t>
+      </w:r>
+      <w:r>
+        <w:t>yields</w:t>
+      </w:r>
+      <w:r>
+        <w:t xml:space="preserve"> significantly more aerosol signal in the foreword scattering case compared to </w:t>
+      </w:r>
+      <w:r>
+        <w:t xml:space="preserve">when compared to the horizontal polarization. However this increase in aerosol </w:t>
+      </w:r>
+      <w:r>
+        <w:t>signal would</w:t>
+      </w:r>
+      <w:r>
+        <w:t xml:space="preserve"> result in exposure </w:t>
+      </w:r>
+      <w:r>
+        <w:t>times that would be 70-85% longer than the horizontal polarization and would be not as effective as measuring aerosol during large volcanic eruptions.</w:t>
       </w:r>
     </w:p>
     <w:p>
@@ -1864,6 +2192,7 @@
           <w:noProof/>
           <w:lang w:eastAsia="en-CA"/>
         </w:rPr>
+        <w:lastRenderedPageBreak/>
         <w:drawing>
           <wp:inline distT="0" distB="0" distL="0" distR="0">
             <wp:extent cx="2542895" cy="4360578"/>
@@ -1880,7 +2209,7 @@
                     <pic:cNvPicPr/>
                   </pic:nvPicPr>
                   <pic:blipFill>
-                    <a:blip r:embed="rId5">
+                    <a:blip r:embed="rId6">
                       <a:extLst>
                         <a:ext uri="{28A0092B-C50C-407E-A947-70E740481C1C}">
                           <a14:useLocalDpi xmlns:a14="http://schemas.microsoft.com/office/drawing/2010/main" val="0"/>
@@ -1972,7 +2301,7 @@
                     <pic:cNvPicPr/>
                   </pic:nvPicPr>
                   <pic:blipFill>
-                    <a:blip r:embed="rId6">
+                    <a:blip r:embed="rId7">
                       <a:extLst>
                         <a:ext uri="{28A0092B-C50C-407E-A947-70E740481C1C}">
                           <a14:useLocalDpi xmlns:a14="http://schemas.microsoft.com/office/drawing/2010/main" val="0"/>
@@ -2037,7 +2366,7 @@
                     <pic:cNvPicPr/>
                   </pic:nvPicPr>
                   <pic:blipFill>
-                    <a:blip r:embed="rId7">
+                    <a:blip r:embed="rId8">
                       <a:extLst>
                         <a:ext uri="{28A0092B-C50C-407E-A947-70E740481C1C}">
                           <a14:useLocalDpi xmlns:a14="http://schemas.microsoft.com/office/drawing/2010/main" val="0"/>
@@ -2116,7 +2445,7 @@
                     <pic:cNvPicPr/>
                   </pic:nvPicPr>
                   <pic:blipFill>
-                    <a:blip r:embed="rId8">
+                    <a:blip r:embed="rId9">
                       <a:extLst>
                         <a:ext uri="{28A0092B-C50C-407E-A947-70E740481C1C}">
                           <a14:useLocalDpi xmlns:a14="http://schemas.microsoft.com/office/drawing/2010/main" val="0"/>
@@ -2190,68 +2519,549 @@
       </w:r>
     </w:p>
     <w:p>
-      <w:r>
-        <w:t>TO CREATE FIGURE</w:t>
-      </w:r>
-    </w:p>
-    <w:p>
-      <w:r>
-        <w:t>Figure 6: The retrieved aerosol profiles for each unique combination of geometry and aerosol profile are compared again the known original sates. The plot are separated into 16 cases. The four columns represent the four polarization used for the analysis and from left to right is the scaler radiance with the scaler SASKTRAN-HR model, the scalar radiance with the polarizations models, the horizontal polarization, and the vertical polarization. The rows represent the four particle size distributions from one to four from top to bottom as listed in Table 1.</w:t>
-      </w:r>
-    </w:p>
-    <w:p>
-      <w:pPr>
-        <w:pStyle w:val="Heading2"/>
-      </w:pPr>
+      <w:pPr>
+        <w:spacing w:line="276" w:lineRule="auto"/>
+        <w:jc w:val="both"/>
+      </w:pPr>
+      <w:r>
+        <w:tab/>
+        <w:t xml:space="preserve">Retrievals were performed for all of the wavelengths listed in section 2.2, however due to similarities between the retrievals of different wavelengths only the 750 nm wavelength will be focused on with comment on the other wavelengths necessary when deviations to the norm occur. </w:t>
+      </w:r>
+    </w:p>
+    <w:p>
+      <w:pPr>
+        <w:ind w:firstLine="720"/>
+        <w:jc w:val="both"/>
+      </w:pPr>
+      <w:r>
+        <w:t xml:space="preserve">For the reference case, the scalar radiance, aerosol profile can be retrieved using either the scaler or vector SASKTRAN-HR mode. As such aerosol retrievals were determined for both model modes using the same input radiances. </w:t>
+      </w:r>
+      <w:r>
+        <w:t xml:space="preserve">A </w:t>
+      </w:r>
+      <w:r>
+        <w:t>compression between the retrieved extinctions for the scaler and vector model were performed using a percentage difference in the form</w:t>
+      </w:r>
+    </w:p>
+    <w:p>
+      <w:pPr>
+        <w:ind w:firstLine="720"/>
+        <w:rPr>
+          <w:i/>
+        </w:rPr>
+      </w:pPr>
+      <m:oMathPara>
+        <m:oMath>
+          <m:r>
+            <w:rPr>
+              <w:rFonts w:ascii="Cambria Math" w:hAnsi="Cambria Math"/>
+            </w:rPr>
+            <m:t xml:space="preserve">Percent </m:t>
+          </m:r>
+          <m:r>
+            <w:rPr>
+              <w:rFonts w:ascii="Cambria Math" w:hAnsi="Cambria Math"/>
+            </w:rPr>
+            <m:t>Difference</m:t>
+          </m:r>
+          <m:r>
+            <w:rPr>
+              <w:rFonts w:ascii="Cambria Math" w:hAnsi="Cambria Math"/>
+            </w:rPr>
+            <m:t>=</m:t>
+          </m:r>
+          <m:f>
+            <m:fPr>
+              <m:ctrlPr>
+                <w:rPr>
+                  <w:rFonts w:ascii="Cambria Math" w:hAnsi="Cambria Math"/>
+                  <w:i/>
+                </w:rPr>
+              </m:ctrlPr>
+            </m:fPr>
+            <m:num>
+              <m:sSub>
+                <m:sSubPr>
+                  <m:ctrlPr>
+                    <w:rPr>
+                      <w:rFonts w:ascii="Cambria Math" w:hAnsi="Cambria Math"/>
+                      <w:i/>
+                    </w:rPr>
+                  </m:ctrlPr>
+                </m:sSubPr>
+                <m:e>
+                  <m:r>
+                    <w:rPr>
+                      <w:rFonts w:ascii="Cambria Math" w:hAnsi="Cambria Math"/>
+                    </w:rPr>
+                    <m:t>k</m:t>
+                  </m:r>
+                </m:e>
+                <m:sub>
+                  <m:r>
+                    <w:rPr>
+                      <w:rFonts w:ascii="Cambria Math" w:hAnsi="Cambria Math"/>
+                    </w:rPr>
+                    <m:t>vector</m:t>
+                  </m:r>
+                </m:sub>
+              </m:sSub>
+              <m:r>
+                <w:rPr>
+                  <w:rFonts w:ascii="Cambria Math" w:hAnsi="Cambria Math"/>
+                </w:rPr>
+                <m:t>-</m:t>
+              </m:r>
+              <m:sSub>
+                <m:sSubPr>
+                  <m:ctrlPr>
+                    <w:rPr>
+                      <w:rFonts w:ascii="Cambria Math" w:hAnsi="Cambria Math"/>
+                      <w:i/>
+                    </w:rPr>
+                  </m:ctrlPr>
+                </m:sSubPr>
+                <m:e>
+                  <m:r>
+                    <w:rPr>
+                      <w:rFonts w:ascii="Cambria Math" w:hAnsi="Cambria Math"/>
+                    </w:rPr>
+                    <m:t>k</m:t>
+                  </m:r>
+                </m:e>
+                <m:sub>
+                  <m:r>
+                    <w:rPr>
+                      <w:rFonts w:ascii="Cambria Math" w:hAnsi="Cambria Math"/>
+                    </w:rPr>
+                    <m:t>scaler</m:t>
+                  </m:r>
+                </m:sub>
+              </m:sSub>
+            </m:num>
+            <m:den>
+              <m:sSub>
+                <m:sSubPr>
+                  <m:ctrlPr>
+                    <w:rPr>
+                      <w:rFonts w:ascii="Cambria Math" w:hAnsi="Cambria Math"/>
+                      <w:i/>
+                    </w:rPr>
+                  </m:ctrlPr>
+                </m:sSubPr>
+                <m:e>
+                  <m:r>
+                    <w:rPr>
+                      <w:rFonts w:ascii="Cambria Math" w:hAnsi="Cambria Math"/>
+                    </w:rPr>
+                    <m:t>k</m:t>
+                  </m:r>
+                </m:e>
+                <m:sub>
+                  <m:r>
+                    <w:rPr>
+                      <w:rFonts w:ascii="Cambria Math" w:hAnsi="Cambria Math"/>
+                    </w:rPr>
+                    <m:t>vector</m:t>
+                  </m:r>
+                </m:sub>
+              </m:sSub>
+            </m:den>
+          </m:f>
+          <m:r>
+            <w:rPr>
+              <w:rFonts w:ascii="Cambria Math" w:hAnsi="Cambria Math"/>
+            </w:rPr>
+            <m:t>*100%</m:t>
+          </m:r>
+        </m:oMath>
+      </m:oMathPara>
+    </w:p>
+    <w:p>
+      <w:pPr>
+        <w:jc w:val="both"/>
+      </w:pPr>
+      <w:r>
+        <w:t xml:space="preserve">Across all wavelengths the mean percent difference is less than </w:t>
+      </w:r>
+      <w:r>
+        <w:t>2</w:t>
+      </w:r>
+      <w:r>
+        <w:t xml:space="preserve">% from </w:t>
+      </w:r>
+      <w:r>
+        <w:t>15 to 37 km. However</w:t>
+      </w:r>
+      <w:r>
+        <w:t>,</w:t>
+      </w:r>
+      <w:r>
+        <w:t xml:space="preserve"> at shorter wavelengths, for example 750 nm shown in Figure 6</w:t>
+      </w:r>
+      <w:r>
+        <w:t>, a few outliers occur where the difference between the reveals is greater than 7%. All of these retrievals occur in the backscatter condition where the SSA is greater than 90</w:t>
+      </w:r>
+      <w:r>
+        <w:rPr>
+          <w:vertAlign w:val="superscript"/>
+        </w:rPr>
+        <w:t>o</w:t>
+      </w:r>
+      <w:r>
+        <w:t xml:space="preserve">. </w:t>
+      </w:r>
+      <w:r>
+        <w:t>The reason for this discrepancy is not known at shorter wavelengths, and may be due to changes in the scaler radiance due to polarization interactions</w:t>
+      </w:r>
+      <w:r>
+        <w:t xml:space="preserve"> but further investigation is required</w:t>
+      </w:r>
+      <w:r>
+        <w:t>. However, overall the agreement between the retrievals using the scaler and vector models are minuscule and any form of discrepancy vanished for wavelengths past 1000 nm.</w:t>
+      </w:r>
+      <w:r>
+        <w:t xml:space="preserve"> Since the use</w:t>
+      </w:r>
+      <w:r>
+        <w:t xml:space="preserve"> of the vector model can increase calculation times by a factor of two </w:t>
+      </w:r>
+      <w:r>
+        <w:t>for the retrievals it is beneficial to be able to use the scaler model for scalar radiance retrievals and can be performed for most cases.</w:t>
+      </w:r>
+    </w:p>
+    <w:p>
+      <w:pPr>
+        <w:ind w:firstLine="720"/>
+        <w:jc w:val="both"/>
+      </w:pPr>
+      <w:r>
+        <w:t>Aerosol</w:t>
+      </w:r>
+      <w:r>
+        <w:t xml:space="preserve"> </w:t>
+      </w:r>
+      <w:r>
+        <w:t xml:space="preserve">profiles were </w:t>
+      </w:r>
+      <w:r>
+        <w:t>retrieved</w:t>
+      </w:r>
+      <w:r>
+        <w:t xml:space="preserve"> using an assumed particle size distribution, in this case a log-normal with a mode radius and width of 0.08 µm</w:t>
+      </w:r>
+      <w:r>
+        <w:t xml:space="preserve"> and 1.6 respectively, which was different then the true </w:t>
+      </w:r>
+      <w:r>
+        <w:lastRenderedPageBreak/>
+        <w:t xml:space="preserve">state. For the three tested polarizations aerosol were retrieved and separated by particle size distributions and compared again the true aerosol extinction state. The 750 nm aerosol comparisons separated by polarizations </w:t>
+      </w:r>
+      <w:r>
+        <w:t xml:space="preserve">states </w:t>
+      </w:r>
+      <w:r>
+        <w:t xml:space="preserve">and particle size distributions can be seen in Figure 7. </w:t>
+      </w:r>
+      <w:r>
+        <w:t xml:space="preserve">It should be noted that geometries with SSA of </w:t>
+      </w:r>
+      <w:r>
+        <w:t>90</w:t>
+      </w:r>
+      <w:r>
+        <w:rPr>
+          <w:vertAlign w:val="superscript"/>
+        </w:rPr>
+        <w:t>o</w:t>
+      </w:r>
+      <w:r>
+        <w:t xml:space="preserve"> have been removed for the vertical polarization due to the inaccuracies in modeling this case</w:t>
+      </w:r>
+      <w:r>
+        <w:t xml:space="preserve"> which biased the results</w:t>
+      </w:r>
+      <w:r>
+        <w:t xml:space="preserve">. </w:t>
+      </w:r>
+    </w:p>
+    <w:p>
+      <w:pPr>
+        <w:ind w:firstLine="720"/>
+        <w:jc w:val="both"/>
+      </w:pPr>
+      <w:r>
+        <w:t>For</w:t>
+      </w:r>
+      <w:r>
+        <w:t xml:space="preserve"> </w:t>
+      </w:r>
+      <w:r>
+        <w:t xml:space="preserve">particle size </w:t>
+      </w:r>
+      <w:r>
+        <w:t xml:space="preserve">distribution </w:t>
+      </w:r>
+      <w:r>
+        <w:t xml:space="preserve">one retrieved aerosol extinction profiles are too large. For scalar, horizontal, and vertical polarizations had mean offsets of </w:t>
+      </w:r>
+      <w:r>
+        <w:t>-</w:t>
+      </w:r>
+      <w:r>
+        <w:t>9-1</w:t>
+      </w:r>
       <w:r>
         <w:t>3</w:t>
       </w:r>
       <w:r>
-        <w:t>.3 Error analysis</w:t>
-      </w:r>
-    </w:p>
-    <w:p>
-      <w:r>
-        <w:t>TO CREATE FIGURE</w:t>
-      </w:r>
-    </w:p>
-    <w:p>
-      <w:r>
-        <w:t>Figure 7: Not sure have not been able to complete this yet. Will discuss in Email.</w:t>
-      </w:r>
-    </w:p>
-    <w:p>
-      <w:pPr>
-        <w:pStyle w:val="Heading1"/>
-        <w:rPr>
-          <w:b/>
-        </w:rPr>
-      </w:pPr>
-      <w:r>
-        <w:rPr>
-          <w:b/>
-        </w:rPr>
-        <w:t>4</w:t>
-      </w:r>
-      <w:r>
-        <w:rPr>
-          <w:b/>
-        </w:rPr>
-        <w:t>. Conclusions</w:t>
-      </w:r>
-    </w:p>
-    <w:p/>
-    <w:p>
-      <w:pPr>
-        <w:pStyle w:val="Heading1"/>
-      </w:pPr>
-      <w:r>
-        <w:t>Acknowledgements</w:t>
+        <w:t xml:space="preserve">%, </w:t>
+      </w:r>
+      <w:r>
+        <w:t>-</w:t>
+      </w:r>
+      <w:r>
+        <w:t>12-1</w:t>
+      </w:r>
+      <w:r>
+        <w:t>7</w:t>
+      </w:r>
+      <w:r>
+        <w:t xml:space="preserve">%, and </w:t>
+      </w:r>
+      <w:r>
+        <w:t>-</w:t>
+      </w:r>
+      <w:r>
+        <w:t>6-</w:t>
+      </w:r>
+      <w:r>
+        <w:t>8</w:t>
+      </w:r>
+      <w:r>
+        <w:t>% respectively</w:t>
+      </w:r>
+      <w:r>
+        <w:t xml:space="preserve"> from 17 to 35 km</w:t>
+      </w:r>
+      <w:r>
+        <w:t xml:space="preserve">. </w:t>
+      </w:r>
+      <w:r>
+        <w:t xml:space="preserve">Particle size distribution two shows a different mean offset, slight larger, but a higher variance is seen. </w:t>
+      </w:r>
+      <w:r>
+        <w:t xml:space="preserve">The offset for distribution two are 20-28%, 24-31%, and 12-16% for the same polarization from 17 to 35 km. </w:t>
+      </w:r>
+      <w:r>
+        <w:t xml:space="preserve">For the corresponding particle size modes with a coarse mode (distributions 3 and 4) </w:t>
+      </w:r>
+      <w:r>
+        <w:t>are</w:t>
+      </w:r>
+      <w:r>
+        <w:t xml:space="preserve"> seen similar variance</w:t>
+      </w:r>
+      <w:r>
+        <w:t>s</w:t>
+      </w:r>
+      <w:r>
+        <w:t xml:space="preserve"> between the similar fine modes but the aerosol offset i</w:t>
+      </w:r>
+      <w:r>
+        <w:t>s</w:t>
+      </w:r>
+      <w:r>
+        <w:t xml:space="preserve"> much larger for all three polarizations. </w:t>
+      </w:r>
+      <w:r>
+        <w:t xml:space="preserve">The retrieved aerosol extinctions profiles are much less than the true state </w:t>
+      </w:r>
+      <w:r>
+        <w:t xml:space="preserve">and for distributions three and four mean offsets </w:t>
       </w:r>
       <w:bookmarkStart w:id="0" w:name="_GoBack"/>
       <w:bookmarkEnd w:id="0"/>
       <w:r>
-        <w:t xml:space="preserve"> </w:t>
+        <w:t>of</w:t>
+      </w:r>
+      <w:r>
+        <w:t xml:space="preserve"> 30-45%,   </w:t>
+      </w:r>
+    </w:p>
+    <w:p/>
+    <w:p>
+      <w:pPr>
+        <w:jc w:val="center"/>
+      </w:pPr>
+      <w:r>
+        <w:rPr>
+          <w:noProof/>
+          <w:lang w:eastAsia="en-CA"/>
+        </w:rPr>
+        <w:drawing>
+          <wp:inline distT="0" distB="0" distL="0" distR="0">
+            <wp:extent cx="5244034" cy="4371149"/>
+            <wp:effectExtent l="0" t="0" r="0" b="0"/>
+            <wp:docPr id="2" name="Picture 2"/>
+            <wp:cNvGraphicFramePr>
+              <a:graphicFrameLocks xmlns:a="http://schemas.openxmlformats.org/drawingml/2006/main" noChangeAspect="1"/>
+            </wp:cNvGraphicFramePr>
+            <a:graphic xmlns:a="http://schemas.openxmlformats.org/drawingml/2006/main">
+              <a:graphicData uri="http://schemas.openxmlformats.org/drawingml/2006/picture">
+                <pic:pic xmlns:pic="http://schemas.openxmlformats.org/drawingml/2006/picture">
+                  <pic:nvPicPr>
+                    <pic:cNvPr id="2" name="ScalarComparison.png"/>
+                    <pic:cNvPicPr/>
+                  </pic:nvPicPr>
+                  <pic:blipFill>
+                    <a:blip r:embed="rId10" cstate="print">
+                      <a:extLst>
+                        <a:ext uri="{28A0092B-C50C-407E-A947-70E740481C1C}">
+                          <a14:useLocalDpi xmlns:a14="http://schemas.microsoft.com/office/drawing/2010/main" val="0"/>
+                        </a:ext>
+                      </a:extLst>
+                    </a:blip>
+                    <a:stretch>
+                      <a:fillRect/>
+                    </a:stretch>
+                  </pic:blipFill>
+                  <pic:spPr>
+                    <a:xfrm>
+                      <a:off x="0" y="0"/>
+                      <a:ext cx="5244034" cy="4371149"/>
+                    </a:xfrm>
+                    <a:prstGeom prst="rect">
+                      <a:avLst/>
+                    </a:prstGeom>
+                  </pic:spPr>
+                </pic:pic>
+              </a:graphicData>
+            </a:graphic>
+          </wp:inline>
+        </w:drawing>
+      </w:r>
+    </w:p>
+    <w:p>
+      <w:r>
+        <w:t>Figure 6: Percent differences of the retrieved aerosol profiles for the scaler retrieval versus the vector retrieval. Each column represents a different particle size distribution and the labels can be cross referenced in Table 1.</w:t>
+      </w:r>
+    </w:p>
+    <w:p>
+      <w:r>
+        <w:rPr>
+          <w:noProof/>
+          <w:lang w:eastAsia="en-CA"/>
+        </w:rPr>
+        <w:lastRenderedPageBreak/>
+        <w:drawing>
+          <wp:inline distT="0" distB="0" distL="0" distR="0">
+            <wp:extent cx="5943600" cy="4954270"/>
+            <wp:effectExtent l="0" t="0" r="0" b="0"/>
+            <wp:docPr id="8" name="Picture 8"/>
+            <wp:cNvGraphicFramePr>
+              <a:graphicFrameLocks xmlns:a="http://schemas.openxmlformats.org/drawingml/2006/main" noChangeAspect="1"/>
+            </wp:cNvGraphicFramePr>
+            <a:graphic xmlns:a="http://schemas.openxmlformats.org/drawingml/2006/main">
+              <a:graphicData uri="http://schemas.openxmlformats.org/drawingml/2006/picture">
+                <pic:pic xmlns:pic="http://schemas.openxmlformats.org/drawingml/2006/picture">
+                  <pic:nvPicPr>
+                    <pic:cNvPr id="8" name="ParticleSizeComparison.png"/>
+                    <pic:cNvPicPr/>
+                  </pic:nvPicPr>
+                  <pic:blipFill>
+                    <a:blip r:embed="rId11">
+                      <a:extLst>
+                        <a:ext uri="{28A0092B-C50C-407E-A947-70E740481C1C}">
+                          <a14:useLocalDpi xmlns:a14="http://schemas.microsoft.com/office/drawing/2010/main" val="0"/>
+                        </a:ext>
+                      </a:extLst>
+                    </a:blip>
+                    <a:stretch>
+                      <a:fillRect/>
+                    </a:stretch>
+                  </pic:blipFill>
+                  <pic:spPr>
+                    <a:xfrm>
+                      <a:off x="0" y="0"/>
+                      <a:ext cx="5943600" cy="4954270"/>
+                    </a:xfrm>
+                    <a:prstGeom prst="rect">
+                      <a:avLst/>
+                    </a:prstGeom>
+                  </pic:spPr>
+                </pic:pic>
+              </a:graphicData>
+            </a:graphic>
+          </wp:inline>
+        </w:drawing>
+      </w:r>
+    </w:p>
+    <w:p>
+      <w:r>
+        <w:t xml:space="preserve">Figure </w:t>
+      </w:r>
+      <w:r>
+        <w:t>7</w:t>
+      </w:r>
+      <w:r>
+        <w:t>: The retrieved aerosol profiles for each unique combination of geometry and aerosol profile are compared again the known original sates. The plot are separated into 16 cases. The four columns represent the four polarization used for the analysis and from left to right is the scaler radiance with the scaler SASKTRAN-HR model, the scalar radiance with the polarizations models, the horizontal polarization, and the vertical polarization. The rows represent the four particle size distributions from one to four from top to bottom as listed in Table 1.</w:t>
+      </w:r>
+    </w:p>
+    <w:p>
+      <w:pPr>
+        <w:pStyle w:val="Heading2"/>
+      </w:pPr>
+      <w:r>
+        <w:t>3</w:t>
+      </w:r>
+      <w:r>
+        <w:t>.3 Error analysis</w:t>
+      </w:r>
+    </w:p>
+    <w:p>
+      <w:r>
+        <w:t>TO CREATE FIGURE</w:t>
+      </w:r>
+    </w:p>
+    <w:p>
+      <w:r>
+        <w:t xml:space="preserve">Figure </w:t>
+      </w:r>
+      <w:r>
+        <w:t>8</w:t>
+      </w:r>
+      <w:r>
+        <w:t>: Not sure have not been able to complete this yet. Will discuss in Email.</w:t>
+      </w:r>
+    </w:p>
+    <w:p>
+      <w:pPr>
+        <w:pStyle w:val="Heading1"/>
+        <w:rPr>
+          <w:b/>
+        </w:rPr>
+      </w:pPr>
+      <w:r>
+        <w:rPr>
+          <w:b/>
+        </w:rPr>
+        <w:t>4</w:t>
+      </w:r>
+      <w:r>
+        <w:rPr>
+          <w:b/>
+        </w:rPr>
+        <w:t>. Conclusions</w:t>
+      </w:r>
+    </w:p>
+    <w:p/>
+    <w:p>
+      <w:pPr>
+        <w:pStyle w:val="Heading1"/>
+      </w:pPr>
+      <w:r>
+        <w:t xml:space="preserve">Acknowledgements </w:t>
       </w:r>
     </w:p>
     <w:sectPr>
@@ -3090,4 +3900,16 @@
     </a:ext>
   </a:extLst>
 </a:theme>
+</file>
+
+<file path=customXml/item1.xml><?xml version="1.0" encoding="utf-8"?>
+<b:Sources xmlns:b="http://schemas.openxmlformats.org/officeDocument/2006/bibliography" xmlns="http://schemas.openxmlformats.org/officeDocument/2006/bibliography" SelectedStyle="\APASixthEditionOfficeOnline.xsl" StyleName="APA" Version="6"/>
+</file>
+
+<file path=customXml/itemProps1.xml><?xml version="1.0" encoding="utf-8"?>
+<ds:datastoreItem xmlns:ds="http://schemas.openxmlformats.org/officeDocument/2006/customXml" ds:itemID="{6E334271-9E0D-4DE0-A908-5533924F7B1C}">
+  <ds:schemaRefs>
+    <ds:schemaRef ds:uri="http://schemas.openxmlformats.org/officeDocument/2006/bibliography"/>
+  </ds:schemaRefs>
+</ds:datastoreItem>
 </file>
</xml_diff>

<commit_message>
More added to section 3.2
</commit_message>
<xml_diff>
--- a/Polarization Study.docx
+++ b/Polarization Study.docx
@@ -16,38 +16,17 @@
         <w:t xml:space="preserve">B. J Elash, A. E. Bourassa, </w:t>
       </w:r>
       <w:r>
-        <w:t xml:space="preserve">L. A. </w:t>
-      </w:r>
-      <w:proofErr w:type="spellStart"/>
-      <w:r>
-        <w:t>Rieger</w:t>
-      </w:r>
-      <w:proofErr w:type="spellEnd"/>
-      <w:r>
-        <w:t xml:space="preserve">, </w:t>
-      </w:r>
-      <w:r>
-        <w:t>Seth</w:t>
-      </w:r>
-      <w:proofErr w:type="gramStart"/>
-      <w:r>
-        <w:t>?,</w:t>
-      </w:r>
-      <w:proofErr w:type="gramEnd"/>
-      <w:r>
-        <w:t xml:space="preserve"> </w:t>
+        <w:t xml:space="preserve">L. A. Rieger, </w:t>
+      </w:r>
+      <w:r>
+        <w:t xml:space="preserve">Seth?, </w:t>
       </w:r>
       <w:r>
         <w:t xml:space="preserve">Dan?, </w:t>
       </w:r>
       <w:r>
-        <w:t xml:space="preserve">D. A. </w:t>
-      </w:r>
-      <w:proofErr w:type="spellStart"/>
-      <w:r>
-        <w:t>Degenstein</w:t>
-      </w:r>
-      <w:proofErr w:type="spellEnd"/>
+        <w:t>D. A. Degenstein</w:t>
+      </w:r>
     </w:p>
     <w:p/>
     <w:p>
@@ -190,15 +169,7 @@
         <w:t xml:space="preserve">To probe the aerosol space two </w:t>
       </w:r>
       <w:r>
-        <w:t xml:space="preserve">profile and four particle size distribution were used. The two profiles are a background aerosol extinction profile typically during the volcanically quiet period starting in 1997, and the second profile is a representative volcanic profile after the </w:t>
-      </w:r>
-      <w:proofErr w:type="spellStart"/>
-      <w:r>
-        <w:t>Nabro</w:t>
-      </w:r>
-      <w:proofErr w:type="spellEnd"/>
-      <w:r>
-        <w:t xml:space="preserve"> eruption in 2012 with a higher sulfur injection from the eruption at approximately 20 km. Both profile can be observed in Figure 1.</w:t>
+        <w:t>profile and four particle size distribution were used. The two profiles are a background aerosol extinction profile typically during the volcanically quiet period starting in 1997, and the second profile is a representative volcanic profile after the Nabro eruption in 2012 with a higher sulfur injection from the eruption at approximately 20 km. Both profile can be observed in Figure 1.</w:t>
       </w:r>
       <w:r>
         <w:t xml:space="preserve"> A log-normal particle size distribution was selected with two fine modes and one coarse mode</w:t>
@@ -373,31 +344,7 @@
         <w:t xml:space="preserve">chosen were 500, 750, 1000, 1250, 1500 nm to </w:t>
       </w:r>
       <w:r>
-        <w:t>cover the effect of polarized measurements for wavelengths commonly used by instruments to achieve aerosol profiles from limb instruments (i.e. OSIRIS and SCHIAMACHY aerosol products used 750 nm TODO</w:t>
-      </w:r>
-      <w:proofErr w:type="gramStart"/>
-      <w:r>
-        <w:t>:ADD</w:t>
-      </w:r>
-      <w:proofErr w:type="gramEnd"/>
-      <w:r>
-        <w:t xml:space="preserve"> CITATIONS) and from work done by </w:t>
-      </w:r>
-      <w:proofErr w:type="spellStart"/>
-      <w:r>
-        <w:t>Rieger</w:t>
-      </w:r>
-      <w:proofErr w:type="spellEnd"/>
-      <w:r>
-        <w:t xml:space="preserve"> </w:t>
-      </w:r>
-      <w:proofErr w:type="spellStart"/>
-      <w:r>
-        <w:t>er</w:t>
-      </w:r>
-      <w:proofErr w:type="spellEnd"/>
-      <w:r>
-        <w:t xml:space="preserve"> al. (2014) has shown near infrared is needed to discern particle size from limb scatter </w:t>
+        <w:t xml:space="preserve">cover the effect of polarized measurements for wavelengths commonly used by instruments to achieve aerosol profiles from limb instruments (i.e. OSIRIS and SCHIAMACHY aerosol products used 750 nm TODO:ADD CITATIONS) and from work done by Rieger er al. (2014) has shown near infrared is needed to discern particle size from limb scatter </w:t>
       </w:r>
       <w:r>
         <w:t>measurements</w:t>
@@ -411,7 +358,7 @@
       <w:r>
         <w:rPr>
           <w:noProof/>
-          <w:lang w:eastAsia="en-CA"/>
+          <w:lang w:val="en-US"/>
         </w:rPr>
         <w:drawing>
           <wp:inline distT="0" distB="0" distL="0" distR="0">
@@ -461,15 +408,7 @@
         <w:t xml:space="preserve">Figure 1: The two aerosol profiles used in this study. The blue is a background aerosol extinction levels, and the red curve is </w:t>
       </w:r>
       <w:r>
-        <w:t xml:space="preserve">a representative aerosol profile after the </w:t>
-      </w:r>
-      <w:proofErr w:type="spellStart"/>
-      <w:r>
-        <w:t>Nabro</w:t>
-      </w:r>
-      <w:proofErr w:type="spellEnd"/>
-      <w:r>
-        <w:t xml:space="preserve"> eruption.</w:t>
+        <w:t>a representative aerosol profile after the Nabro eruption.</w:t>
       </w:r>
       <w:r>
         <w:t xml:space="preserve"> </w:t>
@@ -870,23 +809,7 @@
         <w:jc w:val="both"/>
       </w:pPr>
       <w:r>
-        <w:t>In order to limit the polarization space of this study a linear polarized instrument will be assumed that either measures the vertical or horizontal linear polarizations. This was chosen since upcoming instruments like ALTIUS (</w:t>
-      </w:r>
-      <w:proofErr w:type="spellStart"/>
-      <w:r>
-        <w:t>Dekemper</w:t>
-      </w:r>
-      <w:proofErr w:type="spellEnd"/>
-      <w:r>
-        <w:t xml:space="preserve"> et al. 2012) and ALI (</w:t>
-      </w:r>
-      <w:proofErr w:type="spellStart"/>
-      <w:r>
-        <w:t>Elash</w:t>
-      </w:r>
-      <w:proofErr w:type="spellEnd"/>
-      <w:r>
-        <w:t xml:space="preserve"> et al., 2015) use an acousto-optic tunable filter for a spectral filter which can only measure linear polarizations. So if </w:t>
+        <w:t xml:space="preserve">In order to limit the polarization space of this study a linear polarized instrument will be assumed that either measures the vertical or horizontal linear polarizations. This was chosen since upcoming instruments like ALTIUS (Dekemper et al. 2012) and ALI (Elash et al., 2015) use an acousto-optic tunable filter for a spectral filter which can only measure linear polarizations. So if </w:t>
       </w:r>
       <w:r>
         <w:t>only one</w:t>
@@ -919,13 +842,8 @@
         <w:t>parameters</w:t>
       </w:r>
       <w:r>
-        <w:t xml:space="preserve">, the scaler radiance is defined </w:t>
-      </w:r>
-      <w:proofErr w:type="gramStart"/>
-      <w:r>
-        <w:t xml:space="preserve">as </w:t>
-      </w:r>
-      <w:proofErr w:type="gramEnd"/>
+        <w:t xml:space="preserve">, the scaler radiance is defined as </w:t>
+      </w:r>
       <m:oMath>
         <m:r>
           <w:rPr>
@@ -1082,13 +1000,8 @@
         <w:t xml:space="preserve">The sensitivity was determined by </w:t>
       </w:r>
       <w:r>
-        <w:t>calculating the radiance without aerosol in the model</w:t>
-      </w:r>
-      <w:proofErr w:type="gramStart"/>
-      <w:r>
-        <w:t xml:space="preserve">, </w:t>
-      </w:r>
-      <w:proofErr w:type="gramEnd"/>
+        <w:t xml:space="preserve">calculating the radiance without aerosol in the model, </w:t>
+      </w:r>
       <m:oMath>
         <m:sSub>
           <m:sSubPr>
@@ -1365,21 +1278,7 @@
         <w:rPr>
           <w:rFonts w:eastAsiaTheme="minorEastAsia"/>
         </w:rPr>
-        <w:t xml:space="preserve">a retrieval method will be used similar to aerosol extinction retrieval by Bourassa et al. (2012). A minor change to the algorithm is the measurement vector will not be normalized by a shorter wavelength since work by </w:t>
-      </w:r>
-      <w:proofErr w:type="spellStart"/>
-      <w:r>
-        <w:rPr>
-          <w:rFonts w:eastAsiaTheme="minorEastAsia"/>
-        </w:rPr>
-        <w:t>Rieger</w:t>
-      </w:r>
-      <w:proofErr w:type="spellEnd"/>
-      <w:r>
-        <w:rPr>
-          <w:rFonts w:eastAsiaTheme="minorEastAsia"/>
-        </w:rPr>
-        <w:t xml:space="preserve"> et al. (2014) has shown this decreases sensitivity to particle size distributions. </w:t>
+        <w:t xml:space="preserve">a retrieval method will be used similar to aerosol extinction retrieval by Bourassa et al. (2012). A minor change to the algorithm is the measurement vector will not be normalized by a shorter wavelength since work by Rieger et al. (2014) has shown this decreases sensitivity to particle size distributions. </w:t>
       </w:r>
       <w:r>
         <w:rPr>
@@ -1593,16 +1492,8 @@
         <w:rPr>
           <w:rFonts w:eastAsiaTheme="minorEastAsia"/>
         </w:rPr>
-        <w:t>With an assumed covariance on the aerosol retrieval</w:t>
-      </w:r>
-      <w:proofErr w:type="gramStart"/>
-      <w:r>
-        <w:rPr>
-          <w:rFonts w:eastAsiaTheme="minorEastAsia"/>
-        </w:rPr>
-        <w:t xml:space="preserve">, </w:t>
-      </w:r>
-      <w:proofErr w:type="gramEnd"/>
+        <w:t xml:space="preserve">With an assumed covariance on the aerosol retrieval, </w:t>
+      </w:r>
       <m:oMath>
         <m:sSub>
           <m:sSubPr>
@@ -2190,7 +2081,7 @@
       <w:r>
         <w:rPr>
           <w:noProof/>
-          <w:lang w:eastAsia="en-CA"/>
+          <w:lang w:val="en-US"/>
         </w:rPr>
         <w:lastRenderedPageBreak/>
         <w:drawing>
@@ -2282,7 +2173,7 @@
       <w:r>
         <w:rPr>
           <w:noProof/>
-          <w:lang w:eastAsia="en-CA"/>
+          <w:lang w:val="en-US"/>
         </w:rPr>
         <w:lastRenderedPageBreak/>
         <w:drawing>
@@ -2347,7 +2238,7 @@
       <w:r>
         <w:rPr>
           <w:noProof/>
-          <w:lang w:eastAsia="en-CA"/>
+          <w:lang w:val="en-US"/>
         </w:rPr>
         <w:lastRenderedPageBreak/>
         <w:drawing>
@@ -2426,7 +2317,7 @@
       <w:r>
         <w:rPr>
           <w:noProof/>
-          <w:lang w:eastAsia="en-CA"/>
+          <w:lang w:val="en-US"/>
         </w:rPr>
         <w:lastRenderedPageBreak/>
         <w:drawing>
@@ -2556,19 +2447,7 @@
             <w:rPr>
               <w:rFonts w:ascii="Cambria Math" w:hAnsi="Cambria Math"/>
             </w:rPr>
-            <m:t xml:space="preserve">Percent </m:t>
-          </m:r>
-          <m:r>
-            <w:rPr>
-              <w:rFonts w:ascii="Cambria Math" w:hAnsi="Cambria Math"/>
-            </w:rPr>
-            <m:t>Difference</m:t>
-          </m:r>
-          <m:r>
-            <w:rPr>
-              <w:rFonts w:ascii="Cambria Math" w:hAnsi="Cambria Math"/>
-            </w:rPr>
-            <m:t>=</m:t>
+            <m:t>Percent Difference=</m:t>
           </m:r>
           <m:f>
             <m:fPr>
@@ -2878,16 +2757,58 @@
         <w:t xml:space="preserve">The retrieved aerosol extinctions profiles are much less than the true state </w:t>
       </w:r>
       <w:r>
-        <w:t xml:space="preserve">and for distributions three and four mean offsets </w:t>
+        <w:t>and for distributions three and four mean offsets</w:t>
+      </w:r>
+      <w:r>
+        <w:t xml:space="preserve"> were</w:t>
+      </w:r>
+      <w:r>
+        <w:t xml:space="preserve"> </w:t>
+      </w:r>
+      <w:r>
+        <w:t>x1</w:t>
+      </w:r>
+      <w:r>
+        <w:t>-</w:t>
+      </w:r>
+      <w:r>
+        <w:t>x2</w:t>
+      </w:r>
+      <w:r>
+        <w:t xml:space="preserve">%, </w:t>
+      </w:r>
+      <w:r>
+        <w:t xml:space="preserve">x3-x4%, </w:t>
+      </w:r>
+      <w:r>
+        <w:t xml:space="preserve"> </w:t>
+      </w:r>
+      <w:r>
+        <w:t xml:space="preserve">and x5-x6% for distribution three and </w:t>
+      </w:r>
+      <w:r>
+        <w:t xml:space="preserve"> </w:t>
+      </w:r>
+      <w:r>
+        <w:t>y1-y2%, y3-y4%, and y5-y6% for distribution four. Furthermore, as wavelength increases an approximately 3-5% increase in offset is observed for the retrieved aerosol profiles for each polarization</w:t>
+      </w:r>
+      <w:r>
+        <w:t>. Using the method proposed here, decent aerosol profiles can be retrieved when only a fine mode or background aerosol layer period, since current instruments only agree to each other within 20-30%. However, when a coarse mode is present in the true state, the retrieval significantly underestimates the amount of aerosol in the atmosphere. Since volcanic eruptions are the main reason for a perturbation in the size distribution this can essentially lead to an underestimation of aerosol extinction after a significant eruption which can cause noticeable climate forcing effect.</w:t>
+      </w:r>
+    </w:p>
+    <w:p>
+      <w:pPr>
+        <w:ind w:firstLine="720"/>
+        <w:jc w:val="both"/>
+      </w:pPr>
+      <w:r>
+        <w:t>However, an assumed particle size distribution was used and using these variation in retrieved extinction can some rudimentary particle size information be acquired. An Angström exponent was fit for a series of wavelengths from 500 nm to 1500 nm for a series of geometries and particle sizes distrubution.</w:t>
+      </w:r>
+      <w:r>
+        <w:t xml:space="preserve"> TODO finish this tomorrow.</w:t>
       </w:r>
       <w:bookmarkStart w:id="0" w:name="_GoBack"/>
       <w:bookmarkEnd w:id="0"/>
-      <w:r>
-        <w:t>of</w:t>
-      </w:r>
-      <w:r>
-        <w:t xml:space="preserve"> 30-45%,   </w:t>
-      </w:r>
     </w:p>
     <w:p/>
     <w:p>
@@ -2897,8 +2818,9 @@
       <w:r>
         <w:rPr>
           <w:noProof/>
-          <w:lang w:eastAsia="en-CA"/>
-        </w:rPr>
+          <w:lang w:val="en-US"/>
+        </w:rPr>
+        <w:lastRenderedPageBreak/>
         <w:drawing>
           <wp:inline distT="0" distB="0" distL="0" distR="0">
             <wp:extent cx="5244034" cy="4371149"/>
@@ -2951,7 +2873,7 @@
       <w:r>
         <w:rPr>
           <w:noProof/>
-          <w:lang w:eastAsia="en-CA"/>
+          <w:lang w:val="en-US"/>
         </w:rPr>
         <w:lastRenderedPageBreak/>
         <w:drawing>
@@ -3907,7 +3829,7 @@
 </file>
 
 <file path=customXml/itemProps1.xml><?xml version="1.0" encoding="utf-8"?>
-<ds:datastoreItem xmlns:ds="http://schemas.openxmlformats.org/officeDocument/2006/customXml" ds:itemID="{6E334271-9E0D-4DE0-A908-5533924F7B1C}">
+<ds:datastoreItem xmlns:ds="http://schemas.openxmlformats.org/officeDocument/2006/customXml" ds:itemID="{2438EE0C-4DC7-44EA-A7D8-BBFDF2707A26}">
   <ds:schemaRefs>
     <ds:schemaRef ds:uri="http://schemas.openxmlformats.org/officeDocument/2006/bibliography"/>
   </ds:schemaRefs>

</xml_diff>

<commit_message>
Few additional small edits to the paper
</commit_message>
<xml_diff>
--- a/Polarization Study.docx
+++ b/Polarization Study.docx
@@ -3508,16 +3508,8 @@
         <w:rPr>
           <w:rFonts w:eastAsiaTheme="minorEastAsia"/>
         </w:rPr>
-        <w:t xml:space="preserve">. The phase matrix is a 4 by 4 represented </w:t>
-      </w:r>
-      <w:proofErr w:type="gramStart"/>
-      <w:r>
-        <w:rPr>
-          <w:rFonts w:eastAsiaTheme="minorEastAsia"/>
-        </w:rPr>
-        <w:t xml:space="preserve">by </w:t>
-      </w:r>
-      <w:proofErr w:type="gramEnd"/>
+        <w:t xml:space="preserve">. The phase matrix is a 4 by 4 represented by </w:t>
+      </w:r>
       <m:oMath>
         <m:r>
           <m:rPr>
@@ -3553,18 +3545,13 @@
               <m:sty m:val="p"/>
             </m:rPr>
             <w:rPr>
-              <w:rFonts w:ascii="Cambria Math" w:eastAsiaTheme="minorEastAsia" w:hAnsi="Cambria Math"/>
-              <w:rPrChange w:id="83" w:author="Elash, Brenden" w:date="2016-04-11T15:13:00Z">
-                <w:rPr>
-                  <w:rFonts w:ascii="Cambria Math" w:eastAsiaTheme="minorEastAsia" w:hAnsi="Cambria Math"/>
-                </w:rPr>
-              </w:rPrChange>
+              <w:rFonts w:ascii="Cambria Math" w:eastAsiaTheme="minorEastAsia" w:hAnsi="Cambria Math" w:hint="eastAsia"/>
             </w:rPr>
             <m:t>Θ</m:t>
           </w:ins>
         </m:r>
         <m:r>
-          <w:ins w:id="84" w:author="Elash, Brenden" w:date="2016-04-11T15:12:00Z">
+          <w:ins w:id="83" w:author="Elash, Brenden" w:date="2016-04-11T15:12:00Z">
             <w:rPr>
               <w:rFonts w:ascii="Cambria Math" w:eastAsiaTheme="minorEastAsia" w:hAnsi="Cambria Math"/>
             </w:rPr>
@@ -3572,18 +3559,20 @@
           </w:ins>
         </m:r>
       </m:oMath>
-      <w:r>
-        <w:rPr>
-          <w:rFonts w:eastAsiaTheme="minorEastAsia"/>
-        </w:rPr>
-        <w:t>.</w:t>
-      </w:r>
-      <w:r>
-        <w:rPr>
-          <w:rFonts w:eastAsiaTheme="minorEastAsia"/>
-        </w:rPr>
-        <w:t xml:space="preserve"> </w:t>
-      </w:r>
+      <w:del w:id="84" w:author="Elash, Brenden" w:date="2016-04-11T16:00:00Z">
+        <w:r>
+          <w:rPr>
+            <w:rFonts w:eastAsiaTheme="minorEastAsia"/>
+          </w:rPr>
+          <w:delText>.</w:delText>
+        </w:r>
+        <w:r>
+          <w:rPr>
+            <w:rFonts w:eastAsiaTheme="minorEastAsia"/>
+          </w:rPr>
+          <w:delText xml:space="preserve"> </w:delText>
+        </w:r>
+      </w:del>
       <w:commentRangeStart w:id="85"/>
       <w:del w:id="86" w:author="Elash, Brenden" w:date="2016-04-11T15:13:00Z">
         <w:r>
@@ -3593,16 +3582,22 @@
           <w:delText>The phase matrix</w:delText>
         </w:r>
       </w:del>
-      <w:proofErr w:type="gramStart"/>
-      <w:ins w:id="87" w:author="Elash, Brenden" w:date="2016-04-11T15:13:00Z">
+      <w:ins w:id="87" w:author="Elash, Brenden" w:date="2016-04-11T16:00:00Z">
         <w:r>
           <w:rPr>
             <w:rFonts w:eastAsiaTheme="minorEastAsia"/>
           </w:rPr>
-          <w:t>and</w:t>
-        </w:r>
-      </w:ins>
-      <w:proofErr w:type="gramEnd"/>
+          <w:t xml:space="preserve"> a</w:t>
+        </w:r>
+        <w:proofErr w:type="spellStart"/>
+        <w:r>
+          <w:rPr>
+            <w:rFonts w:eastAsiaTheme="minorEastAsia"/>
+          </w:rPr>
+          <w:t>nd</w:t>
+        </w:r>
+      </w:ins>
+      <w:proofErr w:type="spellEnd"/>
       <w:ins w:id="88" w:author="Elash, Brenden" w:date="2016-04-06T11:09:00Z">
         <w:r>
           <w:rPr>
@@ -3648,9 +3643,17 @@
           <w:rPr>
             <w:rFonts w:eastAsiaTheme="minorEastAsia"/>
           </w:rPr>
-          <w:t xml:space="preserve"> scattering angle, </w:t>
-        </w:r>
-      </w:ins>
+          <w:t xml:space="preserve"> scattering angle</w:t>
+        </w:r>
+        <w:proofErr w:type="gramStart"/>
+        <w:r>
+          <w:rPr>
+            <w:rFonts w:eastAsiaTheme="minorEastAsia"/>
+          </w:rPr>
+          <w:t xml:space="preserve">, </w:t>
+        </w:r>
+      </w:ins>
+      <w:proofErr w:type="gramEnd"/>
       <m:oMath>
         <m:r>
           <w:ins w:id="94" w:author="Elash, Brenden" w:date="2016-04-06T11:21:00Z">
@@ -5306,13 +5309,7 @@
           <w:rPr>
             <w:rFonts w:eastAsiaTheme="minorEastAsia"/>
           </w:rPr>
-          <w:t>required</w:t>
-        </w:r>
-        <w:r>
-          <w:rPr>
-            <w:rFonts w:eastAsiaTheme="minorEastAsia"/>
-          </w:rPr>
-          <w:t xml:space="preserve"> </w:t>
+          <w:t xml:space="preserve">required </w:t>
         </w:r>
       </w:ins>
       <w:r>
@@ -6674,10 +6671,7 @@
       </w:del>
       <w:ins w:id="151" w:author="Elash, Brenden" w:date="2016-04-11T15:20:00Z">
         <w:r>
-          <w:t>201</w:t>
-        </w:r>
-        <w:r>
-          <w:t>4</w:t>
+          <w:t>2014</w:t>
         </w:r>
       </w:ins>
       <w:r>
@@ -10058,11 +10052,7 @@
         <w:t xml:space="preserve"> </w:t>
       </w:r>
       <w:r>
-        <w:t xml:space="preserve">by less than 0.5% and is not an </w:t>
-      </w:r>
-      <w:r>
-        <w:lastRenderedPageBreak/>
-        <w:t xml:space="preserve">important </w:t>
+        <w:t xml:space="preserve">by less than 0.5% and is not an important </w:t>
       </w:r>
       <w:commentRangeStart w:id="224"/>
       <w:r>
@@ -10085,7 +10075,36 @@
       </w:ins>
       <w:ins w:id="226" w:author="Elash, Brenden" w:date="2016-04-06T13:50:00Z">
         <w:r>
-          <w:t xml:space="preserve">the aerosol signal degreases for </w:t>
+          <w:t xml:space="preserve">the aerosol </w:t>
+        </w:r>
+        <w:r>
+          <w:lastRenderedPageBreak/>
+          <w:t xml:space="preserve">signal degreases for </w:t>
+        </w:r>
+      </w:ins>
+      <w:ins w:id="227" w:author="Elash, Brenden" w:date="2016-04-11T16:01:00Z">
+        <w:r>
+          <w:t xml:space="preserve">all polarizations and wavelength reducing </w:t>
+        </w:r>
+      </w:ins>
+      <w:ins w:id="228" w:author="Elash, Brenden" w:date="2016-04-11T16:02:00Z">
+        <w:r>
+          <w:t xml:space="preserve">overall </w:t>
+        </w:r>
+      </w:ins>
+      <w:ins w:id="229" w:author="Elash, Brenden" w:date="2016-04-11T16:01:00Z">
+        <w:r>
+          <w:t>sensitivity to aerosol</w:t>
+        </w:r>
+      </w:ins>
+      <w:ins w:id="230" w:author="Elash, Brenden" w:date="2016-04-11T16:02:00Z">
+        <w:r>
+          <w:t xml:space="preserve"> as albedo increases</w:t>
+        </w:r>
+      </w:ins>
+      <w:ins w:id="231" w:author="Elash, Brenden" w:date="2016-04-11T16:01:00Z">
+        <w:r>
+          <w:t>.</w:t>
         </w:r>
       </w:ins>
     </w:p>
@@ -10232,8 +10251,8 @@
       <w:r>
         <w:t xml:space="preserve"> </w:t>
       </w:r>
-      <w:commentRangeStart w:id="227"/>
-      <w:del w:id="228" w:author="Elash, Brenden" w:date="2016-04-06T14:38:00Z">
+      <w:commentRangeStart w:id="232"/>
+      <w:del w:id="233" w:author="Elash, Brenden" w:date="2016-04-06T14:38:00Z">
         <w:r>
           <w:delText>the</w:delText>
         </w:r>
@@ -10252,15 +10271,15 @@
         <w:r>
           <w:delText>signal</w:delText>
         </w:r>
-        <w:commentRangeEnd w:id="227"/>
+        <w:commentRangeEnd w:id="232"/>
         <w:r>
           <w:rPr>
             <w:rStyle w:val="CommentReference"/>
           </w:rPr>
-          <w:commentReference w:id="227"/>
+          <w:commentReference w:id="232"/>
         </w:r>
       </w:del>
-      <w:ins w:id="229" w:author="Elash, Brenden" w:date="2016-04-06T14:38:00Z">
+      <w:ins w:id="234" w:author="Elash, Brenden" w:date="2016-04-06T14:38:00Z">
         <w:r>
           <w:t>the observed signal</w:t>
         </w:r>
@@ -10268,17 +10287,17 @@
       <w:r>
         <w:t xml:space="preserve"> </w:t>
       </w:r>
-      <w:del w:id="230" w:author="Elash, Brenden" w:date="2016-04-07T12:31:00Z">
+      <w:del w:id="235" w:author="Elash, Brenden" w:date="2016-04-07T12:31:00Z">
         <w:r>
           <w:delText xml:space="preserve">increases </w:delText>
         </w:r>
       </w:del>
-      <w:ins w:id="231" w:author="Elash, Brenden" w:date="2016-04-07T13:38:00Z">
+      <w:ins w:id="236" w:author="Elash, Brenden" w:date="2016-04-07T13:38:00Z">
         <w:r>
           <w:t>decreases</w:t>
         </w:r>
       </w:ins>
-      <w:ins w:id="232" w:author="Elash, Brenden" w:date="2016-04-07T12:31:00Z">
+      <w:ins w:id="237" w:author="Elash, Brenden" w:date="2016-04-07T12:31:00Z">
         <w:r>
           <w:t xml:space="preserve"> </w:t>
         </w:r>
@@ -10289,12 +10308,12 @@
       <w:r>
         <w:t xml:space="preserve">to </w:t>
       </w:r>
-      <w:del w:id="233" w:author="Elash, Brenden" w:date="2016-04-07T12:40:00Z">
+      <w:del w:id="238" w:author="Elash, Brenden" w:date="2016-04-07T12:40:00Z">
         <w:r>
           <w:delText>74</w:delText>
         </w:r>
       </w:del>
-      <w:ins w:id="234" w:author="Elash, Brenden" w:date="2016-04-07T12:40:00Z">
+      <w:ins w:id="239" w:author="Elash, Brenden" w:date="2016-04-07T12:40:00Z">
         <w:r>
           <w:t>52</w:t>
         </w:r>
@@ -10302,12 +10321,12 @@
       <w:r>
         <w:t xml:space="preserve">% at short wavelength and </w:t>
       </w:r>
-      <w:del w:id="235" w:author="Elash, Brenden" w:date="2016-04-07T12:40:00Z">
+      <w:del w:id="240" w:author="Elash, Brenden" w:date="2016-04-07T12:40:00Z">
         <w:r>
           <w:delText>80</w:delText>
         </w:r>
       </w:del>
-      <w:ins w:id="236" w:author="Elash, Brenden" w:date="2016-04-07T12:40:00Z">
+      <w:ins w:id="241" w:author="Elash, Brenden" w:date="2016-04-07T12:40:00Z">
         <w:r>
           <w:t>56</w:t>
         </w:r>
@@ -10315,12 +10334,12 @@
       <w:r>
         <w:t xml:space="preserve">% at long wavelengths. </w:t>
       </w:r>
-      <w:ins w:id="237" w:author="Elash, Brenden" w:date="2016-04-07T13:15:00Z">
+      <w:ins w:id="242" w:author="Elash, Brenden" w:date="2016-04-07T13:15:00Z">
         <w:r>
           <w:t>Finally</w:t>
         </w:r>
       </w:ins>
-      <w:ins w:id="238" w:author="Elash, Brenden" w:date="2016-04-07T13:14:00Z">
+      <w:ins w:id="243" w:author="Elash, Brenden" w:date="2016-04-07T13:14:00Z">
         <w:r>
           <w:t xml:space="preserve"> for SSA near 90</w:t>
         </w:r>
@@ -10334,12 +10353,12 @@
           <w:t xml:space="preserve"> the observed signal increases to </w:t>
         </w:r>
       </w:ins>
-      <w:ins w:id="239" w:author="Elash, Brenden" w:date="2016-04-07T13:15:00Z">
+      <w:ins w:id="244" w:author="Elash, Brenden" w:date="2016-04-07T13:15:00Z">
         <w:r>
           <w:t>83% at short wavelengths and 95% for long wavelengths.</w:t>
         </w:r>
       </w:ins>
-      <w:ins w:id="240" w:author="Elash, Brenden" w:date="2016-04-07T13:14:00Z">
+      <w:ins w:id="245" w:author="Elash, Brenden" w:date="2016-04-07T13:14:00Z">
         <w:r>
           <w:t xml:space="preserve"> </w:t>
         </w:r>
@@ -10383,7 +10402,7 @@
       <w:r>
         <w:t>instrument sensitivity to maintain an equivalent signal to noise ratio in the measurement.</w:t>
       </w:r>
-      <w:del w:id="241" w:author="Elash, Brenden" w:date="2016-03-30T11:37:00Z">
+      <w:del w:id="246" w:author="Elash, Brenden" w:date="2016-03-30T11:37:00Z">
         <w:r>
           <w:delText>.</w:delText>
         </w:r>
@@ -10415,42 +10434,42 @@
       <w:r>
         <w:t xml:space="preserve"> scatter case is met with a </w:t>
       </w:r>
-      <w:ins w:id="242" w:author="Elash, Brenden" w:date="2016-04-07T13:21:00Z">
+      <w:ins w:id="247" w:author="Elash, Brenden" w:date="2016-04-07T13:21:00Z">
         <w:r>
           <w:t xml:space="preserve">larger loss of overall signal. For forward scatter only </w:t>
         </w:r>
       </w:ins>
-      <w:ins w:id="243" w:author="Elash, Brenden" w:date="2016-04-07T13:22:00Z">
+      <w:ins w:id="248" w:author="Elash, Brenden" w:date="2016-04-07T13:22:00Z">
         <w:r>
           <w:t xml:space="preserve">38% and 34% of the signal are </w:t>
         </w:r>
       </w:ins>
-      <w:ins w:id="244" w:author="Elash, Brenden" w:date="2016-04-07T13:25:00Z">
+      <w:ins w:id="249" w:author="Elash, Brenden" w:date="2016-04-07T13:25:00Z">
         <w:r>
           <w:t>observed</w:t>
         </w:r>
       </w:ins>
-      <w:ins w:id="245" w:author="Elash, Brenden" w:date="2016-04-07T13:22:00Z">
+      <w:ins w:id="250" w:author="Elash, Brenden" w:date="2016-04-07T13:22:00Z">
         <w:r>
           <w:t xml:space="preserve"> for 500 nm and 1500 nm respectively. </w:t>
         </w:r>
       </w:ins>
-      <w:ins w:id="246" w:author="Elash, Brenden" w:date="2016-04-07T13:23:00Z">
+      <w:ins w:id="251" w:author="Elash, Brenden" w:date="2016-04-07T13:23:00Z">
         <w:r>
           <w:t>Similarly</w:t>
         </w:r>
       </w:ins>
-      <w:ins w:id="247" w:author="Elash, Brenden" w:date="2016-04-07T13:22:00Z">
+      <w:ins w:id="252" w:author="Elash, Brenden" w:date="2016-04-07T13:22:00Z">
         <w:r>
           <w:t xml:space="preserve"> for back scatter </w:t>
         </w:r>
       </w:ins>
-      <w:ins w:id="248" w:author="Elash, Brenden" w:date="2016-04-07T13:23:00Z">
+      <w:ins w:id="253" w:author="Elash, Brenden" w:date="2016-04-07T13:23:00Z">
         <w:r>
           <w:t xml:space="preserve">48% and </w:t>
         </w:r>
       </w:ins>
-      <w:ins w:id="249" w:author="Elash, Brenden" w:date="2016-04-07T13:24:00Z">
+      <w:ins w:id="254" w:author="Elash, Brenden" w:date="2016-04-07T13:24:00Z">
         <w:r>
           <w:t xml:space="preserve">44% of the signal is observed when compared to the scalar case. At SSA </w:t>
         </w:r>
@@ -10473,12 +10492,12 @@
           <w:t xml:space="preserve"> </w:t>
         </w:r>
       </w:ins>
-      <w:ins w:id="250" w:author="Elash, Brenden" w:date="2016-04-07T13:36:00Z">
+      <w:ins w:id="255" w:author="Elash, Brenden" w:date="2016-04-07T13:36:00Z">
         <w:r>
           <w:t xml:space="preserve">the signal decreases to 15% overall. </w:t>
         </w:r>
       </w:ins>
-      <w:del w:id="251" w:author="Elash, Brenden" w:date="2016-04-07T13:37:00Z">
+      <w:del w:id="256" w:author="Elash, Brenden" w:date="2016-04-07T13:37:00Z">
         <w:r>
           <w:delText>lo</w:delText>
         </w:r>
@@ -10491,7 +10510,7 @@
         <w:r>
           <w:delText xml:space="preserve"> in</w:delText>
         </w:r>
-        <w:commentRangeStart w:id="252"/>
+        <w:commentRangeStart w:id="257"/>
         <w:r>
           <w:delText xml:space="preserve"> overall signal of up to 70% </w:delText>
         </w:r>
@@ -10504,12 +10523,12 @@
         <w:r>
           <w:delText>is ob</w:delText>
         </w:r>
-        <w:commentRangeEnd w:id="252"/>
+        <w:commentRangeEnd w:id="257"/>
         <w:r>
           <w:rPr>
             <w:rStyle w:val="CommentReference"/>
           </w:rPr>
-          <w:commentReference w:id="252"/>
+          <w:commentReference w:id="257"/>
         </w:r>
         <w:r>
           <w:delText>served</w:delText>
@@ -10521,14 +10540,19 @@
       <w:r>
         <w:t xml:space="preserve">This is a significant loss of </w:t>
       </w:r>
-      <w:del w:id="253" w:author="Elash, Brenden" w:date="2016-04-07T13:46:00Z">
+      <w:ins w:id="258" w:author="Elash, Brenden" w:date="2016-04-11T16:04:00Z">
+        <w:r>
+          <w:t xml:space="preserve">signal that </w:t>
+        </w:r>
+      </w:ins>
+      <w:del w:id="259" w:author="Elash, Brenden" w:date="2016-04-07T13:46:00Z">
         <w:r>
           <w:delText xml:space="preserve">signal that will essentially </w:delText>
         </w:r>
         <w:r>
           <w:delText xml:space="preserve">close </w:delText>
         </w:r>
-        <w:commentRangeStart w:id="254"/>
+        <w:commentRangeStart w:id="260"/>
         <w:r>
           <w:delText xml:space="preserve">to </w:delText>
         </w:r>
@@ -10536,7 +10560,7 @@
           <w:delText>double</w:delText>
         </w:r>
       </w:del>
-      <w:ins w:id="255" w:author="Elash, Brenden" w:date="2016-04-07T13:46:00Z">
+      <w:ins w:id="261" w:author="Elash, Brenden" w:date="2016-04-07T13:46:00Z">
         <w:r>
           <w:t>would</w:t>
         </w:r>
@@ -10550,51 +10574,59 @@
           <w:t>increasing the instrument sensitivity by 60-70%</w:t>
         </w:r>
       </w:ins>
-      <w:ins w:id="256" w:author="Elash, Brenden" w:date="2016-04-07T13:48:00Z">
+      <w:ins w:id="262" w:author="Elash, Brenden" w:date="2016-04-07T13:48:00Z">
         <w:r>
           <w:t>. This is a large increase to the required s</w:t>
         </w:r>
       </w:ins>
-      <w:ins w:id="257" w:author="Elash, Brenden" w:date="2016-04-07T13:49:00Z">
+      <w:ins w:id="263" w:author="Elash, Brenden" w:date="2016-04-07T13:49:00Z">
         <w:r>
           <w:t>ensitivity compared to a scalar device</w:t>
         </w:r>
       </w:ins>
-      <w:ins w:id="258" w:author="Elash, Brenden" w:date="2016-04-07T13:53:00Z">
+      <w:ins w:id="264" w:author="Elash, Brenden" w:date="2016-04-07T13:53:00Z">
         <w:r>
           <w:t xml:space="preserve"> which may be not feasible for some instruments</w:t>
         </w:r>
       </w:ins>
-      <w:ins w:id="259" w:author="Elash, Brenden" w:date="2016-04-07T13:49:00Z">
+      <w:ins w:id="265" w:author="Elash, Brenden" w:date="2016-04-07T13:49:00Z">
         <w:r>
           <w:t>.</w:t>
         </w:r>
       </w:ins>
-      <w:del w:id="260" w:author="Elash, Brenden" w:date="2016-04-07T13:48:00Z">
+      <w:del w:id="266" w:author="Elash, Brenden" w:date="2016-04-07T13:48:00Z">
         <w:r>
           <w:delText xml:space="preserve"> </w:delText>
         </w:r>
       </w:del>
-      <w:del w:id="261" w:author="Elash, Brenden" w:date="2016-04-07T13:37:00Z">
-        <w:r>
-          <w:delText>the exposure time</w:delText>
-        </w:r>
-        <w:commentRangeEnd w:id="254"/>
+      <w:del w:id="267" w:author="Elash, Brenden" w:date="2016-04-07T13:37:00Z">
+        <w:r>
+          <w:delText xml:space="preserve">the </w:delText>
+        </w:r>
+        <w:bookmarkStart w:id="268" w:name="_GoBack"/>
+        <w:r>
+          <w:delText>expos</w:delText>
+        </w:r>
+        <w:bookmarkEnd w:id="268"/>
+        <w:r>
+          <w:delText>ure time</w:delText>
+        </w:r>
+        <w:commentRangeEnd w:id="260"/>
         <w:r>
           <w:rPr>
             <w:rStyle w:val="CommentReference"/>
           </w:rPr>
-          <w:commentReference w:id="254"/>
+          <w:commentReference w:id="260"/>
         </w:r>
       </w:del>
-      <w:del w:id="262" w:author="Elash, Brenden" w:date="2016-04-07T13:47:00Z">
+      <w:del w:id="269" w:author="Elash, Brenden" w:date="2016-04-07T13:47:00Z">
         <w:r>
           <w:delText>. D</w:delText>
         </w:r>
         <w:r>
           <w:delText xml:space="preserve">epending on the </w:delText>
         </w:r>
-        <w:commentRangeStart w:id="263"/>
+        <w:commentRangeStart w:id="270"/>
         <w:r>
           <w:delText>expected exposure time</w:delText>
         </w:r>
@@ -10631,12 +10663,12 @@
         <w:r>
           <w:delText xml:space="preserve"> </w:delText>
         </w:r>
-        <w:commentRangeEnd w:id="263"/>
+        <w:commentRangeEnd w:id="270"/>
         <w:r>
           <w:rPr>
             <w:rStyle w:val="CommentReference"/>
           </w:rPr>
-          <w:commentReference w:id="263"/>
+          <w:commentReference w:id="270"/>
         </w:r>
         <w:r>
           <w:delText>despite the increase in aerosol sensitivity.</w:delText>
@@ -10663,11 +10695,11 @@
       <w:r>
         <w:t>so does the percent of the signal which is attributed to aerosol. Eventually, an increase in aerosol will result in</w:t>
       </w:r>
-      <w:commentRangeStart w:id="264"/>
+      <w:commentRangeStart w:id="271"/>
       <w:r>
         <w:t xml:space="preserve"> little </w:t>
       </w:r>
-      <w:del w:id="265" w:author="Elash, Brenden" w:date="2016-04-11T14:01:00Z">
+      <w:del w:id="272" w:author="Elash, Brenden" w:date="2016-04-11T14:01:00Z">
         <w:r>
           <w:delText>change to the aerosol signal</w:delText>
         </w:r>
@@ -10675,52 +10707,57 @@
           <w:delText xml:space="preserve"> which limits the highest aerosol concentration that can be retrieved from a measurement</w:delText>
         </w:r>
       </w:del>
-      <w:ins w:id="266" w:author="Elash, Brenden" w:date="2016-04-11T14:01:00Z">
+      <w:ins w:id="273" w:author="Elash, Brenden" w:date="2016-04-11T14:01:00Z">
         <w:r>
           <w:t xml:space="preserve">change or </w:t>
         </w:r>
       </w:ins>
-      <w:ins w:id="267" w:author="Elash, Brenden" w:date="2016-04-11T14:02:00Z">
+      <w:ins w:id="274" w:author="Elash, Brenden" w:date="2016-04-11T14:02:00Z">
         <w:r>
           <w:t>negative</w:t>
         </w:r>
       </w:ins>
-      <w:ins w:id="268" w:author="Elash, Brenden" w:date="2016-04-11T14:01:00Z">
+      <w:ins w:id="275" w:author="Elash, Brenden" w:date="2016-04-11T14:01:00Z">
         <w:r>
           <w:t xml:space="preserve"> change to the aerosol measurement vectors typically used in aerosol retrievals. The measurement vectors shown in Figure 5 are similar to the </w:t>
         </w:r>
       </w:ins>
-      <w:ins w:id="269" w:author="Elash, Brenden" w:date="2016-04-11T14:02:00Z">
+      <w:ins w:id="276" w:author="Elash, Brenden" w:date="2016-04-11T14:02:00Z">
         <w:r>
           <w:t>measurement</w:t>
         </w:r>
       </w:ins>
-      <w:ins w:id="270" w:author="Elash, Brenden" w:date="2016-04-11T14:01:00Z">
+      <w:ins w:id="277" w:author="Elash, Brenden" w:date="2016-04-11T14:01:00Z">
         <w:r>
           <w:t xml:space="preserve"> </w:t>
         </w:r>
       </w:ins>
-      <w:ins w:id="271" w:author="Elash, Brenden" w:date="2016-04-11T14:02:00Z">
-        <w:r>
-          <w:t>vectors used in</w:t>
-        </w:r>
-      </w:ins>
-      <w:ins w:id="272" w:author="Elash, Brenden" w:date="2016-04-11T14:01:00Z">
+      <w:ins w:id="278" w:author="Elash, Brenden" w:date="2016-04-11T14:02:00Z">
+        <w:r>
+          <w:t xml:space="preserve">vectors used </w:t>
+        </w:r>
+      </w:ins>
+      <w:ins w:id="279" w:author="Elash, Brenden" w:date="2016-04-11T16:05:00Z">
+        <w:r>
+          <w:t>by</w:t>
+        </w:r>
+      </w:ins>
+      <w:ins w:id="280" w:author="Elash, Brenden" w:date="2016-04-11T14:01:00Z">
         <w:r>
           <w:t xml:space="preserve"> Bourassa et al. </w:t>
         </w:r>
       </w:ins>
-      <w:ins w:id="273" w:author="Elash, Brenden" w:date="2016-04-11T14:02:00Z">
+      <w:ins w:id="281" w:author="Elash, Brenden" w:date="2016-04-11T14:02:00Z">
         <w:r>
           <w:t>(</w:t>
         </w:r>
       </w:ins>
-      <w:ins w:id="274" w:author="Elash, Brenden" w:date="2016-04-11T14:01:00Z">
+      <w:ins w:id="282" w:author="Elash, Brenden" w:date="2016-04-11T14:01:00Z">
         <w:r>
           <w:t>2007</w:t>
         </w:r>
       </w:ins>
-      <w:ins w:id="275" w:author="Elash, Brenden" w:date="2016-04-11T14:02:00Z">
+      <w:ins w:id="283" w:author="Elash, Brenden" w:date="2016-04-11T14:02:00Z">
         <w:r>
           <w:t>) except the short wavelength normalization has been removed</w:t>
         </w:r>
@@ -10728,12 +10765,12 @@
       <w:r>
         <w:t>.</w:t>
       </w:r>
-      <w:commentRangeEnd w:id="264"/>
+      <w:commentRangeEnd w:id="271"/>
       <w:r>
         <w:rPr>
           <w:rStyle w:val="CommentReference"/>
         </w:rPr>
-        <w:commentReference w:id="264"/>
+        <w:commentReference w:id="271"/>
       </w:r>
       <w:r>
         <w:t xml:space="preserve"> </w:t>
@@ -10762,7 +10799,7 @@
       <w:r>
         <w:t xml:space="preserve">and the </w:t>
       </w:r>
-      <w:del w:id="276" w:author="Elash, Brenden" w:date="2016-04-11T14:03:00Z">
+      <w:del w:id="284" w:author="Elash, Brenden" w:date="2016-04-11T14:03:00Z">
         <w:r>
           <w:delText xml:space="preserve">fraction </w:delText>
         </w:r>
@@ -10773,7 +10810,7 @@
           <w:delText>due to aerosol</w:delText>
         </w:r>
       </w:del>
-      <w:ins w:id="277" w:author="Elash, Brenden" w:date="2016-04-11T14:03:00Z">
+      <w:ins w:id="285" w:author="Elash, Brenden" w:date="2016-04-11T14:03:00Z">
         <w:r>
           <w:t>aerosol measurement vector</w:t>
         </w:r>
@@ -10785,9 +10822,15 @@
         <w:t>is calculated for each scaled valued</w:t>
       </w:r>
       <w:r>
-        <w:t xml:space="preserve">.  Again these simulations are </w:t>
-      </w:r>
-      <w:del w:id="278" w:author="Elash, Brenden" w:date="2016-03-30T11:39:00Z">
+        <w:t xml:space="preserve">.  </w:t>
+      </w:r>
+      <w:r>
+        <w:t>T</w:t>
+      </w:r>
+      <w:r>
+        <w:t xml:space="preserve">hese simulations are </w:t>
+      </w:r>
+      <w:del w:id="286" w:author="Elash, Brenden" w:date="2016-03-30T11:39:00Z">
         <w:r>
           <w:delText xml:space="preserve">performed </w:delText>
         </w:r>
@@ -10795,7 +10838,7 @@
           <w:delText xml:space="preserve"> with</w:delText>
         </w:r>
       </w:del>
-      <w:ins w:id="279" w:author="Elash, Brenden" w:date="2016-03-30T11:39:00Z">
+      <w:ins w:id="287" w:author="Elash, Brenden" w:date="2016-03-30T11:39:00Z">
         <w:r>
           <w:t>performed with</w:t>
         </w:r>
@@ -10803,7 +10846,7 @@
       <w:r>
         <w:t xml:space="preserve"> a SZA of </w:t>
       </w:r>
-      <w:del w:id="280" w:author="Elash, Brenden" w:date="2016-04-11T15:00:00Z">
+      <w:del w:id="288" w:author="Elash, Brenden" w:date="2016-04-11T15:00:00Z">
         <w:r>
           <w:delText>45</w:delText>
         </w:r>
@@ -10817,7 +10860,7 @@
           <w:delText xml:space="preserve"> </w:delText>
         </w:r>
       </w:del>
-      <w:ins w:id="281" w:author="Elash, Brenden" w:date="2016-04-11T15:00:00Z">
+      <w:ins w:id="289" w:author="Elash, Brenden" w:date="2016-04-11T15:00:00Z">
         <w:r>
           <w:t>60</w:t>
         </w:r>
@@ -10834,12 +10877,12 @@
       <w:r>
         <w:t xml:space="preserve">and SSA of </w:t>
       </w:r>
-      <w:ins w:id="282" w:author="Elash, Brenden" w:date="2016-04-11T15:00:00Z">
+      <w:ins w:id="290" w:author="Elash, Brenden" w:date="2016-04-11T15:00:00Z">
         <w:r>
           <w:t>45</w:t>
         </w:r>
       </w:ins>
-      <w:ins w:id="283" w:author="Elash, Brenden" w:date="2016-03-30T11:39:00Z">
+      <w:ins w:id="291" w:author="Elash, Brenden" w:date="2016-03-30T11:39:00Z">
         <w:r>
           <w:rPr>
             <w:vertAlign w:val="superscript"/>
@@ -10850,7 +10893,7 @@
           <w:t>and</w:t>
         </w:r>
       </w:ins>
-      <w:ins w:id="284" w:author="adam" w:date="2016-03-29T21:24:00Z">
+      <w:ins w:id="292" w:author="adam" w:date="2016-03-29T21:24:00Z">
         <w:r>
           <w:t xml:space="preserve"> </w:t>
         </w:r>
@@ -10861,7 +10904,7 @@
       <w:r>
         <w:t xml:space="preserve"> </w:t>
       </w:r>
-      <w:del w:id="285" w:author="Elash, Brenden" w:date="2016-04-11T15:27:00Z">
+      <w:del w:id="293" w:author="Elash, Brenden" w:date="2016-04-11T15:27:00Z">
         <w:r>
           <w:delText xml:space="preserve">In all cases, </w:delText>
         </w:r>
@@ -10890,7 +10933,7 @@
           <w:delText xml:space="preserve">after </w:delText>
         </w:r>
       </w:del>
-      <w:del w:id="286" w:author="Elash, Brenden" w:date="2016-03-30T11:40:00Z">
+      <w:del w:id="294" w:author="Elash, Brenden" w:date="2016-03-30T11:40:00Z">
         <w:r>
           <w:delText xml:space="preserve">which </w:delText>
         </w:r>
@@ -10901,7 +10944,7 @@
           <w:delText>the</w:delText>
         </w:r>
       </w:del>
-      <w:del w:id="287" w:author="Elash, Brenden" w:date="2016-04-11T15:27:00Z">
+      <w:del w:id="295" w:author="Elash, Brenden" w:date="2016-04-11T15:27:00Z">
         <w:r>
           <w:delText xml:space="preserve"> rate of increase </w:delText>
         </w:r>
@@ -10915,137 +10958,137 @@
           <w:delText xml:space="preserve">. </w:delText>
         </w:r>
       </w:del>
-      <w:ins w:id="288" w:author="Elash, Brenden" w:date="2016-04-11T15:27:00Z">
+      <w:ins w:id="296" w:author="Elash, Brenden" w:date="2016-04-11T15:27:00Z">
         <w:r>
           <w:t>I</w:t>
         </w:r>
       </w:ins>
-      <w:ins w:id="289" w:author="Elash, Brenden" w:date="2016-04-11T15:34:00Z">
+      <w:ins w:id="297" w:author="Elash, Brenden" w:date="2016-04-11T15:34:00Z">
         <w:r>
           <w:t>n</w:t>
         </w:r>
       </w:ins>
-      <w:ins w:id="290" w:author="Elash, Brenden" w:date="2016-04-11T15:27:00Z">
+      <w:ins w:id="298" w:author="Elash, Brenden" w:date="2016-04-11T15:27:00Z">
         <w:r>
           <w:t xml:space="preserve"> all cases the measurement vector increases</w:t>
         </w:r>
       </w:ins>
-      <w:ins w:id="291" w:author="Elash, Brenden" w:date="2016-04-11T15:34:00Z">
+      <w:ins w:id="299" w:author="Elash, Brenden" w:date="2016-04-11T15:34:00Z">
         <w:r>
           <w:t xml:space="preserve"> as the aerosol load is increased </w:t>
         </w:r>
       </w:ins>
-      <w:ins w:id="292" w:author="Elash, Brenden" w:date="2016-04-11T15:27:00Z">
+      <w:ins w:id="300" w:author="Elash, Brenden" w:date="2016-04-11T15:27:00Z">
         <w:r>
           <w:t xml:space="preserve">until </w:t>
         </w:r>
       </w:ins>
-      <w:ins w:id="293" w:author="Elash, Brenden" w:date="2016-04-11T15:34:00Z">
+      <w:ins w:id="301" w:author="Elash, Brenden" w:date="2016-04-11T15:34:00Z">
         <w:r>
           <w:t xml:space="preserve">a maximum value is reached. </w:t>
         </w:r>
       </w:ins>
-      <w:ins w:id="294" w:author="Elash, Brenden" w:date="2016-04-11T14:05:00Z">
+      <w:ins w:id="302" w:author="Elash, Brenden" w:date="2016-04-11T14:05:00Z">
         <w:r>
           <w:t xml:space="preserve">For the scalar, horizontal, and vertical polarization this occurs at </w:t>
         </w:r>
       </w:ins>
-      <w:ins w:id="295" w:author="Elash, Brenden" w:date="2016-04-11T14:06:00Z">
+      <w:ins w:id="303" w:author="Elash, Brenden" w:date="2016-04-11T14:06:00Z">
         <w:r>
           <w:t xml:space="preserve">a scale factor of </w:t>
         </w:r>
       </w:ins>
-      <w:ins w:id="296" w:author="Elash, Brenden" w:date="2016-04-11T15:35:00Z">
+      <w:ins w:id="304" w:author="Elash, Brenden" w:date="2016-04-11T15:35:00Z">
         <w:r>
           <w:t>10.5</w:t>
         </w:r>
       </w:ins>
-      <w:ins w:id="297" w:author="Elash, Brenden" w:date="2016-04-11T14:06:00Z">
+      <w:ins w:id="305" w:author="Elash, Brenden" w:date="2016-04-11T14:06:00Z">
         <w:r>
           <w:t xml:space="preserve">, </w:t>
         </w:r>
       </w:ins>
-      <w:ins w:id="298" w:author="Elash, Brenden" w:date="2016-04-11T15:28:00Z">
+      <w:ins w:id="306" w:author="Elash, Brenden" w:date="2016-04-11T15:28:00Z">
         <w:r>
           <w:t>1</w:t>
         </w:r>
       </w:ins>
-      <w:ins w:id="299" w:author="Elash, Brenden" w:date="2016-04-11T15:36:00Z">
+      <w:ins w:id="307" w:author="Elash, Brenden" w:date="2016-04-11T15:36:00Z">
         <w:r>
           <w:t>1.1</w:t>
         </w:r>
       </w:ins>
-      <w:ins w:id="300" w:author="Elash, Brenden" w:date="2016-04-11T14:06:00Z">
+      <w:ins w:id="308" w:author="Elash, Brenden" w:date="2016-04-11T14:06:00Z">
         <w:r>
           <w:t xml:space="preserve">, and </w:t>
         </w:r>
       </w:ins>
-      <w:ins w:id="301" w:author="Elash, Brenden" w:date="2016-04-11T15:36:00Z">
+      <w:ins w:id="309" w:author="Elash, Brenden" w:date="2016-04-11T15:36:00Z">
         <w:r>
           <w:t>8.4</w:t>
         </w:r>
       </w:ins>
-      <w:ins w:id="302" w:author="Elash, Brenden" w:date="2016-04-11T14:07:00Z">
+      <w:ins w:id="310" w:author="Elash, Brenden" w:date="2016-04-11T14:07:00Z">
         <w:r>
           <w:t xml:space="preserve"> respectively</w:t>
         </w:r>
       </w:ins>
-      <w:ins w:id="303" w:author="Elash, Brenden" w:date="2016-04-11T14:08:00Z">
+      <w:ins w:id="311" w:author="Elash, Brenden" w:date="2016-04-11T14:08:00Z">
         <w:r>
           <w:t xml:space="preserve"> at 25.5km tangent altitude</w:t>
         </w:r>
       </w:ins>
-      <w:ins w:id="304" w:author="Elash, Brenden" w:date="2016-04-11T14:36:00Z">
+      <w:ins w:id="312" w:author="Elash, Brenden" w:date="2016-04-11T14:36:00Z">
         <w:r>
           <w:t xml:space="preserve"> for 750 nm</w:t>
         </w:r>
       </w:ins>
-      <w:ins w:id="305" w:author="Elash, Brenden" w:date="2016-04-11T15:36:00Z">
+      <w:ins w:id="313" w:author="Elash, Brenden" w:date="2016-04-11T15:36:00Z">
         <w:r>
           <w:t xml:space="preserve"> which can be seen in F</w:t>
         </w:r>
       </w:ins>
-      <w:ins w:id="306" w:author="Elash, Brenden" w:date="2016-04-11T14:07:00Z">
+      <w:ins w:id="314" w:author="Elash, Brenden" w:date="2016-04-11T14:07:00Z">
         <w:r>
           <w:t>igure 5</w:t>
         </w:r>
       </w:ins>
-      <w:ins w:id="307" w:author="Elash, Brenden" w:date="2016-04-11T15:36:00Z">
+      <w:ins w:id="315" w:author="Elash, Brenden" w:date="2016-04-11T15:36:00Z">
         <w:r>
           <w:t>.</w:t>
         </w:r>
       </w:ins>
-      <w:ins w:id="308" w:author="Elash, Brenden" w:date="2016-04-11T14:32:00Z">
+      <w:ins w:id="316" w:author="Elash, Brenden" w:date="2016-04-11T14:32:00Z">
         <w:r>
           <w:t xml:space="preserve"> </w:t>
         </w:r>
       </w:ins>
-      <w:ins w:id="309" w:author="Elash, Brenden" w:date="2016-04-11T15:36:00Z">
+      <w:ins w:id="317" w:author="Elash, Brenden" w:date="2016-04-11T15:36:00Z">
         <w:r>
           <w:t>As the aeroso</w:t>
         </w:r>
       </w:ins>
-      <w:ins w:id="310" w:author="Elash, Brenden" w:date="2016-04-11T15:37:00Z">
+      <w:ins w:id="318" w:author="Elash, Brenden" w:date="2016-04-11T15:37:00Z">
         <w:r>
           <w:t>l</w:t>
         </w:r>
       </w:ins>
-      <w:ins w:id="311" w:author="Elash, Brenden" w:date="2016-04-11T15:36:00Z">
+      <w:ins w:id="319" w:author="Elash, Brenden" w:date="2016-04-11T15:36:00Z">
         <w:r>
           <w:t xml:space="preserve"> loading in further increased from </w:t>
         </w:r>
       </w:ins>
-      <w:ins w:id="312" w:author="Elash, Brenden" w:date="2016-04-11T15:37:00Z">
+      <w:ins w:id="320" w:author="Elash, Brenden" w:date="2016-04-11T15:37:00Z">
         <w:r>
           <w:t>t</w:t>
         </w:r>
       </w:ins>
-      <w:ins w:id="313" w:author="Elash, Brenden" w:date="2016-04-11T15:36:00Z">
+      <w:ins w:id="321" w:author="Elash, Brenden" w:date="2016-04-11T15:36:00Z">
         <w:r>
           <w:t xml:space="preserve">his point </w:t>
         </w:r>
       </w:ins>
-      <w:ins w:id="314" w:author="Elash, Brenden" w:date="2016-04-11T14:32:00Z">
+      <w:ins w:id="322" w:author="Elash, Brenden" w:date="2016-04-11T14:32:00Z">
         <w:r>
           <w:t>the measurement</w:t>
         </w:r>
@@ -11056,52 +11099,52 @@
           <w:t xml:space="preserve"> starts to decrease in value </w:t>
         </w:r>
       </w:ins>
-      <w:ins w:id="315" w:author="Elash, Brenden" w:date="2016-04-11T14:33:00Z">
+      <w:ins w:id="323" w:author="Elash, Brenden" w:date="2016-04-11T14:33:00Z">
         <w:r>
           <w:t>representing</w:t>
         </w:r>
       </w:ins>
-      <w:ins w:id="316" w:author="Elash, Brenden" w:date="2016-04-11T14:32:00Z">
+      <w:ins w:id="324" w:author="Elash, Brenden" w:date="2016-04-11T14:32:00Z">
         <w:r>
           <w:t xml:space="preserve"> </w:t>
         </w:r>
       </w:ins>
-      <w:ins w:id="317" w:author="Elash, Brenden" w:date="2016-04-11T14:33:00Z">
+      <w:ins w:id="325" w:author="Elash, Brenden" w:date="2016-04-11T14:33:00Z">
         <w:r>
           <w:t xml:space="preserve">the maximum aerosol extinction </w:t>
         </w:r>
       </w:ins>
-      <w:ins w:id="318" w:author="Elash, Brenden" w:date="2016-04-11T15:30:00Z">
+      <w:ins w:id="326" w:author="Elash, Brenden" w:date="2016-04-11T15:30:00Z">
         <w:r>
           <w:t>that each polarization is sensitive</w:t>
         </w:r>
       </w:ins>
-      <w:ins w:id="319" w:author="Elash, Brenden" w:date="2016-04-11T14:33:00Z">
+      <w:ins w:id="327" w:author="Elash, Brenden" w:date="2016-04-11T14:33:00Z">
         <w:r>
           <w:t>. The los</w:t>
         </w:r>
       </w:ins>
-      <w:ins w:id="320" w:author="Elash, Brenden" w:date="2016-04-11T14:34:00Z">
+      <w:ins w:id="328" w:author="Elash, Brenden" w:date="2016-04-11T14:34:00Z">
         <w:r>
           <w:t>s</w:t>
         </w:r>
       </w:ins>
-      <w:ins w:id="321" w:author="Elash, Brenden" w:date="2016-04-11T14:33:00Z">
+      <w:ins w:id="329" w:author="Elash, Brenden" w:date="2016-04-11T14:33:00Z">
         <w:r>
           <w:t xml:space="preserve"> of signal is due to the assumption that the </w:t>
         </w:r>
       </w:ins>
-      <w:ins w:id="322" w:author="Elash, Brenden" w:date="2016-04-11T14:34:00Z">
+      <w:ins w:id="330" w:author="Elash, Brenden" w:date="2016-04-11T14:34:00Z">
         <w:r>
           <w:t>atmosphere</w:t>
         </w:r>
       </w:ins>
-      <w:ins w:id="323" w:author="Elash, Brenden" w:date="2016-04-11T14:33:00Z">
+      <w:ins w:id="331" w:author="Elash, Brenden" w:date="2016-04-11T14:33:00Z">
         <w:r>
           <w:t xml:space="preserve"> </w:t>
         </w:r>
       </w:ins>
-      <w:ins w:id="324" w:author="Elash, Brenden" w:date="2016-04-11T14:34:00Z">
+      <w:ins w:id="332" w:author="Elash, Brenden" w:date="2016-04-11T14:34:00Z">
         <w:r>
           <w:t xml:space="preserve">is optically thin which </w:t>
         </w:r>
@@ -11114,72 +11157,72 @@
           <w:t xml:space="preserve"> when </w:t>
         </w:r>
       </w:ins>
-      <w:ins w:id="325" w:author="Elash, Brenden" w:date="2016-04-11T14:35:00Z">
+      <w:ins w:id="333" w:author="Elash, Brenden" w:date="2016-04-11T14:35:00Z">
         <w:r>
           <w:t>aerosol</w:t>
         </w:r>
       </w:ins>
-      <w:ins w:id="326" w:author="Elash, Brenden" w:date="2016-04-11T14:34:00Z">
+      <w:ins w:id="334" w:author="Elash, Brenden" w:date="2016-04-11T14:34:00Z">
         <w:r>
           <w:t xml:space="preserve"> </w:t>
         </w:r>
       </w:ins>
-      <w:ins w:id="327" w:author="Elash, Brenden" w:date="2016-04-11T14:35:00Z">
+      <w:ins w:id="335" w:author="Elash, Brenden" w:date="2016-04-11T14:35:00Z">
         <w:r>
           <w:t>extinction approach</w:t>
         </w:r>
       </w:ins>
-      <w:ins w:id="328" w:author="Elash, Brenden" w:date="2016-04-11T15:37:00Z">
+      <w:ins w:id="336" w:author="Elash, Brenden" w:date="2016-04-11T15:37:00Z">
         <w:r>
           <w:t>es</w:t>
         </w:r>
       </w:ins>
-      <w:ins w:id="329" w:author="Elash, Brenden" w:date="2016-04-11T14:35:00Z">
+      <w:ins w:id="337" w:author="Elash, Brenden" w:date="2016-04-11T14:35:00Z">
         <w:r>
           <w:t xml:space="preserve"> these </w:t>
         </w:r>
       </w:ins>
-      <w:ins w:id="330" w:author="Elash, Brenden" w:date="2016-04-11T14:36:00Z">
+      <w:ins w:id="338" w:author="Elash, Brenden" w:date="2016-04-11T14:36:00Z">
         <w:r>
           <w:t xml:space="preserve">large </w:t>
         </w:r>
       </w:ins>
-      <w:ins w:id="331" w:author="Elash, Brenden" w:date="2016-04-11T14:35:00Z">
+      <w:ins w:id="339" w:author="Elash, Brenden" w:date="2016-04-11T14:35:00Z">
         <w:r>
           <w:t>values</w:t>
         </w:r>
       </w:ins>
-      <w:ins w:id="332" w:author="Elash, Brenden" w:date="2016-04-11T14:34:00Z">
+      <w:ins w:id="340" w:author="Elash, Brenden" w:date="2016-04-11T14:34:00Z">
         <w:r>
           <w:t>.</w:t>
         </w:r>
       </w:ins>
-      <w:ins w:id="333" w:author="Elash, Brenden" w:date="2016-04-11T14:36:00Z">
+      <w:ins w:id="341" w:author="Elash, Brenden" w:date="2016-04-11T14:36:00Z">
         <w:r>
           <w:t xml:space="preserve"> Furthermore, a negative </w:t>
         </w:r>
       </w:ins>
-      <w:ins w:id="334" w:author="Elash, Brenden" w:date="2016-04-11T14:37:00Z">
+      <w:ins w:id="342" w:author="Elash, Brenden" w:date="2016-04-11T14:37:00Z">
         <w:r>
           <w:t>measurement</w:t>
         </w:r>
       </w:ins>
-      <w:ins w:id="335" w:author="Elash, Brenden" w:date="2016-04-11T14:36:00Z">
+      <w:ins w:id="343" w:author="Elash, Brenden" w:date="2016-04-11T14:36:00Z">
         <w:r>
           <w:t xml:space="preserve"> </w:t>
         </w:r>
       </w:ins>
-      <w:ins w:id="336" w:author="Elash, Brenden" w:date="2016-04-11T14:37:00Z">
+      <w:ins w:id="344" w:author="Elash, Brenden" w:date="2016-04-11T14:37:00Z">
         <w:r>
           <w:t>vector is noted for lower altitudes</w:t>
         </w:r>
       </w:ins>
-      <w:ins w:id="337" w:author="Elash, Brenden" w:date="2016-04-11T15:31:00Z">
+      <w:ins w:id="345" w:author="Elash, Brenden" w:date="2016-04-11T15:31:00Z">
         <w:r>
           <w:t>, the height of the negative measurement vector</w:t>
         </w:r>
       </w:ins>
-      <w:ins w:id="338" w:author="Elash, Brenden" w:date="2016-04-11T14:37:00Z">
+      <w:ins w:id="346" w:author="Elash, Brenden" w:date="2016-04-11T14:37:00Z">
         <w:r>
           <w:t xml:space="preserve"> </w:t>
         </w:r>
@@ -11188,112 +11231,112 @@
           <w:t>gradually increases</w:t>
         </w:r>
       </w:ins>
-      <w:ins w:id="339" w:author="Elash, Brenden" w:date="2016-04-11T14:40:00Z">
+      <w:ins w:id="347" w:author="Elash, Brenden" w:date="2016-04-11T14:40:00Z">
         <w:r>
           <w:t xml:space="preserve"> as </w:t>
         </w:r>
       </w:ins>
-      <w:ins w:id="340" w:author="Elash, Brenden" w:date="2016-04-11T14:41:00Z">
+      <w:ins w:id="348" w:author="Elash, Brenden" w:date="2016-04-11T14:41:00Z">
         <w:r>
           <w:t xml:space="preserve">aerosol extinction is increased </w:t>
         </w:r>
       </w:ins>
-      <w:ins w:id="341" w:author="Elash, Brenden" w:date="2016-04-11T15:32:00Z">
+      <w:ins w:id="349" w:author="Elash, Brenden" w:date="2016-04-11T15:32:00Z">
         <w:r>
           <w:t>which is</w:t>
         </w:r>
       </w:ins>
-      <w:ins w:id="342" w:author="Elash, Brenden" w:date="2016-04-11T15:31:00Z">
+      <w:ins w:id="350" w:author="Elash, Brenden" w:date="2016-04-11T15:31:00Z">
         <w:r>
           <w:t xml:space="preserve"> </w:t>
         </w:r>
       </w:ins>
-      <w:ins w:id="343" w:author="Elash, Brenden" w:date="2016-04-11T14:41:00Z">
+      <w:ins w:id="351" w:author="Elash, Brenden" w:date="2016-04-11T14:41:00Z">
         <w:r>
           <w:t>noted</w:t>
         </w:r>
       </w:ins>
-      <w:ins w:id="344" w:author="Elash, Brenden" w:date="2016-04-11T15:31:00Z">
+      <w:ins w:id="352" w:author="Elash, Brenden" w:date="2016-04-11T15:31:00Z">
         <w:r>
           <w:t xml:space="preserve"> as</w:t>
         </w:r>
       </w:ins>
-      <w:ins w:id="345" w:author="Elash, Brenden" w:date="2016-04-11T14:41:00Z">
+      <w:ins w:id="353" w:author="Elash, Brenden" w:date="2016-04-11T14:41:00Z">
         <w:r>
           <w:t xml:space="preserve"> a loss in sensitivity due to </w:t>
         </w:r>
       </w:ins>
-      <w:ins w:id="346" w:author="Elash, Brenden" w:date="2016-04-11T15:32:00Z">
+      <w:ins w:id="354" w:author="Elash, Brenden" w:date="2016-04-11T15:32:00Z">
         <w:r>
           <w:t xml:space="preserve">an </w:t>
         </w:r>
       </w:ins>
-      <w:ins w:id="347" w:author="Elash, Brenden" w:date="2016-04-11T14:41:00Z">
+      <w:ins w:id="355" w:author="Elash, Brenden" w:date="2016-04-11T14:41:00Z">
         <w:r>
           <w:t xml:space="preserve">optically thick lower atmosphere. For 750 nm this leads to a case where is becomes difficult to </w:t>
         </w:r>
       </w:ins>
-      <w:ins w:id="348" w:author="Elash, Brenden" w:date="2016-04-11T14:42:00Z">
+      <w:ins w:id="356" w:author="Elash, Brenden" w:date="2016-04-11T14:42:00Z">
         <w:r>
           <w:t xml:space="preserve">be </w:t>
         </w:r>
       </w:ins>
-      <w:ins w:id="349" w:author="Elash, Brenden" w:date="2016-04-11T14:43:00Z">
+      <w:ins w:id="357" w:author="Elash, Brenden" w:date="2016-04-11T14:43:00Z">
         <w:r>
           <w:t>sensitive</w:t>
         </w:r>
       </w:ins>
-      <w:ins w:id="350" w:author="Elash, Brenden" w:date="2016-04-11T14:42:00Z">
+      <w:ins w:id="358" w:author="Elash, Brenden" w:date="2016-04-11T14:42:00Z">
         <w:r>
           <w:t xml:space="preserve"> to </w:t>
         </w:r>
       </w:ins>
-      <w:ins w:id="351" w:author="Elash, Brenden" w:date="2016-04-11T14:44:00Z">
+      <w:ins w:id="359" w:author="Elash, Brenden" w:date="2016-04-11T14:44:00Z">
         <w:r>
           <w:t>aerosol for</w:t>
         </w:r>
       </w:ins>
-      <w:ins w:id="352" w:author="Elash, Brenden" w:date="2016-04-11T14:43:00Z">
+      <w:ins w:id="360" w:author="Elash, Brenden" w:date="2016-04-11T14:43:00Z">
         <w:r>
           <w:t xml:space="preserve"> high stratospheric aerosol loading. The best </w:t>
         </w:r>
       </w:ins>
-      <w:ins w:id="353" w:author="Elash, Brenden" w:date="2016-04-11T14:44:00Z">
+      <w:ins w:id="361" w:author="Elash, Brenden" w:date="2016-04-11T14:44:00Z">
         <w:r>
           <w:t>range</w:t>
         </w:r>
       </w:ins>
-      <w:ins w:id="354" w:author="Elash, Brenden" w:date="2016-04-11T14:43:00Z">
+      <w:ins w:id="362" w:author="Elash, Brenden" w:date="2016-04-11T14:43:00Z">
         <w:r>
           <w:t xml:space="preserve"> of </w:t>
         </w:r>
       </w:ins>
-      <w:ins w:id="355" w:author="Elash, Brenden" w:date="2016-04-11T14:44:00Z">
+      <w:ins w:id="363" w:author="Elash, Brenden" w:date="2016-04-11T14:44:00Z">
         <w:r>
           <w:t xml:space="preserve">aerosol loading </w:t>
         </w:r>
       </w:ins>
-      <w:ins w:id="356" w:author="Elash, Brenden" w:date="2016-04-11T14:43:00Z">
+      <w:ins w:id="364" w:author="Elash, Brenden" w:date="2016-04-11T14:43:00Z">
         <w:r>
           <w:t xml:space="preserve">sensitivities is noted for the horizontal polarization, followed by the </w:t>
         </w:r>
       </w:ins>
-      <w:ins w:id="357" w:author="Elash, Brenden" w:date="2016-04-11T14:44:00Z">
+      <w:ins w:id="365" w:author="Elash, Brenden" w:date="2016-04-11T14:44:00Z">
         <w:r>
           <w:t>scalar base case then the vertical polarization.</w:t>
         </w:r>
       </w:ins>
-      <w:ins w:id="358" w:author="Elash, Brenden" w:date="2016-04-11T14:43:00Z">
+      <w:ins w:id="366" w:author="Elash, Brenden" w:date="2016-04-11T14:43:00Z">
         <w:r>
           <w:t xml:space="preserve"> </w:t>
         </w:r>
       </w:ins>
-      <w:ins w:id="359" w:author="Elash, Brenden" w:date="2016-04-11T14:34:00Z">
+      <w:ins w:id="367" w:author="Elash, Brenden" w:date="2016-04-11T14:34:00Z">
         <w:r>
           <w:t xml:space="preserve"> </w:t>
         </w:r>
       </w:ins>
-      <w:ins w:id="360" w:author="Elash, Brenden" w:date="2016-04-11T15:24:00Z">
+      <w:ins w:id="368" w:author="Elash, Brenden" w:date="2016-04-11T15:24:00Z">
         <w:r>
           <w:t>However, fo</w:t>
         </w:r>
@@ -11304,22 +11347,22 @@
           <w:t>nm) the measurement vector</w:t>
         </w:r>
       </w:ins>
-      <w:ins w:id="361" w:author="Elash, Brenden" w:date="2016-04-11T15:32:00Z">
+      <w:ins w:id="369" w:author="Elash, Brenden" w:date="2016-04-11T15:32:00Z">
         <w:r>
           <w:t>s</w:t>
         </w:r>
       </w:ins>
-      <w:ins w:id="362" w:author="Elash, Brenden" w:date="2016-04-11T15:24:00Z">
+      <w:ins w:id="370" w:author="Elash, Brenden" w:date="2016-04-11T15:24:00Z">
         <w:r>
           <w:t xml:space="preserve"> do not reach a peak value even at a scaling factor of 20 for all </w:t>
         </w:r>
       </w:ins>
-      <w:ins w:id="363" w:author="Elash, Brenden" w:date="2016-04-11T15:25:00Z">
+      <w:ins w:id="371" w:author="Elash, Brenden" w:date="2016-04-11T15:25:00Z">
         <w:r>
           <w:t>three</w:t>
         </w:r>
       </w:ins>
-      <w:ins w:id="364" w:author="Elash, Brenden" w:date="2016-04-11T15:24:00Z">
+      <w:ins w:id="372" w:author="Elash, Brenden" w:date="2016-04-11T15:24:00Z">
         <w:r>
           <w:t xml:space="preserve"> polarization cases.</w:t>
         </w:r>
@@ -11327,7 +11370,7 @@
       <w:r>
         <w:t xml:space="preserve"> </w:t>
       </w:r>
-      <w:del w:id="365" w:author="Elash, Brenden" w:date="2016-04-11T14:36:00Z">
+      <w:del w:id="373" w:author="Elash, Brenden" w:date="2016-04-11T14:36:00Z">
         <w:r>
           <w:delText>We define a saturation point that</w:delText>
         </w:r>
@@ -11403,7 +11446,7 @@
         <w:r>
           <w:delText xml:space="preserve"> </w:delText>
         </w:r>
-        <w:commentRangeStart w:id="366"/>
+        <w:commentRangeStart w:id="374"/>
         <w:r>
           <w:delText>Fo</w:delText>
         </w:r>
@@ -11431,12 +11474,12 @@
         <w:r>
           <w:delText>.</w:delText>
         </w:r>
-        <w:commentRangeEnd w:id="366"/>
+        <w:commentRangeEnd w:id="374"/>
         <w:r>
           <w:rPr>
             <w:rStyle w:val="CommentReference"/>
           </w:rPr>
-          <w:commentReference w:id="366"/>
+          <w:commentReference w:id="374"/>
         </w:r>
         <w:r>
           <w:delText xml:space="preserve"> </w:delText>
@@ -11448,125 +11491,125 @@
         <w:spacing w:line="276" w:lineRule="auto"/>
         <w:jc w:val="both"/>
         <w:rPr>
-          <w:del w:id="367" w:author="Elash, Brenden" w:date="2016-04-07T13:57:00Z"/>
+          <w:del w:id="375" w:author="Elash, Brenden" w:date="2016-04-07T13:57:00Z"/>
         </w:rPr>
       </w:pPr>
-      <w:ins w:id="368" w:author="Elash, Brenden" w:date="2016-04-07T13:57:00Z">
+      <w:ins w:id="376" w:author="Elash, Brenden" w:date="2016-04-07T13:57:00Z">
         <w:r>
           <w:t xml:space="preserve">When considering a linear </w:t>
         </w:r>
       </w:ins>
-      <w:ins w:id="369" w:author="Elash, Brenden" w:date="2016-04-07T14:00:00Z">
+      <w:ins w:id="377" w:author="Elash, Brenden" w:date="2016-04-07T14:00:00Z">
         <w:r>
           <w:t>polarization for</w:t>
         </w:r>
       </w:ins>
-      <w:ins w:id="370" w:author="Elash, Brenden" w:date="2016-04-07T13:59:00Z">
+      <w:ins w:id="378" w:author="Elash, Brenden" w:date="2016-04-07T13:59:00Z">
         <w:r>
           <w:t xml:space="preserve"> an instrument </w:t>
         </w:r>
       </w:ins>
-      <w:ins w:id="371" w:author="Elash, Brenden" w:date="2016-04-07T13:57:00Z">
+      <w:ins w:id="379" w:author="Elash, Brenden" w:date="2016-04-07T13:57:00Z">
         <w:r>
           <w:t xml:space="preserve">there is no clear </w:t>
         </w:r>
       </w:ins>
-      <w:ins w:id="372" w:author="Elash, Brenden" w:date="2016-04-07T13:59:00Z">
+      <w:ins w:id="380" w:author="Elash, Brenden" w:date="2016-04-07T13:59:00Z">
         <w:r>
           <w:t xml:space="preserve">choice when it </w:t>
         </w:r>
       </w:ins>
-      <w:ins w:id="373" w:author="Elash, Brenden" w:date="2016-04-07T14:00:00Z">
+      <w:ins w:id="381" w:author="Elash, Brenden" w:date="2016-04-07T14:00:00Z">
         <w:r>
           <w:t>comes</w:t>
         </w:r>
       </w:ins>
-      <w:ins w:id="374" w:author="Elash, Brenden" w:date="2016-04-07T13:59:00Z">
+      <w:ins w:id="382" w:author="Elash, Brenden" w:date="2016-04-07T13:59:00Z">
         <w:r>
           <w:t xml:space="preserve"> to sensitivity. Both the horizontal and </w:t>
         </w:r>
       </w:ins>
-      <w:ins w:id="375" w:author="Elash, Brenden" w:date="2016-04-07T14:00:00Z">
+      <w:ins w:id="383" w:author="Elash, Brenden" w:date="2016-04-07T14:00:00Z">
         <w:r>
           <w:t>vertical</w:t>
         </w:r>
       </w:ins>
-      <w:ins w:id="376" w:author="Elash, Brenden" w:date="2016-04-07T13:59:00Z">
+      <w:ins w:id="384" w:author="Elash, Brenden" w:date="2016-04-07T13:59:00Z">
         <w:r>
           <w:t xml:space="preserve"> </w:t>
         </w:r>
       </w:ins>
-      <w:ins w:id="377" w:author="Elash, Brenden" w:date="2016-04-07T14:00:00Z">
+      <w:ins w:id="385" w:author="Elash, Brenden" w:date="2016-04-07T14:00:00Z">
         <w:r>
           <w:t xml:space="preserve">linear polarization are valid choices </w:t>
         </w:r>
       </w:ins>
-      <w:ins w:id="378" w:author="Elash, Brenden" w:date="2016-04-07T14:01:00Z">
+      <w:ins w:id="386" w:author="Elash, Brenden" w:date="2016-04-07T14:01:00Z">
         <w:r>
           <w:t>depending</w:t>
         </w:r>
       </w:ins>
-      <w:ins w:id="379" w:author="Elash, Brenden" w:date="2016-04-07T14:00:00Z">
+      <w:ins w:id="387" w:author="Elash, Brenden" w:date="2016-04-07T14:00:00Z">
         <w:r>
           <w:t xml:space="preserve"> on the instrument and orbit o</w:t>
         </w:r>
       </w:ins>
-      <w:ins w:id="380" w:author="Elash, Brenden" w:date="2016-04-07T14:01:00Z">
+      <w:ins w:id="388" w:author="Elash, Brenden" w:date="2016-04-07T14:01:00Z">
         <w:r>
           <w:t>f</w:t>
         </w:r>
       </w:ins>
-      <w:ins w:id="381" w:author="Elash, Brenden" w:date="2016-04-07T14:00:00Z">
+      <w:ins w:id="389" w:author="Elash, Brenden" w:date="2016-04-07T14:00:00Z">
         <w:r>
           <w:t xml:space="preserve"> the </w:t>
         </w:r>
       </w:ins>
-      <w:ins w:id="382" w:author="Elash, Brenden" w:date="2016-04-07T14:02:00Z">
+      <w:ins w:id="390" w:author="Elash, Brenden" w:date="2016-04-07T14:02:00Z">
         <w:r>
           <w:t>mission</w:t>
         </w:r>
       </w:ins>
-      <w:ins w:id="383" w:author="Elash, Brenden" w:date="2016-04-07T14:00:00Z">
+      <w:ins w:id="391" w:author="Elash, Brenden" w:date="2016-04-07T14:00:00Z">
         <w:r>
           <w:t xml:space="preserve"> in </w:t>
         </w:r>
       </w:ins>
-      <w:ins w:id="384" w:author="Elash, Brenden" w:date="2016-04-07T14:01:00Z">
+      <w:ins w:id="392" w:author="Elash, Brenden" w:date="2016-04-07T14:01:00Z">
         <w:r>
           <w:t>question</w:t>
         </w:r>
       </w:ins>
-      <w:ins w:id="385" w:author="Elash, Brenden" w:date="2016-04-07T14:00:00Z">
+      <w:ins w:id="393" w:author="Elash, Brenden" w:date="2016-04-07T14:00:00Z">
         <w:r>
           <w:t xml:space="preserve">. </w:t>
         </w:r>
       </w:ins>
-      <w:ins w:id="386" w:author="Elash, Brenden" w:date="2016-04-07T14:01:00Z">
+      <w:ins w:id="394" w:author="Elash, Brenden" w:date="2016-04-07T14:01:00Z">
         <w:r>
           <w:t xml:space="preserve">The vertical polarization provides the best </w:t>
         </w:r>
       </w:ins>
-      <w:ins w:id="387" w:author="Elash, Brenden" w:date="2016-04-07T14:02:00Z">
+      <w:ins w:id="395" w:author="Elash, Brenden" w:date="2016-04-07T14:02:00Z">
         <w:r>
           <w:t>sensitivity</w:t>
         </w:r>
       </w:ins>
-      <w:ins w:id="388" w:author="Elash, Brenden" w:date="2016-04-07T14:01:00Z">
+      <w:ins w:id="396" w:author="Elash, Brenden" w:date="2016-04-07T14:01:00Z">
         <w:r>
           <w:t xml:space="preserve"> to aerosol </w:t>
         </w:r>
       </w:ins>
-      <w:ins w:id="389" w:author="Elash, Brenden" w:date="2016-04-07T14:02:00Z">
+      <w:ins w:id="397" w:author="Elash, Brenden" w:date="2016-04-07T14:02:00Z">
         <w:r>
           <w:t>in the forward and backward scattering cases but should be avoid</w:t>
         </w:r>
       </w:ins>
-      <w:ins w:id="390" w:author="Elash, Brenden" w:date="2016-04-07T14:03:00Z">
+      <w:ins w:id="398" w:author="Elash, Brenden" w:date="2016-04-07T14:03:00Z">
         <w:r>
           <w:t>ed</w:t>
         </w:r>
       </w:ins>
-      <w:ins w:id="391" w:author="Elash, Brenden" w:date="2016-04-07T14:02:00Z">
+      <w:ins w:id="399" w:author="Elash, Brenden" w:date="2016-04-07T14:02:00Z">
         <w:r>
           <w:t xml:space="preserve"> if the primary scattering angle is around </w:t>
         </w:r>
@@ -11583,82 +11626,82 @@
           <w:t xml:space="preserve"> for the proposed orbit. The horizontal </w:t>
         </w:r>
       </w:ins>
-      <w:ins w:id="392" w:author="Elash, Brenden" w:date="2016-04-07T14:04:00Z">
+      <w:ins w:id="400" w:author="Elash, Brenden" w:date="2016-04-07T14:04:00Z">
         <w:r>
           <w:t>polarizing</w:t>
         </w:r>
       </w:ins>
-      <w:ins w:id="393" w:author="Elash, Brenden" w:date="2016-04-07T14:02:00Z">
+      <w:ins w:id="401" w:author="Elash, Brenden" w:date="2016-04-07T14:02:00Z">
         <w:r>
           <w:t xml:space="preserve"> is </w:t>
         </w:r>
       </w:ins>
-      <w:ins w:id="394" w:author="Elash, Brenden" w:date="2016-04-07T14:04:00Z">
+      <w:ins w:id="402" w:author="Elash, Brenden" w:date="2016-04-07T14:04:00Z">
         <w:r>
           <w:t>preferable</w:t>
         </w:r>
       </w:ins>
-      <w:ins w:id="395" w:author="Elash, Brenden" w:date="2016-04-07T14:02:00Z">
+      <w:ins w:id="403" w:author="Elash, Brenden" w:date="2016-04-07T14:02:00Z">
         <w:r>
           <w:t xml:space="preserve"> if </w:t>
         </w:r>
       </w:ins>
-      <w:ins w:id="396" w:author="Elash, Brenden" w:date="2016-04-07T14:05:00Z">
+      <w:ins w:id="404" w:author="Elash, Brenden" w:date="2016-04-07T14:05:00Z">
         <w:r>
           <w:t>the instrument</w:t>
         </w:r>
       </w:ins>
-      <w:ins w:id="397" w:author="Elash, Brenden" w:date="2016-04-07T14:04:00Z">
+      <w:ins w:id="405" w:author="Elash, Brenden" w:date="2016-04-07T14:04:00Z">
         <w:r>
           <w:t xml:space="preserve"> sensi</w:t>
         </w:r>
       </w:ins>
-      <w:ins w:id="398" w:author="Elash, Brenden" w:date="2016-04-07T14:05:00Z">
+      <w:ins w:id="406" w:author="Elash, Brenden" w:date="2016-04-07T14:05:00Z">
         <w:r>
           <w:t>ti</w:t>
         </w:r>
       </w:ins>
-      <w:ins w:id="399" w:author="Elash, Brenden" w:date="2016-04-07T14:04:00Z">
+      <w:ins w:id="407" w:author="Elash, Brenden" w:date="2016-04-07T14:04:00Z">
         <w:r>
           <w:t xml:space="preserve">vity </w:t>
         </w:r>
       </w:ins>
-      <w:ins w:id="400" w:author="Elash, Brenden" w:date="2016-04-07T14:05:00Z">
+      <w:ins w:id="408" w:author="Elash, Brenden" w:date="2016-04-07T14:05:00Z">
         <w:r>
           <w:t xml:space="preserve">cannot be increased to </w:t>
         </w:r>
       </w:ins>
-      <w:ins w:id="401" w:author="Elash, Brenden" w:date="2016-04-07T14:07:00Z">
+      <w:ins w:id="409" w:author="Elash, Brenden" w:date="2016-04-07T14:07:00Z">
         <w:r>
           <w:t>counteract</w:t>
         </w:r>
       </w:ins>
-      <w:ins w:id="402" w:author="Elash, Brenden" w:date="2016-04-07T14:05:00Z">
+      <w:ins w:id="410" w:author="Elash, Brenden" w:date="2016-04-07T14:05:00Z">
         <w:r>
           <w:t xml:space="preserve"> the loss of over signal </w:t>
         </w:r>
       </w:ins>
-      <w:ins w:id="403" w:author="Elash, Brenden" w:date="2016-04-07T14:07:00Z">
+      <w:ins w:id="411" w:author="Elash, Brenden" w:date="2016-04-07T14:07:00Z">
         <w:r>
           <w:t>experienced</w:t>
         </w:r>
       </w:ins>
-      <w:ins w:id="404" w:author="Elash, Brenden" w:date="2016-04-07T14:05:00Z">
+      <w:ins w:id="412" w:author="Elash, Brenden" w:date="2016-04-07T14:05:00Z">
         <w:r>
           <w:t xml:space="preserve"> with the </w:t>
         </w:r>
       </w:ins>
-      <w:ins w:id="405" w:author="Elash, Brenden" w:date="2016-04-07T14:07:00Z">
+      <w:ins w:id="413" w:author="Elash, Brenden" w:date="2016-04-07T14:07:00Z">
         <w:r>
           <w:t>linear vertical</w:t>
         </w:r>
       </w:ins>
-      <w:ins w:id="406" w:author="Elash, Brenden" w:date="2016-04-07T14:05:00Z">
+      <w:ins w:id="414" w:author="Elash, Brenden" w:date="2016-04-07T14:05:00Z">
         <w:r>
           <w:t xml:space="preserve"> polarization </w:t>
         </w:r>
       </w:ins>
-      <w:ins w:id="407" w:author="Elash, Brenden" w:date="2016-04-07T14:07:00Z">
+      <w:ins w:id="415" w:author="Elash, Brenden" w:date="2016-04-07T14:07:00Z">
         <w:r>
           <w:t xml:space="preserve">or the scatter angle will be primarily at </w:t>
         </w:r>
@@ -11675,32 +11718,32 @@
           <w:t xml:space="preserve"> for the mission</w:t>
         </w:r>
       </w:ins>
-      <w:ins w:id="408" w:author="Elash, Brenden" w:date="2016-04-11T15:38:00Z">
+      <w:ins w:id="416" w:author="Elash, Brenden" w:date="2016-04-11T15:38:00Z">
         <w:r>
           <w:t xml:space="preserve"> or if </w:t>
         </w:r>
       </w:ins>
-      <w:ins w:id="409" w:author="Elash, Brenden" w:date="2016-04-11T15:39:00Z">
+      <w:ins w:id="417" w:author="Elash, Brenden" w:date="2016-04-11T15:39:00Z">
         <w:r>
           <w:t xml:space="preserve">sensitivity to </w:t>
         </w:r>
       </w:ins>
-      <w:ins w:id="410" w:author="Elash, Brenden" w:date="2016-04-11T15:38:00Z">
+      <w:ins w:id="418" w:author="Elash, Brenden" w:date="2016-04-11T15:38:00Z">
         <w:r>
           <w:t xml:space="preserve">a large range of aerosol loading </w:t>
         </w:r>
       </w:ins>
-      <w:ins w:id="411" w:author="Elash, Brenden" w:date="2016-04-11T15:39:00Z">
+      <w:ins w:id="419" w:author="Elash, Brenden" w:date="2016-04-11T15:39:00Z">
         <w:r>
           <w:t>are desired</w:t>
         </w:r>
       </w:ins>
-      <w:ins w:id="412" w:author="Elash, Brenden" w:date="2016-04-07T14:07:00Z">
+      <w:ins w:id="420" w:author="Elash, Brenden" w:date="2016-04-07T14:07:00Z">
         <w:r>
           <w:t xml:space="preserve">. </w:t>
         </w:r>
       </w:ins>
-      <w:del w:id="413" w:author="Elash, Brenden" w:date="2016-04-07T13:57:00Z">
+      <w:del w:id="421" w:author="Elash, Brenden" w:date="2016-04-07T13:57:00Z">
         <w:r>
           <w:delText>The</w:delText>
         </w:r>
@@ -11728,7 +11771,7 @@
         <w:r>
           <w:delText xml:space="preserve">when compared to the horizontal polarization. </w:delText>
         </w:r>
-        <w:commentRangeStart w:id="414"/>
+        <w:commentRangeStart w:id="422"/>
         <w:r>
           <w:delText>However</w:delText>
         </w:r>
@@ -11753,36 +11796,36 @@
         <w:r>
           <w:delText xml:space="preserve"> as effective as measuring aerosol during large volcanic </w:delText>
         </w:r>
-        <w:commentRangeStart w:id="415"/>
-        <w:commentRangeStart w:id="416"/>
+        <w:commentRangeStart w:id="423"/>
+        <w:commentRangeStart w:id="424"/>
         <w:r>
           <w:delText>eruptions</w:delText>
         </w:r>
-        <w:commentRangeEnd w:id="415"/>
+        <w:commentRangeEnd w:id="423"/>
         <w:r>
           <w:rPr>
             <w:rStyle w:val="CommentReference"/>
           </w:rPr>
-          <w:commentReference w:id="415"/>
+          <w:commentReference w:id="423"/>
         </w:r>
       </w:del>
-      <w:commentRangeEnd w:id="416"/>
+      <w:commentRangeEnd w:id="424"/>
       <w:r>
         <w:rPr>
           <w:rStyle w:val="CommentReference"/>
         </w:rPr>
-        <w:commentReference w:id="416"/>
-      </w:r>
-      <w:del w:id="417" w:author="Elash, Brenden" w:date="2016-04-07T13:57:00Z">
+        <w:commentReference w:id="424"/>
+      </w:r>
+      <w:del w:id="425" w:author="Elash, Brenden" w:date="2016-04-07T13:57:00Z">
         <w:r>
           <w:delText>.</w:delText>
         </w:r>
-        <w:commentRangeEnd w:id="414"/>
+        <w:commentRangeEnd w:id="422"/>
         <w:r>
           <w:rPr>
             <w:rStyle w:val="CommentReference"/>
           </w:rPr>
-          <w:commentReference w:id="414"/>
+          <w:commentReference w:id="422"/>
         </w:r>
       </w:del>
     </w:p>
@@ -11790,12 +11833,12 @@
       <w:pPr>
         <w:pStyle w:val="Heading2"/>
       </w:pPr>
-      <w:del w:id="418" w:author="Elash, Brenden" w:date="2016-04-06T12:06:00Z">
+      <w:del w:id="426" w:author="Elash, Brenden" w:date="2016-04-06T12:06:00Z">
         <w:r>
           <w:delText>3</w:delText>
         </w:r>
       </w:del>
-      <w:ins w:id="419" w:author="Elash, Brenden" w:date="2016-04-06T12:06:00Z">
+      <w:ins w:id="427" w:author="Elash, Brenden" w:date="2016-04-06T12:06:00Z">
         <w:r>
           <w:t>4</w:t>
         </w:r>
@@ -11844,42 +11887,42 @@
       <w:r>
         <w:t xml:space="preserve">scalar </w:t>
       </w:r>
-      <w:commentRangeStart w:id="420"/>
+      <w:commentRangeStart w:id="428"/>
       <w:r>
         <w:t>radiance</w:t>
       </w:r>
-      <w:commentRangeEnd w:id="420"/>
+      <w:commentRangeEnd w:id="428"/>
       <w:r>
         <w:rPr>
           <w:rStyle w:val="CommentReference"/>
         </w:rPr>
-        <w:commentReference w:id="420"/>
-      </w:r>
-      <w:ins w:id="421" w:author="Elash, Brenden" w:date="2016-04-07T14:08:00Z">
+        <w:commentReference w:id="428"/>
+      </w:r>
+      <w:ins w:id="429" w:author="Elash, Brenden" w:date="2016-04-07T14:08:00Z">
         <w:r>
           <w:t xml:space="preserve"> </w:t>
         </w:r>
-        <w:commentRangeStart w:id="422"/>
+        <w:commentRangeStart w:id="430"/>
         <w:r>
           <w:t xml:space="preserve">due to multiple scattering of the vector </w:t>
         </w:r>
       </w:ins>
-      <w:ins w:id="423" w:author="Elash, Brenden" w:date="2016-04-07T14:11:00Z">
+      <w:ins w:id="431" w:author="Elash, Brenden" w:date="2016-04-07T14:11:00Z">
         <w:r>
           <w:t>radiance</w:t>
         </w:r>
       </w:ins>
-      <w:ins w:id="424" w:author="Elash, Brenden" w:date="2016-04-07T14:39:00Z">
+      <w:ins w:id="432" w:author="Elash, Brenden" w:date="2016-04-07T14:39:00Z">
         <w:r>
           <w:t xml:space="preserve"> contributing to the overall</w:t>
         </w:r>
       </w:ins>
-      <w:ins w:id="425" w:author="Elash, Brenden" w:date="2016-04-07T14:40:00Z">
+      <w:ins w:id="433" w:author="Elash, Brenden" w:date="2016-04-07T14:40:00Z">
         <w:r>
           <w:t xml:space="preserve"> radiance</w:t>
         </w:r>
       </w:ins>
-      <w:ins w:id="426" w:author="Elash, Brenden" w:date="2016-04-07T15:35:00Z">
+      <w:ins w:id="434" w:author="Elash, Brenden" w:date="2016-04-07T15:35:00Z">
         <w:r>
           <w:t xml:space="preserve"> though the phase matrix interactions between the various polarization states</w:t>
         </w:r>
@@ -11887,12 +11930,12 @@
       <w:r>
         <w:t xml:space="preserve">. </w:t>
       </w:r>
-      <w:commentRangeEnd w:id="422"/>
+      <w:commentRangeEnd w:id="430"/>
       <w:r>
         <w:rPr>
           <w:rStyle w:val="CommentReference"/>
         </w:rPr>
-        <w:commentReference w:id="422"/>
+        <w:commentReference w:id="430"/>
       </w:r>
       <w:r>
         <w:t xml:space="preserve">A </w:t>
@@ -12237,7 +12280,7 @@
       <w:r>
         <w:t xml:space="preserve">It should be noted that geometries with </w:t>
       </w:r>
-      <w:commentRangeStart w:id="427"/>
+      <w:commentRangeStart w:id="435"/>
       <w:r>
         <w:t xml:space="preserve">SSA of </w:t>
       </w:r>
@@ -12340,12 +12383,12 @@
         </w:rPr>
         <w:t>o</w:t>
       </w:r>
-      <w:commentRangeEnd w:id="427"/>
+      <w:commentRangeEnd w:id="435"/>
       <w:r>
         <w:rPr>
           <w:rStyle w:val="CommentReference"/>
         </w:rPr>
-        <w:commentReference w:id="427"/>
+        <w:commentReference w:id="435"/>
       </w:r>
       <w:r>
         <w:t>.</w:t>
@@ -12355,7 +12398,7 @@
       <w:pPr>
         <w:jc w:val="both"/>
         <w:rPr>
-          <w:ins w:id="428" w:author="Elash, Brenden" w:date="2016-04-07T15:09:00Z"/>
+          <w:ins w:id="436" w:author="Elash, Brenden" w:date="2016-04-07T15:09:00Z"/>
         </w:rPr>
       </w:pPr>
       <w:r>
@@ -12406,7 +12449,7 @@
       <w:r>
         <w:t xml:space="preserve">distribution </w:t>
       </w:r>
-      <w:del w:id="429" w:author="Elash, Brenden" w:date="2016-04-07T14:53:00Z">
+      <w:del w:id="437" w:author="Elash, Brenden" w:date="2016-04-07T14:53:00Z">
         <w:r>
           <w:delText>one</w:delText>
         </w:r>
@@ -12414,7 +12457,7 @@
           <w:delText xml:space="preserve"> </w:delText>
         </w:r>
       </w:del>
-      <w:ins w:id="430" w:author="Elash, Brenden" w:date="2016-04-07T14:53:00Z">
+      <w:ins w:id="438" w:author="Elash, Brenden" w:date="2016-04-07T14:53:00Z">
         <w:r>
           <w:t xml:space="preserve">1 </w:t>
         </w:r>
@@ -12455,12 +12498,12 @@
       <w:r>
         <w:t xml:space="preserve">Particle size distribution </w:t>
       </w:r>
-      <w:del w:id="431" w:author="Elash, Brenden" w:date="2016-04-07T14:54:00Z">
+      <w:del w:id="439" w:author="Elash, Brenden" w:date="2016-04-07T14:54:00Z">
         <w:r>
           <w:delText xml:space="preserve">two </w:delText>
         </w:r>
       </w:del>
-      <w:ins w:id="432" w:author="Elash, Brenden" w:date="2016-04-07T14:54:00Z">
+      <w:ins w:id="440" w:author="Elash, Brenden" w:date="2016-04-07T14:54:00Z">
         <w:r>
           <w:t xml:space="preserve">2 </w:t>
         </w:r>
@@ -12468,12 +12511,12 @@
       <w:r>
         <w:t xml:space="preserve">shows a </w:t>
       </w:r>
-      <w:del w:id="433" w:author="Elash, Brenden" w:date="2016-04-07T14:54:00Z">
+      <w:del w:id="441" w:author="Elash, Brenden" w:date="2016-04-07T14:54:00Z">
         <w:r>
           <w:delText xml:space="preserve">different </w:delText>
         </w:r>
       </w:del>
-      <w:ins w:id="434" w:author="Elash, Brenden" w:date="2016-04-07T14:54:00Z">
+      <w:ins w:id="442" w:author="Elash, Brenden" w:date="2016-04-07T14:54:00Z">
         <w:r>
           <w:t xml:space="preserve">larger </w:t>
         </w:r>
@@ -12481,7 +12524,7 @@
       <w:r>
         <w:t>mean offset</w:t>
       </w:r>
-      <w:del w:id="435" w:author="Elash, Brenden" w:date="2016-04-07T14:54:00Z">
+      <w:del w:id="443" w:author="Elash, Brenden" w:date="2016-04-07T14:54:00Z">
         <w:r>
           <w:delText xml:space="preserve">, larger, </w:delText>
         </w:r>
@@ -12489,7 +12532,7 @@
           <w:delText>and</w:delText>
         </w:r>
       </w:del>
-      <w:ins w:id="436" w:author="Elash, Brenden" w:date="2016-04-07T14:54:00Z">
+      <w:ins w:id="444" w:author="Elash, Brenden" w:date="2016-04-07T14:54:00Z">
         <w:r>
           <w:t xml:space="preserve"> that also has</w:t>
         </w:r>
@@ -12497,7 +12540,7 @@
       <w:r>
         <w:t xml:space="preserve"> a higher variance</w:t>
       </w:r>
-      <w:del w:id="437" w:author="Elash, Brenden" w:date="2016-04-07T14:55:00Z">
+      <w:del w:id="445" w:author="Elash, Brenden" w:date="2016-04-07T14:55:00Z">
         <w:r>
           <w:delText xml:space="preserve"> is </w:delText>
         </w:r>
@@ -12583,7 +12626,7 @@
       <w:r>
         <w:t xml:space="preserve">or distributions </w:t>
       </w:r>
-      <w:del w:id="438" w:author="Elash, Brenden" w:date="2016-04-07T15:08:00Z">
+      <w:del w:id="446" w:author="Elash, Brenden" w:date="2016-04-07T15:08:00Z">
         <w:r>
           <w:delText>three</w:delText>
         </w:r>
@@ -12591,7 +12634,7 @@
           <w:delText xml:space="preserve"> </w:delText>
         </w:r>
       </w:del>
-      <w:ins w:id="439" w:author="Elash, Brenden" w:date="2016-04-07T15:08:00Z">
+      <w:ins w:id="447" w:author="Elash, Brenden" w:date="2016-04-07T15:08:00Z">
         <w:r>
           <w:t xml:space="preserve">3 </w:t>
         </w:r>
@@ -12599,12 +12642,12 @@
       <w:r>
         <w:t xml:space="preserve">and </w:t>
       </w:r>
-      <w:del w:id="440" w:author="Elash, Brenden" w:date="2016-04-07T15:08:00Z">
+      <w:del w:id="448" w:author="Elash, Brenden" w:date="2016-04-07T15:08:00Z">
         <w:r>
           <w:delText>four</w:delText>
         </w:r>
       </w:del>
-      <w:ins w:id="441" w:author="Elash, Brenden" w:date="2016-04-07T15:08:00Z">
+      <w:ins w:id="449" w:author="Elash, Brenden" w:date="2016-04-07T15:08:00Z">
         <w:r>
           <w:t>4</w:t>
         </w:r>
@@ -12736,10 +12779,7 @@
         <w:t xml:space="preserve">. Furthermore, as wavelength increases an approximately 3-5% </w:t>
       </w:r>
       <w:r>
-        <w:t>decrease</w:t>
-      </w:r>
-      <w:r>
-        <w:t xml:space="preserve"> </w:t>
+        <w:t xml:space="preserve">decrease </w:t>
       </w:r>
       <w:r>
         <w:t>in offset is observed for the retrieved aerosol profiles for each polarization</w:t>
@@ -12770,8 +12810,8 @@
       <w:pPr>
         <w:jc w:val="both"/>
       </w:pPr>
-      <w:commentRangeStart w:id="442"/>
-      <w:del w:id="443" w:author="Elash, Brenden" w:date="2016-04-07T15:09:00Z">
+      <w:commentRangeStart w:id="450"/>
+      <w:del w:id="451" w:author="Elash, Brenden" w:date="2016-04-07T15:09:00Z">
         <w:r>
           <w:delText xml:space="preserve">It should be noted that horizontal polarization retrieves slightly higher extinction values </w:delText>
         </w:r>
@@ -12817,12 +12857,12 @@
         <w:r>
           <w:delText xml:space="preserve">lead to an underestimation of aerosol extinction after </w:delText>
         </w:r>
-        <w:commentRangeEnd w:id="442"/>
+        <w:commentRangeEnd w:id="450"/>
         <w:r>
           <w:rPr>
             <w:rStyle w:val="CommentReference"/>
           </w:rPr>
-          <w:commentReference w:id="442"/>
+          <w:commentReference w:id="450"/>
         </w:r>
         <w:r>
           <w:delText xml:space="preserve">a significant eruption which can </w:delText>
@@ -12834,92 +12874,92 @@
           <w:delText xml:space="preserve"> noticeable climate forcing effect.</w:delText>
         </w:r>
       </w:del>
-      <w:ins w:id="444" w:author="Elash, Brenden" w:date="2016-04-07T15:09:00Z">
+      <w:ins w:id="452" w:author="Elash, Brenden" w:date="2016-04-07T15:09:00Z">
         <w:r>
           <w:t xml:space="preserve">Overall, both horizontal and vertical linear polarizations </w:t>
         </w:r>
       </w:ins>
-      <w:ins w:id="445" w:author="Elash, Brenden" w:date="2016-04-07T15:20:00Z">
+      <w:ins w:id="453" w:author="Elash, Brenden" w:date="2016-04-07T15:20:00Z">
         <w:r>
           <w:t>retrieve similar aerosol profiles when compared to the scalar case</w:t>
         </w:r>
       </w:ins>
-      <w:ins w:id="446" w:author="Elash, Brenden" w:date="2016-04-07T15:31:00Z">
+      <w:ins w:id="454" w:author="Elash, Brenden" w:date="2016-04-07T15:31:00Z">
         <w:r>
           <w:t xml:space="preserve"> using an assumed particle size distribution</w:t>
         </w:r>
       </w:ins>
-      <w:ins w:id="447" w:author="Elash, Brenden" w:date="2016-04-07T15:20:00Z">
+      <w:ins w:id="455" w:author="Elash, Brenden" w:date="2016-04-07T15:20:00Z">
         <w:r>
           <w:t xml:space="preserve">. For fine mode cases the </w:t>
         </w:r>
       </w:ins>
-      <w:ins w:id="448" w:author="Elash, Brenden" w:date="2016-04-07T15:22:00Z">
+      <w:ins w:id="456" w:author="Elash, Brenden" w:date="2016-04-07T15:22:00Z">
         <w:r>
           <w:t xml:space="preserve">extinction </w:t>
         </w:r>
       </w:ins>
-      <w:ins w:id="449" w:author="Elash, Brenden" w:date="2016-04-07T15:21:00Z">
+      <w:ins w:id="457" w:author="Elash, Brenden" w:date="2016-04-07T15:21:00Z">
         <w:r>
           <w:t>retrievals</w:t>
         </w:r>
       </w:ins>
-      <w:ins w:id="450" w:author="Elash, Brenden" w:date="2016-04-07T15:20:00Z">
+      <w:ins w:id="458" w:author="Elash, Brenden" w:date="2016-04-07T15:20:00Z">
         <w:r>
           <w:t xml:space="preserve"> are </w:t>
         </w:r>
       </w:ins>
-      <w:ins w:id="451" w:author="Elash, Brenden" w:date="2016-04-07T15:22:00Z">
+      <w:ins w:id="459" w:author="Elash, Brenden" w:date="2016-04-07T15:22:00Z">
         <w:r>
           <w:t xml:space="preserve">generally too large </w:t>
         </w:r>
       </w:ins>
-      <w:ins w:id="452" w:author="Elash, Brenden" w:date="2016-04-07T15:23:00Z">
+      <w:ins w:id="460" w:author="Elash, Brenden" w:date="2016-04-07T15:23:00Z">
         <w:r>
           <w:t xml:space="preserve">but only differ from the true state on average by 12-30% for the horizontal polarization and 12-17% for the </w:t>
         </w:r>
       </w:ins>
-      <w:ins w:id="453" w:author="Elash, Brenden" w:date="2016-04-07T15:24:00Z">
+      <w:ins w:id="461" w:author="Elash, Brenden" w:date="2016-04-07T15:24:00Z">
         <w:r>
           <w:t xml:space="preserve">vertical polarization. </w:t>
         </w:r>
       </w:ins>
-      <w:ins w:id="454" w:author="Elash, Brenden" w:date="2016-04-07T15:23:00Z">
+      <w:ins w:id="462" w:author="Elash, Brenden" w:date="2016-04-07T15:23:00Z">
         <w:r>
           <w:t xml:space="preserve"> </w:t>
         </w:r>
       </w:ins>
-      <w:ins w:id="455" w:author="Elash, Brenden" w:date="2016-04-07T15:24:00Z">
+      <w:ins w:id="463" w:author="Elash, Brenden" w:date="2016-04-07T15:24:00Z">
         <w:r>
           <w:t xml:space="preserve">For a volcanic particle size </w:t>
         </w:r>
       </w:ins>
-      <w:ins w:id="456" w:author="Elash, Brenden" w:date="2016-04-07T15:25:00Z">
+      <w:ins w:id="464" w:author="Elash, Brenden" w:date="2016-04-07T15:25:00Z">
         <w:r>
           <w:t xml:space="preserve">distributions (case 3 and 4) the aerosol extinction retrieved </w:t>
         </w:r>
       </w:ins>
-      <w:ins w:id="457" w:author="Elash, Brenden" w:date="2016-04-07T15:29:00Z">
+      <w:ins w:id="465" w:author="Elash, Brenden" w:date="2016-04-07T15:29:00Z">
         <w:r>
           <w:t>is vastly too small</w:t>
         </w:r>
       </w:ins>
-      <w:ins w:id="458" w:author="Elash, Brenden" w:date="2016-04-07T15:32:00Z">
+      <w:ins w:id="466" w:author="Elash, Brenden" w:date="2016-04-07T15:32:00Z">
         <w:r>
           <w:t>, up to approximately 45%</w:t>
         </w:r>
       </w:ins>
-      <w:ins w:id="459" w:author="Elash, Brenden" w:date="2016-04-07T15:29:00Z">
+      <w:ins w:id="467" w:author="Elash, Brenden" w:date="2016-04-07T15:29:00Z">
         <w:r>
           <w:t xml:space="preserve"> for both polarization</w:t>
         </w:r>
       </w:ins>
-      <w:ins w:id="460" w:author="Elash, Brenden" w:date="2016-04-07T15:32:00Z">
+      <w:ins w:id="468" w:author="Elash, Brenden" w:date="2016-04-07T15:32:00Z">
         <w:r>
           <w:t xml:space="preserve">s. However these result are </w:t>
         </w:r>
       </w:ins>
-      <w:ins w:id="461" w:author="Elash, Brenden" w:date="2016-04-07T15:29:00Z">
+      <w:ins w:id="469" w:author="Elash, Brenden" w:date="2016-04-07T15:29:00Z">
         <w:r>
           <w:t xml:space="preserve">similar to the scalar case. As a </w:t>
         </w:r>
@@ -12928,27 +12968,27 @@
           <w:t xml:space="preserve">final note the vertical polarization </w:t>
         </w:r>
       </w:ins>
-      <w:ins w:id="462" w:author="Elash, Brenden" w:date="2016-04-07T15:30:00Z">
+      <w:ins w:id="470" w:author="Elash, Brenden" w:date="2016-04-07T15:30:00Z">
         <w:r>
           <w:t>retrieves</w:t>
         </w:r>
       </w:ins>
-      <w:ins w:id="463" w:author="Elash, Brenden" w:date="2016-04-07T15:29:00Z">
+      <w:ins w:id="471" w:author="Elash, Brenden" w:date="2016-04-07T15:29:00Z">
         <w:r>
           <w:t xml:space="preserve"> aerosol </w:t>
         </w:r>
       </w:ins>
-      <w:ins w:id="464" w:author="Elash, Brenden" w:date="2016-04-07T15:30:00Z">
+      <w:ins w:id="472" w:author="Elash, Brenden" w:date="2016-04-07T15:30:00Z">
         <w:r>
           <w:t xml:space="preserve">extinction </w:t>
         </w:r>
       </w:ins>
-      <w:ins w:id="465" w:author="Elash, Brenden" w:date="2016-04-07T15:29:00Z">
+      <w:ins w:id="473" w:author="Elash, Brenden" w:date="2016-04-07T15:29:00Z">
         <w:r>
           <w:t>profiles</w:t>
         </w:r>
       </w:ins>
-      <w:ins w:id="466" w:author="Elash, Brenden" w:date="2016-04-07T15:30:00Z">
+      <w:ins w:id="474" w:author="Elash, Brenden" w:date="2016-04-07T15:30:00Z">
         <w:r>
           <w:t xml:space="preserve"> that are </w:t>
         </w:r>
@@ -12962,17 +13002,17 @@
           <w:t>o</w:t>
         </w:r>
       </w:ins>
-      <w:ins w:id="467" w:author="Elash, Brenden" w:date="2016-04-07T15:29:00Z">
+      <w:ins w:id="475" w:author="Elash, Brenden" w:date="2016-04-07T15:29:00Z">
         <w:r>
           <w:t xml:space="preserve"> </w:t>
         </w:r>
       </w:ins>
-      <w:ins w:id="468" w:author="Elash, Brenden" w:date="2016-04-07T15:31:00Z">
+      <w:ins w:id="476" w:author="Elash, Brenden" w:date="2016-04-07T15:31:00Z">
         <w:r>
           <w:t>and such geometries should not be used to retrieve aerosol profiles.</w:t>
         </w:r>
       </w:ins>
-      <w:ins w:id="469" w:author="Elash, Brenden" w:date="2016-04-07T15:24:00Z">
+      <w:ins w:id="477" w:author="Elash, Brenden" w:date="2016-04-07T15:24:00Z">
         <w:r>
           <w:t xml:space="preserve"> </w:t>
         </w:r>
@@ -12982,12 +13022,12 @@
       <w:pPr>
         <w:pStyle w:val="Heading2"/>
       </w:pPr>
-      <w:del w:id="470" w:author="Elash, Brenden" w:date="2016-04-06T12:06:00Z">
+      <w:del w:id="478" w:author="Elash, Brenden" w:date="2016-04-06T12:06:00Z">
         <w:r>
           <w:delText>3</w:delText>
         </w:r>
       </w:del>
-      <w:ins w:id="471" w:author="Elash, Brenden" w:date="2016-04-06T12:06:00Z">
+      <w:ins w:id="479" w:author="Elash, Brenden" w:date="2016-04-06T12:06:00Z">
         <w:r>
           <w:t>4</w:t>
         </w:r>
@@ -13098,8 +13138,8 @@
       <w:r>
         <w:t xml:space="preserve">. </w:t>
       </w:r>
-      <w:commentRangeStart w:id="472"/>
-      <w:commentRangeStart w:id="473"/>
+      <w:commentRangeStart w:id="480"/>
+      <w:commentRangeStart w:id="481"/>
       <w:r>
         <w:t xml:space="preserve">This </w:t>
       </w:r>
@@ -13139,22 +13179,22 @@
       <w:r>
         <w:t>not to invert properly and left too few for accurate statistics and were removed</w:t>
       </w:r>
-      <w:commentRangeEnd w:id="473"/>
+      <w:commentRangeEnd w:id="480"/>
       <w:r>
         <w:rPr>
           <w:rStyle w:val="CommentReference"/>
         </w:rPr>
-        <w:commentReference w:id="473"/>
+        <w:commentReference w:id="480"/>
       </w:r>
       <w:r>
         <w:t>.</w:t>
       </w:r>
-      <w:commentRangeEnd w:id="472"/>
+      <w:commentRangeEnd w:id="481"/>
       <w:r>
         <w:rPr>
           <w:rStyle w:val="CommentReference"/>
         </w:rPr>
-        <w:commentReference w:id="472"/>
+        <w:commentReference w:id="481"/>
       </w:r>
       <w:r>
         <w:t xml:space="preserve"> </w:t>
@@ -13206,7 +13246,7 @@
       <w:r>
         <w:t xml:space="preserve">the measurement </w:t>
       </w:r>
-      <w:del w:id="474" w:author="Elash, Brenden" w:date="2016-03-30T12:00:00Z">
+      <w:del w:id="482" w:author="Elash, Brenden" w:date="2016-03-30T12:00:00Z">
         <w:r>
           <w:delText xml:space="preserve">uncertainty </w:delText>
         </w:r>
@@ -13217,7 +13257,7 @@
           <w:delText>of</w:delText>
         </w:r>
       </w:del>
-      <w:ins w:id="475" w:author="Elash, Brenden" w:date="2016-03-30T12:00:00Z">
+      <w:ins w:id="483" w:author="Elash, Brenden" w:date="2016-03-30T12:00:00Z">
         <w:r>
           <w:t>uncertainty of</w:t>
         </w:r>
@@ -13285,17 +13325,17 @@
       <w:r>
         <w:t>measured</w:t>
       </w:r>
-      <w:ins w:id="476" w:author="Elash, Brenden" w:date="2016-04-07T16:02:00Z">
+      <w:ins w:id="484" w:author="Elash, Brenden" w:date="2016-04-07T16:02:00Z">
         <w:r>
           <w:t xml:space="preserve"> or the instrument sensitivities have been compensated for each polarization to observe the same </w:t>
         </w:r>
       </w:ins>
-      <w:ins w:id="477" w:author="Elash, Brenden" w:date="2016-04-07T16:03:00Z">
+      <w:ins w:id="485" w:author="Elash, Brenden" w:date="2016-04-07T16:03:00Z">
         <w:r>
           <w:t>quantity</w:t>
         </w:r>
       </w:ins>
-      <w:ins w:id="478" w:author="Elash, Brenden" w:date="2016-04-07T16:02:00Z">
+      <w:ins w:id="486" w:author="Elash, Brenden" w:date="2016-04-07T16:02:00Z">
         <w:r>
           <w:t xml:space="preserve"> of incoming radiance</w:t>
         </w:r>
@@ -13303,67 +13343,67 @@
       <w:r>
         <w:t xml:space="preserve">. </w:t>
       </w:r>
-      <w:ins w:id="479" w:author="Elash, Brenden" w:date="2016-04-07T15:34:00Z">
+      <w:ins w:id="487" w:author="Elash, Brenden" w:date="2016-04-07T15:34:00Z">
         <w:r>
           <w:t xml:space="preserve">The measurement vector used in the </w:t>
         </w:r>
       </w:ins>
-      <w:ins w:id="480" w:author="Elash, Brenden" w:date="2016-04-07T15:36:00Z">
+      <w:ins w:id="488" w:author="Elash, Brenden" w:date="2016-04-07T15:36:00Z">
         <w:r>
           <w:t xml:space="preserve">aerosol extinction retrieval uses the </w:t>
         </w:r>
       </w:ins>
-      <w:ins w:id="481" w:author="Elash, Brenden" w:date="2016-04-07T15:37:00Z">
+      <w:ins w:id="489" w:author="Elash, Brenden" w:date="2016-04-07T15:37:00Z">
         <w:r>
           <w:t xml:space="preserve">logarithmic </w:t>
         </w:r>
       </w:ins>
-      <w:ins w:id="482" w:author="Elash, Brenden" w:date="2016-04-07T15:36:00Z">
+      <w:ins w:id="490" w:author="Elash, Brenden" w:date="2016-04-07T15:36:00Z">
         <w:r>
           <w:t xml:space="preserve">ratio of the </w:t>
         </w:r>
       </w:ins>
-      <w:ins w:id="483" w:author="Elash, Brenden" w:date="2016-04-07T15:42:00Z">
+      <w:ins w:id="491" w:author="Elash, Brenden" w:date="2016-04-07T15:42:00Z">
         <w:r>
           <w:t xml:space="preserve">retrieval altitude </w:t>
         </w:r>
       </w:ins>
-      <w:ins w:id="484" w:author="Elash, Brenden" w:date="2016-04-07T15:44:00Z">
+      <w:ins w:id="492" w:author="Elash, Brenden" w:date="2016-04-07T15:44:00Z">
         <w:r>
           <w:t xml:space="preserve">or tangent altitude </w:t>
         </w:r>
       </w:ins>
-      <w:ins w:id="485" w:author="Elash, Brenden" w:date="2016-04-07T15:43:00Z">
+      <w:ins w:id="493" w:author="Elash, Brenden" w:date="2016-04-07T15:43:00Z">
         <w:r>
           <w:t>over a high altitude reference radiance</w:t>
         </w:r>
       </w:ins>
-      <w:ins w:id="486" w:author="Elash, Brenden" w:date="2016-04-07T15:45:00Z">
+      <w:ins w:id="494" w:author="Elash, Brenden" w:date="2016-04-07T15:45:00Z">
         <w:r>
           <w:t xml:space="preserve"> where there </w:t>
         </w:r>
       </w:ins>
-      <w:ins w:id="487" w:author="Elash, Brenden" w:date="2016-04-07T15:47:00Z">
+      <w:ins w:id="495" w:author="Elash, Brenden" w:date="2016-04-07T15:47:00Z">
         <w:r>
           <w:t>is</w:t>
         </w:r>
       </w:ins>
-      <w:ins w:id="488" w:author="Elash, Brenden" w:date="2016-04-07T15:45:00Z">
+      <w:ins w:id="496" w:author="Elash, Brenden" w:date="2016-04-07T15:45:00Z">
         <w:r>
           <w:t xml:space="preserve"> little aerosol contribution</w:t>
         </w:r>
       </w:ins>
-      <w:ins w:id="489" w:author="Elash, Brenden" w:date="2016-04-07T15:43:00Z">
+      <w:ins w:id="497" w:author="Elash, Brenden" w:date="2016-04-07T15:43:00Z">
         <w:r>
           <w:t xml:space="preserve">. This leads to </w:t>
         </w:r>
       </w:ins>
-      <w:del w:id="490" w:author="Elash, Brenden" w:date="2016-04-07T15:43:00Z">
+      <w:del w:id="498" w:author="Elash, Brenden" w:date="2016-04-07T15:43:00Z">
         <w:r>
           <w:delText>T</w:delText>
         </w:r>
       </w:del>
-      <w:ins w:id="491" w:author="Elash, Brenden" w:date="2016-04-07T15:44:00Z">
+      <w:ins w:id="499" w:author="Elash, Brenden" w:date="2016-04-07T15:44:00Z">
         <w:r>
           <w:t>t</w:t>
         </w:r>
@@ -13422,12 +13462,12 @@
       <w:r>
         <w:t xml:space="preserve"> </w:t>
       </w:r>
-      <w:del w:id="492" w:author="Elash, Brenden" w:date="2016-04-07T15:44:00Z">
+      <w:del w:id="500" w:author="Elash, Brenden" w:date="2016-04-07T15:44:00Z">
         <w:r>
           <w:delText xml:space="preserve">were </w:delText>
         </w:r>
       </w:del>
-      <w:ins w:id="493" w:author="Elash, Brenden" w:date="2016-04-07T15:44:00Z">
+      <w:ins w:id="501" w:author="Elash, Brenden" w:date="2016-04-07T15:44:00Z">
         <w:r>
           <w:t xml:space="preserve">being  </w:t>
         </w:r>
@@ -13444,7 +13484,7 @@
       <w:r>
         <w:t xml:space="preserve"> consist of the </w:t>
       </w:r>
-      <w:ins w:id="494" w:author="Elash, Brenden" w:date="2016-04-07T15:45:00Z">
+      <w:ins w:id="502" w:author="Elash, Brenden" w:date="2016-04-07T15:45:00Z">
         <w:r>
           <w:t xml:space="preserve">uncertainty in the </w:t>
         </w:r>
@@ -13455,7 +13495,7 @@
       <w:r>
         <w:t xml:space="preserve">altitude </w:t>
       </w:r>
-      <w:ins w:id="495" w:author="Elash, Brenden" w:date="2016-04-07T15:44:00Z">
+      <w:ins w:id="503" w:author="Elash, Brenden" w:date="2016-04-07T15:44:00Z">
         <w:r>
           <w:t xml:space="preserve">radiance </w:t>
         </w:r>
@@ -13466,7 +13506,7 @@
       <w:r>
         <w:t xml:space="preserve">and the </w:t>
       </w:r>
-      <w:del w:id="496" w:author="Elash, Brenden" w:date="2016-03-30T12:01:00Z">
+      <w:del w:id="504" w:author="Elash, Brenden" w:date="2016-03-30T12:01:00Z">
         <w:r>
           <w:delText xml:space="preserve"> the</w:delText>
         </w:r>
@@ -13474,12 +13514,12 @@
       <w:r>
         <w:t xml:space="preserve"> </w:t>
       </w:r>
-      <w:ins w:id="497" w:author="Elash, Brenden" w:date="2016-04-07T15:45:00Z">
+      <w:ins w:id="505" w:author="Elash, Brenden" w:date="2016-04-07T15:45:00Z">
         <w:r>
           <w:t xml:space="preserve">uncertainty  of the </w:t>
         </w:r>
       </w:ins>
-      <w:ins w:id="498" w:author="Elash, Brenden" w:date="2016-04-07T15:44:00Z">
+      <w:ins w:id="506" w:author="Elash, Brenden" w:date="2016-04-07T15:44:00Z">
         <w:r>
           <w:t xml:space="preserve">high altitude </w:t>
         </w:r>
@@ -13487,20 +13527,20 @@
       <w:r>
         <w:t xml:space="preserve">reference </w:t>
       </w:r>
-      <w:commentRangeStart w:id="499"/>
-      <w:del w:id="500" w:author="Elash, Brenden" w:date="2016-04-07T15:45:00Z">
+      <w:commentRangeStart w:id="507"/>
+      <w:del w:id="508" w:author="Elash, Brenden" w:date="2016-04-07T15:45:00Z">
         <w:r>
           <w:delText>altitude</w:delText>
         </w:r>
-        <w:commentRangeEnd w:id="499"/>
+        <w:commentRangeEnd w:id="507"/>
         <w:r>
           <w:rPr>
             <w:rStyle w:val="CommentReference"/>
           </w:rPr>
-          <w:commentReference w:id="499"/>
+          <w:commentReference w:id="507"/>
         </w:r>
       </w:del>
-      <w:ins w:id="501" w:author="Elash, Brenden" w:date="2016-04-07T15:45:00Z">
+      <w:ins w:id="509" w:author="Elash, Brenden" w:date="2016-04-07T15:45:00Z">
         <w:r>
           <w:t>radiance</w:t>
         </w:r>
@@ -13520,12 +13560,12 @@
       <w:r>
         <w:t xml:space="preserve">% to represent the </w:t>
       </w:r>
-      <w:del w:id="502" w:author="Elash, Brenden" w:date="2016-04-07T15:46:00Z">
+      <w:del w:id="510" w:author="Elash, Brenden" w:date="2016-04-07T15:46:00Z">
         <w:r>
           <w:delText xml:space="preserve">error </w:delText>
         </w:r>
       </w:del>
-      <w:ins w:id="503" w:author="Elash, Brenden" w:date="2016-04-07T15:46:00Z">
+      <w:ins w:id="511" w:author="Elash, Brenden" w:date="2016-04-07T15:46:00Z">
         <w:r>
           <w:t xml:space="preserve">uncertainty </w:t>
         </w:r>
@@ -13610,7 +13650,7 @@
       <w:r>
         <w:t xml:space="preserve">. </w:t>
       </w:r>
-      <w:commentRangeStart w:id="504"/>
+      <w:commentRangeStart w:id="512"/>
       <w:r>
         <w:t>However</w:t>
       </w:r>
@@ -13623,7 +13663,7 @@
       <w:r>
         <w:t xml:space="preserve">he 500 nm wavelength </w:t>
       </w:r>
-      <w:del w:id="505" w:author="Elash, Brenden" w:date="2016-04-07T15:55:00Z">
+      <w:del w:id="513" w:author="Elash, Brenden" w:date="2016-04-07T15:55:00Z">
         <w:r>
           <w:delText xml:space="preserve">resulted in </w:delText>
         </w:r>
@@ -13670,52 +13710,52 @@
           <w:delText>analysis</w:delText>
         </w:r>
       </w:del>
-      <w:ins w:id="506" w:author="Elash, Brenden" w:date="2016-04-07T15:55:00Z">
+      <w:ins w:id="514" w:author="Elash, Brenden" w:date="2016-04-07T15:55:00Z">
         <w:r>
           <w:t>w</w:t>
         </w:r>
       </w:ins>
-      <w:ins w:id="507" w:author="Elash, Brenden" w:date="2016-04-07T15:56:00Z">
+      <w:ins w:id="515" w:author="Elash, Brenden" w:date="2016-04-07T15:56:00Z">
         <w:r>
           <w:t>as</w:t>
         </w:r>
       </w:ins>
-      <w:ins w:id="508" w:author="Elash, Brenden" w:date="2016-04-07T15:55:00Z">
+      <w:ins w:id="516" w:author="Elash, Brenden" w:date="2016-04-07T15:55:00Z">
         <w:r>
           <w:t xml:space="preserve"> removed from the analysis since </w:t>
         </w:r>
       </w:ins>
-      <w:ins w:id="509" w:author="Elash, Brenden" w:date="2016-04-07T15:56:00Z">
+      <w:ins w:id="517" w:author="Elash, Brenden" w:date="2016-04-07T15:56:00Z">
         <w:r>
           <w:t xml:space="preserve">the addition of noise to the measurement resulted in </w:t>
         </w:r>
       </w:ins>
-      <w:ins w:id="510" w:author="Elash, Brenden" w:date="2016-04-07T15:58:00Z">
+      <w:ins w:id="518" w:author="Elash, Brenden" w:date="2016-04-07T15:58:00Z">
         <w:r>
           <w:t>reducing the</w:t>
         </w:r>
       </w:ins>
-      <w:ins w:id="511" w:author="Elash, Brenden" w:date="2016-04-07T15:56:00Z">
+      <w:ins w:id="519" w:author="Elash, Brenden" w:date="2016-04-07T15:56:00Z">
         <w:r>
           <w:t xml:space="preserve"> </w:t>
         </w:r>
       </w:ins>
-      <w:ins w:id="512" w:author="Elash, Brenden" w:date="2016-04-07T15:55:00Z">
+      <w:ins w:id="520" w:author="Elash, Brenden" w:date="2016-04-07T15:55:00Z">
         <w:r>
           <w:t xml:space="preserve">aerosol sensitivity </w:t>
         </w:r>
       </w:ins>
-      <w:ins w:id="513" w:author="Elash, Brenden" w:date="2016-04-07T15:57:00Z">
+      <w:ins w:id="521" w:author="Elash, Brenden" w:date="2016-04-07T15:57:00Z">
         <w:r>
           <w:t xml:space="preserve">to a point where aerosol cannot be </w:t>
         </w:r>
       </w:ins>
-      <w:ins w:id="514" w:author="Elash, Brenden" w:date="2016-04-07T15:58:00Z">
+      <w:ins w:id="522" w:author="Elash, Brenden" w:date="2016-04-07T15:58:00Z">
         <w:r>
           <w:t>reliably</w:t>
         </w:r>
       </w:ins>
-      <w:ins w:id="515" w:author="Elash, Brenden" w:date="2016-04-07T15:57:00Z">
+      <w:ins w:id="523" w:author="Elash, Brenden" w:date="2016-04-07T15:57:00Z">
         <w:r>
           <w:t xml:space="preserve"> determined (Bourassa et al., 2007)</w:t>
         </w:r>
@@ -13723,12 +13763,12 @@
       <w:r>
         <w:t xml:space="preserve">. </w:t>
       </w:r>
-      <w:commentRangeEnd w:id="504"/>
+      <w:commentRangeEnd w:id="512"/>
       <w:r>
         <w:rPr>
           <w:rStyle w:val="CommentReference"/>
         </w:rPr>
-        <w:commentReference w:id="504"/>
+        <w:commentReference w:id="512"/>
       </w:r>
       <w:r>
         <w:t xml:space="preserve">The remaining profiles were used </w:t>
@@ -13780,12 +13820,12 @@
       <w:r>
         <w:t xml:space="preserve">of on average 5-10% for </w:t>
       </w:r>
-      <w:del w:id="516" w:author="Elash, Brenden" w:date="2016-03-30T12:02:00Z">
+      <w:del w:id="524" w:author="Elash, Brenden" w:date="2016-03-30T12:02:00Z">
         <w:r>
           <w:delText>forwardi</w:delText>
         </w:r>
       </w:del>
-      <w:ins w:id="517" w:author="Elash, Brenden" w:date="2016-03-30T12:02:00Z">
+      <w:ins w:id="525" w:author="Elash, Brenden" w:date="2016-03-30T12:02:00Z">
         <w:r>
           <w:t>forward</w:t>
         </w:r>
@@ -13799,7 +13839,7 @@
       <w:r>
         <w:t xml:space="preserve">. For backscatter </w:t>
       </w:r>
-      <w:del w:id="518" w:author="Elash, Brenden" w:date="2016-04-11T15:45:00Z">
+      <w:del w:id="526" w:author="Elash, Brenden" w:date="2016-04-11T15:45:00Z">
         <w:r>
           <w:delText xml:space="preserve">scattering </w:delText>
         </w:r>
@@ -13813,7 +13853,7 @@
       <w:r>
         <w:t xml:space="preserve"> polarizations yield</w:t>
       </w:r>
-      <w:ins w:id="519" w:author="Elash, Brenden" w:date="2016-04-11T15:45:00Z">
+      <w:ins w:id="527" w:author="Elash, Brenden" w:date="2016-04-11T15:45:00Z">
         <w:r>
           <w:t>s</w:t>
         </w:r>
@@ -13848,7 +13888,7 @@
       <w:r>
         <w:t xml:space="preserve"> to a 20% improvement at 28 km. For 1000 and 1250 nm the vertical polarizations and scalar once again have very similar </w:t>
       </w:r>
-      <w:del w:id="520" w:author="Elash, Brenden" w:date="2016-04-11T15:44:00Z">
+      <w:del w:id="528" w:author="Elash, Brenden" w:date="2016-04-11T15:44:00Z">
         <w:r>
           <w:delText>present</w:delText>
         </w:r>
@@ -13856,26 +13896,20 @@
           <w:delText xml:space="preserve"> </w:delText>
         </w:r>
       </w:del>
-      <w:ins w:id="521" w:author="Elash, Brenden" w:date="2016-04-11T15:44:00Z">
-        <w:r>
-          <w:t>p</w:t>
-        </w:r>
-        <w:r>
-          <w:t>erc</w:t>
-        </w:r>
-        <w:r>
-          <w:t xml:space="preserve">ent </w:t>
+      <w:ins w:id="529" w:author="Elash, Brenden" w:date="2016-04-11T15:44:00Z">
+        <w:r>
+          <w:t xml:space="preserve">percent </w:t>
         </w:r>
       </w:ins>
       <w:r>
         <w:t xml:space="preserve">errors and at 1500 nm about a 5% worse relative </w:t>
       </w:r>
-      <w:del w:id="522" w:author="Elash, Brenden" w:date="2016-04-07T15:59:00Z">
+      <w:del w:id="530" w:author="Elash, Brenden" w:date="2016-04-07T15:59:00Z">
         <w:r>
           <w:delText xml:space="preserve">error </w:delText>
         </w:r>
       </w:del>
-      <w:ins w:id="523" w:author="Elash, Brenden" w:date="2016-04-07T15:59:00Z">
+      <w:ins w:id="531" w:author="Elash, Brenden" w:date="2016-04-07T15:59:00Z">
         <w:r>
           <w:t xml:space="preserve">uncertainty </w:t>
         </w:r>
@@ -13919,8 +13953,8 @@
       <w:r>
         <w:t xml:space="preserve">As a final </w:t>
       </w:r>
-      <w:commentRangeStart w:id="524"/>
-      <w:commentRangeStart w:id="525"/>
+      <w:commentRangeStart w:id="532"/>
+      <w:commentRangeStart w:id="533"/>
       <w:r>
         <w:t>not</w:t>
       </w:r>
@@ -13930,7 +13964,7 @@
       <w:r>
         <w:t xml:space="preserve"> </w:t>
       </w:r>
-      <w:del w:id="526" w:author="Elash, Brenden" w:date="2016-04-07T16:00:00Z">
+      <w:del w:id="534" w:author="Elash, Brenden" w:date="2016-04-07T16:00:00Z">
         <w:r>
           <w:delText>the sensitivities of aerosol signal noted in section 3.1 was n</w:delText>
         </w:r>
@@ -13943,22 +13977,22 @@
         <w:r>
           <w:delText xml:space="preserve"> for in this analysis </w:delText>
         </w:r>
-        <w:commentRangeEnd w:id="524"/>
+        <w:commentRangeEnd w:id="532"/>
         <w:r>
           <w:rPr>
             <w:rStyle w:val="CommentReference"/>
           </w:rPr>
-          <w:commentReference w:id="524"/>
+          <w:commentReference w:id="532"/>
         </w:r>
       </w:del>
-      <w:commentRangeEnd w:id="525"/>
+      <w:commentRangeEnd w:id="533"/>
       <w:r>
         <w:rPr>
           <w:rStyle w:val="CommentReference"/>
         </w:rPr>
-        <w:commentReference w:id="525"/>
-      </w:r>
-      <w:del w:id="527" w:author="Elash, Brenden" w:date="2016-04-07T16:00:00Z">
+        <w:commentReference w:id="533"/>
+      </w:r>
+      <w:del w:id="535" w:author="Elash, Brenden" w:date="2016-04-07T16:00:00Z">
         <w:r>
           <w:delText>w</w:delText>
         </w:r>
@@ -13969,7 +14003,7 @@
           <w:delText>would alter the precision for an identical instrument measuring opposite polarizations</w:delText>
         </w:r>
       </w:del>
-      <w:del w:id="528" w:author="Elash, Brenden" w:date="2016-04-07T16:09:00Z">
+      <w:del w:id="536" w:author="Elash, Brenden" w:date="2016-04-07T16:09:00Z">
         <w:r>
           <w:delText xml:space="preserve">. </w:delText>
         </w:r>
@@ -14022,12 +14056,12 @@
       <w:r>
         <w:t xml:space="preserve">if it is assumed that a constant </w:t>
       </w:r>
-      <w:del w:id="529" w:author="Elash, Brenden" w:date="2016-04-07T16:09:00Z">
+      <w:del w:id="537" w:author="Elash, Brenden" w:date="2016-04-07T16:09:00Z">
         <w:r>
           <w:delText>exposure time</w:delText>
         </w:r>
       </w:del>
-      <w:ins w:id="530" w:author="Elash, Brenden" w:date="2016-04-07T16:09:00Z">
+      <w:ins w:id="538" w:author="Elash, Brenden" w:date="2016-04-07T16:09:00Z">
         <w:r>
           <w:t>instrument sensitivity</w:t>
         </w:r>
@@ -14043,7 +14077,7 @@
           <w:b/>
         </w:rPr>
       </w:pPr>
-      <w:del w:id="531" w:author="Elash, Brenden" w:date="2016-04-06T12:06:00Z">
+      <w:del w:id="539" w:author="Elash, Brenden" w:date="2016-04-06T12:06:00Z">
         <w:r>
           <w:rPr>
             <w:b/>
@@ -14051,7 +14085,7 @@
           <w:delText>4</w:delText>
         </w:r>
       </w:del>
-      <w:ins w:id="532" w:author="Elash, Brenden" w:date="2016-04-06T12:06:00Z">
+      <w:ins w:id="540" w:author="Elash, Brenden" w:date="2016-04-06T12:06:00Z">
         <w:r>
           <w:rPr>
             <w:b/>
@@ -14127,12 +14161,12 @@
       <w:r>
         <w:t xml:space="preserve"> with compensated </w:t>
       </w:r>
-      <w:del w:id="533" w:author="Elash, Brenden" w:date="2016-04-07T16:12:00Z">
+      <w:del w:id="541" w:author="Elash, Brenden" w:date="2016-04-07T16:12:00Z">
         <w:r>
           <w:delText>exposure times</w:delText>
         </w:r>
       </w:del>
-      <w:ins w:id="534" w:author="Elash, Brenden" w:date="2016-04-07T16:12:00Z">
+      <w:ins w:id="542" w:author="Elash, Brenden" w:date="2016-04-07T16:12:00Z">
         <w:r>
           <w:t>instrument sensitivities</w:t>
         </w:r>
@@ -14182,12 +14216,12 @@
       <w:r>
         <w:t xml:space="preserve"> off quite rapidly </w:t>
       </w:r>
-      <w:del w:id="535" w:author="Elash, Brenden" w:date="2016-04-07T16:13:00Z">
+      <w:del w:id="543" w:author="Elash, Brenden" w:date="2016-04-07T16:13:00Z">
         <w:r>
           <w:delText xml:space="preserve">once </w:delText>
         </w:r>
       </w:del>
-      <w:ins w:id="536" w:author="Elash, Brenden" w:date="2016-04-07T16:13:00Z">
+      <w:ins w:id="544" w:author="Elash, Brenden" w:date="2016-04-07T16:13:00Z">
         <w:r>
           <w:t xml:space="preserve">as </w:t>
         </w:r>
@@ -14204,22 +14238,22 @@
       <w:r>
         <w:t xml:space="preserve"> is </w:t>
       </w:r>
-      <w:ins w:id="537" w:author="Elash, Brenden" w:date="2016-04-07T16:12:00Z">
+      <w:ins w:id="545" w:author="Elash, Brenden" w:date="2016-04-07T16:12:00Z">
         <w:r>
           <w:t>reach</w:t>
         </w:r>
       </w:ins>
-      <w:ins w:id="538" w:author="Elash, Brenden" w:date="2016-04-07T16:13:00Z">
+      <w:ins w:id="546" w:author="Elash, Brenden" w:date="2016-04-07T16:13:00Z">
         <w:r>
           <w:t>ed</w:t>
         </w:r>
       </w:ins>
-      <w:ins w:id="539" w:author="Elash, Brenden" w:date="2016-04-07T16:12:00Z">
+      <w:ins w:id="547" w:author="Elash, Brenden" w:date="2016-04-07T16:12:00Z">
         <w:r>
           <w:t xml:space="preserve"> and then increases again </w:t>
         </w:r>
       </w:ins>
-      <w:ins w:id="540" w:author="Elash, Brenden" w:date="2016-04-07T16:13:00Z">
+      <w:ins w:id="548" w:author="Elash, Brenden" w:date="2016-04-07T16:13:00Z">
         <w:r>
           <w:t>for SSA to 180</w:t>
         </w:r>
@@ -14230,7 +14264,7 @@
           <w:t>o</w:t>
         </w:r>
       </w:ins>
-      <w:del w:id="541" w:author="Elash, Brenden" w:date="2016-04-07T16:12:00Z">
+      <w:del w:id="549" w:author="Elash, Brenden" w:date="2016-04-07T16:12:00Z">
         <w:r>
           <w:delText>surpassed</w:delText>
         </w:r>
@@ -14259,7 +14293,7 @@
       <w:r>
         <w:t xml:space="preserve"> contain a </w:t>
       </w:r>
-      <w:ins w:id="542" w:author="Elash, Brenden" w:date="2016-04-07T16:13:00Z">
+      <w:ins w:id="550" w:author="Elash, Brenden" w:date="2016-04-07T16:13:00Z">
         <w:r>
           <w:t xml:space="preserve">large </w:t>
         </w:r>
@@ -14270,7 +14304,7 @@
       <w:r>
         <w:t xml:space="preserve"> retrieved aerosol extinction</w:t>
       </w:r>
-      <w:ins w:id="543" w:author="Elash, Brenden" w:date="2016-04-07T16:13:00Z">
+      <w:ins w:id="551" w:author="Elash, Brenden" w:date="2016-04-07T16:13:00Z">
         <w:r>
           <w:t xml:space="preserve"> compared to the scalar case and true state</w:t>
         </w:r>
@@ -14296,7 +14330,7 @@
       <w:r>
         <w:t xml:space="preserve"> </w:t>
       </w:r>
-      <w:del w:id="544" w:author="Elash, Brenden" w:date="2016-04-07T16:15:00Z">
+      <w:del w:id="552" w:author="Elash, Brenden" w:date="2016-04-07T16:15:00Z">
         <w:r>
           <w:delText xml:space="preserve">for forward scatter </w:delText>
         </w:r>
@@ -14304,7 +14338,7 @@
       <w:r>
         <w:t xml:space="preserve">which would </w:t>
       </w:r>
-      <w:ins w:id="545" w:author="Elash, Brenden" w:date="2016-04-07T16:15:00Z">
+      <w:ins w:id="553" w:author="Elash, Brenden" w:date="2016-04-07T16:15:00Z">
         <w:r>
           <w:t xml:space="preserve">require a large </w:t>
         </w:r>
@@ -14312,7 +14346,7 @@
       <w:r>
         <w:t xml:space="preserve">increase </w:t>
       </w:r>
-      <w:del w:id="546" w:author="Elash, Brenden" w:date="2016-04-07T16:15:00Z">
+      <w:del w:id="554" w:author="Elash, Brenden" w:date="2016-04-07T16:15:00Z">
         <w:r>
           <w:delText>exposure times</w:delText>
         </w:r>
@@ -14320,12 +14354,12 @@
           <w:delText xml:space="preserve"> or if not accounted for decrease precision</w:delText>
         </w:r>
       </w:del>
-      <w:ins w:id="547" w:author="Elash, Brenden" w:date="2016-04-11T15:46:00Z">
+      <w:ins w:id="555" w:author="Elash, Brenden" w:date="2016-04-11T15:46:00Z">
         <w:r>
           <w:t xml:space="preserve">in </w:t>
         </w:r>
       </w:ins>
-      <w:ins w:id="548" w:author="Elash, Brenden" w:date="2016-04-07T16:15:00Z">
+      <w:ins w:id="556" w:author="Elash, Brenden" w:date="2016-04-07T16:15:00Z">
         <w:r>
           <w:t>instrument sensitivity compared to the scalar case</w:t>
         </w:r>
@@ -14333,7 +14367,7 @@
       <w:r>
         <w:t xml:space="preserve">. Depending on instrument specifications, the required increase in </w:t>
       </w:r>
-      <w:del w:id="549" w:author="Elash, Brenden" w:date="2016-04-07T16:16:00Z">
+      <w:del w:id="557" w:author="Elash, Brenden" w:date="2016-04-07T16:16:00Z">
         <w:r>
           <w:delText>exposure</w:delText>
         </w:r>
@@ -14341,7 +14375,7 @@
           <w:delText xml:space="preserve"> time may</w:delText>
         </w:r>
       </w:del>
-      <w:ins w:id="550" w:author="Elash, Brenden" w:date="2016-04-07T16:16:00Z">
+      <w:ins w:id="558" w:author="Elash, Brenden" w:date="2016-04-07T16:16:00Z">
         <w:r>
           <w:t>sensitivity may</w:t>
         </w:r>
@@ -14352,12 +14386,12 @@
       <w:r>
         <w:t xml:space="preserve"> </w:t>
       </w:r>
-      <w:del w:id="551" w:author="Elash, Brenden" w:date="2016-04-07T16:16:00Z">
+      <w:del w:id="559" w:author="Elash, Brenden" w:date="2016-04-07T16:16:00Z">
         <w:r>
           <w:delText>high values</w:delText>
         </w:r>
       </w:del>
-      <w:ins w:id="552" w:author="Elash, Brenden" w:date="2016-04-07T16:16:00Z">
+      <w:ins w:id="560" w:author="Elash, Brenden" w:date="2016-04-07T16:16:00Z">
         <w:r>
           <w:t>instrument parameters</w:t>
         </w:r>
@@ -14376,12 +14410,12 @@
       <w:r>
         <w:t xml:space="preserve"> or the orbit will result in a high percent of measure</w:t>
       </w:r>
-      <w:ins w:id="553" w:author="Elash, Brenden" w:date="2016-04-07T16:16:00Z">
+      <w:ins w:id="561" w:author="Elash, Brenden" w:date="2016-04-07T16:16:00Z">
         <w:r>
           <w:t>ments</w:t>
         </w:r>
       </w:ins>
-      <w:del w:id="554" w:author="Elash, Brenden" w:date="2016-04-07T16:16:00Z">
+      <w:del w:id="562" w:author="Elash, Brenden" w:date="2016-04-07T16:16:00Z">
         <w:r>
           <w:delText>s</w:delText>
         </w:r>
@@ -14389,7 +14423,7 @@
       <w:r>
         <w:t xml:space="preserve"> around </w:t>
       </w:r>
-      <w:del w:id="555" w:author="Elash, Brenden" w:date="2016-04-11T15:47:00Z">
+      <w:del w:id="563" w:author="Elash, Brenden" w:date="2016-04-11T15:47:00Z">
         <w:r>
           <w:delText>a</w:delText>
         </w:r>
@@ -14397,13 +14431,11 @@
       <w:r>
         <w:t xml:space="preserve"> SSA</w:t>
       </w:r>
-      <w:ins w:id="556" w:author="Elash, Brenden" w:date="2016-04-11T15:47:00Z">
+      <w:ins w:id="564" w:author="Elash, Brenden" w:date="2016-04-11T15:47:00Z">
         <w:r>
           <w:t>s</w:t>
         </w:r>
       </w:ins>
-      <w:bookmarkStart w:id="557" w:name="_GoBack"/>
-      <w:bookmarkEnd w:id="557"/>
       <w:r>
         <w:t xml:space="preserve"> of 90</w:t>
       </w:r>
@@ -14437,7 +14469,7 @@
       <w:r>
         <w:t xml:space="preserve"> </w:t>
       </w:r>
-      <w:del w:id="558" w:author="Elash, Brenden" w:date="2016-04-07T16:17:00Z">
+      <w:del w:id="565" w:author="Elash, Brenden" w:date="2016-04-07T16:17:00Z">
         <w:r>
           <w:delText xml:space="preserve">for forward </w:delText>
         </w:r>
@@ -14871,10 +14903,10 @@
     <w:p>
       <w:pPr>
         <w:rPr>
-          <w:del w:id="559" w:author="Elash, Brenden" w:date="2016-03-30T10:04:00Z"/>
+          <w:del w:id="566" w:author="Elash, Brenden" w:date="2016-03-30T10:04:00Z"/>
         </w:rPr>
       </w:pPr>
-      <w:del w:id="560" w:author="Elash, Brenden" w:date="2016-03-30T10:04:00Z">
+      <w:del w:id="567" w:author="Elash, Brenden" w:date="2016-03-30T10:04:00Z">
         <w:r>
           <w:delText>Hofmann, D., J. Barnes, M. O'Neill, M. Trudeau, and R. Neely (2009), Increase in background stratospheric aerosol observed with lidar at Mauna Loa observatory and Boulder, Colorado, Geophysical Research Letters, 36, doi:10.1029/2009GL039008, l15808.</w:delText>
         </w:r>
@@ -14910,7 +14942,7 @@
     <w:p>
       <w:pPr>
         <w:rPr>
-          <w:ins w:id="561" w:author="Elash, Brenden" w:date="2016-03-30T10:23:00Z"/>
+          <w:ins w:id="568" w:author="Elash, Brenden" w:date="2016-03-30T10:23:00Z"/>
         </w:rPr>
       </w:pPr>
       <w:r>
@@ -15159,7 +15191,7 @@
     </w:p>
     <w:p>
       <w:proofErr w:type="spellStart"/>
-      <w:ins w:id="562" w:author="Elash, Brenden" w:date="2016-03-30T10:23:00Z">
+      <w:ins w:id="569" w:author="Elash, Brenden" w:date="2016-03-30T10:23:00Z">
         <w:r>
           <w:t>McLinden</w:t>
         </w:r>
@@ -15179,7 +15211,7 @@
         </w:r>
       </w:ins>
       <w:proofErr w:type="spellEnd"/>
-      <w:ins w:id="563" w:author="Elash, Brenden" w:date="2016-03-30T10:24:00Z">
+      <w:ins w:id="570" w:author="Elash, Brenden" w:date="2016-03-30T10:24:00Z">
         <w:r>
           <w:t xml:space="preserve"> (1999), </w:t>
         </w:r>
@@ -15187,12 +15219,12 @@
           <w:t>Observations of Stratospheric Aerosol Using CPFM Polarized Limb Radiances</w:t>
         </w:r>
       </w:ins>
-      <w:ins w:id="564" w:author="Elash, Brenden" w:date="2016-03-30T10:25:00Z">
+      <w:ins w:id="571" w:author="Elash, Brenden" w:date="2016-03-30T10:25:00Z">
         <w:r>
           <w:t>,</w:t>
         </w:r>
       </w:ins>
-      <w:ins w:id="565" w:author="Elash, Brenden" w:date="2016-03-30T10:23:00Z">
+      <w:ins w:id="572" w:author="Elash, Brenden" w:date="2016-03-30T10:23:00Z">
         <w:r>
           <w:t xml:space="preserve"> </w:t>
         </w:r>
@@ -15200,7 +15232,7 @@
           <w:t>Journal of the Atmospheric Sciences 1999 56:2, 233-240</w:t>
         </w:r>
       </w:ins>
-      <w:ins w:id="566" w:author="Elash, Brenden" w:date="2016-03-30T10:26:00Z">
+      <w:ins w:id="573" w:author="Elash, Brenden" w:date="2016-03-30T10:26:00Z">
         <w:r>
           <w:t>, doi</w:t>
         </w:r>
@@ -15262,7 +15294,7 @@
       </w:r>
     </w:p>
     <w:p>
-      <w:del w:id="567" w:author="Elash, Brenden" w:date="2016-03-30T10:09:00Z">
+      <w:del w:id="574" w:author="Elash, Brenden" w:date="2016-03-30T10:09:00Z">
         <w:r>
           <w:delText>Ridley, D. A., S. Solomon, J. E. Barnes, V. D. Burlakov, T. Deshler, S. I. Dolgii, A. B. Herber, T. Nagai, R. R. Neely, A. V. Nevzorov, C. Ritter, T. Sakai, B. D. Santer, M. Sato, A. Schmidt, O. Uchino, and J. P. Vernier (2014), Total volcanic stratospheric aerosol optical depths and implications for global climate change, Geophysical Research Letters, 41, 7763-7769, doi:10.1002/2014GL061541, 2014GL061541.</w:delText>
         </w:r>
@@ -15360,7 +15392,7 @@
     <w:p>
       <w:pPr>
         <w:rPr>
-          <w:ins w:id="568" w:author="Elash, Brenden" w:date="2016-03-30T10:04:00Z"/>
+          <w:ins w:id="575" w:author="Elash, Brenden" w:date="2016-03-30T10:04:00Z"/>
         </w:rPr>
       </w:pPr>
       <w:r>
@@ -15377,7 +15409,7 @@
       </w:r>
     </w:p>
     <w:p>
-      <w:ins w:id="569" w:author="Elash, Brenden" w:date="2016-03-30T10:05:00Z">
+      <w:ins w:id="576" w:author="Elash, Brenden" w:date="2016-03-30T10:05:00Z">
         <w:r>
           <w:t xml:space="preserve">Vernier, J.-P., Thomason, L. W., </w:t>
         </w:r>
@@ -15450,7 +15482,7 @@
     <w:p>
       <w:pPr>
         <w:rPr>
-          <w:ins w:id="570" w:author="Elash, Brenden" w:date="2016-03-30T10:38:00Z"/>
+          <w:ins w:id="577" w:author="Elash, Brenden" w:date="2016-03-30T10:38:00Z"/>
         </w:rPr>
       </w:pPr>
       <w:r>
@@ -15459,7 +15491,7 @@
     </w:p>
     <w:p>
       <w:proofErr w:type="spellStart"/>
-      <w:ins w:id="571" w:author="Elash, Brenden" w:date="2016-03-30T10:38:00Z">
+      <w:ins w:id="578" w:author="Elash, Brenden" w:date="2016-03-30T10:38:00Z">
         <w:r>
           <w:t>Wiscombe</w:t>
         </w:r>
@@ -16058,7 +16090,7 @@
       </w:r>
     </w:p>
     <w:p>
-      <w:del w:id="572" w:author="Elash, Brenden" w:date="2016-04-06T14:31:00Z">
+      <w:del w:id="579" w:author="Elash, Brenden" w:date="2016-04-06T14:31:00Z">
         <w:r>
           <w:rPr>
             <w:noProof/>
@@ -16108,7 +16140,7 @@
           </w:drawing>
         </w:r>
       </w:del>
-      <w:ins w:id="573" w:author="Elash, Brenden" w:date="2016-04-06T14:36:00Z">
+      <w:ins w:id="580" w:author="Elash, Brenden" w:date="2016-04-06T14:36:00Z">
         <w:r>
           <w:rPr>
             <w:noProof/>
@@ -16174,7 +16206,7 @@
         <w:t xml:space="preserve">Figure 3: </w:t>
       </w:r>
       <w:proofErr w:type="spellStart"/>
-      <w:ins w:id="574" w:author="Elash, Brenden" w:date="2016-04-06T14:31:00Z">
+      <w:ins w:id="581" w:author="Elash, Brenden" w:date="2016-04-06T14:31:00Z">
         <w:r>
           <w:t>Left</w:t>
         </w:r>
@@ -16191,12 +16223,12 @@
       <w:r>
         <w:t xml:space="preserve"> computation of the percentage of aerosol signal over the total radiance for a three polarizations. The top, middle, and bottom figures are the </w:t>
       </w:r>
-      <w:del w:id="575" w:author="adam" w:date="2016-03-29T21:07:00Z">
+      <w:del w:id="582" w:author="adam" w:date="2016-03-29T21:07:00Z">
         <w:r>
           <w:delText>unpolarised</w:delText>
         </w:r>
       </w:del>
-      <w:ins w:id="576" w:author="adam" w:date="2016-03-29T21:07:00Z">
+      <w:ins w:id="583" w:author="adam" w:date="2016-03-29T21:07:00Z">
         <w:r>
           <w:t>scalar</w:t>
         </w:r>
@@ -16213,47 +16245,47 @@
       <w:r>
         <w:t xml:space="preserve"> and at an altitude 15.5 km with an Albedo of 0 and using the background aerosol profile.</w:t>
       </w:r>
-      <w:ins w:id="577" w:author="Elash, Brenden" w:date="2016-04-06T14:31:00Z">
+      <w:ins w:id="584" w:author="Elash, Brenden" w:date="2016-04-06T14:31:00Z">
         <w:r>
           <w:t xml:space="preserve"> Right: The same geometry as the left </w:t>
         </w:r>
       </w:ins>
-      <w:ins w:id="578" w:author="Elash, Brenden" w:date="2016-04-06T14:36:00Z">
+      <w:ins w:id="585" w:author="Elash, Brenden" w:date="2016-04-06T14:36:00Z">
         <w:r>
           <w:t>column</w:t>
         </w:r>
       </w:ins>
-      <w:ins w:id="579" w:author="Elash, Brenden" w:date="2016-04-06T14:31:00Z">
+      <w:ins w:id="586" w:author="Elash, Brenden" w:date="2016-04-06T14:31:00Z">
         <w:r>
           <w:t xml:space="preserve"> ex</w:t>
         </w:r>
       </w:ins>
-      <w:ins w:id="580" w:author="Elash, Brenden" w:date="2016-04-06T14:36:00Z">
+      <w:ins w:id="587" w:author="Elash, Brenden" w:date="2016-04-06T14:36:00Z">
         <w:r>
           <w:t>cep</w:t>
         </w:r>
       </w:ins>
-      <w:ins w:id="581" w:author="Elash, Brenden" w:date="2016-04-06T14:31:00Z">
+      <w:ins w:id="588" w:author="Elash, Brenden" w:date="2016-04-06T14:31:00Z">
         <w:r>
           <w:t xml:space="preserve">t the log of the </w:t>
         </w:r>
       </w:ins>
-      <w:ins w:id="582" w:author="Elash, Brenden" w:date="2016-04-06T14:36:00Z">
+      <w:ins w:id="589" w:author="Elash, Brenden" w:date="2016-04-06T14:36:00Z">
         <w:r>
           <w:t>total radiance</w:t>
         </w:r>
       </w:ins>
-      <w:ins w:id="583" w:author="Elash, Brenden" w:date="2016-04-06T14:32:00Z">
+      <w:ins w:id="590" w:author="Elash, Brenden" w:date="2016-04-06T14:32:00Z">
         <w:r>
           <w:t xml:space="preserve"> for each polarization</w:t>
         </w:r>
       </w:ins>
-      <w:ins w:id="584" w:author="Elash, Brenden" w:date="2016-04-06T14:36:00Z">
+      <w:ins w:id="591" w:author="Elash, Brenden" w:date="2016-04-06T14:36:00Z">
         <w:r>
           <w:t xml:space="preserve"> is shown</w:t>
         </w:r>
       </w:ins>
-      <w:ins w:id="585" w:author="Elash, Brenden" w:date="2016-04-06T14:32:00Z">
+      <w:ins w:id="592" w:author="Elash, Brenden" w:date="2016-04-06T14:32:00Z">
         <w:r>
           <w:t>.</w:t>
         </w:r>
@@ -16340,7 +16372,7 @@
     </w:p>
     <w:p/>
     <w:p>
-      <w:del w:id="586" w:author="Elash, Brenden" w:date="2016-04-11T13:50:00Z">
+      <w:del w:id="593" w:author="Elash, Brenden" w:date="2016-04-11T13:50:00Z">
         <w:r>
           <w:rPr>
             <w:noProof/>
@@ -16390,7 +16422,7 @@
           </w:drawing>
         </w:r>
       </w:del>
-      <w:ins w:id="587" w:author="Elash, Brenden" w:date="2016-04-11T13:50:00Z">
+      <w:ins w:id="594" w:author="Elash, Brenden" w:date="2016-04-11T13:50:00Z">
         <w:r>
           <w:rPr>
             <w:noProof/>
@@ -16460,42 +16492,42 @@
       <w:r>
         <w:t xml:space="preserve">: </w:t>
       </w:r>
-      <w:del w:id="588" w:author="Elash, Brenden" w:date="2016-04-11T13:56:00Z">
+      <w:del w:id="595" w:author="Elash, Brenden" w:date="2016-04-11T13:56:00Z">
         <w:r>
           <w:delText>Similar to Figure 2 except only 750 nm wavelength is observed and the aerosol concentration has been scaled to determine where the signal saturated with aerosol.</w:delText>
         </w:r>
       </w:del>
-      <w:ins w:id="589" w:author="Elash, Brenden" w:date="2016-04-11T13:57:00Z">
+      <w:ins w:id="596" w:author="Elash, Brenden" w:date="2016-04-11T13:57:00Z">
         <w:r>
           <w:t xml:space="preserve">The background aerosol profile scaled by a factor used to calculate aerosol </w:t>
         </w:r>
       </w:ins>
-      <w:ins w:id="590" w:author="Elash, Brenden" w:date="2016-04-11T13:58:00Z">
+      <w:ins w:id="597" w:author="Elash, Brenden" w:date="2016-04-11T13:58:00Z">
         <w:r>
           <w:t>measurement</w:t>
         </w:r>
       </w:ins>
-      <w:ins w:id="591" w:author="Elash, Brenden" w:date="2016-04-11T13:57:00Z">
+      <w:ins w:id="598" w:author="Elash, Brenden" w:date="2016-04-11T13:57:00Z">
         <w:r>
           <w:t xml:space="preserve"> </w:t>
         </w:r>
       </w:ins>
-      <w:ins w:id="592" w:author="Elash, Brenden" w:date="2016-04-11T13:58:00Z">
+      <w:ins w:id="599" w:author="Elash, Brenden" w:date="2016-04-11T13:58:00Z">
         <w:r>
           <w:t>vectors</w:t>
         </w:r>
       </w:ins>
-      <w:ins w:id="593" w:author="Elash, Brenden" w:date="2016-04-11T13:59:00Z">
+      <w:ins w:id="600" w:author="Elash, Brenden" w:date="2016-04-11T13:59:00Z">
         <w:r>
           <w:t xml:space="preserve"> for 750 nm with a SZA of </w:t>
         </w:r>
       </w:ins>
-      <w:ins w:id="594" w:author="Elash, Brenden" w:date="2016-04-11T15:00:00Z">
+      <w:ins w:id="601" w:author="Elash, Brenden" w:date="2016-04-11T15:00:00Z">
         <w:r>
           <w:t>60</w:t>
         </w:r>
       </w:ins>
-      <w:ins w:id="595" w:author="Elash, Brenden" w:date="2016-04-11T13:59:00Z">
+      <w:ins w:id="602" w:author="Elash, Brenden" w:date="2016-04-11T13:59:00Z">
         <w:r>
           <w:rPr>
             <w:vertAlign w:val="superscript"/>
@@ -16506,12 +16538,12 @@
           <w:t xml:space="preserve"> and SSA of </w:t>
         </w:r>
       </w:ins>
-      <w:ins w:id="596" w:author="Elash, Brenden" w:date="2016-04-11T15:00:00Z">
+      <w:ins w:id="603" w:author="Elash, Brenden" w:date="2016-04-11T15:00:00Z">
         <w:r>
           <w:t>45</w:t>
         </w:r>
       </w:ins>
-      <w:ins w:id="597" w:author="Elash, Brenden" w:date="2016-04-11T13:59:00Z">
+      <w:ins w:id="604" w:author="Elash, Brenden" w:date="2016-04-11T13:59:00Z">
         <w:r>
           <w:rPr>
             <w:vertAlign w:val="superscript"/>
@@ -16519,22 +16551,22 @@
           <w:t>o</w:t>
         </w:r>
       </w:ins>
-      <w:ins w:id="598" w:author="Elash, Brenden" w:date="2016-04-11T14:00:00Z">
+      <w:ins w:id="605" w:author="Elash, Brenden" w:date="2016-04-11T14:00:00Z">
         <w:r>
           <w:t xml:space="preserve"> with an albedo of 0</w:t>
         </w:r>
       </w:ins>
-      <w:ins w:id="599" w:author="Elash, Brenden" w:date="2016-04-11T13:59:00Z">
+      <w:ins w:id="606" w:author="Elash, Brenden" w:date="2016-04-11T13:59:00Z">
         <w:r>
           <w:t>.</w:t>
         </w:r>
       </w:ins>
-      <w:ins w:id="600" w:author="Elash, Brenden" w:date="2016-04-11T14:00:00Z">
+      <w:ins w:id="607" w:author="Elash, Brenden" w:date="2016-04-11T14:00:00Z">
         <w:r>
           <w:t xml:space="preserve"> The three panels are the scalar, horizontal, and vertical polarizations from top to bottom. </w:t>
         </w:r>
       </w:ins>
-      <w:ins w:id="601" w:author="Elash, Brenden" w:date="2016-04-11T13:58:00Z">
+      <w:ins w:id="608" w:author="Elash, Brenden" w:date="2016-04-11T13:58:00Z">
         <w:r>
           <w:t xml:space="preserve"> </w:t>
         </w:r>
@@ -16693,7 +16725,7 @@
       <w:r>
         <w:t>. The plot</w:t>
       </w:r>
-      <w:ins w:id="602" w:author="adam" w:date="2016-03-29T22:00:00Z">
+      <w:ins w:id="609" w:author="adam" w:date="2016-03-29T22:00:00Z">
         <w:r>
           <w:t>s</w:t>
         </w:r>
@@ -17160,7 +17192,7 @@
       </w:r>
     </w:p>
   </w:comment>
-  <w:comment w:id="227" w:author="adam" w:date="2016-03-29T21:15:00Z" w:initials="a">
+  <w:comment w:id="232" w:author="adam" w:date="2016-03-29T21:15:00Z" w:initials="a">
     <w:p>
       <w:pPr>
         <w:pStyle w:val="CommentText"/>
@@ -17176,7 +17208,7 @@
       </w:r>
     </w:p>
   </w:comment>
-  <w:comment w:id="252" w:author="adam" w:date="2016-03-29T21:18:00Z" w:initials="a">
+  <w:comment w:id="257" w:author="adam" w:date="2016-03-29T21:18:00Z" w:initials="a">
     <w:p>
       <w:pPr>
         <w:pStyle w:val="CommentText"/>
@@ -17192,7 +17224,7 @@
       </w:r>
     </w:p>
   </w:comment>
-  <w:comment w:id="254" w:author="adam" w:date="2016-03-29T21:18:00Z" w:initials="a">
+  <w:comment w:id="260" w:author="adam" w:date="2016-03-29T21:18:00Z" w:initials="a">
     <w:p>
       <w:pPr>
         <w:pStyle w:val="CommentText"/>
@@ -17208,7 +17240,7 @@
       </w:r>
     </w:p>
   </w:comment>
-  <w:comment w:id="263" w:author="adam" w:date="2016-03-29T21:19:00Z" w:initials="a">
+  <w:comment w:id="270" w:author="adam" w:date="2016-03-29T21:19:00Z" w:initials="a">
     <w:p>
       <w:pPr>
         <w:pStyle w:val="CommentText"/>
@@ -17224,7 +17256,7 @@
       </w:r>
     </w:p>
   </w:comment>
-  <w:comment w:id="264" w:author="adam" w:date="2016-03-29T21:20:00Z" w:initials="a">
+  <w:comment w:id="271" w:author="adam" w:date="2016-03-29T21:20:00Z" w:initials="a">
     <w:p>
       <w:pPr>
         <w:pStyle w:val="CommentText"/>
@@ -17240,7 +17272,7 @@
       </w:r>
     </w:p>
   </w:comment>
-  <w:comment w:id="366" w:author="adam" w:date="2016-03-29T21:26:00Z" w:initials="a">
+  <w:comment w:id="374" w:author="adam" w:date="2016-03-29T21:26:00Z" w:initials="a">
     <w:p>
       <w:pPr>
         <w:pStyle w:val="CommentText"/>
@@ -17256,7 +17288,7 @@
       </w:r>
     </w:p>
   </w:comment>
-  <w:comment w:id="415" w:author="adam" w:date="2016-03-29T21:28:00Z" w:initials="a">
+  <w:comment w:id="423" w:author="adam" w:date="2016-03-29T21:28:00Z" w:initials="a">
     <w:p>
       <w:pPr>
         <w:pStyle w:val="CommentText"/>
@@ -17272,7 +17304,7 @@
       </w:r>
     </w:p>
   </w:comment>
-  <w:comment w:id="416" w:author="Elash, Brenden" w:date="2016-04-07T13:57:00Z" w:initials="EB">
+  <w:comment w:id="424" w:author="Elash, Brenden" w:date="2016-04-07T13:57:00Z" w:initials="EB">
     <w:p>
       <w:pPr>
         <w:pStyle w:val="CommentText"/>
@@ -17285,7 +17317,7 @@
       </w:r>
     </w:p>
   </w:comment>
-  <w:comment w:id="414" w:author="adam" w:date="2016-03-29T21:28:00Z" w:initials="a">
+  <w:comment w:id="422" w:author="adam" w:date="2016-03-29T21:28:00Z" w:initials="a">
     <w:p>
       <w:pPr>
         <w:pStyle w:val="CommentText"/>
@@ -17301,7 +17333,7 @@
       </w:r>
     </w:p>
   </w:comment>
-  <w:comment w:id="420" w:author="adam" w:date="2016-03-29T21:31:00Z" w:initials="a">
+  <w:comment w:id="428" w:author="adam" w:date="2016-03-29T21:31:00Z" w:initials="a">
     <w:p>
       <w:pPr>
         <w:pStyle w:val="CommentText"/>
@@ -17317,7 +17349,7 @@
       </w:r>
     </w:p>
   </w:comment>
-  <w:comment w:id="422" w:author="Elash, Brenden" w:date="2016-04-11T15:40:00Z" w:initials="EB">
+  <w:comment w:id="430" w:author="Elash, Brenden" w:date="2016-04-11T15:40:00Z" w:initials="EB">
     <w:p>
       <w:pPr>
         <w:pStyle w:val="CommentText"/>
@@ -17341,7 +17373,7 @@
       </w:r>
     </w:p>
   </w:comment>
-  <w:comment w:id="427" w:author="adam" w:date="2016-03-29T21:36:00Z" w:initials="a">
+  <w:comment w:id="435" w:author="adam" w:date="2016-03-29T21:36:00Z" w:initials="a">
     <w:p>
       <w:pPr>
         <w:pStyle w:val="CommentText"/>
@@ -17357,7 +17389,7 @@
       </w:r>
     </w:p>
   </w:comment>
-  <w:comment w:id="442" w:author="adam" w:date="2016-03-29T21:39:00Z" w:initials="a">
+  <w:comment w:id="450" w:author="adam" w:date="2016-03-29T21:39:00Z" w:initials="a">
     <w:p>
       <w:pPr>
         <w:pStyle w:val="CommentText"/>
@@ -17373,7 +17405,7 @@
       </w:r>
     </w:p>
   </w:comment>
-  <w:comment w:id="473" w:author="Elash, Brenden" w:date="2016-04-11T15:42:00Z" w:initials="EB">
+  <w:comment w:id="480" w:author="Elash, Brenden" w:date="2016-04-11T15:42:00Z" w:initials="EB">
     <w:p>
       <w:pPr>
         <w:pStyle w:val="CommentText"/>
@@ -17389,7 +17421,7 @@
       </w:r>
     </w:p>
   </w:comment>
-  <w:comment w:id="472" w:author="adam" w:date="2016-03-29T21:47:00Z" w:initials="a">
+  <w:comment w:id="481" w:author="adam" w:date="2016-03-29T21:47:00Z" w:initials="a">
     <w:p>
       <w:pPr>
         <w:pStyle w:val="CommentText"/>
@@ -17405,7 +17437,7 @@
       </w:r>
     </w:p>
   </w:comment>
-  <w:comment w:id="499" w:author="adam" w:date="2016-03-29T21:50:00Z" w:initials="a">
+  <w:comment w:id="507" w:author="adam" w:date="2016-03-29T21:50:00Z" w:initials="a">
     <w:p>
       <w:pPr>
         <w:pStyle w:val="CommentText"/>
@@ -17421,7 +17453,7 @@
       </w:r>
     </w:p>
   </w:comment>
-  <w:comment w:id="504" w:author="adam" w:date="2016-03-29T21:53:00Z" w:initials="a">
+  <w:comment w:id="512" w:author="adam" w:date="2016-03-29T21:53:00Z" w:initials="a">
     <w:p>
       <w:pPr>
         <w:pStyle w:val="CommentText"/>
@@ -17437,7 +17469,7 @@
       </w:r>
     </w:p>
   </w:comment>
-  <w:comment w:id="524" w:author="adam" w:date="2016-03-29T21:59:00Z" w:initials="a">
+  <w:comment w:id="532" w:author="adam" w:date="2016-03-29T21:59:00Z" w:initials="a">
     <w:p>
       <w:pPr>
         <w:pStyle w:val="CommentText"/>
@@ -17453,7 +17485,7 @@
       </w:r>
     </w:p>
   </w:comment>
-  <w:comment w:id="525" w:author="Elash, Brenden" w:date="2016-04-07T16:10:00Z" w:initials="EB">
+  <w:comment w:id="533" w:author="Elash, Brenden" w:date="2016-04-07T16:10:00Z" w:initials="EB">
     <w:p>
       <w:pPr>
         <w:pStyle w:val="CommentText"/>
@@ -18477,7 +18509,7 @@
 </file>
 
 <file path=customXml/itemProps1.xml><?xml version="1.0" encoding="utf-8"?>
-<ds:datastoreItem xmlns:ds="http://schemas.openxmlformats.org/officeDocument/2006/customXml" ds:itemID="{1140F28C-507B-4140-9462-FFB3BB2E5E0D}">
+<ds:datastoreItem xmlns:ds="http://schemas.openxmlformats.org/officeDocument/2006/customXml" ds:itemID="{5404944B-111B-49F9-9974-4A643ACDE907}">
   <ds:schemaRefs>
     <ds:schemaRef ds:uri="http://schemas.openxmlformats.org/officeDocument/2006/bibliography"/>
   </ds:schemaRefs>

</xml_diff>

<commit_message>
Added new precision section and other edits
</commit_message>
<xml_diff>
--- a/Polarization Study.docx
+++ b/Polarization Study.docx
@@ -41,38 +41,20 @@
         <w:t xml:space="preserve">B. J Elash, A. E. Bourassa, </w:t>
       </w:r>
       <w:r>
-        <w:t xml:space="preserve">L. A. </w:t>
-      </w:r>
-      <w:proofErr w:type="spellStart"/>
-      <w:r>
-        <w:t>Rieger</w:t>
-      </w:r>
-      <w:proofErr w:type="spellEnd"/>
+        <w:t xml:space="preserve">L. A. Rieger, </w:t>
+      </w:r>
+      <w:r>
+        <w:t>S</w:t>
+      </w:r>
+      <w:r>
+        <w:t>. R. Dueck</w:t>
+      </w:r>
       <w:r>
         <w:t xml:space="preserve">, </w:t>
       </w:r>
       <w:r>
-        <w:t>S</w:t>
-      </w:r>
-      <w:r>
-        <w:t xml:space="preserve">. R. </w:t>
-      </w:r>
-      <w:proofErr w:type="spellStart"/>
-      <w:r>
-        <w:t>Dueck</w:t>
-      </w:r>
-      <w:proofErr w:type="spellEnd"/>
-      <w:r>
-        <w:t xml:space="preserve">, </w:t>
-      </w:r>
-      <w:r>
-        <w:t xml:space="preserve">D. A. </w:t>
-      </w:r>
-      <w:proofErr w:type="spellStart"/>
-      <w:r>
-        <w:t>Degenstein</w:t>
-      </w:r>
-      <w:proofErr w:type="spellEnd"/>
+        <w:t>D. A. Degenstein</w:t>
+      </w:r>
     </w:p>
     <w:p>
       <w:pPr>
@@ -628,35 +610,7 @@
         <w:rPr>
           <w:rFonts w:cs="Times New Roman"/>
         </w:rPr>
-        <w:t>(</w:t>
-      </w:r>
-      <w:proofErr w:type="spellStart"/>
-      <w:r>
-        <w:rPr>
-          <w:rFonts w:cs="Times New Roman"/>
-        </w:rPr>
-        <w:t>Kiehl</w:t>
-      </w:r>
-      <w:proofErr w:type="spellEnd"/>
-      <w:r>
-        <w:rPr>
-          <w:rFonts w:cs="Times New Roman"/>
-        </w:rPr>
-        <w:t xml:space="preserve"> and </w:t>
-      </w:r>
-      <w:proofErr w:type="spellStart"/>
-      <w:r>
-        <w:rPr>
-          <w:rFonts w:cs="Times New Roman"/>
-        </w:rPr>
-        <w:t>Briegleb</w:t>
-      </w:r>
-      <w:proofErr w:type="spellEnd"/>
-      <w:r>
-        <w:rPr>
-          <w:rFonts w:cs="Times New Roman"/>
-        </w:rPr>
-        <w:t>, 1993; Stocker et al., 2013)</w:t>
+        <w:t>(Kiehl and Briegleb, 1993; Stocker et al., 2013)</w:t>
       </w:r>
       <w:r>
         <w:rPr>
@@ -935,21 +889,7 @@
         <w:rPr>
           <w:rFonts w:cs="Times New Roman"/>
         </w:rPr>
-        <w:t xml:space="preserve">Russell and McCormick, 1989; Thomason and </w:t>
-      </w:r>
-      <w:proofErr w:type="spellStart"/>
-      <w:r>
-        <w:rPr>
-          <w:rFonts w:cs="Times New Roman"/>
-        </w:rPr>
-        <w:t>Taha</w:t>
-      </w:r>
-      <w:proofErr w:type="spellEnd"/>
-      <w:r>
-        <w:rPr>
-          <w:rFonts w:cs="Times New Roman"/>
-        </w:rPr>
-        <w:t>, 2003</w:t>
+        <w:t>Russell and McCormick, 1989; Thomason and Taha, 2003</w:t>
       </w:r>
       <w:r>
         <w:rPr>
@@ -1102,19 +1042,11 @@
         </w:rPr>
         <w:t xml:space="preserve"> (</w:t>
       </w:r>
-      <w:proofErr w:type="spellStart"/>
-      <w:r>
-        <w:rPr>
-          <w:rFonts w:cs="Times New Roman"/>
-        </w:rPr>
-        <w:t>Bovensmann</w:t>
-      </w:r>
-      <w:proofErr w:type="spellEnd"/>
-      <w:r>
-        <w:rPr>
-          <w:rFonts w:cs="Times New Roman"/>
-        </w:rPr>
-        <w:t xml:space="preserve"> et al., 1999</w:t>
+      <w:r>
+        <w:rPr>
+          <w:rFonts w:cs="Times New Roman"/>
+        </w:rPr>
+        <w:t>Bovensmann et al., 1999</w:t>
       </w:r>
       <w:r>
         <w:rPr>
@@ -1134,33 +1066,11 @@
         </w:rPr>
         <w:t xml:space="preserve"> and OMPS (</w:t>
       </w:r>
-      <w:proofErr w:type="spellStart"/>
-      <w:r>
-        <w:rPr>
-          <w:rFonts w:cs="Times New Roman"/>
-        </w:rPr>
-        <w:t>Rault</w:t>
-      </w:r>
-      <w:proofErr w:type="spellEnd"/>
-      <w:r>
-        <w:rPr>
-          <w:rFonts w:cs="Times New Roman"/>
-        </w:rPr>
-        <w:t xml:space="preserve"> and </w:t>
-      </w:r>
-      <w:proofErr w:type="spellStart"/>
-      <w:r>
-        <w:rPr>
-          <w:rFonts w:cs="Times New Roman"/>
-        </w:rPr>
-        <w:t>Loughman</w:t>
-      </w:r>
-      <w:proofErr w:type="spellEnd"/>
-      <w:r>
-        <w:rPr>
-          <w:rFonts w:cs="Times New Roman"/>
-        </w:rPr>
-        <w:t>, 2013</w:t>
+      <w:r>
+        <w:rPr>
+          <w:rFonts w:cs="Times New Roman"/>
+        </w:rPr>
+        <w:t>Rault and Loughman, 2013</w:t>
       </w:r>
       <w:r>
         <w:rPr>
@@ -1310,21 +1220,7 @@
         <w:rPr>
           <w:rFonts w:cs="Times New Roman"/>
         </w:rPr>
-        <w:t>(</w:t>
-      </w:r>
-      <w:proofErr w:type="spellStart"/>
-      <w:r>
-        <w:rPr>
-          <w:rFonts w:cs="Times New Roman"/>
-        </w:rPr>
-        <w:t>Rieger</w:t>
-      </w:r>
-      <w:proofErr w:type="spellEnd"/>
-      <w:r>
-        <w:rPr>
-          <w:rFonts w:cs="Times New Roman"/>
-        </w:rPr>
-        <w:t xml:space="preserve"> et al., 2015). </w:t>
+        <w:t xml:space="preserve">(Rieger et al., 2015). </w:t>
       </w:r>
       <w:r>
         <w:rPr>
@@ -1450,35 +1346,7 @@
         <w:rPr>
           <w:rFonts w:cs="Times New Roman"/>
         </w:rPr>
-        <w:t xml:space="preserve">, </w:t>
-      </w:r>
-      <w:proofErr w:type="spellStart"/>
-      <w:r>
-        <w:rPr>
-          <w:rFonts w:cs="Times New Roman"/>
-        </w:rPr>
-        <w:t>Rault</w:t>
-      </w:r>
-      <w:proofErr w:type="spellEnd"/>
-      <w:r>
-        <w:rPr>
-          <w:rFonts w:cs="Times New Roman"/>
-        </w:rPr>
-        <w:t xml:space="preserve"> and </w:t>
-      </w:r>
-      <w:proofErr w:type="spellStart"/>
-      <w:r>
-        <w:rPr>
-          <w:rFonts w:cs="Times New Roman"/>
-        </w:rPr>
-        <w:t>Loughman</w:t>
-      </w:r>
-      <w:proofErr w:type="spellEnd"/>
-      <w:r>
-        <w:rPr>
-          <w:rFonts w:cs="Times New Roman"/>
-        </w:rPr>
-        <w:t>, 2013</w:t>
+        <w:t>, Rault and Loughman, 2013</w:t>
       </w:r>
       <w:r>
         <w:rPr>
@@ -1604,21 +1472,7 @@
         <w:rPr>
           <w:rFonts w:cs="Times New Roman"/>
         </w:rPr>
-        <w:t>(</w:t>
-      </w:r>
-      <w:proofErr w:type="spellStart"/>
-      <w:r>
-        <w:rPr>
-          <w:rFonts w:cs="Times New Roman"/>
-        </w:rPr>
-        <w:t>Dekemper</w:t>
-      </w:r>
-      <w:proofErr w:type="spellEnd"/>
-      <w:r>
-        <w:rPr>
-          <w:rFonts w:cs="Times New Roman"/>
-        </w:rPr>
-        <w:t xml:space="preserve"> et al., 2012)</w:t>
+        <w:t>(Dekemper et al., 2012)</w:t>
       </w:r>
       <w:r>
         <w:rPr>
@@ -1642,21 +1496,7 @@
         <w:rPr>
           <w:rFonts w:cs="Times New Roman"/>
         </w:rPr>
-        <w:t>(</w:t>
-      </w:r>
-      <w:proofErr w:type="spellStart"/>
-      <w:r>
-        <w:rPr>
-          <w:rFonts w:cs="Times New Roman"/>
-        </w:rPr>
-        <w:t>Elash</w:t>
-      </w:r>
-      <w:proofErr w:type="spellEnd"/>
-      <w:r>
-        <w:rPr>
-          <w:rFonts w:cs="Times New Roman"/>
-        </w:rPr>
-        <w:t xml:space="preserve"> et al., </w:t>
+        <w:t xml:space="preserve">(Elash et al., </w:t>
       </w:r>
       <w:r>
         <w:rPr>
@@ -1740,35 +1580,7 @@
         <w:rPr>
           <w:rFonts w:cs="Times New Roman"/>
         </w:rPr>
-        <w:t xml:space="preserve"> Although it has been previously shown that the retrieval of stratospheric aerosol extinction profiles from polarized scattered sunlight measurements are possible (</w:t>
-      </w:r>
-      <w:proofErr w:type="spellStart"/>
-      <w:r>
-        <w:rPr>
-          <w:rFonts w:cs="Times New Roman"/>
-        </w:rPr>
-        <w:t>Elash</w:t>
-      </w:r>
-      <w:proofErr w:type="spellEnd"/>
-      <w:r>
-        <w:rPr>
-          <w:rFonts w:cs="Times New Roman"/>
-        </w:rPr>
-        <w:t xml:space="preserve"> et al., 2016; </w:t>
-      </w:r>
-      <w:proofErr w:type="spellStart"/>
-      <w:r>
-        <w:rPr>
-          <w:rFonts w:cs="Times New Roman"/>
-        </w:rPr>
-        <w:t>McLinden</w:t>
-      </w:r>
-      <w:proofErr w:type="spellEnd"/>
-      <w:r>
-        <w:rPr>
-          <w:rFonts w:cs="Times New Roman"/>
-        </w:rPr>
-        <w:t xml:space="preserve"> et al., </w:t>
+        <w:t xml:space="preserve"> Although it has been previously shown that the retrieval of stratospheric aerosol extinction profiles from polarized scattered sunlight measurements are possible (Elash et al., 2016; McLinden et al., </w:t>
       </w:r>
       <w:r>
         <w:rPr>
@@ -3508,16 +3320,8 @@
         <w:rPr>
           <w:rFonts w:eastAsiaTheme="minorEastAsia"/>
         </w:rPr>
-        <w:t>the probability that an incoming ray will be scattered at a scattering angle</w:t>
-      </w:r>
-      <w:proofErr w:type="gramStart"/>
-      <w:r>
-        <w:rPr>
-          <w:rFonts w:eastAsiaTheme="minorEastAsia"/>
-        </w:rPr>
-        <w:t xml:space="preserve">, </w:t>
-      </w:r>
-      <w:proofErr w:type="gramEnd"/>
+        <w:t xml:space="preserve">the probability that an incoming ray will be scattered at a scattering angle, </w:t>
+      </w:r>
       <m:oMath>
         <m:r>
           <m:rPr>
@@ -3673,15 +3477,7 @@
         <w:t xml:space="preserve">is determined from the </w:t>
       </w:r>
       <w:r>
-        <w:t>Rayleigh-Gains approximation (</w:t>
-      </w:r>
-      <w:proofErr w:type="spellStart"/>
-      <w:r>
-        <w:t>Mishchenko</w:t>
-      </w:r>
-      <w:proofErr w:type="spellEnd"/>
-      <w:r>
-        <w:t xml:space="preserve"> et al., 2002</w:t>
+        <w:t>Rayleigh-Gains approximation (Mishchenko et al., 2002</w:t>
       </w:r>
       <w:r>
         <w:t>)</w:t>
@@ -4222,19 +4018,11 @@
           <w:rFonts w:eastAsiaTheme="minorEastAsia"/>
         </w:rPr>
       </w:pPr>
-      <w:proofErr w:type="gramStart"/>
-      <w:r>
-        <w:rPr>
-          <w:rFonts w:eastAsiaTheme="minorEastAsia"/>
-        </w:rPr>
-        <w:t>where</w:t>
-      </w:r>
-      <w:proofErr w:type="gramEnd"/>
-      <w:r>
-        <w:rPr>
-          <w:rFonts w:eastAsiaTheme="minorEastAsia"/>
-        </w:rPr>
-        <w:t xml:space="preserve"> </w:t>
+      <w:r>
+        <w:rPr>
+          <w:rFonts w:eastAsiaTheme="minorEastAsia"/>
+        </w:rPr>
+        <w:t xml:space="preserve">where </w:t>
       </w:r>
       <m:oMath>
         <m:r>
@@ -4313,21 +4101,7 @@
         <w:rPr>
           <w:rFonts w:eastAsiaTheme="minorEastAsia"/>
         </w:rPr>
-        <w:t xml:space="preserve"> of the phase matrix are required (van de </w:t>
-      </w:r>
-      <w:proofErr w:type="spellStart"/>
-      <w:r>
-        <w:rPr>
-          <w:rFonts w:eastAsiaTheme="minorEastAsia"/>
-        </w:rPr>
-        <w:t>Hulst</w:t>
-      </w:r>
-      <w:proofErr w:type="spellEnd"/>
-      <w:r>
-        <w:rPr>
-          <w:rFonts w:eastAsiaTheme="minorEastAsia"/>
-        </w:rPr>
-        <w:t>, 1957) which are the following</w:t>
+        <w:t xml:space="preserve"> of the phase matrix are required (van de Hulst, 1957) which are the following</w:t>
       </w:r>
     </w:p>
     <w:p>
@@ -5007,16 +4781,8 @@
         <w:rPr>
           <w:rFonts w:eastAsiaTheme="minorEastAsia"/>
         </w:rPr>
-        <w:t xml:space="preserve"> </w:t>
-      </w:r>
-      <w:proofErr w:type="gramStart"/>
-      <w:r>
-        <w:rPr>
-          <w:rFonts w:eastAsiaTheme="minorEastAsia"/>
-        </w:rPr>
-        <w:t xml:space="preserve">and </w:t>
-      </w:r>
-      <w:proofErr w:type="gramEnd"/>
+        <w:t xml:space="preserve"> and </w:t>
+      </w:r>
       <m:oMath>
         <m:sSub>
           <m:sSubPr>
@@ -5136,21 +4902,7 @@
           <w:rFonts w:eastAsiaTheme="minorEastAsia"/>
         </w:rPr>
         <w:lastRenderedPageBreak/>
-        <w:t xml:space="preserve">matrices based on the particle size distribution and index of refraction (e.g. </w:t>
-      </w:r>
-      <w:proofErr w:type="spellStart"/>
-      <w:r>
-        <w:rPr>
-          <w:rFonts w:eastAsiaTheme="minorEastAsia"/>
-        </w:rPr>
-        <w:t>Wiscombe</w:t>
-      </w:r>
-      <w:proofErr w:type="spellEnd"/>
-      <w:r>
-        <w:rPr>
-          <w:rFonts w:eastAsiaTheme="minorEastAsia"/>
-        </w:rPr>
-        <w:t xml:space="preserve">, </w:t>
+        <w:t xml:space="preserve">matrices based on the particle size distribution and index of refraction (e.g. Wiscombe, </w:t>
       </w:r>
       <w:r>
         <w:rPr>
@@ -5180,21 +4932,7 @@
         <w:rPr>
           <w:rFonts w:eastAsiaTheme="minorEastAsia"/>
         </w:rPr>
-        <w:t xml:space="preserve"> in van de </w:t>
-      </w:r>
-      <w:proofErr w:type="spellStart"/>
-      <w:r>
-        <w:rPr>
-          <w:rFonts w:eastAsiaTheme="minorEastAsia"/>
-        </w:rPr>
-        <w:t>Hulst</w:t>
-      </w:r>
-      <w:proofErr w:type="spellEnd"/>
-      <w:r>
-        <w:rPr>
-          <w:rFonts w:eastAsiaTheme="minorEastAsia"/>
-        </w:rPr>
-        <w:t xml:space="preserve"> (1957).</w:t>
+        <w:t xml:space="preserve"> in van de Hulst (1957).</w:t>
       </w:r>
     </w:p>
     <w:p>
@@ -6187,15 +5925,7 @@
         <w:t xml:space="preserve">(High-spatial Resolution) </w:t>
       </w:r>
       <w:r>
-        <w:t xml:space="preserve">(Bourassa et al., 2007; </w:t>
-      </w:r>
-      <w:proofErr w:type="spellStart"/>
-      <w:r>
-        <w:t>Zawada</w:t>
-      </w:r>
-      <w:proofErr w:type="spellEnd"/>
-      <w:r>
-        <w:t xml:space="preserve"> et al., 2015)</w:t>
+        <w:t>(Bourassa et al., 2007; Zawada et al., 2015)</w:t>
       </w:r>
       <w:r>
         <w:t xml:space="preserve"> was used in this study. </w:t>
@@ -6314,13 +6044,8 @@
       <w:r>
         <w:t>solution (</w:t>
       </w:r>
-      <w:proofErr w:type="spellStart"/>
-      <w:r>
-        <w:t>Dueck</w:t>
-      </w:r>
-      <w:proofErr w:type="spellEnd"/>
-      <w:r>
-        <w:t xml:space="preserve"> et al., 2016). </w:t>
+      <w:r>
+        <w:t xml:space="preserve">Dueck et al., 2016). </w:t>
       </w:r>
       <w:r>
         <w:t xml:space="preserve"> All calculations performed with SASKTRAN-HR in this study </w:t>
@@ -6353,16 +6078,11 @@
         <w:t>Earth’s surface are</w:t>
       </w:r>
       <w:r>
-        <w:t xml:space="preserve"> assumed to be </w:t>
-      </w:r>
-      <w:proofErr w:type="spellStart"/>
-      <w:r>
-        <w:t>L</w:t>
+        <w:t xml:space="preserve"> assumed to be L</w:t>
       </w:r>
       <w:r>
         <w:t>ambertian</w:t>
       </w:r>
-      <w:proofErr w:type="spellEnd"/>
       <w:r>
         <w:t xml:space="preserve"> and </w:t>
       </w:r>
@@ -6454,15 +6174,7 @@
         <w:t xml:space="preserve">asymmetry of the Mie scattering phase function. </w:t>
       </w:r>
       <w:r>
-        <w:t>(</w:t>
-      </w:r>
-      <w:proofErr w:type="spellStart"/>
-      <w:r>
-        <w:t>Rieger</w:t>
-      </w:r>
-      <w:proofErr w:type="spellEnd"/>
-      <w:r>
-        <w:t xml:space="preserve"> et al., </w:t>
+        <w:t xml:space="preserve">(Rieger et al., </w:t>
       </w:r>
       <w:r>
         <w:t>2014</w:t>
@@ -6645,15 +6357,7 @@
         <w:t xml:space="preserve">two months </w:t>
       </w:r>
       <w:r>
-        <w:t xml:space="preserve">after the </w:t>
-      </w:r>
-      <w:proofErr w:type="spellStart"/>
-      <w:r>
-        <w:t>Nabro</w:t>
-      </w:r>
-      <w:proofErr w:type="spellEnd"/>
-      <w:r>
-        <w:t xml:space="preserve"> eruption in 2012</w:t>
+        <w:t>after the Nabro eruption in 2012</w:t>
       </w:r>
       <w:r>
         <w:t>.</w:t>
@@ -7100,15 +6804,7 @@
         <w:t>measurements</w:t>
       </w:r>
       <w:r>
-        <w:t xml:space="preserve"> (</w:t>
-      </w:r>
-      <w:proofErr w:type="spellStart"/>
-      <w:r>
-        <w:t>Rieger</w:t>
-      </w:r>
-      <w:proofErr w:type="spellEnd"/>
-      <w:r>
-        <w:t xml:space="preserve"> et al., 2014) and</w:t>
+        <w:t xml:space="preserve"> (Rieger et al., 2014) and</w:t>
       </w:r>
       <w:r>
         <w:t xml:space="preserve"> so the 1000-1500 nm wavelength</w:t>
@@ -7179,23 +6875,7 @@
         <w:t>orientation</w:t>
       </w:r>
       <w:r>
-        <w:t>. This was chosen since upcoming instruments like ALTIUS (</w:t>
-      </w:r>
-      <w:proofErr w:type="spellStart"/>
-      <w:r>
-        <w:t>Dekemper</w:t>
-      </w:r>
-      <w:proofErr w:type="spellEnd"/>
-      <w:r>
-        <w:t xml:space="preserve"> et al. 2012) and ALI (</w:t>
-      </w:r>
-      <w:proofErr w:type="spellStart"/>
-      <w:r>
-        <w:t>Elash</w:t>
-      </w:r>
-      <w:proofErr w:type="spellEnd"/>
-      <w:r>
-        <w:t xml:space="preserve"> et al., </w:t>
+        <w:t xml:space="preserve">. This was chosen since upcoming instruments like ALTIUS (Dekemper et al. 2012) and ALI (Elash et al., </w:t>
       </w:r>
       <w:r>
         <w:t>2016</w:t>
@@ -7421,13 +7101,8 @@
         <w:t>total</w:t>
       </w:r>
       <w:r>
-        <w:t xml:space="preserve"> radiance is defined </w:t>
-      </w:r>
-      <w:proofErr w:type="gramStart"/>
-      <w:r>
-        <w:t xml:space="preserve">as </w:t>
-      </w:r>
-      <w:proofErr w:type="gramEnd"/>
+        <w:t xml:space="preserve"> radiance is defined as </w:t>
+      </w:r>
       <m:oMath>
         <m:r>
           <w:rPr>
@@ -7729,13 +7404,8 @@
         <w:t xml:space="preserve">nominal </w:t>
       </w:r>
       <w:r>
-        <w:t>radiance without aerosol in the model</w:t>
-      </w:r>
-      <w:proofErr w:type="gramStart"/>
-      <w:r>
-        <w:t xml:space="preserve">, </w:t>
-      </w:r>
-      <w:proofErr w:type="gramEnd"/>
+        <w:t xml:space="preserve">radiance without aerosol in the model, </w:t>
+      </w:r>
       <m:oMath>
         <m:sSub>
           <m:sSubPr>
@@ -8062,21 +7732,7 @@
         <w:rPr>
           <w:rFonts w:eastAsiaTheme="minorEastAsia"/>
         </w:rPr>
-        <w:t>ue to non-</w:t>
-      </w:r>
-      <w:proofErr w:type="spellStart"/>
-      <w:r>
-        <w:rPr>
-          <w:rFonts w:eastAsiaTheme="minorEastAsia"/>
-        </w:rPr>
-        <w:t>linearities</w:t>
-      </w:r>
-      <w:proofErr w:type="spellEnd"/>
-      <w:r>
-        <w:rPr>
-          <w:rFonts w:eastAsiaTheme="minorEastAsia"/>
-        </w:rPr>
-        <w:t xml:space="preserve"> from multiple scattering, this is not strictly true; however at most stratospheric tangent altitudes, the wavelengths</w:t>
+        <w:t>ue to non-linearities from multiple scattering, this is not strictly true; however at most stratospheric tangent altitudes, the wavelengths</w:t>
       </w:r>
       <w:r>
         <w:rPr>
@@ -8337,21 +7993,7 @@
         <w:rPr>
           <w:rFonts w:eastAsiaTheme="minorEastAsia"/>
         </w:rPr>
-        <w:t xml:space="preserve"> </w:t>
-      </w:r>
-      <w:proofErr w:type="spellStart"/>
-      <w:r>
-        <w:rPr>
-          <w:rFonts w:eastAsiaTheme="minorEastAsia"/>
-        </w:rPr>
-        <w:t>Rieger</w:t>
-      </w:r>
-      <w:proofErr w:type="spellEnd"/>
-      <w:r>
-        <w:rPr>
-          <w:rFonts w:eastAsiaTheme="minorEastAsia"/>
-        </w:rPr>
-        <w:t xml:space="preserve"> et al. (2014) show this </w:t>
+        <w:t xml:space="preserve"> Rieger et al. (2014) show this </w:t>
       </w:r>
       <w:r>
         <w:rPr>
@@ -8509,7 +8151,19 @@
         <w:rPr>
           <w:rFonts w:eastAsiaTheme="minorEastAsia"/>
         </w:rPr>
-        <w:t xml:space="preserve">arios listed in section 2.2. This is taken as a </w:t>
+        <w:t>arios listed in section 2.</w:t>
+      </w:r>
+      <w:r>
+        <w:rPr>
+          <w:rFonts w:eastAsiaTheme="minorEastAsia"/>
+        </w:rPr>
+        <w:t>3</w:t>
+      </w:r>
+      <w:r>
+        <w:rPr>
+          <w:rFonts w:eastAsiaTheme="minorEastAsia"/>
+        </w:rPr>
+        <w:t xml:space="preserve">. This is taken as a </w:t>
       </w:r>
       <w:r>
         <w:rPr>
@@ -9014,16 +8668,8 @@
         <w:rPr>
           <w:rFonts w:eastAsiaTheme="minorEastAsia"/>
         </w:rPr>
-        <w:t>) in which it is assumed that the Jacobian</w:t>
-      </w:r>
-      <w:proofErr w:type="gramStart"/>
-      <w:r>
-        <w:rPr>
-          <w:rFonts w:eastAsiaTheme="minorEastAsia"/>
-        </w:rPr>
-        <w:t xml:space="preserve">, </w:t>
-      </w:r>
-      <w:proofErr w:type="gramEnd"/>
+        <w:t xml:space="preserve">) in which it is assumed that the Jacobian, </w:t>
+      </w:r>
       <m:oMath>
         <m:r>
           <m:rPr>
@@ -9170,16 +8816,8 @@
         <w:rPr>
           <w:rFonts w:eastAsiaTheme="minorEastAsia"/>
         </w:rPr>
-        <w:t>With an assumed covariance on the aerosol retrieval</w:t>
-      </w:r>
-      <w:proofErr w:type="gramStart"/>
-      <w:r>
-        <w:rPr>
-          <w:rFonts w:eastAsiaTheme="minorEastAsia"/>
-        </w:rPr>
-        <w:t xml:space="preserve">, </w:t>
-      </w:r>
-      <w:proofErr w:type="gramEnd"/>
+        <w:t xml:space="preserve">With an assumed covariance on the aerosol retrieval, </w:t>
+      </w:r>
       <m:oMath>
         <m:sSub>
           <m:sSubPr>
@@ -9395,7 +9033,6 @@
         </w:rPr>
         <w:t xml:space="preserve"> the square root of the diagonal of the aerosol covariance is taken as the final </w:t>
       </w:r>
-      <w:proofErr w:type="gramStart"/>
       <w:r>
         <w:t xml:space="preserve">uncertainty </w:t>
       </w:r>
@@ -9403,9 +9040,8 @@
         <w:rPr>
           <w:rFonts w:eastAsiaTheme="minorEastAsia"/>
         </w:rPr>
-        <w:t xml:space="preserve"> profile</w:t>
-      </w:r>
-      <w:proofErr w:type="gramEnd"/>
+        <w:t>profile</w:t>
+      </w:r>
       <w:r>
         <w:rPr>
           <w:rFonts w:eastAsiaTheme="minorEastAsia"/>
@@ -10719,7 +10355,13 @@
         <w:jc w:val="both"/>
       </w:pPr>
       <w:r>
-        <w:t xml:space="preserve">Retrievals were performed for all of the wavelengths listed in section 2.2, however due to similarities between the retrievals of different wavelengths only the 750 nm wavelength will be </w:t>
+        <w:t>Retrievals were performed for all of the wavelengths listed in section 2.</w:t>
+      </w:r>
+      <w:r>
+        <w:t>3</w:t>
+      </w:r>
+      <w:r>
+        <w:t xml:space="preserve">, however due to similarities between the retrievals of different wavelengths only the 750 nm wavelength will be </w:t>
       </w:r>
       <w:r>
         <w:t>presented,</w:t>
@@ -11923,11 +11565,9 @@
       <w:r>
         <w:t xml:space="preserve"> of the covariance matrix</w:t>
       </w:r>
-      <w:proofErr w:type="gramStart"/>
       <w:r>
         <w:t xml:space="preserve">, </w:t>
       </w:r>
-      <w:proofErr w:type="gramEnd"/>
       <m:oMath>
         <m:sSub>
           <m:sSubPr>
@@ -12002,10 +11642,13 @@
         <w:t xml:space="preserve">of the measurement </w:t>
       </w:r>
       <w:r>
-        <w:t xml:space="preserve">and the  </w:t>
-      </w:r>
-      <w:r>
-        <w:t xml:space="preserve">uncertainty  of the high altitude </w:t>
+        <w:t xml:space="preserve">and </w:t>
+      </w:r>
+      <w:r>
+        <w:t>the uncertainty of</w:t>
+      </w:r>
+      <w:r>
+        <w:t xml:space="preserve"> the high altitude </w:t>
       </w:r>
       <w:r>
         <w:t xml:space="preserve">reference </w:t>
@@ -12056,7 +11699,10 @@
         <w:t xml:space="preserve">in the normalization altitude. </w:t>
       </w:r>
       <w:r>
-        <w:t>For each parameter listed in section 2.2</w:t>
+        <w:t>For each parameter listed in section 2.</w:t>
+      </w:r>
+      <w:r>
+        <w:t>3</w:t>
       </w:r>
       <w:r>
         <w:t>,</w:t>
@@ -12552,14 +12198,9 @@
       <w:r>
         <w:t xml:space="preserve"> </w:t>
       </w:r>
-      <w:proofErr w:type="gramStart"/>
-      <w:r>
-        <w:t>around  SSA</w:t>
-      </w:r>
-      <w:r>
-        <w:t>s</w:t>
-      </w:r>
-      <w:proofErr w:type="gramEnd"/>
+      <w:r>
+        <w:t>around SSAs</w:t>
+      </w:r>
       <w:r>
         <w:t xml:space="preserve"> of 90</w:t>
       </w:r>
@@ -12632,20 +12273,7 @@
         <w:t>. It is promising</w:t>
       </w:r>
       <w:r>
-        <w:t xml:space="preserve"> that the inclusion of polarization in the model does not </w:t>
-      </w:r>
-      <w:proofErr w:type="gramStart"/>
-      <w:r>
-        <w:t>ca</w:t>
-      </w:r>
-      <w:bookmarkStart w:id="0" w:name="_GoBack"/>
-      <w:bookmarkEnd w:id="0"/>
-      <w:r>
-        <w:t>use</w:t>
-      </w:r>
-      <w:proofErr w:type="gramEnd"/>
-      <w:r>
-        <w:t xml:space="preserve"> a large </w:t>
+        <w:t xml:space="preserve"> that the inclusion of polarization in the model does not cause a large </w:t>
       </w:r>
       <w:r>
         <w:t>change to the retrieved profiles</w:t>
@@ -12701,23 +12329,7 @@
     </w:p>
     <w:p>
       <w:r>
-        <w:t xml:space="preserve">Bourassa, A. E., D. A. </w:t>
-      </w:r>
-      <w:proofErr w:type="spellStart"/>
-      <w:r>
-        <w:t>Degenstein</w:t>
-      </w:r>
-      <w:proofErr w:type="spellEnd"/>
-      <w:r>
-        <w:t xml:space="preserve">, R. L. </w:t>
-      </w:r>
-      <w:proofErr w:type="spellStart"/>
-      <w:r>
-        <w:t>Gattinger</w:t>
-      </w:r>
-      <w:proofErr w:type="spellEnd"/>
-      <w:r>
-        <w:t>, and E. J. Llewellyn (2007), Stratospheric aerosol retrieval with optical spectrograph and infrared imaging system limb scatter measurements, Journal of Geophysical Research, 112, D10217, doi:10.1029/2006JD008079</w:t>
+        <w:t>Bourassa, A. E., D. A. Degenstein, R. L. Gattinger, and E. J. Llewellyn (2007), Stratospheric aerosol retrieval with optical spectrograph and infrared imaging system limb scatter measurements, Journal of Geophysical Research, 112, D10217, doi:10.1029/2006JD008079</w:t>
       </w:r>
       <w:r>
         <w:t>.</w:t>
@@ -12725,26 +12337,10 @@
     </w:p>
     <w:p>
       <w:r>
-        <w:t xml:space="preserve">Bourassa, A. E., C. A. </w:t>
-      </w:r>
-      <w:proofErr w:type="spellStart"/>
-      <w:r>
-        <w:t>McLinden</w:t>
-      </w:r>
-      <w:proofErr w:type="spellEnd"/>
-      <w:r>
-        <w:t>, A. F. Bathgate, B. J. El</w:t>
-      </w:r>
-      <w:r>
-        <w:t xml:space="preserve">ash, and D. A. </w:t>
-      </w:r>
-      <w:proofErr w:type="spellStart"/>
-      <w:r>
-        <w:t>Degenstein</w:t>
-      </w:r>
-      <w:proofErr w:type="spellEnd"/>
-      <w:r>
-        <w:t xml:space="preserve"> (2012</w:t>
+        <w:t>Bourassa, A. E., C. A. McLinden, A. F. Bathgate, B. J. El</w:t>
+      </w:r>
+      <w:r>
+        <w:t>ash, and D. A. Degenstein (2012</w:t>
       </w:r>
       <w:r>
         <w:t>a</w:t>
@@ -12755,31 +12351,7 @@
     </w:p>
     <w:p>
       <w:r>
-        <w:t xml:space="preserve">Bourassa, A. E., L. A. </w:t>
-      </w:r>
-      <w:proofErr w:type="spellStart"/>
-      <w:r>
-        <w:t>Rieger</w:t>
-      </w:r>
-      <w:proofErr w:type="spellEnd"/>
-      <w:r>
-        <w:t xml:space="preserve">, N. D. Lloyd, and D. A. </w:t>
-      </w:r>
-      <w:proofErr w:type="spellStart"/>
-      <w:r>
-        <w:t>Degenstein</w:t>
-      </w:r>
-      <w:proofErr w:type="spellEnd"/>
-      <w:r>
-        <w:t xml:space="preserve"> (2012b), Odin-OSIRIS stratospheric aerosol data product and SAGE III </w:t>
-      </w:r>
-      <w:proofErr w:type="spellStart"/>
-      <w:r>
-        <w:t>intercomparison</w:t>
-      </w:r>
-      <w:proofErr w:type="spellEnd"/>
-      <w:r>
-        <w:t>, Atmospheric Chemistry &amp; Physics, 12, 605</w:t>
+        <w:t>Bourassa, A. E., L. A. Rieger, N. D. Lloyd, and D. A. Degenstein (2012b), Odin-OSIRIS stratospheric aerosol data product and SAGE III intercomparison, Atmospheric Chemistry &amp; Physics, 12, 605</w:t>
       </w:r>
       <w:r>
         <w:t>-</w:t>
@@ -12789,291 +12361,59 @@
       </w:r>
     </w:p>
     <w:p>
-      <w:proofErr w:type="spellStart"/>
-      <w:r>
-        <w:t>Bovensmann</w:t>
-      </w:r>
-      <w:proofErr w:type="spellEnd"/>
-      <w:r>
-        <w:t xml:space="preserve">, H., J. Burrows, M. </w:t>
-      </w:r>
-      <w:proofErr w:type="spellStart"/>
-      <w:r>
-        <w:t>Buchwitz</w:t>
-      </w:r>
-      <w:proofErr w:type="spellEnd"/>
-      <w:r>
-        <w:t xml:space="preserve">, J. </w:t>
-      </w:r>
-      <w:proofErr w:type="spellStart"/>
-      <w:r>
-        <w:t>Frerick</w:t>
-      </w:r>
-      <w:proofErr w:type="spellEnd"/>
-      <w:r>
-        <w:t xml:space="preserve">, S. Noël, V. </w:t>
-      </w:r>
-      <w:proofErr w:type="spellStart"/>
-      <w:r>
-        <w:t>Rozanov</w:t>
-      </w:r>
-      <w:proofErr w:type="spellEnd"/>
-      <w:r>
-        <w:t xml:space="preserve">, K. Chance, and A. </w:t>
-      </w:r>
-      <w:proofErr w:type="spellStart"/>
-      <w:r>
-        <w:t>Goede</w:t>
-      </w:r>
-      <w:proofErr w:type="spellEnd"/>
-      <w:r>
-        <w:t xml:space="preserve"> (1999), SCIAMACHY: Mission objectives and measurement modes, Journal of the Atmospheric Sciences, 56, 127-150.</w:t>
+      <w:r>
+        <w:t>Bovensmann, H., J. Burrows, M. Buchwitz, J. Frerick, S. Noël, V. Rozanov, K. Chance, and A. Goede (1999), SCIAMACHY: Mission objectives and measurement modes, Journal of the Atmospheric Sciences, 56, 127-150.</w:t>
       </w:r>
     </w:p>
     <w:p>
-      <w:proofErr w:type="spellStart"/>
-      <w:r>
-        <w:t>Dekemper</w:t>
-      </w:r>
-      <w:proofErr w:type="spellEnd"/>
-      <w:r>
-        <w:t xml:space="preserve">, E., N. </w:t>
-      </w:r>
-      <w:proofErr w:type="spellStart"/>
-      <w:r>
-        <w:t>Loodts</w:t>
-      </w:r>
-      <w:proofErr w:type="spellEnd"/>
-      <w:r>
-        <w:t xml:space="preserve">, B. V. </w:t>
-      </w:r>
-      <w:proofErr w:type="spellStart"/>
-      <w:r>
-        <w:t>Opstal</w:t>
-      </w:r>
-      <w:proofErr w:type="spellEnd"/>
-      <w:r>
-        <w:t xml:space="preserve">, J. </w:t>
-      </w:r>
-      <w:proofErr w:type="spellStart"/>
-      <w:r>
-        <w:t>Maes</w:t>
-      </w:r>
-      <w:proofErr w:type="spellEnd"/>
-      <w:r>
-        <w:t xml:space="preserve">, F. </w:t>
-      </w:r>
-      <w:proofErr w:type="spellStart"/>
-      <w:r>
-        <w:t>Vanhellemont</w:t>
-      </w:r>
-      <w:proofErr w:type="spellEnd"/>
-      <w:r>
-        <w:t xml:space="preserve">, N. </w:t>
-      </w:r>
-      <w:proofErr w:type="spellStart"/>
-      <w:r>
-        <w:t>Mateshvili</w:t>
-      </w:r>
-      <w:proofErr w:type="spellEnd"/>
-      <w:r>
-        <w:t xml:space="preserve">, G. </w:t>
-      </w:r>
-      <w:proofErr w:type="spellStart"/>
-      <w:r>
-        <w:t>Franssens</w:t>
-      </w:r>
-      <w:proofErr w:type="spellEnd"/>
-      <w:r>
-        <w:t xml:space="preserve">, D. </w:t>
-      </w:r>
-      <w:proofErr w:type="spellStart"/>
-      <w:r>
-        <w:t>Pieroux</w:t>
-      </w:r>
-      <w:proofErr w:type="spellEnd"/>
-      <w:r>
-        <w:t xml:space="preserve">, C. </w:t>
-      </w:r>
-      <w:proofErr w:type="spellStart"/>
-      <w:r>
-        <w:t>Bingen</w:t>
-      </w:r>
-      <w:proofErr w:type="spellEnd"/>
-      <w:r>
-        <w:t xml:space="preserve">, C. Robert, L. D. </w:t>
-      </w:r>
-      <w:proofErr w:type="spellStart"/>
-      <w:r>
-        <w:t>Vos</w:t>
-      </w:r>
-      <w:proofErr w:type="spellEnd"/>
-      <w:r>
-        <w:t xml:space="preserve">, L. </w:t>
-      </w:r>
-      <w:proofErr w:type="spellStart"/>
-      <w:r>
-        <w:t>Aballea</w:t>
-      </w:r>
-      <w:proofErr w:type="spellEnd"/>
-      <w:r>
-        <w:t xml:space="preserve">, and D. </w:t>
-      </w:r>
-      <w:proofErr w:type="spellStart"/>
-      <w:r>
-        <w:t>Fussen</w:t>
-      </w:r>
-      <w:proofErr w:type="spellEnd"/>
-      <w:r>
-        <w:t xml:space="preserve"> (2012), Tunable acousto-optic spectral imager for atmospheric composition measurements in the visible spectral domain, Applied Optics, 51, 6259-6267, doi:10.1364/AO.51.006259.</w:t>
+      <w:r>
+        <w:t>Dekemper, E., N. Loodts, B. V. Opstal, J. Maes, F. Vanhellemont, N. Mateshvili, G. Franssens, D. Pieroux, C. Bingen, C. Robert, L. D. Vos, L. Aballea, and D. Fussen (2012), Tunable acousto-optic spectral imager for atmospheric composition measurements in the visible spectral domain, Applied Optics, 51, 6259-6267, doi:10.1364/AO.51.006259.</w:t>
       </w:r>
     </w:p>
     <w:p>
-      <w:proofErr w:type="spellStart"/>
-      <w:r>
-        <w:t>Dueck</w:t>
-      </w:r>
-      <w:proofErr w:type="spellEnd"/>
-      <w:r>
-        <w:t xml:space="preserve">, S., A. E., Bourassa, and D. A. </w:t>
-      </w:r>
-      <w:proofErr w:type="spellStart"/>
-      <w:r>
-        <w:t>Degenstein</w:t>
-      </w:r>
-      <w:proofErr w:type="spellEnd"/>
-      <w:r>
-        <w:t xml:space="preserve"> (2015), SASKTRAN-HR Polarization Module, In Preparations.</w:t>
+      <w:r>
+        <w:t>Dueck, S., A. E., Bourassa, and D. A. Degenstein (2015), SASKTRAN-HR Polarization Module, In Preparations.</w:t>
       </w:r>
     </w:p>
     <w:p>
       <w:r>
-        <w:t xml:space="preserve">Deshler, T., M. </w:t>
-      </w:r>
-      <w:proofErr w:type="spellStart"/>
-      <w:r>
-        <w:t>Hervig</w:t>
-      </w:r>
-      <w:proofErr w:type="spellEnd"/>
-      <w:r>
-        <w:t xml:space="preserve">, D. Hofmann, J. Rosen, and J. </w:t>
-      </w:r>
-      <w:proofErr w:type="spellStart"/>
-      <w:r>
-        <w:t>Liley</w:t>
-      </w:r>
-      <w:proofErr w:type="spellEnd"/>
-      <w:r>
-        <w:t xml:space="preserve"> (2003), Thirty years of in situ stratospheric aerosol size distribution measurements from Laramie, Wyoming (41 N), using balloon-borne instruments, Journal of Geophysical Research: Atmospheres (1984-2012), 108.</w:t>
+        <w:t>Deshler, T., M. Hervig, D. Hofmann, J. Rosen, and J. Liley (2003), Thirty years of in situ stratospheric aerosol size distribution measurements from Laramie, Wyoming (41 N), using balloon-borne instruments, Journal of Geophysical Research: Atmospheres (1984-2012), 108.</w:t>
       </w:r>
     </w:p>
     <w:p>
       <w:r>
-        <w:t xml:space="preserve">Elash, B. J., A. E. Bourassa, </w:t>
-      </w:r>
-      <w:r>
-        <w:t xml:space="preserve">P. R. </w:t>
-      </w:r>
-      <w:proofErr w:type="spellStart"/>
-      <w:r>
-        <w:t>Loewen</w:t>
-      </w:r>
-      <w:proofErr w:type="spellEnd"/>
-      <w:r>
-        <w:t xml:space="preserve">, N. D. Lloyd, and D. A. </w:t>
-      </w:r>
-      <w:proofErr w:type="spellStart"/>
-      <w:r>
-        <w:t>Degenstein</w:t>
-      </w:r>
-      <w:proofErr w:type="spellEnd"/>
-      <w:r>
-        <w:t xml:space="preserve"> (2015), </w:t>
-      </w:r>
-      <w:r>
-        <w:t>The Aerosol Limb Imager: Acousto-Optic Imaging of Limb Scattered Sunlight for Stratospheric Aerosol Profiling</w:t>
-      </w:r>
-      <w:r>
-        <w:t xml:space="preserve">, Atmospheric Measurements and Techniques, In </w:t>
-      </w:r>
-      <w:proofErr w:type="spellStart"/>
-      <w:r>
-        <w:t>Procedings</w:t>
-      </w:r>
-      <w:proofErr w:type="spellEnd"/>
+        <w:t>Elash, B. J., Bourassa, A. E., Loewen, P. R., Lloyd, N. D., and Degenstein, D. A.</w:t>
+      </w:r>
+      <w:r>
+        <w:t xml:space="preserve"> (2016),</w:t>
+      </w:r>
+      <w:r>
+        <w:t xml:space="preserve"> The Aerosol Limb Imager: acousto-optic imaging of limb-scattered sunlight for stratospheric aerosol profiling, </w:t>
+      </w:r>
+      <w:r>
+        <w:rPr>
+          <w:i/>
+        </w:rPr>
+        <w:t>Atmos. Meas. Tech.</w:t>
+      </w:r>
+      <w:r>
+        <w:t>, 9, 1261-1277, doi:10.5194/amt-9-12</w:t>
+      </w:r>
+      <w:r>
+        <w:t>61-2016</w:t>
+      </w:r>
+      <w:r>
+        <w:t>.</w:t>
+      </w:r>
     </w:p>
     <w:p>
       <w:r>
-        <w:t xml:space="preserve">Ernst, F., C. von </w:t>
-      </w:r>
-      <w:proofErr w:type="spellStart"/>
-      <w:r>
-        <w:t>Savigny</w:t>
-      </w:r>
-      <w:proofErr w:type="spellEnd"/>
-      <w:r>
-        <w:t xml:space="preserve">, A. </w:t>
-      </w:r>
-      <w:proofErr w:type="spellStart"/>
-      <w:r>
-        <w:t>Rozanov</w:t>
-      </w:r>
-      <w:proofErr w:type="spellEnd"/>
-      <w:r>
-        <w:t xml:space="preserve">, V. </w:t>
-      </w:r>
-      <w:proofErr w:type="spellStart"/>
-      <w:r>
-        <w:t>Rozanov</w:t>
-      </w:r>
-      <w:proofErr w:type="spellEnd"/>
-      <w:r>
-        <w:t xml:space="preserve">, K.-U. Eichmann, L. A. </w:t>
-      </w:r>
-      <w:proofErr w:type="spellStart"/>
-      <w:r>
-        <w:t>Brinkho</w:t>
-      </w:r>
-      <w:proofErr w:type="spellEnd"/>
-      <w:r>
-        <w:t xml:space="preserve">, H. </w:t>
-      </w:r>
-      <w:proofErr w:type="spellStart"/>
-      <w:r>
-        <w:t>Bovensmann</w:t>
-      </w:r>
-      <w:proofErr w:type="spellEnd"/>
-      <w:r>
-        <w:t>, and J. P. Burrows (2012), Global stratospheric aerosol extinction profile retrievals from SCIAMACHY limb-scatter observations, Atmos. Meas. Tech., 5, 5993-6035, doi</w:t>
-      </w:r>
-      <w:proofErr w:type="gramStart"/>
-      <w:r>
-        <w:t>:10.5194</w:t>
-      </w:r>
-      <w:proofErr w:type="gramEnd"/>
-      <w:r>
-        <w:t>/amtd-5-5993-2012.</w:t>
+        <w:t>Ernst, F., C. von Savigny, A. Rozanov, V. Rozanov, K.-U. Eichmann, L. A. Brinkho, H. Bovensmann, and J. P. Burrows (2012), Global stratospheric aerosol extinction profile retrievals from SCIAMACHY limb-scatter observations, Atmos. Meas. Tech., 5, 5993-6035, doi:10.5194/amtd-5-5993-2012.</w:t>
       </w:r>
     </w:p>
     <w:p>
       <w:r>
-        <w:t xml:space="preserve">Fyfe, J. C., N. P. Gillett, and F. W. </w:t>
-      </w:r>
-      <w:proofErr w:type="spellStart"/>
-      <w:r>
-        <w:t>Zwiers</w:t>
-      </w:r>
-      <w:proofErr w:type="spellEnd"/>
-      <w:r>
-        <w:t xml:space="preserve"> (2013), </w:t>
-      </w:r>
-      <w:proofErr w:type="gramStart"/>
-      <w:r>
-        <w:t>Overestimated</w:t>
-      </w:r>
-      <w:proofErr w:type="gramEnd"/>
-      <w:r>
-        <w:t xml:space="preserve"> global warming over the past 20 years, Nature Climate Change, 3, 767-769.</w:t>
+        <w:t>Fyfe, J. C., N. P. Gillett, and F. W. Zwiers (2013), Overestimated global warming over the past 20 years, Nature Climate Change, 3, 767-769.</w:t>
       </w:r>
     </w:p>
     <w:p>
@@ -13082,291 +12422,23 @@
       </w:r>
     </w:p>
     <w:p>
-      <w:proofErr w:type="spellStart"/>
-      <w:r>
-        <w:t>Kiehl</w:t>
-      </w:r>
-      <w:proofErr w:type="spellEnd"/>
-      <w:r>
-        <w:t xml:space="preserve">, J. T., and B. P. </w:t>
-      </w:r>
-      <w:proofErr w:type="spellStart"/>
-      <w:r>
-        <w:t>Briegleb</w:t>
-      </w:r>
-      <w:proofErr w:type="spellEnd"/>
-      <w:r>
-        <w:t xml:space="preserve"> (1993), </w:t>
-      </w:r>
-      <w:proofErr w:type="gramStart"/>
-      <w:r>
-        <w:t>The</w:t>
-      </w:r>
-      <w:proofErr w:type="gramEnd"/>
-      <w:r>
-        <w:t xml:space="preserve"> relative roles of sulfate aerosols and greenhouse gases in climate forcing, Science, 260, 311-314, doi:10.1126/science.260.5106.311.</w:t>
+      <w:r>
+        <w:t>Kiehl, J. T., and B. P. Briegleb (1993), The relative roles of sulfate aerosols and greenhouse gases in climate forcing, Science, 260, 311-314, doi:10.1126/science.260.5106.311.</w:t>
       </w:r>
     </w:p>
     <w:p>
       <w:r>
-        <w:t xml:space="preserve">Llewellyn, E., N. D. Lloyd, D. A. </w:t>
-      </w:r>
-      <w:proofErr w:type="spellStart"/>
-      <w:r>
-        <w:t>Degenstein</w:t>
-      </w:r>
-      <w:proofErr w:type="spellEnd"/>
-      <w:r>
-        <w:t xml:space="preserve">, R. L. </w:t>
-      </w:r>
-      <w:proofErr w:type="spellStart"/>
-      <w:r>
-        <w:t>Gattinger</w:t>
-      </w:r>
-      <w:proofErr w:type="spellEnd"/>
-      <w:r>
-        <w:t xml:space="preserve">, S. V. </w:t>
-      </w:r>
-      <w:proofErr w:type="spellStart"/>
-      <w:r>
-        <w:t>Petelina</w:t>
-      </w:r>
-      <w:proofErr w:type="spellEnd"/>
-      <w:r>
-        <w:t xml:space="preserve">, A. E. </w:t>
-      </w:r>
-      <w:proofErr w:type="spellStart"/>
-      <w:r>
-        <w:t>Bourassa,J</w:t>
-      </w:r>
-      <w:proofErr w:type="spellEnd"/>
-      <w:r>
-        <w:t xml:space="preserve">. T. </w:t>
-      </w:r>
-      <w:proofErr w:type="spellStart"/>
-      <w:r>
-        <w:t>Wiensz</w:t>
-      </w:r>
-      <w:proofErr w:type="spellEnd"/>
-      <w:r>
-        <w:t xml:space="preserve">, E. V. Ivanov, I. C. McDade, B. H. </w:t>
-      </w:r>
-      <w:proofErr w:type="spellStart"/>
-      <w:r>
-        <w:t>Solheim</w:t>
-      </w:r>
-      <w:proofErr w:type="spellEnd"/>
-      <w:r>
-        <w:t xml:space="preserve">, J. C. McConnell, C. S. </w:t>
-      </w:r>
-      <w:proofErr w:type="spellStart"/>
-      <w:r>
-        <w:t>Haley,C</w:t>
-      </w:r>
-      <w:proofErr w:type="spellEnd"/>
-      <w:r>
-        <w:t xml:space="preserve">. von </w:t>
-      </w:r>
-      <w:proofErr w:type="spellStart"/>
-      <w:r>
-        <w:t>Savigny</w:t>
-      </w:r>
-      <w:proofErr w:type="spellEnd"/>
-      <w:r>
-        <w:t xml:space="preserve">, C. E. </w:t>
-      </w:r>
-      <w:proofErr w:type="spellStart"/>
-      <w:r>
-        <w:t>Sioris</w:t>
-      </w:r>
-      <w:proofErr w:type="spellEnd"/>
-      <w:r>
-        <w:t xml:space="preserve">, C. A. </w:t>
-      </w:r>
-      <w:proofErr w:type="spellStart"/>
+        <w:t xml:space="preserve">Llewellyn, E., N. D. Lloyd, D. A. Degenstein, R. L. Gattinger, S. V. Petelina, A. E. Bourassa,J. T. Wiensz, E. V. Ivanov, I. C. McDade, B. H. Solheim, J. C. McConnell, C. S. Haley,C. von Savigny, C. E. Sioris, C. A. </w:t>
+      </w:r>
       <w:r>
         <w:lastRenderedPageBreak/>
-        <w:t>McLinden</w:t>
-      </w:r>
-      <w:proofErr w:type="spellEnd"/>
-      <w:r>
-        <w:t xml:space="preserve">, E. </w:t>
-      </w:r>
-      <w:proofErr w:type="spellStart"/>
-      <w:r>
-        <w:t>Grifoen</w:t>
-      </w:r>
-      <w:proofErr w:type="spellEnd"/>
-      <w:r>
-        <w:t xml:space="preserve">, J. Kaminski, W. F. J. Evans, E. </w:t>
-      </w:r>
-      <w:proofErr w:type="spellStart"/>
-      <w:r>
-        <w:t>Puckrin</w:t>
-      </w:r>
-      <w:proofErr w:type="spellEnd"/>
-      <w:r>
-        <w:t xml:space="preserve">, K. Strong, V. </w:t>
-      </w:r>
-      <w:proofErr w:type="spellStart"/>
-      <w:r>
-        <w:t>Wehrle</w:t>
-      </w:r>
-      <w:proofErr w:type="spellEnd"/>
-      <w:r>
-        <w:t xml:space="preserve">, R. H. Hum, D. J. W. Kendall, J. Matsushita, D. P. </w:t>
-      </w:r>
-      <w:proofErr w:type="spellStart"/>
-      <w:r>
-        <w:t>Murtagh</w:t>
-      </w:r>
-      <w:proofErr w:type="spellEnd"/>
-      <w:r>
-        <w:t xml:space="preserve">, S. </w:t>
-      </w:r>
-      <w:proofErr w:type="spellStart"/>
-      <w:r>
-        <w:t>Brohede</w:t>
-      </w:r>
-      <w:proofErr w:type="spellEnd"/>
-      <w:r>
-        <w:t xml:space="preserve">, J. </w:t>
-      </w:r>
-      <w:proofErr w:type="spellStart"/>
-      <w:r>
-        <w:t>Stegman</w:t>
-      </w:r>
-      <w:proofErr w:type="spellEnd"/>
-      <w:r>
-        <w:t xml:space="preserve">, G. Witt, G. Barnes, W. F. Payne, L. </w:t>
-      </w:r>
-      <w:proofErr w:type="spellStart"/>
-      <w:r>
-        <w:t>Piche</w:t>
-      </w:r>
-      <w:proofErr w:type="spellEnd"/>
-      <w:r>
-        <w:t xml:space="preserve">, K. Smith, G. </w:t>
-      </w:r>
-      <w:proofErr w:type="spellStart"/>
-      <w:r>
-        <w:t>Warshaw</w:t>
-      </w:r>
-      <w:proofErr w:type="spellEnd"/>
-      <w:r>
-        <w:t xml:space="preserve">, D. L. </w:t>
-      </w:r>
-      <w:proofErr w:type="spellStart"/>
-      <w:r>
-        <w:t>Deslauniers</w:t>
-      </w:r>
-      <w:proofErr w:type="spellEnd"/>
-      <w:r>
-        <w:t xml:space="preserve">, P. </w:t>
-      </w:r>
-      <w:proofErr w:type="spellStart"/>
-      <w:r>
-        <w:t>Marchand</w:t>
-      </w:r>
-      <w:proofErr w:type="spellEnd"/>
-      <w:r>
-        <w:t xml:space="preserve">, E. H. Richardson, R. A. King, I. </w:t>
-      </w:r>
-      <w:proofErr w:type="spellStart"/>
-      <w:r>
-        <w:t>Wevers</w:t>
-      </w:r>
-      <w:proofErr w:type="spellEnd"/>
-      <w:r>
-        <w:t xml:space="preserve">, W. </w:t>
-      </w:r>
-      <w:proofErr w:type="spellStart"/>
-      <w:r>
-        <w:t>McCreath</w:t>
-      </w:r>
-      <w:proofErr w:type="spellEnd"/>
-      <w:r>
-        <w:t xml:space="preserve">, E. </w:t>
-      </w:r>
-      <w:proofErr w:type="spellStart"/>
-      <w:r>
-        <w:t>Kyrola</w:t>
-      </w:r>
-      <w:proofErr w:type="spellEnd"/>
-      <w:r>
-        <w:t xml:space="preserve">, L. </w:t>
-      </w:r>
-      <w:proofErr w:type="spellStart"/>
-      <w:r>
-        <w:t>Oikarinen</w:t>
-      </w:r>
-      <w:proofErr w:type="spellEnd"/>
-      <w:r>
-        <w:t xml:space="preserve">, G. W. </w:t>
-      </w:r>
-      <w:proofErr w:type="spellStart"/>
-      <w:r>
-        <w:t>Leppelmeier</w:t>
-      </w:r>
-      <w:proofErr w:type="spellEnd"/>
-      <w:r>
-        <w:t xml:space="preserve">, H. </w:t>
-      </w:r>
-      <w:proofErr w:type="spellStart"/>
-      <w:r>
-        <w:t>Auvinen</w:t>
-      </w:r>
-      <w:proofErr w:type="spellEnd"/>
-      <w:r>
-        <w:t xml:space="preserve">, G. </w:t>
-      </w:r>
-      <w:proofErr w:type="spellStart"/>
-      <w:r>
-        <w:t>Megie</w:t>
-      </w:r>
-      <w:proofErr w:type="spellEnd"/>
-      <w:r>
-        <w:t xml:space="preserve">, A. Hauchecorne, F. </w:t>
-      </w:r>
-      <w:proofErr w:type="spellStart"/>
-      <w:r>
-        <w:t>Lefevre</w:t>
-      </w:r>
-      <w:proofErr w:type="spellEnd"/>
-      <w:r>
-        <w:t xml:space="preserve">, J. de La Noe, P. </w:t>
-      </w:r>
-      <w:proofErr w:type="spellStart"/>
-      <w:r>
-        <w:t>Ricaud</w:t>
-      </w:r>
-      <w:proofErr w:type="spellEnd"/>
-      <w:r>
-        <w:t xml:space="preserve">, U. Frisk, F. </w:t>
-      </w:r>
-      <w:proofErr w:type="spellStart"/>
-      <w:r>
-        <w:t>Sjoberg</w:t>
-      </w:r>
-      <w:proofErr w:type="spellEnd"/>
-      <w:r>
-        <w:t xml:space="preserve">, F. von Scheele, and L. </w:t>
-      </w:r>
-      <w:proofErr w:type="spellStart"/>
-      <w:r>
-        <w:t>Nordh</w:t>
-      </w:r>
-      <w:proofErr w:type="spellEnd"/>
-      <w:r>
-        <w:t xml:space="preserve"> (2004), The OSIRIS instrument on the Odin spacecraft, Canadian Journal of Physics, 82, 411-422, doi:10.1139/p04-005.</w:t>
+        <w:t>McLinden, E. Grifoen, J. Kaminski, W. F. J. Evans, E. Puckrin, K. Strong, V. Wehrle, R. H. Hum, D. J. W. Kendall, J. Matsushita, D. P. Murtagh, S. Brohede, J. Stegman, G. Witt, G. Barnes, W. F. Payne, L. Piche, K. Smith, G. Warshaw, D. L. Deslauniers, P. Marchand, E. H. Richardson, R. A. King, I. Wevers, W. McCreath, E. Kyrola, L. Oikarinen, G. W. Leppelmeier, H. Auvinen, G. Megie, A. Hauchecorne, F. Lefevre, J. de La Noe, P. Ricaud, U. Frisk, F. Sjoberg, F. von Scheele, and L. Nordh (2004), The OSIRIS instrument on the Odin spacecraft, Canadian Journal of Physics, 82, 411-422, doi:10.1139/p04-005.</w:t>
       </w:r>
     </w:p>
     <w:p>
-      <w:proofErr w:type="spellStart"/>
       <w:r>
         <w:t>McLinden</w:t>
       </w:r>
-      <w:proofErr w:type="spellEnd"/>
       <w:r>
         <w:t>, C. A.</w:t>
       </w:r>
@@ -13374,15 +12446,7 @@
         <w:t xml:space="preserve">, J. C. McConnell, </w:t>
       </w:r>
       <w:r>
-        <w:t xml:space="preserve">C. T. McElroy, and E. </w:t>
-      </w:r>
-      <w:proofErr w:type="spellStart"/>
-      <w:r>
-        <w:t>Griffioen</w:t>
-      </w:r>
-      <w:proofErr w:type="spellEnd"/>
-      <w:r>
-        <w:t xml:space="preserve"> (1999), </w:t>
+        <w:t xml:space="preserve">C. T. McElroy, and E. Griffioen (1999), </w:t>
       </w:r>
       <w:r>
         <w:t>Observations of Stratospheric Aerosol Using CPFM Polarized Limb Radiances</w:t>
@@ -13405,313 +12469,76 @@
     </w:p>
     <w:p>
       <w:r>
-        <w:t>Mie, G. (1908), Considerations on the optics of turbid media, especially colloidal metal solutions, Ann. Phys. (Leipzig)</w:t>
-      </w:r>
-      <w:proofErr w:type="gramStart"/>
-      <w:r>
-        <w:t>.,</w:t>
-      </w:r>
-      <w:proofErr w:type="gramEnd"/>
-      <w:r>
-        <w:t xml:space="preserve"> 42, 377.</w:t>
+        <w:t>Mie, G. (1908), Considerations on the optics of turbid media, especially colloidal metal solutions, Ann. Phys. (Leipzig)., 42, 377.</w:t>
       </w:r>
     </w:p>
     <w:p>
-      <w:proofErr w:type="spellStart"/>
-      <w:r>
-        <w:t>Mishchenko</w:t>
-      </w:r>
-      <w:proofErr w:type="spellEnd"/>
-      <w:r>
-        <w:t xml:space="preserve">, M. I., L. D. Travis, and A. A. </w:t>
-      </w:r>
-      <w:proofErr w:type="spellStart"/>
-      <w:r>
-        <w:t>Lacis</w:t>
-      </w:r>
-      <w:proofErr w:type="spellEnd"/>
-      <w:r>
-        <w:t xml:space="preserve"> (2002), Scattering, Absorption, and Emission of Light by Small Particles, 3rd edition, Cambridge, UK: Cambridge University Press.</w:t>
+      <w:r>
+        <w:t>Mishchenko, M. I., L. D. Travis, and A. A. Lacis (2002), Scattering, Absorption, and Emission of Light by Small Particles, 3rd edition, Cambridge, UK: Cambridge University Press.</w:t>
       </w:r>
     </w:p>
     <w:p>
-      <w:proofErr w:type="spellStart"/>
-      <w:r>
-        <w:t>Rault</w:t>
-      </w:r>
-      <w:proofErr w:type="spellEnd"/>
-      <w:r>
-        <w:t xml:space="preserve">, D. F., and R. P. </w:t>
-      </w:r>
-      <w:proofErr w:type="spellStart"/>
-      <w:r>
-        <w:t>Loughman</w:t>
-      </w:r>
-      <w:proofErr w:type="spellEnd"/>
-      <w:r>
-        <w:t xml:space="preserve"> (2013), The OMPS limb profiler environmental data record algorithm theoretical basis document and expected performance, Geoscience and Remote Sensing, IEEE Transactions on, 51, 2505-2527.</w:t>
-      </w:r>
-    </w:p>
-    <w:p/>
-    <w:p>
-      <w:proofErr w:type="spellStart"/>
-      <w:r>
-        <w:t>Rieger</w:t>
-      </w:r>
-      <w:proofErr w:type="spellEnd"/>
-      <w:r>
-        <w:t xml:space="preserve">, L. A., A. E. Bourassa, and D. A. </w:t>
-      </w:r>
-      <w:proofErr w:type="spellStart"/>
-      <w:r>
-        <w:t>Degenstein</w:t>
-      </w:r>
-      <w:proofErr w:type="spellEnd"/>
-      <w:r>
-        <w:t xml:space="preserve"> (2014), Stratospheric aerosol particle size information in Odin-OSIRIS limb scatter spectra, Atmospheric Measurement Techniques, 7, 507-522, doi:10.5194/amt-7-507-2014.</w:t>
-      </w:r>
+      <w:r>
+        <w:t>Rault, D. F., and R. P. Loughman (2013), The OMPS limb profiler environmental data record algorithm theoretical basis document and expected performance, Geoscience and Remote Sensing, IEEE Transactions on, 51, 2505-2527.</w:t>
+      </w:r>
+      <w:bookmarkStart w:id="0" w:name="_GoBack"/>
+      <w:bookmarkEnd w:id="0"/>
     </w:p>
     <w:p>
-      <w:proofErr w:type="spellStart"/>
-      <w:r>
-        <w:t>Rieger</w:t>
-      </w:r>
-      <w:proofErr w:type="spellEnd"/>
-      <w:r>
-        <w:t xml:space="preserve">, L. A., A. E. Bourassa, and D. A. </w:t>
-      </w:r>
-      <w:proofErr w:type="spellStart"/>
-      <w:r>
-        <w:t>Degenstein</w:t>
-      </w:r>
-      <w:proofErr w:type="spellEnd"/>
-      <w:r>
-        <w:t xml:space="preserve"> (2015), Merging the OSIRIS and SAGE II stratospheric aerosol records, Journal of Geophysical Research: Atmospheres, doi:10.1002/2015JD023133, 2015JD023133.</w:t>
+      <w:r>
+        <w:t>Rieger, L. A., A. E. Bourassa, and D. A. Degenstein (2014), Stratospheric aerosol particle size information in Odin-OSIRIS limb scatter spectra, Atmospheric Measurement Techniques, 7, 507-522, doi:10.5194/amt-7-507-2014.</w:t>
       </w:r>
     </w:p>
     <w:p>
       <w:r>
-        <w:t>Russell, P., and M. McCormick (1989), SAGE II aerosol data validation and initial data use: An introduction and overview, Journal of Geophysical Research: Atmospheres (1984-2012), 94, 8335-8338.</w:t>
+        <w:t>Rieger, L. A., A. E. Bourassa, and D. A. Degenstein (2015), Merging the OSIRIS and SAGE II stratospheric aerosol records, Journal of Geophysical Research: Atmospheres, doi:10.1002/2015JD023133, 2015JD023133.</w:t>
       </w:r>
     </w:p>
     <w:p>
       <w:r>
-        <w:t>Solomon, S., J. S. Daniel, R. R. Neely, J.-P. Vernier, E. G. Dutton, and L. W. Thomas</w:t>
-      </w:r>
-      <w:r>
-        <w:t xml:space="preserve">on (2011), </w:t>
-      </w:r>
-      <w:proofErr w:type="gramStart"/>
-      <w:r>
-        <w:t>The</w:t>
-      </w:r>
-      <w:proofErr w:type="gramEnd"/>
-      <w:r>
-        <w:t xml:space="preserve"> </w:t>
-      </w:r>
-      <w:r>
-        <w:t>persistently variable background stratospheric aerosol layer and global climate change, Science, 333, 866-870, doi:10.1126/science.1206027.</w:t>
+        <w:t>Russell, P., and M. McCormick (1989), SAGE II aerosol data validation and initial data use: An introduction and overview, Journal of Geophysical Research: Atmospheres (1984-2012), 94, 8335-8338.</w:t>
       </w:r>
     </w:p>
     <w:p>
       <w:r>
-        <w:t xml:space="preserve">Stocker, T. F., D. Qin, G.-K. </w:t>
-      </w:r>
-      <w:proofErr w:type="spellStart"/>
-      <w:r>
-        <w:t>Plattner</w:t>
-      </w:r>
-      <w:proofErr w:type="spellEnd"/>
-      <w:r>
-        <w:t xml:space="preserve">, M. M. </w:t>
-      </w:r>
-      <w:proofErr w:type="spellStart"/>
-      <w:r>
-        <w:t>Tignor</w:t>
-      </w:r>
-      <w:proofErr w:type="spellEnd"/>
-      <w:r>
-        <w:t xml:space="preserve">, S. K. Allen, J. </w:t>
-      </w:r>
-      <w:proofErr w:type="spellStart"/>
-      <w:r>
-        <w:t>Boschung</w:t>
-      </w:r>
-      <w:proofErr w:type="spellEnd"/>
-      <w:r>
-        <w:t xml:space="preserve">, A. </w:t>
-      </w:r>
-      <w:proofErr w:type="spellStart"/>
-      <w:r>
-        <w:t>Nauels</w:t>
-      </w:r>
-      <w:proofErr w:type="spellEnd"/>
-      <w:r>
-        <w:t xml:space="preserve">, Y. Xia, V. </w:t>
-      </w:r>
-      <w:proofErr w:type="spellStart"/>
-      <w:r>
-        <w:t>Bex</w:t>
-      </w:r>
-      <w:proofErr w:type="spellEnd"/>
-      <w:r>
-        <w:t xml:space="preserve">, and P. M. </w:t>
-      </w:r>
-      <w:proofErr w:type="spellStart"/>
-      <w:r>
-        <w:t>Midgley</w:t>
-      </w:r>
-      <w:proofErr w:type="spellEnd"/>
-      <w:r>
-        <w:t xml:space="preserve"> (2013), Climate Change 2013 </w:t>
-      </w:r>
-      <w:proofErr w:type="gramStart"/>
-      <w:r>
-        <w:t>The</w:t>
-      </w:r>
-      <w:proofErr w:type="gramEnd"/>
-      <w:r>
-        <w:t xml:space="preserve"> Physical Science Basis.</w:t>
+        <w:t>Solomon, S., J. S. Daniel, R. R. Neely, J.-P. Vernier, E. G. Dutton, and L. W. Thomas</w:t>
+      </w:r>
+      <w:r>
+        <w:t xml:space="preserve">on (2011), The </w:t>
+      </w:r>
+      <w:r>
+        <w:t>persistently variable background stratospheric aerosol layer and global climate change, Science, 333, 866-870, doi:10.1126/science.1206027.</w:t>
       </w:r>
     </w:p>
     <w:p>
       <w:r>
-        <w:t xml:space="preserve">Thomason, L. W., and G. </w:t>
-      </w:r>
-      <w:proofErr w:type="spellStart"/>
-      <w:r>
-        <w:t>Taha</w:t>
-      </w:r>
-      <w:proofErr w:type="spellEnd"/>
-      <w:r>
-        <w:t xml:space="preserve"> (2003), SAGE III aerosol extinction measurements: Initial results, Geophysical research letters, 30.</w:t>
+        <w:t>Stocker, T. F., D. Qin, G.-K. Plattner, M. M. Tignor, S. K. Allen, J. Boschung, A. Nauels, Y. Xia, V. Bex, and P. M. Midgley (2013), Climate Change 2013 The Physical Science Basis.</w:t>
       </w:r>
     </w:p>
     <w:p>
       <w:r>
-        <w:t xml:space="preserve">Vernier, J.-P., Thomason, L. W., </w:t>
-      </w:r>
-      <w:proofErr w:type="spellStart"/>
-      <w:r>
-        <w:t>Pommereau</w:t>
-      </w:r>
-      <w:proofErr w:type="spellEnd"/>
-      <w:r>
-        <w:t xml:space="preserve">, J.-P., Bourassa, A., </w:t>
-      </w:r>
-      <w:proofErr w:type="spellStart"/>
-      <w:r>
-        <w:t>Pelon</w:t>
-      </w:r>
-      <w:proofErr w:type="spellEnd"/>
-      <w:r>
-        <w:t xml:space="preserve">, J., </w:t>
-      </w:r>
-      <w:proofErr w:type="spellStart"/>
-      <w:r>
-        <w:t>Garnier</w:t>
-      </w:r>
-      <w:proofErr w:type="spellEnd"/>
-      <w:r>
-        <w:t xml:space="preserve">, A., Hauchecorne, A., </w:t>
-      </w:r>
-      <w:proofErr w:type="spellStart"/>
-      <w:r>
-        <w:t>Blanot</w:t>
-      </w:r>
-      <w:proofErr w:type="spellEnd"/>
-      <w:r>
-        <w:t xml:space="preserve">, L., </w:t>
-      </w:r>
-      <w:proofErr w:type="spellStart"/>
-      <w:r>
-        <w:t>Trepte</w:t>
-      </w:r>
-      <w:proofErr w:type="spellEnd"/>
-      <w:r>
-        <w:t xml:space="preserve">, C., </w:t>
-      </w:r>
-      <w:proofErr w:type="spellStart"/>
-      <w:r>
-        <w:t>Degenstein</w:t>
-      </w:r>
-      <w:proofErr w:type="spellEnd"/>
-      <w:r>
-        <w:t xml:space="preserve">, D., and Vargas, F.: Major influence of tropical volcanic eruptions on the stratospheric aerosol layer during the last decade, </w:t>
-      </w:r>
-      <w:proofErr w:type="spellStart"/>
-      <w:r>
-        <w:t>Geophys</w:t>
-      </w:r>
-      <w:proofErr w:type="spellEnd"/>
-      <w:r>
-        <w:t>. Res. Lett., 38, L12807, doi</w:t>
-      </w:r>
-      <w:proofErr w:type="gramStart"/>
-      <w:r>
-        <w:t>:10.1029</w:t>
-      </w:r>
-      <w:proofErr w:type="gramEnd"/>
-      <w:r>
-        <w:t>/2011GL047563, 2011.</w:t>
+        <w:t>Thomason, L. W., and G. Taha (2003), SAGE III aerosol extinction measurements: Initial results, Geophysical research letters, 30.</w:t>
       </w:r>
     </w:p>
     <w:p>
       <w:r>
-        <w:lastRenderedPageBreak/>
-        <w:t>Winker, D. M., W. H. Hunt, and M. J. McGill (2007), Initial performance assessment of CALIOP, Geophysical Research Letters, 34.</w:t>
+        <w:t>Vernier, J.-P., Thomason, L. W., Pommereau, J.-P., Bourassa, A., Pelon, J., Garnier, A., Hauchecorne, A., Blanot, L., Trepte, C., Degenstein, D., and Vargas, F.: Major influence of tropical volcanic eruptions on the stratospheric aerosol layer during the last decade, Geophys. Res. Lett., 38, L12807, doi:10.1029/2011GL047563, 2011.</w:t>
       </w:r>
     </w:p>
     <w:p>
-      <w:proofErr w:type="spellStart"/>
-      <w:r>
-        <w:t>Wiscombe</w:t>
-      </w:r>
-      <w:proofErr w:type="spellEnd"/>
-      <w:r>
-        <w:t xml:space="preserve">, W. J.: Improved </w:t>
-      </w:r>
-      <w:proofErr w:type="spellStart"/>
-      <w:r>
-        <w:t>mie</w:t>
-      </w:r>
-      <w:proofErr w:type="spellEnd"/>
-      <w:r>
-        <w:t xml:space="preserve"> scattering algorithms, Appl. Optics, 19, 1505–1509, 1980.</w:t>
+      <w:r>
+        <w:t>Winker, D. M., W. H. Hunt, and M. J. McGill (2007), Initial performance assessment of CALIOP, Geophysical Research Letters, 34.</w:t>
       </w:r>
     </w:p>
     <w:p>
-      <w:proofErr w:type="spellStart"/>
-      <w:r>
-        <w:t>Zawada</w:t>
-      </w:r>
-      <w:proofErr w:type="spellEnd"/>
-      <w:r>
-        <w:t xml:space="preserve">, D. J., S. R. </w:t>
-      </w:r>
-      <w:proofErr w:type="spellStart"/>
-      <w:r>
-        <w:t>Dueck</w:t>
-      </w:r>
-      <w:proofErr w:type="spellEnd"/>
-      <w:r>
-        <w:t xml:space="preserve">, L. A. </w:t>
-      </w:r>
-      <w:proofErr w:type="spellStart"/>
-      <w:r>
-        <w:t>Rieger</w:t>
-      </w:r>
-      <w:proofErr w:type="spellEnd"/>
-      <w:r>
-        <w:t xml:space="preserve">, A. E. Bourassa, N. D. Lloyd, and D. A. </w:t>
-      </w:r>
-      <w:proofErr w:type="spellStart"/>
-      <w:r>
-        <w:t>Degenstein</w:t>
-      </w:r>
-      <w:proofErr w:type="spellEnd"/>
-      <w:r>
-        <w:t xml:space="preserve"> (2015), High resolution and Monte Carlo additions to the SASKTRAN radiative transfer model, Atmospheric Measurement Techniques, 8, 3357-3397, doi:10.5194/amtd-8-3357-2015.</w:t>
+      <w:r>
+        <w:lastRenderedPageBreak/>
+        <w:t>Wiscombe, W. J.: Improved mie scattering algorithms, Appl. Optics, 19, 1505–1509, 1980.</w:t>
+      </w:r>
+    </w:p>
+    <w:p>
+      <w:r>
+        <w:t>Zawada, D. J., S. R. Dueck, L. A. Rieger, A. E. Bourassa, N. D. Lloyd, and D. A. Degenstein (2015), High resolution and Monte Carlo additions to the SASKTRAN radiative transfer model, Atmospheric Measurement Techniques, 8, 3357-3397, doi:10.5194/amtd-8-3357-2015.</w:t>
       </w:r>
     </w:p>
     <w:p>
@@ -14158,15 +12985,7 @@
     </w:p>
     <w:p>
       <w:r>
-        <w:t xml:space="preserve">Figure 1: The two aerosol profiles used in this study. The blue is a background aerosol extinction levels, and the red curve is a representative aerosol profile after the </w:t>
-      </w:r>
-      <w:proofErr w:type="spellStart"/>
-      <w:r>
-        <w:t>Nabro</w:t>
-      </w:r>
-      <w:proofErr w:type="spellEnd"/>
-      <w:r>
-        <w:t xml:space="preserve"> eruption.</w:t>
+        <w:t>Figure 1: The two aerosol profiles used in this study. The blue is a background aerosol extinction levels, and the red curve is a representative aerosol profile after the Nabro eruption.</w:t>
       </w:r>
     </w:p>
     <w:p>
@@ -14332,19 +13151,9 @@
       <w:r>
         <w:t xml:space="preserve">Figure 3: </w:t>
       </w:r>
-      <w:proofErr w:type="spellStart"/>
-      <w:r>
-        <w:t>Left</w:t>
-      </w:r>
-      <w:proofErr w:type="gramStart"/>
-      <w:r>
-        <w:t>:</w:t>
-      </w:r>
-      <w:r>
-        <w:t>A</w:t>
-      </w:r>
-      <w:proofErr w:type="spellEnd"/>
-      <w:proofErr w:type="gramEnd"/>
+      <w:r>
+        <w:t>Left: A</w:t>
+      </w:r>
       <w:r>
         <w:t xml:space="preserve"> computation of the percentage of aerosol signal over the total radiance for a three polarizations. The top, middle, and bottom figures are the </w:t>
       </w:r>
@@ -15727,7 +14536,7 @@
 </file>
 
 <file path=customXml/itemProps1.xml><?xml version="1.0" encoding="utf-8"?>
-<ds:datastoreItem xmlns:ds="http://schemas.openxmlformats.org/officeDocument/2006/customXml" ds:itemID="{BCAFBC5B-B02A-4F38-A74F-9D5B360D7BB3}">
+<ds:datastoreItem xmlns:ds="http://schemas.openxmlformats.org/officeDocument/2006/customXml" ds:itemID="{08CB1CE7-FEAD-4C70-A483-B46D661532BD}">
   <ds:schemaRefs>
     <ds:schemaRef ds:uri="http://schemas.openxmlformats.org/officeDocument/2006/bibliography"/>
   </ds:schemaRefs>

</xml_diff>

<commit_message>
typo fix in 2.1
</commit_message>
<xml_diff>
--- a/Polarization Study.docx
+++ b/Polarization Study.docx
@@ -1152,14 +1152,14 @@
         <w:rPr>
           <w:rFonts w:cs="Times New Roman"/>
         </w:rPr>
-        <w:t xml:space="preserve">limited due the </w:t>
+        <w:t xml:space="preserve">limited due the necessity </w:t>
       </w:r>
       <w:r>
         <w:rPr>
           <w:rFonts w:cs="Times New Roman"/>
         </w:rPr>
         <w:lastRenderedPageBreak/>
-        <w:t>necessity of a sunrise or sunset</w:t>
+        <w:t>of a sunrise or sunset</w:t>
       </w:r>
       <w:r>
         <w:rPr>
@@ -3460,31 +3460,7 @@
       </w:pPr>
       <w:ins w:id="33" w:author="Elash, Brenden" w:date="2016-06-22T13:20:00Z">
         <w:r>
-          <w:t>The polarization state of light propagating along a ray is stored as a Stokes vector de</w:t>
-        </w:r>
-        <w:r>
-          <w:t>fi</w:t>
-        </w:r>
-        <w:r>
-          <w:t>ned in</w:t>
-        </w:r>
-        <w:r>
-          <w:t xml:space="preserve"> </w:t>
-        </w:r>
-        <w:r>
-          <w:t>some reference frame. When a scattering event is modelled the Stokes vector is rotated into the</w:t>
-        </w:r>
-        <w:r>
-          <w:t xml:space="preserve"> </w:t>
-        </w:r>
-        <w:r>
-          <w:t>scattering frame, multiplied by the scattering matrix, and then rotated into a reference frame in</w:t>
-        </w:r>
-        <w:r>
-          <w:t xml:space="preserve"> </w:t>
-        </w:r>
-        <w:r>
-          <w:t>which the scattered Stokes vector is stored</w:t>
+          <w:t>The polarization state of light propagating along a ray is stored as a Stokes vector defined in some reference frame. When a scattering event is modelled the Stokes vector is rotated into the scattering frame, multiplied by the scattering matrix, and then rotated into a reference frame in which the scattered Stokes vector is stored</w:t>
         </w:r>
       </w:ins>
       <w:ins w:id="34" w:author="Elash, Brenden" w:date="2016-06-22T13:22:00Z">
@@ -4188,14 +4164,13 @@
         </w:rPr>
         <w:t>through the elements of the matrix</w:t>
       </w:r>
-      <w:bookmarkStart w:id="50" w:name="_GoBack"/>
       <w:r>
         <w:rPr>
           <w:rFonts w:eastAsiaTheme="minorEastAsia"/>
         </w:rPr>
         <w:t>.</w:t>
       </w:r>
-      <w:ins w:id="51" w:author="Elash, Brenden" w:date="2016-06-22T13:12:00Z">
+      <w:ins w:id="50" w:author="Elash, Brenden" w:date="2016-06-22T13:12:00Z">
         <w:r>
           <w:rPr>
             <w:rFonts w:eastAsiaTheme="minorEastAsia"/>
@@ -4342,12 +4317,12 @@
       <w:pPr>
         <w:jc w:val="both"/>
         <w:rPr>
-          <w:ins w:id="52" w:author="Elash, Brenden" w:date="2016-06-22T13:12:00Z"/>
+          <w:ins w:id="51" w:author="Elash, Brenden" w:date="2016-06-22T13:12:00Z"/>
           <w:rFonts w:eastAsiaTheme="minorEastAsia"/>
         </w:rPr>
       </w:pPr>
       <w:proofErr w:type="gramStart"/>
-      <w:ins w:id="53" w:author="Elash, Brenden" w:date="2016-06-22T13:12:00Z">
+      <w:ins w:id="52" w:author="Elash, Brenden" w:date="2016-06-22T13:12:00Z">
         <w:r>
           <w:rPr>
             <w:rFonts w:eastAsiaTheme="minorEastAsia"/>
@@ -4361,19 +4336,18 @@
           </w:rPr>
           <w:t xml:space="preserve"> sometimes referred to as the phase matrix</w:t>
         </w:r>
-        <w:bookmarkEnd w:id="50"/>
       </w:ins>
     </w:p>
     <w:p>
       <w:pPr>
         <w:jc w:val="both"/>
       </w:pPr>
-      <w:del w:id="54" w:author="Elash, Brenden" w:date="2016-06-22T13:12:00Z">
+      <w:del w:id="53" w:author="Elash, Brenden" w:date="2016-06-22T13:12:00Z">
         <w:r>
           <w:delText>F</w:delText>
         </w:r>
       </w:del>
-      <w:ins w:id="55" w:author="Elash, Brenden" w:date="2016-06-22T13:12:00Z">
+      <w:ins w:id="54" w:author="Elash, Brenden" w:date="2016-06-22T13:12:00Z">
         <w:r>
           <w:t>F</w:t>
         </w:r>
@@ -4474,13 +4448,12 @@
       <w:r>
         <w:t xml:space="preserve"> </w:t>
       </w:r>
-      <w:del w:id="56" w:author="Elash, Brenden" w:date="2016-06-22T13:04:00Z">
-        <w:r>
-          <w:lastRenderedPageBreak/>
+      <w:del w:id="55" w:author="Elash, Brenden" w:date="2016-06-22T13:04:00Z">
+        <w:r>
           <w:delText xml:space="preserve">phase </w:delText>
         </w:r>
       </w:del>
-      <w:ins w:id="57" w:author="Elash, Brenden" w:date="2016-06-22T13:04:00Z">
+      <w:ins w:id="56" w:author="Elash, Brenden" w:date="2016-06-22T13:04:00Z">
         <w:r>
           <w:t xml:space="preserve">scattering </w:t>
         </w:r>
@@ -5087,6 +5060,7 @@
         <w:rPr>
           <w:rFonts w:eastAsiaTheme="minorEastAsia"/>
         </w:rPr>
+        <w:lastRenderedPageBreak/>
         <w:t>For random</w:t>
       </w:r>
       <w:r>
@@ -5137,7 +5111,7 @@
         </w:rPr>
         <w:t xml:space="preserve"> of the </w:t>
       </w:r>
-      <w:del w:id="58" w:author="Elash, Brenden" w:date="2016-06-22T13:04:00Z">
+      <w:del w:id="57" w:author="Elash, Brenden" w:date="2016-06-22T13:04:00Z">
         <w:r>
           <w:rPr>
             <w:rFonts w:eastAsiaTheme="minorEastAsia"/>
@@ -5145,7 +5119,7 @@
           <w:delText xml:space="preserve">phase </w:delText>
         </w:r>
       </w:del>
-      <w:ins w:id="59" w:author="Elash, Brenden" w:date="2016-06-22T13:04:00Z">
+      <w:ins w:id="58" w:author="Elash, Brenden" w:date="2016-06-22T13:04:00Z">
         <w:r>
           <w:rPr>
             <w:rFonts w:eastAsiaTheme="minorEastAsia"/>
@@ -5987,7 +5961,7 @@
         </w:rPr>
         <w:t xml:space="preserve">, for which several standard codes have been developed to calculate scattering cross sections and </w:t>
       </w:r>
-      <w:del w:id="60" w:author="Elash, Brenden" w:date="2016-06-22T13:04:00Z">
+      <w:del w:id="59" w:author="Elash, Brenden" w:date="2016-06-22T13:04:00Z">
         <w:r>
           <w:rPr>
             <w:rFonts w:eastAsiaTheme="minorEastAsia"/>
@@ -5995,7 +5969,7 @@
           <w:delText xml:space="preserve">phase </w:delText>
         </w:r>
       </w:del>
-      <w:ins w:id="61" w:author="Elash, Brenden" w:date="2016-06-22T13:04:00Z">
+      <w:ins w:id="60" w:author="Elash, Brenden" w:date="2016-06-22T13:04:00Z">
         <w:r>
           <w:rPr>
             <w:rFonts w:eastAsiaTheme="minorEastAsia"/>
@@ -6087,7 +6061,7 @@
         </w:rPr>
         <w:t xml:space="preserve">scattered light in the </w:t>
       </w:r>
-      <w:del w:id="62" w:author="Elash, Brenden" w:date="2016-06-16T12:32:00Z">
+      <w:del w:id="61" w:author="Elash, Brenden" w:date="2016-06-16T12:32:00Z">
         <w:r>
           <w:rPr>
             <w:rFonts w:eastAsiaTheme="minorEastAsia"/>
@@ -6095,7 +6069,7 @@
           <w:delText>e</w:delText>
         </w:r>
       </w:del>
-      <w:ins w:id="63" w:author="Elash, Brenden" w:date="2016-06-16T12:32:00Z">
+      <w:ins w:id="62" w:author="Elash, Brenden" w:date="2016-06-16T12:32:00Z">
         <w:r>
           <w:rPr>
             <w:rFonts w:eastAsiaTheme="minorEastAsia"/>
@@ -6141,7 +6115,7 @@
         </w:rPr>
         <w:t xml:space="preserve"> It can be easily seen from the form of the Rayleigh </w:t>
       </w:r>
-      <w:del w:id="64" w:author="Elash, Brenden" w:date="2016-06-22T13:04:00Z">
+      <w:del w:id="63" w:author="Elash, Brenden" w:date="2016-06-22T13:04:00Z">
         <w:r>
           <w:rPr>
             <w:rFonts w:eastAsiaTheme="minorEastAsia"/>
@@ -6149,7 +6123,7 @@
           <w:delText xml:space="preserve">phase </w:delText>
         </w:r>
       </w:del>
-      <w:ins w:id="65" w:author="Elash, Brenden" w:date="2016-06-22T13:04:00Z">
+      <w:ins w:id="64" w:author="Elash, Brenden" w:date="2016-06-22T13:04:00Z">
         <w:r>
           <w:rPr>
             <w:rFonts w:eastAsiaTheme="minorEastAsia"/>
@@ -6339,7 +6313,7 @@
         </w:rPr>
         <w:t xml:space="preserve"> angles of 0 and 180 degrees</w:t>
       </w:r>
-      <w:ins w:id="66" w:author="Elash, Brenden" w:date="2016-06-16T12:46:00Z">
+      <w:ins w:id="65" w:author="Elash, Brenden" w:date="2016-06-16T12:46:00Z">
         <w:r>
           <w:rPr>
             <w:rFonts w:eastAsiaTheme="minorEastAsia"/>
@@ -6347,7 +6321,7 @@
           <w:t xml:space="preserve"> assuming horizontal </w:t>
         </w:r>
       </w:ins>
-      <w:ins w:id="67" w:author="Elash, Brenden" w:date="2016-06-16T12:47:00Z">
+      <w:ins w:id="66" w:author="Elash, Brenden" w:date="2016-06-16T12:47:00Z">
         <w:r>
           <w:rPr>
             <w:rFonts w:eastAsiaTheme="minorEastAsia"/>
@@ -6355,7 +6329,7 @@
           <w:t>a</w:t>
         </w:r>
       </w:ins>
-      <w:ins w:id="68" w:author="Elash, Brenden" w:date="2016-06-16T12:46:00Z">
+      <w:ins w:id="67" w:author="Elash, Brenden" w:date="2016-06-16T12:46:00Z">
         <w:r>
           <w:rPr>
             <w:rFonts w:eastAsiaTheme="minorEastAsia"/>
@@ -6363,7 +6337,7 @@
           <w:t>tmo</w:t>
         </w:r>
       </w:ins>
-      <w:ins w:id="69" w:author="Elash, Brenden" w:date="2016-06-16T12:47:00Z">
+      <w:ins w:id="68" w:author="Elash, Brenden" w:date="2016-06-16T12:47:00Z">
         <w:r>
           <w:rPr>
             <w:rFonts w:eastAsiaTheme="minorEastAsia"/>
@@ -6371,14 +6345,24 @@
           <w:t>s</w:t>
         </w:r>
       </w:ins>
-      <w:ins w:id="70" w:author="Elash, Brenden" w:date="2016-06-16T12:46:00Z">
+      <w:ins w:id="69" w:author="Elash, Brenden" w:date="2016-06-16T12:46:00Z">
         <w:r>
           <w:rPr>
             <w:rFonts w:eastAsiaTheme="minorEastAsia"/>
           </w:rPr>
-          <w:t>pheric unity</w:t>
+          <w:t xml:space="preserve">pheric </w:t>
         </w:r>
       </w:ins>
+      <w:ins w:id="70" w:author="Elash, Brenden" w:date="2016-06-23T11:45:00Z">
+        <w:r>
+          <w:rPr>
+            <w:rFonts w:eastAsiaTheme="minorEastAsia"/>
+          </w:rPr>
+          <w:t>symmetry</w:t>
+        </w:r>
+      </w:ins>
+      <w:bookmarkStart w:id="71" w:name="_GoBack"/>
+      <w:bookmarkEnd w:id="71"/>
       <w:r>
         <w:rPr>
           <w:rFonts w:eastAsiaTheme="minorEastAsia"/>
@@ -6963,260 +6947,260 @@
         <w:rPr>
           <w:rFonts w:eastAsiaTheme="minorEastAsia"/>
         </w:rPr>
-        <w:t xml:space="preserve">ing occur in a weighted fraction according to </w:t>
+        <w:t xml:space="preserve">ing occur in a weighted fraction according to the optical depth of air and aerosol. </w:t>
+      </w:r>
+      <w:r>
+        <w:rPr>
+          <w:rFonts w:eastAsiaTheme="minorEastAsia"/>
+        </w:rPr>
+        <w:t xml:space="preserve"> </w:t>
+      </w:r>
+      <w:r>
+        <w:rPr>
+          <w:rFonts w:eastAsiaTheme="minorEastAsia"/>
+        </w:rPr>
+        <w:t xml:space="preserve">Compared to the pure Rayleigh scattering case, </w:t>
+      </w:r>
+      <w:r>
+        <w:rPr>
+          <w:rFonts w:eastAsiaTheme="minorEastAsia"/>
+        </w:rPr>
+        <w:t xml:space="preserve">the addition of aerosol causes </w:t>
+      </w:r>
+      <w:r>
+        <w:rPr>
+          <w:rFonts w:eastAsiaTheme="minorEastAsia"/>
+        </w:rPr>
+        <w:t>a decrease in</w:t>
+      </w:r>
+      <w:r>
+        <w:rPr>
+          <w:rFonts w:eastAsiaTheme="minorEastAsia"/>
+        </w:rPr>
+        <w:t xml:space="preserve"> the </w:t>
+      </w:r>
+      <w:r>
+        <w:rPr>
+          <w:rFonts w:eastAsiaTheme="minorEastAsia"/>
+        </w:rPr>
+        <w:t xml:space="preserve">degree of </w:t>
+      </w:r>
+      <w:r>
+        <w:rPr>
+          <w:rFonts w:eastAsiaTheme="minorEastAsia"/>
+        </w:rPr>
+        <w:t xml:space="preserve">linear </w:t>
+      </w:r>
+      <w:r>
+        <w:rPr>
+          <w:rFonts w:eastAsiaTheme="minorEastAsia"/>
+        </w:rPr>
+        <w:t xml:space="preserve">horizontal polarization </w:t>
+      </w:r>
+      <w:r>
+        <w:rPr>
+          <w:rFonts w:eastAsiaTheme="minorEastAsia"/>
+        </w:rPr>
+        <w:t xml:space="preserve">for </w:t>
+      </w:r>
+      <w:r>
+        <w:rPr>
+          <w:rFonts w:eastAsiaTheme="minorEastAsia"/>
+        </w:rPr>
+        <w:t>wavelengths shorter than approximately 750 nm</w:t>
+      </w:r>
+      <w:r>
+        <w:rPr>
+          <w:rFonts w:eastAsiaTheme="minorEastAsia"/>
+        </w:rPr>
+        <w:t>.</w:t>
+      </w:r>
+      <w:r>
+        <w:rPr>
+          <w:rFonts w:eastAsiaTheme="minorEastAsia"/>
+        </w:rPr>
+        <w:t xml:space="preserve"> </w:t>
+      </w:r>
+      <w:r>
+        <w:rPr>
+          <w:rFonts w:eastAsiaTheme="minorEastAsia"/>
+        </w:rPr>
+        <w:t xml:space="preserve">The bottom two panels of </w:t>
+      </w:r>
+      <w:r>
+        <w:rPr>
+          <w:rFonts w:eastAsiaTheme="minorEastAsia"/>
+        </w:rPr>
+        <w:t xml:space="preserve">Figure </w:t>
+      </w:r>
+      <w:r>
+        <w:rPr>
+          <w:rFonts w:eastAsiaTheme="minorEastAsia"/>
+        </w:rPr>
+        <w:t>1</w:t>
+      </w:r>
+      <w:r>
+        <w:rPr>
+          <w:rFonts w:eastAsiaTheme="minorEastAsia"/>
+        </w:rPr>
+        <w:t xml:space="preserve"> show the difference in the ratio of the polarized over the total radiance for the atmosphere </w:t>
+      </w:r>
+      <w:r>
+        <w:rPr>
+          <w:rFonts w:eastAsiaTheme="minorEastAsia"/>
+        </w:rPr>
+        <w:t>with</w:t>
+      </w:r>
+      <w:r>
+        <w:rPr>
+          <w:rFonts w:eastAsiaTheme="minorEastAsia"/>
+        </w:rPr>
+        <w:t xml:space="preserve"> aerosol and one without</w:t>
+      </w:r>
+      <w:r>
+        <w:rPr>
+          <w:rFonts w:eastAsiaTheme="minorEastAsia"/>
+        </w:rPr>
+        <w:t>, this effect has a weak dependence on solar scattering angle, with the most depolarization occurring in forward scatter geometries</w:t>
+      </w:r>
+      <w:r>
+        <w:rPr>
+          <w:rFonts w:eastAsiaTheme="minorEastAsia"/>
+        </w:rPr>
+        <w:t xml:space="preserve"> for short wavelengths</w:t>
+      </w:r>
+      <w:r>
+        <w:rPr>
+          <w:rFonts w:eastAsiaTheme="minorEastAsia"/>
+        </w:rPr>
+        <w:t xml:space="preserve">. </w:t>
+      </w:r>
+      <w:r>
+        <w:rPr>
+          <w:rFonts w:eastAsiaTheme="minorEastAsia"/>
+        </w:rPr>
+        <w:t xml:space="preserve"> </w:t>
+      </w:r>
+      <w:r>
+        <w:rPr>
+          <w:rFonts w:eastAsiaTheme="minorEastAsia"/>
+        </w:rPr>
+        <w:t>I</w:t>
+      </w:r>
+      <w:r>
+        <w:rPr>
+          <w:rFonts w:eastAsiaTheme="minorEastAsia"/>
+        </w:rPr>
+        <w:t>nterestingly</w:t>
+      </w:r>
+      <w:r>
+        <w:rPr>
+          <w:rFonts w:eastAsiaTheme="minorEastAsia"/>
+        </w:rPr>
+        <w:t>,</w:t>
+      </w:r>
+      <w:r>
+        <w:rPr>
+          <w:rFonts w:eastAsiaTheme="minorEastAsia"/>
+        </w:rPr>
+        <w:t xml:space="preserve"> </w:t>
+      </w:r>
+      <w:r>
+        <w:rPr>
+          <w:rFonts w:eastAsiaTheme="minorEastAsia"/>
+        </w:rPr>
+        <w:t xml:space="preserve">for </w:t>
+      </w:r>
+      <w:r>
+        <w:rPr>
+          <w:rFonts w:eastAsiaTheme="minorEastAsia"/>
+        </w:rPr>
+        <w:t xml:space="preserve">longer </w:t>
+      </w:r>
+      <w:r>
+        <w:rPr>
+          <w:rFonts w:eastAsiaTheme="minorEastAsia"/>
+        </w:rPr>
+        <w:t>wavelengths</w:t>
+      </w:r>
+      <w:r>
+        <w:rPr>
+          <w:rFonts w:eastAsiaTheme="minorEastAsia"/>
+        </w:rPr>
+        <w:t xml:space="preserve"> in back-scatter geometries,</w:t>
+      </w:r>
+      <w:r>
+        <w:rPr>
+          <w:rFonts w:eastAsiaTheme="minorEastAsia"/>
+        </w:rPr>
+        <w:t xml:space="preserve"> </w:t>
+      </w:r>
+      <w:r>
+        <w:rPr>
+          <w:rFonts w:eastAsiaTheme="minorEastAsia"/>
+        </w:rPr>
+        <w:t>the opposite</w:t>
+      </w:r>
+      <w:r>
+        <w:rPr>
+          <w:rFonts w:eastAsiaTheme="minorEastAsia"/>
+        </w:rPr>
+        <w:t xml:space="preserve"> occurs</w:t>
+      </w:r>
+      <w:r>
+        <w:rPr>
+          <w:rFonts w:eastAsiaTheme="minorEastAsia"/>
+        </w:rPr>
+        <w:t>.</w:t>
+      </w:r>
+      <w:r>
+        <w:rPr>
+          <w:rFonts w:eastAsiaTheme="minorEastAsia"/>
+        </w:rPr>
+        <w:t xml:space="preserve"> This is due to the changing fraction of scattering from </w:t>
+      </w:r>
+      <w:r>
+        <w:rPr>
+          <w:rFonts w:eastAsiaTheme="minorEastAsia"/>
+        </w:rPr>
+        <w:t xml:space="preserve">the molecular </w:t>
+      </w:r>
+      <w:r>
+        <w:rPr>
+          <w:rFonts w:eastAsiaTheme="minorEastAsia"/>
+        </w:rPr>
+        <w:t xml:space="preserve">air </w:t>
+      </w:r>
+      <w:r>
+        <w:rPr>
+          <w:rFonts w:eastAsiaTheme="minorEastAsia"/>
+        </w:rPr>
+        <w:t xml:space="preserve">density </w:t>
+      </w:r>
+      <w:r>
+        <w:rPr>
+          <w:rFonts w:eastAsiaTheme="minorEastAsia"/>
+        </w:rPr>
+        <w:t xml:space="preserve">and aerosol </w:t>
+      </w:r>
+      <w:r>
+        <w:rPr>
+          <w:rFonts w:eastAsiaTheme="minorEastAsia"/>
+        </w:rPr>
+        <w:t>because</w:t>
+      </w:r>
+      <w:r>
+        <w:rPr>
+          <w:rFonts w:eastAsiaTheme="minorEastAsia"/>
+        </w:rPr>
+        <w:t xml:space="preserve"> the Rayleigh scattering cross section falls off much more quickly with wavelength than </w:t>
       </w:r>
       <w:r>
         <w:rPr>
           <w:rFonts w:eastAsiaTheme="minorEastAsia"/>
         </w:rPr>
         <w:lastRenderedPageBreak/>
-        <w:t xml:space="preserve">the optical depth of air and aerosol. </w:t>
-      </w:r>
-      <w:r>
-        <w:rPr>
-          <w:rFonts w:eastAsiaTheme="minorEastAsia"/>
-        </w:rPr>
-        <w:t xml:space="preserve"> </w:t>
-      </w:r>
-      <w:r>
-        <w:rPr>
-          <w:rFonts w:eastAsiaTheme="minorEastAsia"/>
-        </w:rPr>
-        <w:t xml:space="preserve">Compared to the pure Rayleigh scattering case, </w:t>
-      </w:r>
-      <w:r>
-        <w:rPr>
-          <w:rFonts w:eastAsiaTheme="minorEastAsia"/>
-        </w:rPr>
-        <w:t xml:space="preserve">the addition of aerosol causes </w:t>
-      </w:r>
-      <w:r>
-        <w:rPr>
-          <w:rFonts w:eastAsiaTheme="minorEastAsia"/>
-        </w:rPr>
-        <w:t>a decrease in</w:t>
-      </w:r>
-      <w:r>
-        <w:rPr>
-          <w:rFonts w:eastAsiaTheme="minorEastAsia"/>
-        </w:rPr>
-        <w:t xml:space="preserve"> the </w:t>
-      </w:r>
-      <w:r>
-        <w:rPr>
-          <w:rFonts w:eastAsiaTheme="minorEastAsia"/>
-        </w:rPr>
-        <w:t xml:space="preserve">degree of </w:t>
-      </w:r>
-      <w:r>
-        <w:rPr>
-          <w:rFonts w:eastAsiaTheme="minorEastAsia"/>
-        </w:rPr>
-        <w:t xml:space="preserve">linear </w:t>
-      </w:r>
-      <w:r>
-        <w:rPr>
-          <w:rFonts w:eastAsiaTheme="minorEastAsia"/>
-        </w:rPr>
-        <w:t xml:space="preserve">horizontal polarization </w:t>
-      </w:r>
-      <w:r>
-        <w:rPr>
-          <w:rFonts w:eastAsiaTheme="minorEastAsia"/>
-        </w:rPr>
-        <w:t xml:space="preserve">for </w:t>
-      </w:r>
-      <w:r>
-        <w:rPr>
-          <w:rFonts w:eastAsiaTheme="minorEastAsia"/>
-        </w:rPr>
-        <w:t>wavelengths shorter than approximately 750 nm</w:t>
-      </w:r>
-      <w:r>
-        <w:rPr>
-          <w:rFonts w:eastAsiaTheme="minorEastAsia"/>
-        </w:rPr>
-        <w:t>.</w:t>
-      </w:r>
-      <w:r>
-        <w:rPr>
-          <w:rFonts w:eastAsiaTheme="minorEastAsia"/>
-        </w:rPr>
-        <w:t xml:space="preserve"> </w:t>
-      </w:r>
-      <w:r>
-        <w:rPr>
-          <w:rFonts w:eastAsiaTheme="minorEastAsia"/>
-        </w:rPr>
-        <w:t xml:space="preserve">The bottom two panels of </w:t>
-      </w:r>
-      <w:r>
-        <w:rPr>
-          <w:rFonts w:eastAsiaTheme="minorEastAsia"/>
-        </w:rPr>
-        <w:t xml:space="preserve">Figure </w:t>
-      </w:r>
-      <w:r>
-        <w:rPr>
-          <w:rFonts w:eastAsiaTheme="minorEastAsia"/>
-        </w:rPr>
-        <w:t>1</w:t>
-      </w:r>
-      <w:r>
-        <w:rPr>
-          <w:rFonts w:eastAsiaTheme="minorEastAsia"/>
-        </w:rPr>
-        <w:t xml:space="preserve"> show the difference in the ratio of the polarized over the total radiance for the atmosphere </w:t>
-      </w:r>
-      <w:r>
-        <w:rPr>
-          <w:rFonts w:eastAsiaTheme="minorEastAsia"/>
-        </w:rPr>
-        <w:t>with</w:t>
-      </w:r>
-      <w:r>
-        <w:rPr>
-          <w:rFonts w:eastAsiaTheme="minorEastAsia"/>
-        </w:rPr>
-        <w:t xml:space="preserve"> aerosol and one without</w:t>
-      </w:r>
-      <w:r>
-        <w:rPr>
-          <w:rFonts w:eastAsiaTheme="minorEastAsia"/>
-        </w:rPr>
-        <w:t>, this effect has a weak dependence on solar scattering angle, with the most depolarization occurring in forward scatter geometries</w:t>
-      </w:r>
-      <w:r>
-        <w:rPr>
-          <w:rFonts w:eastAsiaTheme="minorEastAsia"/>
-        </w:rPr>
-        <w:t xml:space="preserve"> for short wavelengths</w:t>
-      </w:r>
-      <w:r>
-        <w:rPr>
-          <w:rFonts w:eastAsiaTheme="minorEastAsia"/>
-        </w:rPr>
-        <w:t xml:space="preserve">. </w:t>
-      </w:r>
-      <w:r>
-        <w:rPr>
-          <w:rFonts w:eastAsiaTheme="minorEastAsia"/>
-        </w:rPr>
-        <w:t xml:space="preserve"> </w:t>
-      </w:r>
-      <w:r>
-        <w:rPr>
-          <w:rFonts w:eastAsiaTheme="minorEastAsia"/>
-        </w:rPr>
-        <w:t>I</w:t>
-      </w:r>
-      <w:r>
-        <w:rPr>
-          <w:rFonts w:eastAsiaTheme="minorEastAsia"/>
-        </w:rPr>
-        <w:t>nterestingly</w:t>
-      </w:r>
-      <w:r>
-        <w:rPr>
-          <w:rFonts w:eastAsiaTheme="minorEastAsia"/>
-        </w:rPr>
-        <w:t>,</w:t>
-      </w:r>
-      <w:r>
-        <w:rPr>
-          <w:rFonts w:eastAsiaTheme="minorEastAsia"/>
-        </w:rPr>
-        <w:t xml:space="preserve"> </w:t>
-      </w:r>
-      <w:r>
-        <w:rPr>
-          <w:rFonts w:eastAsiaTheme="minorEastAsia"/>
-        </w:rPr>
-        <w:t xml:space="preserve">for </w:t>
-      </w:r>
-      <w:r>
-        <w:rPr>
-          <w:rFonts w:eastAsiaTheme="minorEastAsia"/>
-        </w:rPr>
-        <w:t xml:space="preserve">longer </w:t>
-      </w:r>
-      <w:r>
-        <w:rPr>
-          <w:rFonts w:eastAsiaTheme="minorEastAsia"/>
-        </w:rPr>
-        <w:t>wavelengths</w:t>
-      </w:r>
-      <w:r>
-        <w:rPr>
-          <w:rFonts w:eastAsiaTheme="minorEastAsia"/>
-        </w:rPr>
-        <w:t xml:space="preserve"> in back-scatter geometries,</w:t>
-      </w:r>
-      <w:r>
-        <w:rPr>
-          <w:rFonts w:eastAsiaTheme="minorEastAsia"/>
-        </w:rPr>
-        <w:t xml:space="preserve"> </w:t>
-      </w:r>
-      <w:r>
-        <w:rPr>
-          <w:rFonts w:eastAsiaTheme="minorEastAsia"/>
-        </w:rPr>
-        <w:t>the opposite</w:t>
-      </w:r>
-      <w:r>
-        <w:rPr>
-          <w:rFonts w:eastAsiaTheme="minorEastAsia"/>
-        </w:rPr>
-        <w:t xml:space="preserve"> occurs</w:t>
-      </w:r>
-      <w:r>
-        <w:rPr>
-          <w:rFonts w:eastAsiaTheme="minorEastAsia"/>
-        </w:rPr>
-        <w:t>.</w:t>
-      </w:r>
-      <w:r>
-        <w:rPr>
-          <w:rFonts w:eastAsiaTheme="minorEastAsia"/>
-        </w:rPr>
-        <w:t xml:space="preserve"> This is due to the changing fraction of scattering from </w:t>
-      </w:r>
-      <w:r>
-        <w:rPr>
-          <w:rFonts w:eastAsiaTheme="minorEastAsia"/>
-        </w:rPr>
-        <w:t xml:space="preserve">the molecular </w:t>
-      </w:r>
-      <w:r>
-        <w:rPr>
-          <w:rFonts w:eastAsiaTheme="minorEastAsia"/>
-        </w:rPr>
-        <w:t xml:space="preserve">air </w:t>
-      </w:r>
-      <w:r>
-        <w:rPr>
-          <w:rFonts w:eastAsiaTheme="minorEastAsia"/>
-        </w:rPr>
-        <w:t xml:space="preserve">density </w:t>
-      </w:r>
-      <w:r>
-        <w:rPr>
-          <w:rFonts w:eastAsiaTheme="minorEastAsia"/>
-        </w:rPr>
-        <w:t xml:space="preserve">and aerosol </w:t>
-      </w:r>
-      <w:r>
-        <w:rPr>
-          <w:rFonts w:eastAsiaTheme="minorEastAsia"/>
-        </w:rPr>
-        <w:t>because</w:t>
-      </w:r>
-      <w:r>
-        <w:rPr>
-          <w:rFonts w:eastAsiaTheme="minorEastAsia"/>
-        </w:rPr>
-        <w:t xml:space="preserve"> the Rayleigh scattering cross section falls off much more quickly with wavelength than the aerosol cross section. </w:t>
+        <w:t xml:space="preserve">the aerosol cross section. </w:t>
       </w:r>
       <w:r>
         <w:rPr>
@@ -7360,6 +7344,9 @@
     <w:p>
       <w:pPr>
         <w:pStyle w:val="Heading2"/>
+        <w:rPr>
+          <w:del w:id="72" w:author="Elash, Brenden" w:date="2016-06-23T09:54:00Z"/>
+        </w:rPr>
       </w:pPr>
       <w:r>
         <w:t>2.</w:t>
@@ -7379,11 +7366,16 @@
     </w:p>
     <w:p>
       <w:pPr>
-        <w:spacing w:line="276" w:lineRule="auto"/>
-        <w:jc w:val="both"/>
-        <w:rPr>
-          <w:ins w:id="71" w:author="Elash, Brenden" w:date="2016-06-16T13:42:00Z"/>
-        </w:rPr>
+        <w:pStyle w:val="Heading2"/>
+        <w:rPr>
+          <w:ins w:id="73" w:author="Elash, Brenden" w:date="2016-06-16T13:42:00Z"/>
+        </w:rPr>
+        <w:pPrChange w:id="74" w:author="Elash, Brenden" w:date="2016-06-23T09:54:00Z">
+          <w:pPr>
+            <w:spacing w:line="276" w:lineRule="auto"/>
+            <w:jc w:val="both"/>
+          </w:pPr>
+        </w:pPrChange>
       </w:pPr>
     </w:p>
     <w:p>
@@ -7391,10 +7383,10 @@
         <w:spacing w:line="276" w:lineRule="auto"/>
         <w:jc w:val="both"/>
         <w:rPr>
-          <w:ins w:id="72" w:author="Elash, Brenden" w:date="2016-06-16T13:42:00Z"/>
+          <w:ins w:id="75" w:author="Elash, Brenden" w:date="2016-06-16T13:42:00Z"/>
         </w:rPr>
       </w:pPr>
-      <w:ins w:id="73" w:author="Elash, Brenden" w:date="2016-06-16T13:42:00Z">
+      <w:ins w:id="76" w:author="Elash, Brenden" w:date="2016-06-16T13:42:00Z">
         <w:r>
           <w:t xml:space="preserve">The High Resolution module of the SASKTRAN radiative transfer framework (Bourassa et al., 2007; </w:t>
         </w:r>
@@ -7407,222 +7399,222 @@
           <w:t xml:space="preserve"> et al., 2015) was used in this study. The SASKTRAN framework handles built-in and user-</w:t>
         </w:r>
       </w:ins>
-      <w:ins w:id="74" w:author="Elash, Brenden" w:date="2016-06-16T13:43:00Z">
+      <w:ins w:id="77" w:author="Elash, Brenden" w:date="2016-06-16T13:43:00Z">
         <w:r>
           <w:t>specified</w:t>
         </w:r>
       </w:ins>
-      <w:ins w:id="75" w:author="Elash, Brenden" w:date="2016-06-16T13:42:00Z">
+      <w:ins w:id="78" w:author="Elash, Brenden" w:date="2016-06-16T13:42:00Z">
         <w:r>
           <w:t xml:space="preserve"> atmospheric species optical properties and number density pro</w:t>
         </w:r>
       </w:ins>
-      <w:ins w:id="76" w:author="Elash, Brenden" w:date="2016-06-16T13:43:00Z">
+      <w:ins w:id="79" w:author="Elash, Brenden" w:date="2016-06-16T13:43:00Z">
         <w:r>
           <w:t>fi</w:t>
         </w:r>
       </w:ins>
-      <w:ins w:id="77" w:author="Elash, Brenden" w:date="2016-06-16T13:42:00Z">
+      <w:ins w:id="80" w:author="Elash, Brenden" w:date="2016-06-16T13:42:00Z">
         <w:r>
           <w:t>les, and uses a fully 3D spherical</w:t>
         </w:r>
       </w:ins>
-      <w:ins w:id="78" w:author="Elash, Brenden" w:date="2016-06-16T13:43:00Z">
+      <w:ins w:id="81" w:author="Elash, Brenden" w:date="2016-06-16T13:43:00Z">
         <w:r>
           <w:t xml:space="preserve"> </w:t>
         </w:r>
       </w:ins>
-      <w:ins w:id="79" w:author="Elash, Brenden" w:date="2016-06-16T13:42:00Z">
+      <w:ins w:id="82" w:author="Elash, Brenden" w:date="2016-06-16T13:42:00Z">
         <w:r>
           <w:t>geometry to solve the radiative transfer equation. The High Resolution module uses a successive orders</w:t>
         </w:r>
       </w:ins>
-      <w:ins w:id="80" w:author="Elash, Brenden" w:date="2016-06-16T13:43:00Z">
+      <w:ins w:id="83" w:author="Elash, Brenden" w:date="2016-06-16T13:43:00Z">
         <w:r>
           <w:t xml:space="preserve"> </w:t>
         </w:r>
       </w:ins>
-      <w:ins w:id="81" w:author="Elash, Brenden" w:date="2016-06-16T13:42:00Z">
+      <w:ins w:id="84" w:author="Elash, Brenden" w:date="2016-06-16T13:42:00Z">
         <w:r>
           <w:t>of scattering technique, and solves either the scalar or vector (polarized) radiative transfer equations to</w:t>
         </w:r>
       </w:ins>
-      <w:ins w:id="82" w:author="Elash, Brenden" w:date="2016-06-16T13:43:00Z">
+      <w:ins w:id="85" w:author="Elash, Brenden" w:date="2016-06-16T13:43:00Z">
         <w:r>
           <w:t xml:space="preserve"> </w:t>
         </w:r>
       </w:ins>
-      <w:ins w:id="83" w:author="Elash, Brenden" w:date="2016-06-16T13:42:00Z">
+      <w:ins w:id="86" w:author="Elash, Brenden" w:date="2016-06-16T13:42:00Z">
         <w:r>
           <w:t>arbitrarily many orders of scatter. In this study, the HR module is con</w:t>
         </w:r>
       </w:ins>
-      <w:ins w:id="84" w:author="Elash, Brenden" w:date="2016-06-16T13:43:00Z">
+      <w:ins w:id="87" w:author="Elash, Brenden" w:date="2016-06-16T13:43:00Z">
         <w:r>
           <w:t>fi</w:t>
         </w:r>
       </w:ins>
-      <w:ins w:id="85" w:author="Elash, Brenden" w:date="2016-06-16T13:42:00Z">
+      <w:ins w:id="88" w:author="Elash, Brenden" w:date="2016-06-16T13:42:00Z">
         <w:r>
           <w:t>gured so that for any photon</w:t>
         </w:r>
       </w:ins>
-      <w:ins w:id="86" w:author="Elash, Brenden" w:date="2016-06-16T13:43:00Z">
+      <w:ins w:id="89" w:author="Elash, Brenden" w:date="2016-06-16T13:43:00Z">
         <w:r>
           <w:t xml:space="preserve"> </w:t>
         </w:r>
       </w:ins>
-      <w:ins w:id="87" w:author="Elash, Brenden" w:date="2016-06-16T13:42:00Z">
+      <w:ins w:id="90" w:author="Elash, Brenden" w:date="2016-06-16T13:42:00Z">
         <w:r>
           <w:t xml:space="preserve">trajectory the </w:t>
         </w:r>
       </w:ins>
-      <w:ins w:id="88" w:author="Elash, Brenden" w:date="2016-06-16T13:43:00Z">
+      <w:ins w:id="91" w:author="Elash, Brenden" w:date="2016-06-16T13:43:00Z">
         <w:r>
           <w:t>fi</w:t>
         </w:r>
       </w:ins>
-      <w:ins w:id="89" w:author="Elash, Brenden" w:date="2016-06-16T13:42:00Z">
+      <w:ins w:id="92" w:author="Elash, Brenden" w:date="2016-06-16T13:42:00Z">
         <w:r>
           <w:t>rst two scatters in the atmosphere (from the Sun) and the</w:t>
         </w:r>
       </w:ins>
-      <w:ins w:id="90" w:author="Elash, Brenden" w:date="2016-06-16T13:44:00Z">
+      <w:ins w:id="93" w:author="Elash, Brenden" w:date="2016-06-16T13:44:00Z">
         <w:r>
           <w:t xml:space="preserve"> fi</w:t>
         </w:r>
       </w:ins>
-      <w:ins w:id="91" w:author="Elash, Brenden" w:date="2016-06-16T13:42:00Z">
+      <w:ins w:id="94" w:author="Elash, Brenden" w:date="2016-06-16T13:42:00Z">
         <w:r>
           <w:t>nal scatter into the instrument</w:t>
         </w:r>
       </w:ins>
-      <w:ins w:id="92" w:author="Elash, Brenden" w:date="2016-06-16T13:44:00Z">
+      <w:ins w:id="95" w:author="Elash, Brenden" w:date="2016-06-16T13:44:00Z">
         <w:r>
           <w:t xml:space="preserve"> </w:t>
         </w:r>
       </w:ins>
-      <w:ins w:id="93" w:author="Elash, Brenden" w:date="2016-06-16T13:42:00Z">
+      <w:ins w:id="96" w:author="Elash, Brenden" w:date="2016-06-16T13:42:00Z">
         <w:r>
           <w:t>line of sight are treated in a fully polarized sense; any intervening scatters treat the photon as randomly</w:t>
         </w:r>
       </w:ins>
-      <w:ins w:id="94" w:author="Elash, Brenden" w:date="2016-06-16T13:44:00Z">
+      <w:ins w:id="97" w:author="Elash, Brenden" w:date="2016-06-16T13:44:00Z">
         <w:r>
           <w:t xml:space="preserve"> </w:t>
         </w:r>
       </w:ins>
-      <w:ins w:id="95" w:author="Elash, Brenden" w:date="2016-06-16T13:42:00Z">
+      <w:ins w:id="98" w:author="Elash, Brenden" w:date="2016-06-16T13:42:00Z">
         <w:r>
           <w:t xml:space="preserve">polarized. For example: If a photon scatters three times to enter the </w:t>
         </w:r>
       </w:ins>
-      <w:ins w:id="96" w:author="Elash, Brenden" w:date="2016-06-17T15:13:00Z">
+      <w:ins w:id="99" w:author="Elash, Brenden" w:date="2016-06-17T15:13:00Z">
         <w:r>
           <w:t>line of sight</w:t>
         </w:r>
       </w:ins>
-      <w:ins w:id="97" w:author="Elash, Brenden" w:date="2016-06-16T13:42:00Z">
+      <w:ins w:id="100" w:author="Elash, Brenden" w:date="2016-06-16T13:42:00Z">
         <w:r>
           <w:t>, each scatter is treated in a</w:t>
         </w:r>
       </w:ins>
-      <w:ins w:id="98" w:author="Elash, Brenden" w:date="2016-06-16T13:44:00Z">
+      <w:ins w:id="101" w:author="Elash, Brenden" w:date="2016-06-16T13:44:00Z">
         <w:r>
           <w:t xml:space="preserve"> </w:t>
         </w:r>
       </w:ins>
-      <w:ins w:id="99" w:author="Elash, Brenden" w:date="2016-06-16T13:42:00Z">
+      <w:ins w:id="102" w:author="Elash, Brenden" w:date="2016-06-16T13:42:00Z">
         <w:r>
           <w:t xml:space="preserve">fully polarized sense; if a photon scatters </w:t>
         </w:r>
       </w:ins>
-      <w:ins w:id="100" w:author="Elash, Brenden" w:date="2016-06-16T13:44:00Z">
+      <w:ins w:id="103" w:author="Elash, Brenden" w:date="2016-06-16T13:44:00Z">
         <w:r>
           <w:t>fi</w:t>
         </w:r>
       </w:ins>
-      <w:ins w:id="101" w:author="Elash, Brenden" w:date="2016-06-16T13:42:00Z">
+      <w:ins w:id="104" w:author="Elash, Brenden" w:date="2016-06-16T13:42:00Z">
         <w:r>
           <w:t xml:space="preserve">ve times to enter the </w:t>
         </w:r>
       </w:ins>
-      <w:ins w:id="102" w:author="Elash, Brenden" w:date="2016-06-17T15:14:00Z">
+      <w:ins w:id="105" w:author="Elash, Brenden" w:date="2016-06-17T15:14:00Z">
         <w:r>
           <w:t>line of sight</w:t>
         </w:r>
       </w:ins>
-      <w:ins w:id="103" w:author="Elash, Brenden" w:date="2016-06-16T13:42:00Z">
+      <w:ins w:id="106" w:author="Elash, Brenden" w:date="2016-06-16T13:42:00Z">
         <w:r>
           <w:t xml:space="preserve">, the </w:t>
         </w:r>
       </w:ins>
-      <w:ins w:id="104" w:author="Elash, Brenden" w:date="2016-06-16T13:44:00Z">
+      <w:ins w:id="107" w:author="Elash, Brenden" w:date="2016-06-16T13:44:00Z">
         <w:r>
           <w:t>fi</w:t>
         </w:r>
       </w:ins>
-      <w:ins w:id="105" w:author="Elash, Brenden" w:date="2016-06-16T13:42:00Z">
+      <w:ins w:id="108" w:author="Elash, Brenden" w:date="2016-06-16T13:42:00Z">
         <w:r>
           <w:t>rst two scatters are polarized,</w:t>
         </w:r>
       </w:ins>
-      <w:ins w:id="106" w:author="Elash, Brenden" w:date="2016-06-16T13:44:00Z">
+      <w:ins w:id="109" w:author="Elash, Brenden" w:date="2016-06-16T13:44:00Z">
         <w:r>
           <w:t xml:space="preserve"> </w:t>
         </w:r>
       </w:ins>
-      <w:ins w:id="107" w:author="Elash, Brenden" w:date="2016-06-16T13:42:00Z">
+      <w:ins w:id="110" w:author="Elash, Brenden" w:date="2016-06-16T13:42:00Z">
         <w:r>
           <w:t xml:space="preserve">the photon is then depolarized and scattered twice, and </w:t>
         </w:r>
       </w:ins>
-      <w:ins w:id="108" w:author="Elash, Brenden" w:date="2016-06-16T13:44:00Z">
+      <w:ins w:id="111" w:author="Elash, Brenden" w:date="2016-06-16T13:44:00Z">
         <w:r>
           <w:t>fi</w:t>
         </w:r>
       </w:ins>
-      <w:ins w:id="109" w:author="Elash, Brenden" w:date="2016-06-16T13:42:00Z">
+      <w:ins w:id="112" w:author="Elash, Brenden" w:date="2016-06-16T13:42:00Z">
         <w:r>
           <w:t>nally undergoes a polarized scatter from its</w:t>
         </w:r>
       </w:ins>
-      <w:ins w:id="110" w:author="Elash, Brenden" w:date="2016-06-16T13:44:00Z">
+      <w:ins w:id="113" w:author="Elash, Brenden" w:date="2016-06-16T13:44:00Z">
         <w:r>
           <w:t xml:space="preserve"> </w:t>
         </w:r>
       </w:ins>
-      <w:ins w:id="111" w:author="Elash, Brenden" w:date="2016-06-16T13:42:00Z">
+      <w:ins w:id="114" w:author="Elash, Brenden" w:date="2016-06-16T13:42:00Z">
         <w:r>
           <w:t xml:space="preserve">randomly polarized state into the </w:t>
         </w:r>
       </w:ins>
-      <w:ins w:id="112" w:author="Elash, Brenden" w:date="2016-06-17T15:14:00Z">
+      <w:ins w:id="115" w:author="Elash, Brenden" w:date="2016-06-17T15:14:00Z">
         <w:r>
           <w:t>line of sight</w:t>
         </w:r>
       </w:ins>
-      <w:ins w:id="113" w:author="Elash, Brenden" w:date="2016-06-16T13:42:00Z">
+      <w:ins w:id="116" w:author="Elash, Brenden" w:date="2016-06-16T13:42:00Z">
         <w:r>
           <w:t>. This pseudo-polarized approximation has been shown, through</w:t>
         </w:r>
       </w:ins>
-      <w:ins w:id="114" w:author="Elash, Brenden" w:date="2016-06-16T13:44:00Z">
+      <w:ins w:id="117" w:author="Elash, Brenden" w:date="2016-06-16T13:44:00Z">
         <w:r>
           <w:t xml:space="preserve"> </w:t>
         </w:r>
       </w:ins>
-      <w:ins w:id="115" w:author="Elash, Brenden" w:date="2016-06-16T13:42:00Z">
+      <w:ins w:id="118" w:author="Elash, Brenden" w:date="2016-06-16T13:42:00Z">
         <w:r>
           <w:t>comparison against the highly accurate and fully polarized Monte Carlo module of the SASKTRAN</w:t>
         </w:r>
       </w:ins>
-      <w:ins w:id="116" w:author="Elash, Brenden" w:date="2016-06-16T13:44:00Z">
+      <w:ins w:id="119" w:author="Elash, Brenden" w:date="2016-06-16T13:44:00Z">
         <w:r>
           <w:t xml:space="preserve">-HR </w:t>
         </w:r>
       </w:ins>
-      <w:ins w:id="117" w:author="Elash, Brenden" w:date="2016-06-16T13:42:00Z">
+      <w:ins w:id="120" w:author="Elash, Brenden" w:date="2016-06-16T13:42:00Z">
         <w:r>
           <w:t>framework (</w:t>
         </w:r>
@@ -7635,49 +7627,49 @@
           <w:t xml:space="preserve"> et al., 2016), to approximate the full solution of the vector </w:t>
         </w:r>
       </w:ins>
-      <w:ins w:id="118" w:author="Elash, Brenden" w:date="2016-06-17T15:14:00Z">
+      <w:ins w:id="121" w:author="Elash, Brenden" w:date="2016-06-17T15:14:00Z">
         <w:r>
           <w:t xml:space="preserve">radiative transfer equation </w:t>
         </w:r>
       </w:ins>
-      <w:ins w:id="119" w:author="Elash, Brenden" w:date="2016-06-16T13:42:00Z">
+      <w:ins w:id="122" w:author="Elash, Brenden" w:date="2016-06-16T13:42:00Z">
         <w:r>
           <w:t xml:space="preserve">to </w:t>
         </w:r>
       </w:ins>
-      <w:ins w:id="120" w:author="Elash, Brenden" w:date="2016-06-16T13:44:00Z">
+      <w:ins w:id="123" w:author="Elash, Brenden" w:date="2016-06-16T13:44:00Z">
         <w:r>
           <w:t>sufficient</w:t>
         </w:r>
       </w:ins>
-      <w:ins w:id="121" w:author="Elash, Brenden" w:date="2016-06-16T13:42:00Z">
+      <w:ins w:id="124" w:author="Elash, Brenden" w:date="2016-06-16T13:42:00Z">
         <w:r>
           <w:t xml:space="preserve"> accuracy</w:t>
         </w:r>
       </w:ins>
-      <w:ins w:id="122" w:author="Elash, Brenden" w:date="2016-06-16T13:45:00Z">
+      <w:ins w:id="125" w:author="Elash, Brenden" w:date="2016-06-16T13:45:00Z">
         <w:r>
           <w:t xml:space="preserve"> </w:t>
         </w:r>
       </w:ins>
-      <w:ins w:id="123" w:author="Elash, Brenden" w:date="2016-06-16T13:42:00Z">
+      <w:ins w:id="126" w:author="Elash, Brenden" w:date="2016-06-16T13:42:00Z">
         <w:r>
           <w:t>for the wavelengths and geometries of interest in this work. All calculations performed with SASKTRAN</w:t>
         </w:r>
       </w:ins>
-      <w:ins w:id="124" w:author="Elash, Brenden" w:date="2016-06-16T13:45:00Z">
+      <w:ins w:id="127" w:author="Elash, Brenden" w:date="2016-06-16T13:45:00Z">
         <w:r>
           <w:t xml:space="preserve">-HR </w:t>
         </w:r>
       </w:ins>
-      <w:ins w:id="125" w:author="Elash, Brenden" w:date="2016-06-16T13:42:00Z">
+      <w:ins w:id="128" w:author="Elash, Brenden" w:date="2016-06-16T13:42:00Z">
         <w:r>
           <w:t>in this study assume randomly polarized incident sunlight, and dry air and Mie (H</w:t>
         </w:r>
         <w:r>
           <w:rPr>
             <w:vertAlign w:val="subscript"/>
-            <w:rPrChange w:id="126" w:author="Elash, Brenden" w:date="2016-06-16T13:45:00Z">
+            <w:rPrChange w:id="129" w:author="Elash, Brenden" w:date="2016-06-16T13:45:00Z">
               <w:rPr/>
             </w:rPrChange>
           </w:rPr>
@@ -7689,7 +7681,7 @@
         <w:r>
           <w:rPr>
             <w:vertAlign w:val="subscript"/>
-            <w:rPrChange w:id="127" w:author="Elash, Brenden" w:date="2016-06-16T13:45:00Z">
+            <w:rPrChange w:id="130" w:author="Elash, Brenden" w:date="2016-06-16T13:45:00Z">
               <w:rPr/>
             </w:rPrChange>
           </w:rPr>
@@ -7699,22 +7691,22 @@
           <w:t>) scattering events only to model the interaction with the molecular air density</w:t>
         </w:r>
       </w:ins>
-      <w:ins w:id="128" w:author="Elash, Brenden" w:date="2016-06-16T13:45:00Z">
+      <w:ins w:id="131" w:author="Elash, Brenden" w:date="2016-06-16T13:45:00Z">
         <w:r>
           <w:t xml:space="preserve"> </w:t>
         </w:r>
       </w:ins>
-      <w:ins w:id="129" w:author="Elash, Brenden" w:date="2016-06-16T13:42:00Z">
+      <w:ins w:id="132" w:author="Elash, Brenden" w:date="2016-06-16T13:42:00Z">
         <w:r>
           <w:t>and stratospheric aerosol, respectively. Scattering events from the Earth's surface are assumed to be</w:t>
         </w:r>
       </w:ins>
-      <w:ins w:id="130" w:author="Elash, Brenden" w:date="2016-06-16T13:45:00Z">
+      <w:ins w:id="133" w:author="Elash, Brenden" w:date="2016-06-16T13:45:00Z">
         <w:r>
           <w:t xml:space="preserve"> </w:t>
         </w:r>
       </w:ins>
-      <w:ins w:id="131" w:author="Elash, Brenden" w:date="2016-06-16T13:42:00Z">
+      <w:ins w:id="134" w:author="Elash, Brenden" w:date="2016-06-16T13:42:00Z">
         <w:r>
           <w:t>Lambertian and fully depolarizing.</w:t>
         </w:r>
@@ -7725,16 +7717,12 @@
         <w:spacing w:line="276" w:lineRule="auto"/>
         <w:jc w:val="both"/>
         <w:rPr>
-          <w:del w:id="132" w:author="Elash, Brenden" w:date="2016-06-16T13:45:00Z"/>
+          <w:del w:id="135" w:author="Elash, Brenden" w:date="2016-06-16T13:45:00Z"/>
         </w:rPr>
       </w:pPr>
-      <w:del w:id="133" w:author="Elash, Brenden" w:date="2016-06-16T13:45:00Z">
-        <w:r>
-          <w:delText xml:space="preserve">The High Resolution module of the SASKTRAN radiative transfer framework (Bourassa et al., 2007; Zawada et al., 2015) was used in this study. The SASKTRAN framework handles built-in and user-specified atmospheric species optical properties and number density profiles, and uses a fully 3D spherical geometry to solve the radiative transfer equation. The High Resolution module uses a successive orders of scattering technique, and solves either the scalar or vector (polarized) radiative transfer equations to arbitrarily many orders of scatter. In this study, the HR module is set to handle the first two orders of scattering in a fully polarized sense, and to handle all scattering into the observer line of sight in a polarized sense. Three orders of scattering into the instrument line of sight are therefore handled in a fully polarized sense. For higher orders of scatter, the higher-than-second orders of scatter are handled in a scalar sense </w:delText>
-        </w:r>
-        <w:r>
-          <w:lastRenderedPageBreak/>
-          <w:delText>and the polarization state is assumed to be random before the final (polarized) scatter into the</w:delText>
+      <w:del w:id="136" w:author="Elash, Brenden" w:date="2016-06-16T13:45:00Z">
+        <w:r>
+          <w:delText>The High Resolution module of the SASKTRAN radiative transfer framework (Bourassa et al., 2007; Zawada et al., 2015) was used in this study. The SASKTRAN framework handles built-in and user-specified atmospheric species optical properties and number density profiles, and uses a fully 3D spherical geometry to solve the radiative transfer equation. The High Resolution module uses a successive orders of scattering technique, and solves either the scalar or vector (polarized) radiative transfer equations to arbitrarily many orders of scatter. In this study, the HR module is set to handle the first two orders of scattering in a fully polarized sense, and to handle all scattering into the observer line of sight in a polarized sense. Three orders of scattering into the instrument line of sight are therefore handled in a fully polarized sense. For higher orders of scatter, the higher-than-second orders of scatter are handled in a scalar sense and the polarization state is assumed to be random before the final (polarized) scatter into the</w:delText>
         </w:r>
         <w:r>
           <w:delText xml:space="preserve"> observer line of sight. This “pseudo-polarized”</w:delText>
@@ -7941,7 +7929,7 @@
         </w:rPr>
         <w:t xml:space="preserve"> of the </w:t>
       </w:r>
-      <w:del w:id="134" w:author="Elash, Brenden" w:date="2016-06-22T13:04:00Z">
+      <w:del w:id="137" w:author="Elash, Brenden" w:date="2016-06-22T13:04:00Z">
         <w:r>
           <w:rPr>
             <w:rFonts w:eastAsiaTheme="minorEastAsia"/>
@@ -7949,7 +7937,7 @@
           <w:delText xml:space="preserve">phase </w:delText>
         </w:r>
       </w:del>
-      <w:ins w:id="135" w:author="Elash, Brenden" w:date="2016-06-22T13:04:00Z">
+      <w:ins w:id="138" w:author="Elash, Brenden" w:date="2016-06-22T13:04:00Z">
         <w:r>
           <w:rPr>
             <w:rFonts w:eastAsiaTheme="minorEastAsia"/>
@@ -8247,6 +8235,7 @@
         <w:t xml:space="preserve">lognormal particle size distribution was </w:t>
       </w:r>
       <w:r>
+        <w:lastRenderedPageBreak/>
         <w:t>used for the volcanically enhanced cases</w:t>
       </w:r>
       <w:r>
@@ -8583,11 +8572,7 @@
         <w:t xml:space="preserve">wavelengths </w:t>
       </w:r>
       <w:r>
-        <w:t xml:space="preserve">have been shown to </w:t>
-      </w:r>
-      <w:r>
-        <w:lastRenderedPageBreak/>
-        <w:t>provide</w:t>
+        <w:t>have been shown to provide</w:t>
       </w:r>
       <w:r>
         <w:t xml:space="preserve"> particle size </w:t>
@@ -8771,12 +8756,12 @@
       <w:r>
         <w:t xml:space="preserve">We want to answer the question: </w:t>
       </w:r>
-      <w:ins w:id="136" w:author="Elash, Brenden" w:date="2016-06-16T13:47:00Z">
+      <w:ins w:id="139" w:author="Elash, Brenden" w:date="2016-06-16T13:47:00Z">
         <w:r>
           <w:t>I</w:t>
         </w:r>
       </w:ins>
-      <w:del w:id="137" w:author="Elash, Brenden" w:date="2016-06-16T13:47:00Z">
+      <w:del w:id="140" w:author="Elash, Brenden" w:date="2016-06-16T13:47:00Z">
         <w:r>
           <w:delText>i</w:delText>
         </w:r>
@@ -9021,7 +9006,7 @@
         </w:rPr>
         <w:t>SASKTRAN</w:t>
       </w:r>
-      <w:ins w:id="138" w:author="Elash, Brenden" w:date="2016-06-15T12:53:00Z">
+      <w:ins w:id="141" w:author="Elash, Brenden" w:date="2016-06-15T12:53:00Z">
         <w:r>
           <w:rPr>
             <w:rFonts w:eastAsiaTheme="minorEastAsia"/>
@@ -9113,7 +9098,7 @@
       <w:r>
         <w:t>SASKTRAN</w:t>
       </w:r>
-      <w:ins w:id="139" w:author="Elash, Brenden" w:date="2016-06-15T12:53:00Z">
+      <w:ins w:id="142" w:author="Elash, Brenden" w:date="2016-06-15T12:53:00Z">
         <w:r>
           <w:t>-HR</w:t>
         </w:r>
@@ -9281,7 +9266,11 @@
         <w:t xml:space="preserve">measurement </w:t>
       </w:r>
       <w:r>
-        <w:t>increase sensitivity to assumptions in the retrieval algorithm and therefore increase potential for biased results</w:t>
+        <w:t xml:space="preserve">increase sensitivity to assumptions </w:t>
+      </w:r>
+      <w:r>
+        <w:lastRenderedPageBreak/>
+        <w:t>in the retrieval algorithm and therefore increase potential for biased results</w:t>
       </w:r>
       <w:r>
         <w:t xml:space="preserve">? And </w:t>
@@ -9295,12 +9284,12 @@
       <w:r>
         <w:t xml:space="preserve">polarized measurement </w:t>
       </w:r>
-      <w:ins w:id="140" w:author="Elash, Brenden" w:date="2016-06-16T13:47:00Z">
+      <w:ins w:id="143" w:author="Elash, Brenden" w:date="2016-06-16T13:47:00Z">
         <w:r>
           <w:t>a</w:t>
         </w:r>
       </w:ins>
-      <w:del w:id="141" w:author="Elash, Brenden" w:date="2016-06-16T13:47:00Z">
+      <w:del w:id="144" w:author="Elash, Brenden" w:date="2016-06-16T13:47:00Z">
         <w:r>
           <w:delText>e</w:delText>
         </w:r>
@@ -9329,7 +9318,7 @@
       <w:r>
         <w:t>calculated with SASKTRAN</w:t>
       </w:r>
-      <w:ins w:id="142" w:author="Elash, Brenden" w:date="2016-06-15T12:53:00Z">
+      <w:ins w:id="145" w:author="Elash, Brenden" w:date="2016-06-15T12:53:00Z">
         <w:r>
           <w:t>-HR</w:t>
         </w:r>
@@ -9769,7 +9758,6 @@
         <w:rPr>
           <w:rFonts w:eastAsiaTheme="minorEastAsia"/>
         </w:rPr>
-        <w:lastRenderedPageBreak/>
         <w:t>D</w:t>
       </w:r>
       <w:r>
@@ -10166,7 +10154,7 @@
         </w:rPr>
         <w:t>ing SASKTRAN</w:t>
       </w:r>
-      <w:ins w:id="143" w:author="Elash, Brenden" w:date="2016-06-15T12:53:00Z">
+      <w:ins w:id="146" w:author="Elash, Brenden" w:date="2016-06-15T12:53:00Z">
         <w:r>
           <w:rPr>
             <w:rFonts w:eastAsiaTheme="minorEastAsia"/>
@@ -10735,6 +10723,7 @@
         <w:rPr>
           <w:rFonts w:eastAsiaTheme="minorEastAsia"/>
         </w:rPr>
+        <w:lastRenderedPageBreak/>
         <w:t xml:space="preserve">Lastly, </w:t>
       </w:r>
       <w:r>
@@ -11349,14 +11338,7 @@
         <w:rPr>
           <w:rFonts w:eastAsiaTheme="minorEastAsia"/>
         </w:rPr>
-        <w:t xml:space="preserve">Thus </w:t>
-      </w:r>
-      <w:r>
-        <w:rPr>
-          <w:rFonts w:eastAsiaTheme="minorEastAsia"/>
-        </w:rPr>
-        <w:lastRenderedPageBreak/>
-        <w:t xml:space="preserve">the resulting terms of </w:t>
+        <w:t xml:space="preserve">Thus the resulting terms of </w:t>
       </w:r>
       <m:oMath>
         <m:sSub>
@@ -12070,17 +12052,17 @@
       <w:r>
         <w:t xml:space="preserve"> Difference in </w:t>
       </w:r>
-      <w:del w:id="144" w:author="Elash, Brenden" w:date="2016-06-16T11:54:00Z">
+      <w:del w:id="147" w:author="Elash, Brenden" w:date="2016-06-16T11:54:00Z">
         <w:r>
           <w:delText xml:space="preserve">scalar </w:delText>
         </w:r>
       </w:del>
-      <w:ins w:id="145" w:author="Elash, Brenden" w:date="2016-06-16T11:54:00Z">
+      <w:ins w:id="148" w:author="Elash, Brenden" w:date="2016-06-16T11:54:00Z">
         <w:r>
           <w:t>Scalar R</w:t>
         </w:r>
       </w:ins>
-      <w:del w:id="146" w:author="Elash, Brenden" w:date="2016-06-16T11:54:00Z">
+      <w:del w:id="149" w:author="Elash, Brenden" w:date="2016-06-16T11:54:00Z">
         <w:r>
           <w:delText>r</w:delText>
         </w:r>
@@ -12088,12 +12070,12 @@
       <w:r>
         <w:t xml:space="preserve">etrievals </w:t>
       </w:r>
-      <w:ins w:id="147" w:author="Elash, Brenden" w:date="2016-06-16T11:54:00Z">
+      <w:ins w:id="150" w:author="Elash, Brenden" w:date="2016-06-16T11:54:00Z">
         <w:r>
           <w:t>U</w:t>
         </w:r>
       </w:ins>
-      <w:del w:id="148" w:author="Elash, Brenden" w:date="2016-06-16T11:54:00Z">
+      <w:del w:id="151" w:author="Elash, Brenden" w:date="2016-06-16T11:54:00Z">
         <w:r>
           <w:delText>u</w:delText>
         </w:r>
@@ -12101,12 +12083,12 @@
       <w:r>
         <w:t xml:space="preserve">sing a </w:t>
       </w:r>
-      <w:ins w:id="149" w:author="Elash, Brenden" w:date="2016-06-16T11:54:00Z">
+      <w:ins w:id="152" w:author="Elash, Brenden" w:date="2016-06-16T11:54:00Z">
         <w:r>
           <w:t>S</w:t>
         </w:r>
       </w:ins>
-      <w:del w:id="150" w:author="Elash, Brenden" w:date="2016-06-16T11:54:00Z">
+      <w:del w:id="153" w:author="Elash, Brenden" w:date="2016-06-16T11:54:00Z">
         <w:r>
           <w:delText>s</w:delText>
         </w:r>
@@ -12114,12 +12096,12 @@
       <w:r>
         <w:t xml:space="preserve">calar or </w:t>
       </w:r>
-      <w:ins w:id="151" w:author="Elash, Brenden" w:date="2016-06-16T11:54:00Z">
+      <w:ins w:id="154" w:author="Elash, Brenden" w:date="2016-06-16T11:54:00Z">
         <w:r>
           <w:t>V</w:t>
         </w:r>
       </w:ins>
-      <w:del w:id="152" w:author="Elash, Brenden" w:date="2016-06-16T11:54:00Z">
+      <w:del w:id="155" w:author="Elash, Brenden" w:date="2016-06-16T11:54:00Z">
         <w:r>
           <w:delText>v</w:delText>
         </w:r>
@@ -12127,12 +12109,12 @@
       <w:r>
         <w:t xml:space="preserve">ector </w:t>
       </w:r>
-      <w:ins w:id="153" w:author="Elash, Brenden" w:date="2016-06-16T11:54:00Z">
+      <w:ins w:id="156" w:author="Elash, Brenden" w:date="2016-06-16T11:54:00Z">
         <w:r>
           <w:t>M</w:t>
         </w:r>
       </w:ins>
-      <w:del w:id="154" w:author="Elash, Brenden" w:date="2016-06-16T11:54:00Z">
+      <w:del w:id="157" w:author="Elash, Brenden" w:date="2016-06-16T11:54:00Z">
         <w:r>
           <w:delText>m</w:delText>
         </w:r>
@@ -12146,14 +12128,18 @@
         <w:jc w:val="both"/>
       </w:pPr>
       <w:r>
-        <w:t xml:space="preserve">First, we investigate if there is any significant difference between the use of the scalar radiance and the total radiance for retrievals on measurements of the total radiance. As mentioned above, retrieval algorithms for current limb scatter data sets such as OSIRIS and SCIAMACHY use a scalar radiative transfer model with general success; however, as the total radiance is not </w:t>
-      </w:r>
-      <w:del w:id="155" w:author="Elash, Brenden" w:date="2016-06-16T13:48:00Z">
+        <w:t xml:space="preserve">First, we investigate if there is any significant difference between the use of the scalar radiance and the total radiance for retrievals on measurements of the total radiance. As mentioned above, retrieval algorithms for current limb scatter data sets such as OSIRIS and SCIAMACHY use a scalar radiative transfer </w:t>
+      </w:r>
+      <w:r>
+        <w:lastRenderedPageBreak/>
+        <w:t xml:space="preserve">model with general success; however, as the total radiance is not </w:t>
+      </w:r>
+      <w:del w:id="158" w:author="Elash, Brenden" w:date="2016-06-16T13:48:00Z">
         <w:r>
           <w:delText>strictly equal</w:delText>
         </w:r>
       </w:del>
-      <w:ins w:id="156" w:author="Elash, Brenden" w:date="2016-06-16T13:48:00Z">
+      <w:ins w:id="159" w:author="Elash, Brenden" w:date="2016-06-16T13:48:00Z">
         <w:r>
           <w:t>generally equal</w:t>
         </w:r>
@@ -12169,7 +12155,7 @@
       <w:r>
         <w:t>The total radiance was simulated with SASKTRAN</w:t>
       </w:r>
-      <w:ins w:id="157" w:author="Elash, Brenden" w:date="2016-06-15T12:53:00Z">
+      <w:ins w:id="160" w:author="Elash, Brenden" w:date="2016-06-15T12:53:00Z">
         <w:r>
           <w:t>-HR</w:t>
         </w:r>
@@ -12222,59 +12208,60 @@
       <w:r>
         <w:t xml:space="preserve">, show that across all wavelengths, the mean percent difference is less than 2% from 15 to 37 km. </w:t>
       </w:r>
-      <w:ins w:id="158" w:author="Elash, Brenden" w:date="2016-06-15T13:44:00Z">
+      <w:ins w:id="161" w:author="Elash, Brenden" w:date="2016-06-15T13:44:00Z">
         <w:r>
           <w:t>It should be noted that some of the difference</w:t>
         </w:r>
       </w:ins>
-      <w:ins w:id="159" w:author="Elash, Brenden" w:date="2016-06-15T13:45:00Z">
+      <w:ins w:id="162" w:author="Elash, Brenden" w:date="2016-06-15T13:45:00Z">
         <w:r>
           <w:t>s</w:t>
         </w:r>
       </w:ins>
-      <w:ins w:id="160" w:author="Elash, Brenden" w:date="2016-06-15T13:44:00Z">
+      <w:ins w:id="163" w:author="Elash, Brenden" w:date="2016-06-15T13:44:00Z">
         <w:r>
           <w:t xml:space="preserve"> between the two models are removed due to the </w:t>
         </w:r>
       </w:ins>
-      <w:ins w:id="161" w:author="Elash, Brenden" w:date="2016-06-15T13:45:00Z">
+      <w:ins w:id="164" w:author="Elash, Brenden" w:date="2016-06-15T13:45:00Z">
         <w:r>
           <w:t>height</w:t>
         </w:r>
       </w:ins>
-      <w:ins w:id="162" w:author="Elash, Brenden" w:date="2016-06-15T13:44:00Z">
+      <w:ins w:id="165" w:author="Elash, Brenden" w:date="2016-06-15T13:44:00Z">
         <w:r>
           <w:t xml:space="preserve"> altitude </w:t>
         </w:r>
       </w:ins>
-      <w:ins w:id="163" w:author="Elash, Brenden" w:date="2016-06-15T13:45:00Z">
+      <w:ins w:id="166" w:author="Elash, Brenden" w:date="2016-06-15T13:45:00Z">
         <w:r>
           <w:t>normalization</w:t>
         </w:r>
       </w:ins>
-      <w:ins w:id="164" w:author="Elash, Brenden" w:date="2016-06-15T13:44:00Z">
+      <w:ins w:id="167" w:author="Elash, Brenden" w:date="2016-06-15T13:44:00Z">
         <w:r>
           <w:t xml:space="preserve"> in the </w:t>
         </w:r>
       </w:ins>
-      <w:ins w:id="165" w:author="Elash, Brenden" w:date="2016-06-15T13:46:00Z">
+      <w:ins w:id="168" w:author="Elash, Brenden" w:date="2016-06-15T13:46:00Z">
         <w:r>
           <w:t>retrieval</w:t>
         </w:r>
       </w:ins>
-      <w:ins w:id="166" w:author="Elash, Brenden" w:date="2016-06-15T13:44:00Z">
+      <w:ins w:id="169" w:author="Elash, Brenden" w:date="2016-06-23T09:59:00Z">
+        <w:r>
+          <w:t xml:space="preserve"> measurement vector</w:t>
+        </w:r>
+      </w:ins>
+      <w:ins w:id="170" w:author="Elash, Brenden" w:date="2016-06-15T13:44:00Z">
         <w:r>
           <w:t xml:space="preserve">. </w:t>
         </w:r>
       </w:ins>
       <w:r>
-        <w:t xml:space="preserve">A small number of outlier cases occur where the difference between the retrievals is greater than 7%. All of these cases occur for back scatter geometries and short wavelengths. The reason for this discrepancy is not well understood, </w:t>
-      </w:r>
-      <w:r>
-        <w:lastRenderedPageBreak/>
-        <w:t>although it certainly arises from the differences between the scalar and total radiance due to polarization interactions from the relatively larger contribution of multiply scattered light at shorter wavelengths.</w:t>
-      </w:r>
-      <w:ins w:id="167" w:author="Elash, Brenden" w:date="2016-06-15T13:46:00Z">
+        <w:t>A small number of outlier cases occur where the difference between the retrievals is greater than 7%. All of these cases occur for back scatter geometries and short wavelengths. The reason for this discrepancy is not well understood, although it certainly arises from the differences between the scalar and total radiance due to polarization interactions from the relatively larger contribution of multiply scattered light at shorter wavelengths.</w:t>
+      </w:r>
+      <w:ins w:id="171" w:author="Elash, Brenden" w:date="2016-06-15T13:46:00Z">
         <w:r>
           <w:t xml:space="preserve"> Possibly due to the reduced sensitivity to aerosol in the back scatter geometries.</w:t>
         </w:r>
@@ -12381,7 +12368,7 @@
       <w:r>
         <w:t xml:space="preserve">particle size distribution </w:t>
       </w:r>
-      <w:del w:id="168" w:author="Elash, Brenden" w:date="2016-06-16T14:19:00Z">
+      <w:del w:id="172" w:author="Elash, Brenden" w:date="2016-06-16T14:19:00Z">
         <w:r>
           <w:delText>#</w:delText>
         </w:r>
@@ -12470,12 +12457,12 @@
       <w:r>
         <w:t xml:space="preserve"> </w:t>
       </w:r>
-      <w:del w:id="169" w:author="Elash, Brenden" w:date="2016-06-16T13:51:00Z">
+      <w:del w:id="173" w:author="Elash, Brenden" w:date="2016-06-16T13:51:00Z">
         <w:r>
           <w:delText>0</w:delText>
         </w:r>
       </w:del>
-      <w:ins w:id="170" w:author="Elash, Brenden" w:date="2016-06-16T13:51:00Z">
+      <w:ins w:id="174" w:author="Elash, Brenden" w:date="2016-06-16T13:51:00Z">
         <w:r>
           <w:t>set to 0 to remove depolarization from the Lambertian Earth</w:t>
         </w:r>
@@ -12498,12 +12485,12 @@
       <w:r>
         <w:t xml:space="preserve"> the percentage of signal that is </w:t>
       </w:r>
-      <w:del w:id="171" w:author="Elash, Brenden" w:date="2016-06-16T13:51:00Z">
+      <w:del w:id="175" w:author="Elash, Brenden" w:date="2016-06-16T13:51:00Z">
         <w:r>
           <w:delText xml:space="preserve">contributed </w:delText>
         </w:r>
       </w:del>
-      <w:ins w:id="172" w:author="Elash, Brenden" w:date="2016-06-16T13:51:00Z">
+      <w:ins w:id="176" w:author="Elash, Brenden" w:date="2016-06-16T13:51:00Z">
         <w:r>
           <w:t xml:space="preserve">attributed </w:t>
         </w:r>
@@ -12512,7 +12499,7 @@
         <w:t>to aerosol for both horizontal and vertical linear polarizations</w:t>
       </w:r>
       <w:proofErr w:type="gramStart"/>
-      <w:ins w:id="173" w:author="Elash, Brenden" w:date="2016-06-16T13:52:00Z">
+      <w:ins w:id="177" w:author="Elash, Brenden" w:date="2016-06-16T13:52:00Z">
         <w:r>
           <w:t xml:space="preserve">, </w:t>
         </w:r>
@@ -12550,7 +12537,7 @@
       <w:r>
         <w:t xml:space="preserve"> the polarized limb signal compared to the total radiance</w:t>
       </w:r>
-      <w:ins w:id="174" w:author="Elash, Brenden" w:date="2016-06-16T13:52:00Z">
+      <w:ins w:id="178" w:author="Elash, Brenden" w:date="2016-06-16T13:52:00Z">
         <w:r>
           <w:t xml:space="preserve"> (i.e</w:t>
         </w:r>
@@ -12562,7 +12549,7 @@
       <w:proofErr w:type="gramEnd"/>
       <m:oMath>
         <m:r>
-          <w:ins w:id="175" w:author="Elash, Brenden" w:date="2016-06-16T13:53:00Z">
+          <w:ins w:id="179" w:author="Elash, Brenden" w:date="2016-06-16T13:53:00Z">
             <m:rPr>
               <m:sty m:val="p"/>
             </m:rPr>
@@ -12573,51 +12560,11 @@
           </w:ins>
         </m:r>
         <m:r>
-          <w:ins w:id="176" w:author="Elash, Brenden" w:date="2016-06-16T13:53:00Z">
+          <w:ins w:id="180" w:author="Elash, Brenden" w:date="2016-06-16T13:53:00Z">
             <w:rPr>
               <w:rFonts w:ascii="Cambria Math" w:hAnsi="Cambria Math"/>
             </w:rPr>
             <m:t>δ=</m:t>
-          </w:ins>
-        </m:r>
-        <m:sSub>
-          <m:sSubPr>
-            <m:ctrlPr>
-              <w:ins w:id="177" w:author="Elash, Brenden" w:date="2016-06-16T13:53:00Z">
-                <w:rPr>
-                  <w:rFonts w:ascii="Cambria Math" w:hAnsi="Cambria Math"/>
-                  <w:i/>
-                </w:rPr>
-              </w:ins>
-            </m:ctrlPr>
-          </m:sSubPr>
-          <m:e>
-            <m:r>
-              <w:ins w:id="178" w:author="Elash, Brenden" w:date="2016-06-16T13:53:00Z">
-                <w:rPr>
-                  <w:rFonts w:ascii="Cambria Math" w:hAnsi="Cambria Math"/>
-                </w:rPr>
-                <m:t>δ</m:t>
-              </w:ins>
-            </m:r>
-          </m:e>
-          <m:sub>
-            <m:r>
-              <w:ins w:id="179" w:author="Elash, Brenden" w:date="2016-06-16T13:53:00Z">
-                <w:rPr>
-                  <w:rFonts w:ascii="Cambria Math" w:hAnsi="Cambria Math"/>
-                </w:rPr>
-                <m:t>tot</m:t>
-              </w:ins>
-            </m:r>
-          </m:sub>
-        </m:sSub>
-        <m:r>
-          <w:ins w:id="180" w:author="Elash, Brenden" w:date="2016-06-16T13:53:00Z">
-            <w:rPr>
-              <w:rFonts w:ascii="Cambria Math" w:hAnsi="Cambria Math"/>
-            </w:rPr>
-            <m:t>-</m:t>
           </w:ins>
         </m:r>
         <m:sSub>
@@ -12647,13 +12594,53 @@
                 <w:rPr>
                   <w:rFonts w:ascii="Cambria Math" w:hAnsi="Cambria Math"/>
                 </w:rPr>
+                <m:t>tot</m:t>
+              </w:ins>
+            </m:r>
+          </m:sub>
+        </m:sSub>
+        <m:r>
+          <w:ins w:id="184" w:author="Elash, Brenden" w:date="2016-06-16T13:53:00Z">
+            <w:rPr>
+              <w:rFonts w:ascii="Cambria Math" w:hAnsi="Cambria Math"/>
+            </w:rPr>
+            <m:t>-</m:t>
+          </w:ins>
+        </m:r>
+        <m:sSub>
+          <m:sSubPr>
+            <m:ctrlPr>
+              <w:ins w:id="185" w:author="Elash, Brenden" w:date="2016-06-16T13:53:00Z">
+                <w:rPr>
+                  <w:rFonts w:ascii="Cambria Math" w:hAnsi="Cambria Math"/>
+                  <w:i/>
+                </w:rPr>
+              </w:ins>
+            </m:ctrlPr>
+          </m:sSubPr>
+          <m:e>
+            <m:r>
+              <w:ins w:id="186" w:author="Elash, Brenden" w:date="2016-06-16T13:53:00Z">
+                <w:rPr>
+                  <w:rFonts w:ascii="Cambria Math" w:hAnsi="Cambria Math"/>
+                </w:rPr>
+                <m:t>δ</m:t>
+              </w:ins>
+            </m:r>
+          </m:e>
+          <m:sub>
+            <m:r>
+              <w:ins w:id="187" w:author="Elash, Brenden" w:date="2016-06-16T13:53:00Z">
+                <w:rPr>
+                  <w:rFonts w:ascii="Cambria Math" w:hAnsi="Cambria Math"/>
+                </w:rPr>
                 <m:t>pol</m:t>
               </w:ins>
             </m:r>
           </m:sub>
         </m:sSub>
       </m:oMath>
-      <w:ins w:id="184" w:author="Elash, Brenden" w:date="2016-06-16T13:53:00Z">
+      <w:ins w:id="188" w:author="Elash, Brenden" w:date="2016-06-16T13:53:00Z">
         <w:r>
           <w:rPr>
             <w:rFonts w:eastAsiaTheme="minorEastAsia"/>
@@ -12840,6 +12827,7 @@
         <w:t xml:space="preserve"> </w:t>
       </w:r>
       <w:r>
+        <w:lastRenderedPageBreak/>
         <w:t>t</w:t>
       </w:r>
       <w:r>
@@ -13023,12 +13011,12 @@
       <w:r>
         <w:t>90 degrees</w:t>
       </w:r>
-      <w:ins w:id="185" w:author="Elash, Brenden" w:date="2016-06-16T13:59:00Z">
+      <w:ins w:id="189" w:author="Elash, Brenden" w:date="2016-06-16T13:59:00Z">
         <w:r>
           <w:t>,</w:t>
         </w:r>
       </w:ins>
-      <w:del w:id="186" w:author="Elash, Brenden" w:date="2016-06-16T13:59:00Z">
+      <w:del w:id="190" w:author="Elash, Brenden" w:date="2016-06-16T13:59:00Z">
         <w:r>
           <w:delText>.</w:delText>
         </w:r>
@@ -13036,7 +13024,7 @@
       <w:r>
         <w:t xml:space="preserve"> </w:t>
       </w:r>
-      <w:del w:id="187" w:author="Elash, Brenden" w:date="2016-06-16T13:59:00Z">
+      <w:del w:id="191" w:author="Elash, Brenden" w:date="2016-06-16T13:59:00Z">
         <w:r>
           <w:delText xml:space="preserve">This </w:delText>
         </w:r>
@@ -13044,32 +13032,32 @@
       <w:r>
         <w:t>mak</w:t>
       </w:r>
-      <w:ins w:id="188" w:author="Elash, Brenden" w:date="2016-06-16T13:59:00Z">
+      <w:ins w:id="192" w:author="Elash, Brenden" w:date="2016-06-16T13:59:00Z">
         <w:r>
           <w:t>ing vertically polarized measurements in th</w:t>
         </w:r>
       </w:ins>
-      <w:ins w:id="189" w:author="Elash, Brenden" w:date="2016-06-16T14:00:00Z">
+      <w:ins w:id="193" w:author="Elash, Brenden" w:date="2016-06-16T14:00:00Z">
         <w:r>
           <w:t>is</w:t>
         </w:r>
       </w:ins>
-      <w:ins w:id="190" w:author="Elash, Brenden" w:date="2016-06-16T13:59:00Z">
+      <w:ins w:id="194" w:author="Elash, Brenden" w:date="2016-06-16T13:59:00Z">
         <w:r>
           <w:t xml:space="preserve"> geometry particularly susceptible to signal-to-noise</w:t>
         </w:r>
       </w:ins>
-      <w:ins w:id="191" w:author="Elash, Brenden" w:date="2016-06-16T14:00:00Z">
+      <w:ins w:id="195" w:author="Elash, Brenden" w:date="2016-06-16T14:00:00Z">
         <w:r>
           <w:t xml:space="preserve"> problems</w:t>
         </w:r>
       </w:ins>
-      <w:ins w:id="192" w:author="Elash, Brenden" w:date="2016-06-16T13:59:00Z">
+      <w:ins w:id="196" w:author="Elash, Brenden" w:date="2016-06-16T13:59:00Z">
         <w:r>
           <w:t>.</w:t>
         </w:r>
       </w:ins>
-      <w:del w:id="193" w:author="Elash, Brenden" w:date="2016-06-16T13:59:00Z">
+      <w:del w:id="197" w:author="Elash, Brenden" w:date="2016-06-16T13:59:00Z">
         <w:r>
           <w:delText>e</w:delText>
         </w:r>
@@ -13080,7 +13068,7 @@
       <w:r>
         <w:t xml:space="preserve"> </w:t>
       </w:r>
-      <w:del w:id="194" w:author="Elash, Brenden" w:date="2016-06-16T14:00:00Z">
+      <w:del w:id="198" w:author="Elash, Brenden" w:date="2016-06-16T14:00:00Z">
         <w:r>
           <w:delText xml:space="preserve">this </w:delText>
         </w:r>
@@ -13115,7 +13103,7 @@
         <w:spacing w:line="276" w:lineRule="auto"/>
         <w:jc w:val="both"/>
       </w:pPr>
-      <w:del w:id="195" w:author="Elash, Brenden" w:date="2016-06-16T14:00:00Z">
+      <w:del w:id="199" w:author="Elash, Brenden" w:date="2016-06-16T14:00:00Z">
         <w:r>
           <w:delText>We</w:delText>
         </w:r>
@@ -13123,7 +13111,7 @@
           <w:delText xml:space="preserve"> performed t</w:delText>
         </w:r>
       </w:del>
-      <w:ins w:id="196" w:author="Elash, Brenden" w:date="2016-06-16T14:00:00Z">
+      <w:ins w:id="200" w:author="Elash, Brenden" w:date="2016-06-16T14:00:00Z">
         <w:r>
           <w:t>T</w:t>
         </w:r>
@@ -13134,7 +13122,7 @@
       <w:r>
         <w:t xml:space="preserve"> </w:t>
       </w:r>
-      <w:ins w:id="197" w:author="Elash, Brenden" w:date="2016-06-16T14:00:00Z">
+      <w:ins w:id="201" w:author="Elash, Brenden" w:date="2016-06-16T14:00:00Z">
         <w:r>
           <w:t xml:space="preserve">were performed </w:t>
         </w:r>
@@ -13148,12 +13136,12 @@
       <w:r>
         <w:t xml:space="preserve">the SZA </w:t>
       </w:r>
-      <w:del w:id="198" w:author="Elash, Brenden" w:date="2016-06-16T14:01:00Z">
+      <w:del w:id="202" w:author="Elash, Brenden" w:date="2016-06-16T14:01:00Z">
         <w:r>
           <w:delText>only e</w:delText>
         </w:r>
       </w:del>
-      <w:ins w:id="199" w:author="Elash, Brenden" w:date="2016-06-16T14:01:00Z">
+      <w:ins w:id="203" w:author="Elash, Brenden" w:date="2016-06-16T14:01:00Z">
         <w:r>
           <w:t>a</w:t>
         </w:r>
@@ -13185,7 +13173,7 @@
       <w:r>
         <w:t xml:space="preserve">by </w:t>
       </w:r>
-      <w:ins w:id="200" w:author="Elash, Brenden" w:date="2016-06-16T14:01:00Z">
+      <w:ins w:id="204" w:author="Elash, Brenden" w:date="2016-06-16T14:01:00Z">
         <w:r>
           <w:t xml:space="preserve">only </w:t>
         </w:r>
@@ -13248,7 +13236,6 @@
         <w:t xml:space="preserve"> the SASKTRAN-HR model </w:t>
       </w:r>
       <w:r>
-        <w:lastRenderedPageBreak/>
         <w:t>assum</w:t>
       </w:r>
       <w:r>
@@ -13272,7 +13259,7 @@
       <w:r>
         <w:t xml:space="preserve">; the addition of a </w:t>
       </w:r>
-      <w:ins w:id="201" w:author="Elash, Brenden" w:date="2016-06-16T14:01:00Z">
+      <w:ins w:id="205" w:author="Elash, Brenden" w:date="2016-06-16T14:01:00Z">
         <w:r>
           <w:t xml:space="preserve">polarized </w:t>
         </w:r>
@@ -13733,7 +13720,11 @@
         <w:t>. For forward scatter</w:t>
       </w:r>
       <w:r>
-        <w:t xml:space="preserve"> geometries, the magnitude of the vertically polarized radiance</w:t>
+        <w:t xml:space="preserve"> </w:t>
+      </w:r>
+      <w:r>
+        <w:lastRenderedPageBreak/>
+        <w:t>geometries, the magnitude of the vertically polarized radiance</w:t>
       </w:r>
       <w:r>
         <w:t xml:space="preserve"> </w:t>
@@ -13816,12 +13807,12 @@
       <w:r>
         <w:t xml:space="preserve">On average across the entire parameter space, the vertical polarization </w:t>
       </w:r>
-      <w:ins w:id="202" w:author="Elash, Brenden" w:date="2016-06-16T14:05:00Z">
+      <w:ins w:id="206" w:author="Elash, Brenden" w:date="2016-06-16T14:05:00Z">
         <w:r>
           <w:t xml:space="preserve">component typically accounts for </w:t>
         </w:r>
       </w:ins>
-      <w:del w:id="203" w:author="Elash, Brenden" w:date="2016-06-16T14:05:00Z">
+      <w:del w:id="207" w:author="Elash, Brenden" w:date="2016-06-16T14:05:00Z">
         <w:r>
           <w:delText xml:space="preserve">is on </w:delText>
         </w:r>
@@ -13847,7 +13838,7 @@
       <w:r>
         <w:t xml:space="preserve">It is clear from this relatively simplistic analysis of the aerosol signal in polarized limb radiance that there are trade-offs between viewing geometries and </w:t>
       </w:r>
-      <w:ins w:id="204" w:author="Elash, Brenden" w:date="2016-06-16T14:07:00Z">
+      <w:ins w:id="208" w:author="Elash, Brenden" w:date="2016-06-16T14:07:00Z">
         <w:r>
           <w:t xml:space="preserve">instrument </w:t>
         </w:r>
@@ -13855,12 +13846,12 @@
       <w:r>
         <w:t xml:space="preserve">polarization </w:t>
       </w:r>
-      <w:del w:id="205" w:author="Elash, Brenden" w:date="2016-06-16T14:07:00Z">
+      <w:del w:id="209" w:author="Elash, Brenden" w:date="2016-06-16T14:07:00Z">
         <w:r>
           <w:delText>orientation</w:delText>
         </w:r>
       </w:del>
-      <w:ins w:id="206" w:author="Elash, Brenden" w:date="2016-06-16T14:07:00Z">
+      <w:ins w:id="210" w:author="Elash, Brenden" w:date="2016-06-16T14:07:00Z">
         <w:r>
           <w:t>sensitivity</w:t>
         </w:r>
@@ -13884,11 +13875,7 @@
         <w:t>option over the wide range of scenarios that can be considered, the overall response of the horizontally polarized radiance is essentially similar to the total radiance, but with somewhat reduced magnitude that can most likely be mitigated through instrument design considerations.  The vertical polarization has much more widely varying sensitivity to aerosol with very low signal levels n</w:t>
       </w:r>
       <w:r>
-        <w:t xml:space="preserve">ear 90 </w:t>
-      </w:r>
-      <w:r>
-        <w:lastRenderedPageBreak/>
-        <w:t>degrees scattering angle,</w:t>
+        <w:t>ear 90 degrees scattering angle,</w:t>
       </w:r>
       <w:r>
         <w:t xml:space="preserve"> and is a much more challenging </w:t>
@@ -14067,7 +14054,11 @@
         <w:jc w:val="both"/>
       </w:pPr>
       <w:r>
-        <w:t xml:space="preserve">It is clear that the major element of observed bias is simply the difference between the true and assumed particle size distribution.  In all four cases there is some difference between the solutions for the various polarization states; however, for each particle size distribution the biases between the polarization states are essentially the same within the variability observed across the various viewing geometries. </w:t>
+        <w:t xml:space="preserve">It is clear that the major element of observed bias is simply the difference between the true and assumed particle size distribution.  In all four cases there is some difference between the solutions for the various polarization states; however, for each particle size distribution the biases between the polarization states </w:t>
+      </w:r>
+      <w:r>
+        <w:lastRenderedPageBreak/>
+        <w:t xml:space="preserve">are essentially the same within the variability observed across the various viewing geometries. </w:t>
       </w:r>
       <w:r>
         <w:t xml:space="preserve"> Neither of the linearly polarized states perform consistently better than the </w:t>
@@ -14107,12 +14098,12 @@
       <w:r>
         <w:t xml:space="preserve"> </w:t>
       </w:r>
-      <w:del w:id="207" w:author="Elash, Brenden" w:date="2016-06-16T11:54:00Z">
+      <w:del w:id="211" w:author="Elash, Brenden" w:date="2016-06-16T11:54:00Z">
         <w:r>
           <w:delText>analysis</w:delText>
         </w:r>
       </w:del>
-      <w:ins w:id="208" w:author="Elash, Brenden" w:date="2016-06-16T11:54:00Z">
+      <w:ins w:id="212" w:author="Elash, Brenden" w:date="2016-06-16T11:54:00Z">
         <w:r>
           <w:t>Analysis</w:t>
         </w:r>
@@ -14255,11 +14246,7 @@
         <w:t xml:space="preserve"> </w:t>
       </w:r>
       <w:r>
-        <w:t xml:space="preserve">This affected a large fraction of the 500 nm cases, so this wavelength </w:t>
-      </w:r>
-      <w:r>
-        <w:lastRenderedPageBreak/>
-        <w:t xml:space="preserve">was removed from this section of the analysis. As discussed in Section 3, we approach this problem from two perspectives: </w:t>
+        <w:t xml:space="preserve">This affected a large fraction of the 500 nm cases, so this wavelength was removed from this section of the analysis. As discussed in Section 3, we approach this problem from two perspectives: </w:t>
       </w:r>
       <w:r>
         <w:t xml:space="preserve">(1) </w:t>
@@ -14373,7 +14360,7 @@
       <w:r>
         <w:t xml:space="preserve"> for each wavelength shown </w:t>
       </w:r>
-      <w:del w:id="209" w:author="Elash, Brenden" w:date="2016-06-16T14:10:00Z">
+      <w:del w:id="213" w:author="Elash, Brenden" w:date="2016-06-16T14:10:00Z">
         <w:r>
           <w:delText xml:space="preserve">with </w:delText>
         </w:r>
@@ -14485,6 +14472,7 @@
         <w:jc w:val="both"/>
       </w:pPr>
       <w:r>
+        <w:lastRenderedPageBreak/>
         <w:t>Across the range of solar scattering angles,</w:t>
       </w:r>
       <w:r>
@@ -14643,11 +14631,7 @@
         <w:t xml:space="preserve">magnitude of the </w:t>
       </w:r>
       <w:r>
-        <w:t xml:space="preserve">signal in the horizontal polarization </w:t>
-      </w:r>
-      <w:r>
-        <w:lastRenderedPageBreak/>
-        <w:t xml:space="preserve">compared to the vertical </w:t>
+        <w:t xml:space="preserve">signal in the horizontal polarization compared to the vertical </w:t>
       </w:r>
       <w:r>
         <w:t>polarization</w:t>
@@ -14884,7 +14868,11 @@
         <w:t xml:space="preserve">more </w:t>
       </w:r>
       <w:r>
-        <w:t>similar to the total radiance than the vertical polarization, which is more strongly skewed in the forward scatter direction.</w:t>
+        <w:t xml:space="preserve">similar </w:t>
+      </w:r>
+      <w:r>
+        <w:lastRenderedPageBreak/>
+        <w:t>to the total radiance than the vertical polarization, which is more strongly skewed in the forward scatter direction.</w:t>
       </w:r>
     </w:p>
     <w:p>
@@ -14894,7 +14882,7 @@
       <w:r>
         <w:t>One critical bias in limb scatter retrievals of stratospheric aerosol is that due to uncertainty in particle size parameters.  We tested four different particle size distribution scenarios, representing background and volcanically perturbed conditions, over a large range of other parameters such as wavelength, viewing geometry, and extinction level and found that there is no significant change in the observed bias for polarized or total radiance measurements.  So, with respect to this bias</w:t>
       </w:r>
-      <w:ins w:id="210" w:author="Elash, Brenden" w:date="2016-06-16T14:13:00Z">
+      <w:ins w:id="214" w:author="Elash, Brenden" w:date="2016-06-16T14:13:00Z">
         <w:r>
           <w:t xml:space="preserve"> in stratospheric aerosol retrievals</w:t>
         </w:r>
@@ -14902,7 +14890,7 @@
       <w:r>
         <w:t xml:space="preserve">, the </w:t>
       </w:r>
-      <w:ins w:id="211" w:author="Elash, Brenden" w:date="2016-06-16T14:13:00Z">
+      <w:ins w:id="215" w:author="Elash, Brenden" w:date="2016-06-16T14:13:00Z">
         <w:r>
           <w:t>linearly-</w:t>
         </w:r>
@@ -14910,47 +14898,47 @@
       <w:r>
         <w:t xml:space="preserve">polarized measurement </w:t>
       </w:r>
-      <w:ins w:id="212" w:author="Elash, Brenden" w:date="2016-06-22T13:23:00Z">
+      <w:ins w:id="216" w:author="Elash, Brenden" w:date="2016-06-22T13:23:00Z">
         <w:r>
           <w:t xml:space="preserve">can be used </w:t>
         </w:r>
       </w:ins>
-      <w:ins w:id="213" w:author="Elash, Brenden" w:date="2016-06-22T13:25:00Z">
+      <w:ins w:id="217" w:author="Elash, Brenden" w:date="2016-06-22T13:25:00Z">
         <w:r>
           <w:t>to achieve</w:t>
         </w:r>
       </w:ins>
-      <w:ins w:id="214" w:author="Elash, Brenden" w:date="2016-06-22T13:23:00Z">
+      <w:ins w:id="218" w:author="Elash, Brenden" w:date="2016-06-22T13:23:00Z">
         <w:r>
           <w:t xml:space="preserve"> </w:t>
         </w:r>
       </w:ins>
-      <w:ins w:id="215" w:author="Elash, Brenden" w:date="2016-06-22T13:24:00Z">
+      <w:ins w:id="219" w:author="Elash, Brenden" w:date="2016-06-22T13:24:00Z">
         <w:r>
           <w:t xml:space="preserve">approximately </w:t>
         </w:r>
       </w:ins>
-      <w:ins w:id="216" w:author="Elash, Brenden" w:date="2016-06-22T13:23:00Z">
+      <w:ins w:id="220" w:author="Elash, Brenden" w:date="2016-06-22T13:23:00Z">
         <w:r>
           <w:t xml:space="preserve">equal </w:t>
         </w:r>
       </w:ins>
-      <w:ins w:id="217" w:author="Elash, Brenden" w:date="2016-06-22T13:24:00Z">
+      <w:ins w:id="221" w:author="Elash, Brenden" w:date="2016-06-22T13:24:00Z">
         <w:r>
           <w:t xml:space="preserve">results with only minor </w:t>
         </w:r>
       </w:ins>
-      <w:del w:id="218" w:author="Elash, Brenden" w:date="2016-06-16T14:14:00Z">
+      <w:del w:id="222" w:author="Elash, Brenden" w:date="2016-06-16T14:14:00Z">
         <w:r>
           <w:delText xml:space="preserve">is </w:delText>
         </w:r>
       </w:del>
-      <w:del w:id="219" w:author="Elash, Brenden" w:date="2016-06-22T13:24:00Z">
+      <w:del w:id="223" w:author="Elash, Brenden" w:date="2016-06-22T13:24:00Z">
         <w:r>
           <w:delText>ne</w:delText>
         </w:r>
       </w:del>
-      <w:del w:id="220" w:author="Elash, Brenden" w:date="2016-06-22T13:25:00Z">
+      <w:del w:id="224" w:author="Elash, Brenden" w:date="2016-06-22T13:25:00Z">
         <w:r>
           <w:delText xml:space="preserve">ither an </w:delText>
         </w:r>
@@ -14958,7 +14946,7 @@
       <w:r>
         <w:t>advantage</w:t>
       </w:r>
-      <w:ins w:id="221" w:author="Elash, Brenden" w:date="2016-06-22T13:25:00Z">
+      <w:ins w:id="225" w:author="Elash, Brenden" w:date="2016-06-22T13:25:00Z">
         <w:r>
           <w:t>s</w:t>
         </w:r>
@@ -14966,12 +14954,12 @@
       <w:r>
         <w:t xml:space="preserve"> </w:t>
       </w:r>
-      <w:del w:id="222" w:author="Elash, Brenden" w:date="2016-06-22T13:25:00Z">
+      <w:del w:id="226" w:author="Elash, Brenden" w:date="2016-06-22T13:25:00Z">
         <w:r>
           <w:delText>or a</w:delText>
         </w:r>
       </w:del>
-      <w:ins w:id="223" w:author="Elash, Brenden" w:date="2016-06-22T13:25:00Z">
+      <w:ins w:id="227" w:author="Elash, Brenden" w:date="2016-06-22T13:25:00Z">
         <w:r>
           <w:t>and</w:t>
         </w:r>
@@ -14979,9 +14967,19 @@
       <w:r>
         <w:t xml:space="preserve"> disadvantage</w:t>
       </w:r>
-      <w:ins w:id="224" w:author="Elash, Brenden" w:date="2016-06-22T13:25:00Z">
-        <w:r>
-          <w:t>s between the polarization states</w:t>
+      <w:ins w:id="228" w:author="Elash, Brenden" w:date="2016-06-22T13:25:00Z">
+        <w:r>
+          <w:t xml:space="preserve">s between the </w:t>
+        </w:r>
+      </w:ins>
+      <w:ins w:id="229" w:author="Elash, Brenden" w:date="2016-06-23T10:01:00Z">
+        <w:r>
+          <w:t xml:space="preserve">different </w:t>
+        </w:r>
+      </w:ins>
+      <w:ins w:id="230" w:author="Elash, Brenden" w:date="2016-06-22T13:25:00Z">
+        <w:r>
+          <w:t>polarization states</w:t>
         </w:r>
       </w:ins>
       <w:r>
@@ -15008,11 +15006,7 @@
         <w:t xml:space="preserve"> </w:t>
       </w:r>
       <w:r>
-        <w:t xml:space="preserve">and there is an apparent trade-off between signal levels and performance of the vertical or horizontal </w:t>
-      </w:r>
-      <w:r>
-        <w:lastRenderedPageBreak/>
-        <w:t>polarization.  This is mostly i</w:t>
+        <w:t>and there is an apparent trade-off between signal levels and performance of the vertical or horizontal polarization.  This is mostly i</w:t>
       </w:r>
       <w:r>
         <w:t>mportant at shorter wavelengths since</w:t>
@@ -15056,7 +15050,7 @@
       <w:r>
         <w:t>AN</w:t>
       </w:r>
-      <w:ins w:id="225" w:author="Elash, Brenden" w:date="2016-06-15T12:53:00Z">
+      <w:ins w:id="231" w:author="Elash, Brenden" w:date="2016-06-15T12:53:00Z">
         <w:r>
           <w:t>-HR</w:t>
         </w:r>
@@ -17219,7 +17213,7 @@
       </w:r>
     </w:p>
     <w:p>
-      <w:del w:id="226" w:author="Elash, Brenden" w:date="2016-06-16T14:30:00Z">
+      <w:del w:id="232" w:author="Elash, Brenden" w:date="2016-06-16T14:30:00Z">
         <w:r>
           <w:rPr>
             <w:noProof/>
@@ -17276,13 +17270,12 @@
           </w:drawing>
         </w:r>
       </w:del>
-      <w:ins w:id="227" w:author="Elash, Brenden" w:date="2016-06-16T14:30:00Z">
+      <w:ins w:id="233" w:author="Elash, Brenden" w:date="2016-06-16T14:30:00Z">
         <w:r>
           <w:rPr>
             <w:noProof/>
             <w:lang w:eastAsia="en-CA"/>
           </w:rPr>
-          <w:lastRenderedPageBreak/>
           <w:drawing>
             <wp:inline distT="0" distB="0" distL="0" distR="0" wp14:anchorId="0A7EA6A8" wp14:editId="643CCC80">
               <wp:extent cx="5939790" cy="4432935"/>
@@ -17370,7 +17363,7 @@
       <w:r>
         <w:t>hange in</w:t>
       </w:r>
-      <w:ins w:id="228" w:author="Elash, Brenden" w:date="2016-06-16T14:29:00Z">
+      <w:ins w:id="234" w:author="Elash, Brenden" w:date="2016-06-16T14:29:00Z">
         <w:r>
           <w:t xml:space="preserve"> the fraction of</w:t>
         </w:r>
@@ -17398,7 +17391,7 @@
     </w:p>
     <w:p/>
     <w:p>
-      <w:del w:id="229" w:author="Elash, Brenden" w:date="2016-06-16T14:18:00Z">
+      <w:del w:id="235" w:author="Elash, Brenden" w:date="2016-06-16T14:18:00Z">
         <w:r>
           <w:rPr>
             <w:noProof/>
@@ -17447,7 +17440,7 @@
           </w:drawing>
         </w:r>
       </w:del>
-      <w:ins w:id="230" w:author="Elash, Brenden" w:date="2016-06-16T14:18:00Z">
+      <w:ins w:id="236" w:author="Elash, Brenden" w:date="2016-06-16T14:18:00Z">
         <w:r>
           <w:rPr>
             <w:noProof/>
@@ -17622,7 +17615,7 @@
       </w:r>
     </w:p>
     <w:p>
-      <w:del w:id="231" w:author="Elash, Brenden" w:date="2016-06-16T14:23:00Z">
+      <w:del w:id="237" w:author="Elash, Brenden" w:date="2016-06-16T14:23:00Z">
         <w:r>
           <w:rPr>
             <w:noProof/>
@@ -17684,13 +17677,12 @@
       <w:pPr>
         <w:jc w:val="center"/>
       </w:pPr>
-      <w:ins w:id="232" w:author="Elash, Brenden" w:date="2016-06-16T14:23:00Z">
+      <w:ins w:id="238" w:author="Elash, Brenden" w:date="2016-06-16T14:23:00Z">
         <w:r>
           <w:rPr>
             <w:noProof/>
             <w:lang w:eastAsia="en-CA"/>
           </w:rPr>
-          <w:lastRenderedPageBreak/>
           <w:drawing>
             <wp:inline distT="0" distB="0" distL="0" distR="0" wp14:anchorId="20BDACEB" wp14:editId="308956E1">
               <wp:extent cx="5939790" cy="4432935"/>
@@ -17763,7 +17755,7 @@
         <w:t>percent of the signal that is attributed to aerosol</w:t>
       </w:r>
       <w:proofErr w:type="gramStart"/>
-      <w:ins w:id="233" w:author="Elash, Brenden" w:date="2016-06-16T14:20:00Z">
+      <w:ins w:id="239" w:author="Elash, Brenden" w:date="2016-06-16T14:20:00Z">
         <w:r>
           <w:t xml:space="preserve">, </w:t>
         </w:r>
@@ -17816,7 +17808,7 @@
       <w:r>
         <w:t xml:space="preserve"> polarization</w:t>
       </w:r>
-      <w:ins w:id="234" w:author="Elash, Brenden" w:date="2016-06-16T14:20:00Z">
+      <w:ins w:id="240" w:author="Elash, Brenden" w:date="2016-06-16T14:20:00Z">
         <w:r>
           <w:t xml:space="preserve"> (</w:t>
         </w:r>
@@ -17868,7 +17860,7 @@
       <w:r>
         <w:t xml:space="preserve">, with the albedo being 0 and the aerosol state the background profile with particle size distribution </w:t>
       </w:r>
-      <w:del w:id="235" w:author="Elash, Brenden" w:date="2016-06-16T14:19:00Z">
+      <w:del w:id="241" w:author="Elash, Brenden" w:date="2016-06-16T14:19:00Z">
         <w:r>
           <w:delText>#</w:delText>
         </w:r>
@@ -17876,7 +17868,7 @@
       <w:r>
         <w:t>1.</w:t>
       </w:r>
-      <w:ins w:id="236" w:author="Elash, Brenden" w:date="2016-06-16T14:21:00Z">
+      <w:ins w:id="242" w:author="Elash, Brenden" w:date="2016-06-16T14:21:00Z">
         <w:r>
           <w:t xml:space="preserve"> Take note the red-blue scale is non-symmetric. </w:t>
         </w:r>
@@ -19326,7 +19318,7 @@
 </file>
 
 <file path=customXml/itemProps1.xml><?xml version="1.0" encoding="utf-8"?>
-<ds:datastoreItem xmlns:ds="http://schemas.openxmlformats.org/officeDocument/2006/customXml" ds:itemID="{6D418B50-9868-4A57-9805-822F94B80E86}">
+<ds:datastoreItem xmlns:ds="http://schemas.openxmlformats.org/officeDocument/2006/customXml" ds:itemID="{2568E358-C4A4-4708-8EE4-6ACFB1A29AF3}">
   <ds:schemaRefs>
     <ds:schemaRef ds:uri="http://schemas.openxmlformats.org/officeDocument/2006/bibliography"/>
   </ds:schemaRefs>

</xml_diff>